<commit_message>
Terminat Cap1. exttra detaillii
</commit_message>
<xml_diff>
--- a/FormularProiect_MP_SIA_23_24.docx
+++ b/FormularProiect_MP_SIA_23_24.docx
@@ -2943,6 +2943,15 @@
         </w:r>
         <w:r>
           <w:rPr>
+            <w:rStyle w:val="Hyperlink"/>
+            <w:noProof/>
+            <w:sz w:val="20"/>
+            <w:szCs w:val="20"/>
+          </w:rPr>
+          <w:t>dasddiasio</w:t>
+        </w:r>
+        <w:r>
+          <w:rPr>
             <w:noProof/>
             <w:webHidden/>
             <w:sz w:val="20"/>
@@ -19679,92 +19688,26 @@
       <w:bookmarkStart w:id="35" w:name="_Toc51583156"/>
       <w:bookmarkStart w:id="36" w:name="_Toc411693935"/>
       <w:bookmarkStart w:id="37" w:name="_Toc411776585"/>
-      <w:proofErr w:type="spellStart"/>
-      <w:r>
-        <w:t>Proiectul</w:t>
-      </w:r>
-      <w:proofErr w:type="spellEnd"/>
-      <w:r>
-        <w:t xml:space="preserve">, pe </w:t>
-      </w:r>
-      <w:proofErr w:type="spellStart"/>
-      <w:r>
-        <w:t>baza</w:t>
-      </w:r>
-      <w:proofErr w:type="spellEnd"/>
-      <w:r>
-        <w:t xml:space="preserve"> </w:t>
-      </w:r>
-      <w:proofErr w:type="spellStart"/>
-      <w:r>
-        <w:t>jaloanelor</w:t>
-      </w:r>
-      <w:proofErr w:type="spellEnd"/>
-      <w:r>
-        <w:t xml:space="preserve"> </w:t>
-      </w:r>
-      <w:proofErr w:type="spellStart"/>
+      <w:r>
+        <w:t xml:space="preserve">Proiectul, pe baza jaloanelor </w:t>
+      </w:r>
       <w:r>
         <w:t>ș</w:t>
       </w:r>
       <w:r>
-        <w:t>i</w:t>
-      </w:r>
-      <w:proofErr w:type="spellEnd"/>
-      <w:r>
-        <w:t xml:space="preserve"> </w:t>
-      </w:r>
-      <w:proofErr w:type="spellStart"/>
-      <w:r>
-        <w:t>livrabilelor</w:t>
-      </w:r>
-      <w:proofErr w:type="spellEnd"/>
-      <w:r>
-        <w:t xml:space="preserve">, se </w:t>
-      </w:r>
-      <w:proofErr w:type="spellStart"/>
-      <w:r>
-        <w:t>va</w:t>
-      </w:r>
-      <w:proofErr w:type="spellEnd"/>
-      <w:r>
-        <w:t xml:space="preserve"> </w:t>
-      </w:r>
-      <w:proofErr w:type="spellStart"/>
-      <w:r>
-        <w:t>descompune</w:t>
-      </w:r>
-      <w:proofErr w:type="spellEnd"/>
-      <w:r>
-        <w:t xml:space="preserve"> pe </w:t>
-      </w:r>
-      <w:proofErr w:type="spellStart"/>
-      <w:r>
-        <w:t>activit</w:t>
+        <w:t>i livrabilelor, se va descompune pe activit</w:t>
       </w:r>
       <w:r>
         <w:t>ăț</w:t>
       </w:r>
       <w:r>
-        <w:t>i</w:t>
-      </w:r>
-      <w:proofErr w:type="spellEnd"/>
-      <w:r>
-        <w:t>/</w:t>
-      </w:r>
-      <w:proofErr w:type="spellStart"/>
-      <w:r>
-        <w:t>subactivit</w:t>
+        <w:t>i/subactivit</w:t>
       </w:r>
       <w:r>
         <w:t>ăț</w:t>
       </w:r>
       <w:r>
-        <w:t>i</w:t>
-      </w:r>
-      <w:proofErr w:type="spellEnd"/>
-      <w:r>
-        <w:t>.</w:t>
+        <w:t>i.</w:t>
       </w:r>
       <w:bookmarkEnd w:id="34"/>
       <w:bookmarkEnd w:id="35"/>
@@ -19772,159 +19715,194 @@
         <w:t xml:space="preserve"> </w:t>
       </w:r>
       <w:r>
-        <w:t xml:space="preserve"> </w:t>
-      </w:r>
-      <w:proofErr w:type="spellStart"/>
-      <w:r>
-        <w:t>Acestea</w:t>
-      </w:r>
-      <w:proofErr w:type="spellEnd"/>
-      <w:r>
-        <w:t xml:space="preserve"> </w:t>
-      </w:r>
-      <w:proofErr w:type="spellStart"/>
-      <w:r>
-        <w:t>vor</w:t>
-      </w:r>
-      <w:proofErr w:type="spellEnd"/>
-      <w:r>
-        <w:t xml:space="preserve"> fi </w:t>
-      </w:r>
-      <w:proofErr w:type="spellStart"/>
-      <w:r>
-        <w:t>prezentate</w:t>
-      </w:r>
-      <w:proofErr w:type="spellEnd"/>
-      <w:r>
-        <w:t xml:space="preserve"> </w:t>
-      </w:r>
-      <w:proofErr w:type="spellStart"/>
-      <w:r>
-        <w:t>în</w:t>
-      </w:r>
-      <w:proofErr w:type="spellEnd"/>
-      <w:r>
-        <w:t xml:space="preserve"> maxim 8 </w:t>
-      </w:r>
-      <w:proofErr w:type="spellStart"/>
-      <w:r>
-        <w:t>pagini</w:t>
-      </w:r>
-      <w:proofErr w:type="spellEnd"/>
-      <w:r>
-        <w:t xml:space="preserve">. </w:t>
+        <w:t xml:space="preserve"> Acestea vor fi prezentate în maxim 8 pagini. </w:t>
       </w:r>
       <w:bookmarkEnd w:id="36"/>
       <w:bookmarkEnd w:id="37"/>
-      <w:proofErr w:type="spellStart"/>
-      <w:r>
-        <w:t>Fiecare</w:t>
-      </w:r>
-      <w:proofErr w:type="spellEnd"/>
+      <w:r>
+        <w:t>Fiecare activitate se va descrie detaliat, prin prezentarea posibilelor solu</w:t>
+      </w:r>
+      <w:r>
+        <w:t>ț</w:t>
+      </w:r>
+      <w:r>
+        <w:t xml:space="preserve">ii tehnice (unde este cazul), </w:t>
+      </w:r>
+      <w:proofErr w:type="gramStart"/>
+      <w:r>
+        <w:t>a</w:t>
+      </w:r>
+      <w:proofErr w:type="gramEnd"/>
+      <w:r>
+        <w:t xml:space="preserve"> eventualelor justific</w:t>
+      </w:r>
+      <w:r>
+        <w:t>ă</w:t>
+      </w:r>
+      <w:r>
+        <w:t>ri economice pentru solu</w:t>
+      </w:r>
+      <w:r>
+        <w:t>ț</w:t>
+      </w:r>
+      <w:r>
+        <w:t>ia selectat</w:t>
+      </w:r>
+      <w:r>
+        <w:t>ă</w:t>
+      </w:r>
+      <w:r>
+        <w:t xml:space="preserve">, a ipotezelor </w:t>
+      </w:r>
+      <w:r>
+        <w:t>ș</w:t>
+      </w:r>
+      <w:r>
+        <w:t>i contextului în care se vor derula. Descrierea se va face astfel încât s</w:t>
+      </w:r>
+      <w:r>
+        <w:t>ă</w:t>
+      </w:r>
+      <w:r>
+        <w:t xml:space="preserve"> fie clar demersul pe care trebuie s</w:t>
+      </w:r>
+      <w:r>
+        <w:t>ă</w:t>
+      </w:r>
+      <w:r>
+        <w:t xml:space="preserve"> îl parcurg</w:t>
+      </w:r>
+      <w:r>
+        <w:t>ă</w:t>
+      </w:r>
+      <w:r>
+        <w:t xml:space="preserve"> cei ce vor implementa proiectul.</w:t>
+      </w:r>
       <w:r>
         <w:t xml:space="preserve"> </w:t>
       </w:r>
-      <w:proofErr w:type="spellStart"/>
-      <w:r>
-        <w:t>activitate</w:t>
-      </w:r>
-      <w:proofErr w:type="spellEnd"/>
-      <w:r>
-        <w:t xml:space="preserve"> se </w:t>
-      </w:r>
-      <w:proofErr w:type="spellStart"/>
-      <w:r>
-        <w:t>va</w:t>
-      </w:r>
-      <w:proofErr w:type="spellEnd"/>
+      <w:r>
+        <w:t>Activit</w:t>
+      </w:r>
+      <w:r>
+        <w:t>ăț</w:t>
+      </w:r>
+      <w:r>
+        <w:t>ile se vor descompune în subactivit</w:t>
+      </w:r>
+      <w:r>
+        <w:t>ăț</w:t>
+      </w:r>
+      <w:r>
+        <w:t>i, respectând regulile din suportul de curs. Se va pune accent pe ipotezele în care urmeaz</w:t>
+      </w:r>
+      <w:r>
+        <w:t>ă</w:t>
+      </w:r>
+      <w:r>
+        <w:t xml:space="preserve"> s</w:t>
+      </w:r>
+      <w:r>
+        <w:t>ă</w:t>
+      </w:r>
+      <w:r>
+        <w:t xml:space="preserve"> se desf</w:t>
+      </w:r>
+      <w:r>
+        <w:t>ăș</w:t>
+      </w:r>
+      <w:r>
+        <w:t>oare activit</w:t>
+      </w:r>
+      <w:r>
+        <w:t>ăț</w:t>
+      </w:r>
+      <w:r>
+        <w:t>ile, în func</w:t>
+      </w:r>
+      <w:r>
+        <w:t>ț</w:t>
+      </w:r>
+      <w:r>
+        <w:t>ie de care se selecteaz</w:t>
+      </w:r>
+      <w:r>
+        <w:t>ă</w:t>
+      </w:r>
       <w:r>
         <w:t xml:space="preserve"> </w:t>
       </w:r>
-      <w:proofErr w:type="spellStart"/>
-      <w:r>
-        <w:t>descrie</w:t>
-      </w:r>
-      <w:proofErr w:type="spellEnd"/>
-      <w:r>
-        <w:t xml:space="preserve"> </w:t>
-      </w:r>
-      <w:proofErr w:type="spellStart"/>
-      <w:r>
-        <w:t>detaliat</w:t>
-      </w:r>
-      <w:proofErr w:type="spellEnd"/>
-      <w:r>
-        <w:t xml:space="preserve">, </w:t>
-      </w:r>
-      <w:proofErr w:type="spellStart"/>
-      <w:r>
-        <w:t>prin</w:t>
-      </w:r>
-      <w:proofErr w:type="spellEnd"/>
-      <w:r>
-        <w:t xml:space="preserve"> </w:t>
-      </w:r>
-      <w:proofErr w:type="spellStart"/>
-      <w:r>
-        <w:t>prezentarea</w:t>
-      </w:r>
-      <w:proofErr w:type="spellEnd"/>
-      <w:r>
-        <w:t xml:space="preserve"> </w:t>
-      </w:r>
-      <w:proofErr w:type="spellStart"/>
-      <w:r>
-        <w:t>posibilelor</w:t>
-      </w:r>
-      <w:proofErr w:type="spellEnd"/>
-      <w:r>
-        <w:t xml:space="preserve"> </w:t>
-      </w:r>
-      <w:proofErr w:type="spellStart"/>
-      <w:r>
-        <w:t>solu</w:t>
+      <w:r>
+        <w:t>ș</w:t>
+      </w:r>
+      <w:r>
+        <w:t>i modalitatea de desf</w:t>
+      </w:r>
+      <w:r>
+        <w:t>ăș</w:t>
+      </w:r>
+      <w:r>
+        <w:t>urare a lor. De asemenea, trebuie acordat</w:t>
+      </w:r>
+      <w:r>
+        <w:t>ă</w:t>
+      </w:r>
+      <w:r>
+        <w:t xml:space="preserve"> o aten</w:t>
       </w:r>
       <w:r>
         <w:t>ț</w:t>
       </w:r>
       <w:r>
-        <w:t>ii</w:t>
-      </w:r>
-      <w:proofErr w:type="spellEnd"/>
-      <w:r>
-        <w:t xml:space="preserve"> </w:t>
-      </w:r>
-      <w:proofErr w:type="spellStart"/>
-      <w:r>
-        <w:t>tehnice</w:t>
-      </w:r>
-      <w:proofErr w:type="spellEnd"/>
-      <w:r>
-        <w:t xml:space="preserve"> (</w:t>
-      </w:r>
-      <w:proofErr w:type="spellStart"/>
-      <w:r>
-        <w:t>unde</w:t>
-      </w:r>
-      <w:proofErr w:type="spellEnd"/>
-      <w:r>
-        <w:t xml:space="preserve"> </w:t>
-      </w:r>
-      <w:proofErr w:type="spellStart"/>
-      <w:r>
-        <w:t>este</w:t>
-      </w:r>
-      <w:proofErr w:type="spellEnd"/>
-      <w:r>
-        <w:t xml:space="preserve"> </w:t>
-      </w:r>
-      <w:proofErr w:type="spellStart"/>
-      <w:r>
-        <w:t>cazul</w:t>
-      </w:r>
-      <w:proofErr w:type="spellEnd"/>
-      <w:r>
-        <w:t xml:space="preserve">), </w:t>
+        <w:t>ie sporit</w:t>
+      </w:r>
+      <w:r>
+        <w:t>ă</w:t>
+      </w:r>
+      <w:r>
+        <w:t xml:space="preserve"> activit</w:t>
+      </w:r>
+      <w:r>
+        <w:t>ăț</w:t>
+      </w:r>
+      <w:r>
+        <w:t xml:space="preserve">ilor de monitorizare </w:t>
+      </w:r>
+      <w:r>
+        <w:t>ș</w:t>
+      </w:r>
+      <w:r>
+        <w:t>i control, prin care se asigur</w:t>
+      </w:r>
+      <w:r>
+        <w:t>ă</w:t>
+      </w:r>
+      <w:r>
+        <w:t xml:space="preserve"> c</w:t>
+      </w:r>
+      <w:r>
+        <w:t>ă</w:t>
+      </w:r>
+      <w:r>
+        <w:t xml:space="preserve"> proiectul î</w:t>
+      </w:r>
+      <w:r>
+        <w:t>ș</w:t>
+      </w:r>
+      <w:r>
+        <w:t>i atinge scopul. Se va stabili durata fiec</w:t>
+      </w:r>
+      <w:r>
+        <w:t>ă</w:t>
+      </w:r>
+      <w:r>
+        <w:t>rei subactivit</w:t>
+      </w:r>
+      <w:r>
+        <w:t>ăț</w:t>
+      </w:r>
+      <w:r>
+        <w:t xml:space="preserve">i sau </w:t>
       </w:r>
       <w:proofErr w:type="gramStart"/>
       <w:r>
@@ -19932,806 +19910,19 @@
       </w:r>
       <w:proofErr w:type="gramEnd"/>
       <w:r>
-        <w:t xml:space="preserve"> </w:t>
-      </w:r>
-      <w:proofErr w:type="spellStart"/>
-      <w:r>
-        <w:t>eventualelor</w:t>
-      </w:r>
-      <w:proofErr w:type="spellEnd"/>
-      <w:r>
-        <w:t xml:space="preserve"> </w:t>
-      </w:r>
-      <w:proofErr w:type="spellStart"/>
-      <w:r>
-        <w:t>justific</w:t>
-      </w:r>
-      <w:r>
-        <w:t>ă</w:t>
-      </w:r>
-      <w:r>
-        <w:t>ri</w:t>
-      </w:r>
-      <w:proofErr w:type="spellEnd"/>
-      <w:r>
-        <w:t xml:space="preserve"> </w:t>
-      </w:r>
-      <w:proofErr w:type="spellStart"/>
-      <w:r>
-        <w:t>economice</w:t>
-      </w:r>
-      <w:proofErr w:type="spellEnd"/>
-      <w:r>
-        <w:t xml:space="preserve"> </w:t>
-      </w:r>
-      <w:proofErr w:type="spellStart"/>
-      <w:r>
-        <w:t>pentru</w:t>
-      </w:r>
-      <w:proofErr w:type="spellEnd"/>
-      <w:r>
-        <w:t xml:space="preserve"> </w:t>
-      </w:r>
-      <w:proofErr w:type="spellStart"/>
-      <w:r>
-        <w:t>solu</w:t>
-      </w:r>
-      <w:r>
-        <w:t>ț</w:t>
-      </w:r>
-      <w:r>
-        <w:t>ia</w:t>
-      </w:r>
-      <w:proofErr w:type="spellEnd"/>
-      <w:r>
-        <w:t xml:space="preserve"> </w:t>
-      </w:r>
-      <w:proofErr w:type="spellStart"/>
-      <w:r>
-        <w:t>selectat</w:t>
-      </w:r>
-      <w:r>
-        <w:t>ă</w:t>
-      </w:r>
-      <w:proofErr w:type="spellEnd"/>
-      <w:r>
-        <w:t xml:space="preserve">, a </w:t>
-      </w:r>
-      <w:proofErr w:type="spellStart"/>
-      <w:r>
-        <w:t>ipotezelor</w:t>
-      </w:r>
-      <w:proofErr w:type="spellEnd"/>
-      <w:r>
-        <w:t xml:space="preserve"> </w:t>
-      </w:r>
-      <w:proofErr w:type="spellStart"/>
-      <w:r>
-        <w:t>ș</w:t>
-      </w:r>
-      <w:r>
-        <w:t>i</w:t>
-      </w:r>
-      <w:proofErr w:type="spellEnd"/>
-      <w:r>
-        <w:t xml:space="preserve"> </w:t>
-      </w:r>
-      <w:proofErr w:type="spellStart"/>
-      <w:r>
-        <w:t>contextului</w:t>
-      </w:r>
-      <w:proofErr w:type="spellEnd"/>
-      <w:r>
-        <w:t xml:space="preserve"> </w:t>
-      </w:r>
-      <w:proofErr w:type="spellStart"/>
-      <w:r>
-        <w:t>în</w:t>
-      </w:r>
-      <w:proofErr w:type="spellEnd"/>
-      <w:r>
-        <w:t xml:space="preserve"> care se </w:t>
-      </w:r>
-      <w:proofErr w:type="spellStart"/>
-      <w:r>
-        <w:t>vor</w:t>
-      </w:r>
-      <w:proofErr w:type="spellEnd"/>
-      <w:r>
-        <w:t xml:space="preserve"> </w:t>
-      </w:r>
-      <w:proofErr w:type="spellStart"/>
-      <w:r>
-        <w:t>derula</w:t>
-      </w:r>
-      <w:proofErr w:type="spellEnd"/>
-      <w:r>
-        <w:t xml:space="preserve">. </w:t>
-      </w:r>
-      <w:proofErr w:type="spellStart"/>
-      <w:r>
-        <w:t>Descrierea</w:t>
-      </w:r>
-      <w:proofErr w:type="spellEnd"/>
-      <w:r>
-        <w:t xml:space="preserve"> se </w:t>
-      </w:r>
-      <w:proofErr w:type="spellStart"/>
-      <w:r>
-        <w:t>va</w:t>
-      </w:r>
-      <w:proofErr w:type="spellEnd"/>
-      <w:r>
-        <w:t xml:space="preserve"> face </w:t>
-      </w:r>
-      <w:proofErr w:type="spellStart"/>
-      <w:r>
-        <w:t>astfel</w:t>
-      </w:r>
-      <w:proofErr w:type="spellEnd"/>
-      <w:r>
-        <w:t xml:space="preserve"> </w:t>
-      </w:r>
-      <w:proofErr w:type="spellStart"/>
-      <w:r>
-        <w:t>încât</w:t>
-      </w:r>
-      <w:proofErr w:type="spellEnd"/>
-      <w:r>
-        <w:t xml:space="preserve"> </w:t>
-      </w:r>
-      <w:proofErr w:type="spellStart"/>
-      <w:r>
-        <w:t>s</w:t>
-      </w:r>
-      <w:r>
-        <w:t>ă</w:t>
-      </w:r>
-      <w:proofErr w:type="spellEnd"/>
-      <w:r>
-        <w:t xml:space="preserve"> fie </w:t>
-      </w:r>
-      <w:proofErr w:type="spellStart"/>
-      <w:r>
-        <w:t>clar</w:t>
-      </w:r>
-      <w:proofErr w:type="spellEnd"/>
-      <w:r>
-        <w:t xml:space="preserve"> </w:t>
-      </w:r>
-      <w:proofErr w:type="spellStart"/>
-      <w:r>
-        <w:t>demersul</w:t>
-      </w:r>
-      <w:proofErr w:type="spellEnd"/>
-      <w:r>
-        <w:t xml:space="preserve"> pe care </w:t>
-      </w:r>
-      <w:proofErr w:type="spellStart"/>
-      <w:r>
-        <w:t>trebuie</w:t>
-      </w:r>
-      <w:proofErr w:type="spellEnd"/>
-      <w:r>
-        <w:t xml:space="preserve"> </w:t>
-      </w:r>
-      <w:proofErr w:type="spellStart"/>
-      <w:r>
-        <w:t>s</w:t>
-      </w:r>
-      <w:r>
-        <w:t>ă</w:t>
-      </w:r>
-      <w:proofErr w:type="spellEnd"/>
-      <w:r>
-        <w:t xml:space="preserve"> </w:t>
-      </w:r>
-      <w:proofErr w:type="spellStart"/>
-      <w:r>
-        <w:t>îl</w:t>
-      </w:r>
-      <w:proofErr w:type="spellEnd"/>
-      <w:r>
-        <w:t xml:space="preserve"> </w:t>
-      </w:r>
-      <w:proofErr w:type="spellStart"/>
-      <w:r>
-        <w:t>parcurg</w:t>
-      </w:r>
-      <w:r>
-        <w:t>ă</w:t>
-      </w:r>
-      <w:proofErr w:type="spellEnd"/>
-      <w:r>
-        <w:t xml:space="preserve"> </w:t>
-      </w:r>
-      <w:proofErr w:type="spellStart"/>
-      <w:r>
-        <w:t>cei</w:t>
-      </w:r>
-      <w:proofErr w:type="spellEnd"/>
-      <w:r>
-        <w:t xml:space="preserve"> </w:t>
-      </w:r>
-      <w:proofErr w:type="spellStart"/>
-      <w:r>
-        <w:t>ce</w:t>
-      </w:r>
-      <w:proofErr w:type="spellEnd"/>
-      <w:r>
-        <w:t xml:space="preserve"> </w:t>
-      </w:r>
-      <w:proofErr w:type="spellStart"/>
-      <w:r>
-        <w:t>vor</w:t>
-      </w:r>
-      <w:proofErr w:type="spellEnd"/>
-      <w:r>
-        <w:t xml:space="preserve"> </w:t>
-      </w:r>
-      <w:proofErr w:type="spellStart"/>
-      <w:r>
-        <w:t>implementa</w:t>
-      </w:r>
-      <w:proofErr w:type="spellEnd"/>
-      <w:r>
-        <w:t xml:space="preserve"> </w:t>
-      </w:r>
-      <w:proofErr w:type="spellStart"/>
-      <w:r>
-        <w:t>proiectul</w:t>
-      </w:r>
-      <w:proofErr w:type="spellEnd"/>
-      <w:r>
-        <w:t>.</w:t>
-      </w:r>
-      <w:r>
-        <w:t xml:space="preserve"> </w:t>
-      </w:r>
-      <w:proofErr w:type="spellStart"/>
-      <w:r>
-        <w:t>Activit</w:t>
+        <w:t xml:space="preserve"> activit</w:t>
       </w:r>
       <w:r>
         <w:t>ăț</w:t>
       </w:r>
       <w:r>
-        <w:t>ile</w:t>
-      </w:r>
-      <w:proofErr w:type="spellEnd"/>
-      <w:r>
-        <w:t xml:space="preserve"> se </w:t>
-      </w:r>
-      <w:proofErr w:type="spellStart"/>
-      <w:r>
-        <w:t>vor</w:t>
-      </w:r>
-      <w:proofErr w:type="spellEnd"/>
-      <w:r>
-        <w:t xml:space="preserve"> </w:t>
-      </w:r>
-      <w:proofErr w:type="spellStart"/>
-      <w:r>
-        <w:t>descompune</w:t>
-      </w:r>
-      <w:proofErr w:type="spellEnd"/>
-      <w:r>
-        <w:t xml:space="preserve"> </w:t>
-      </w:r>
-      <w:proofErr w:type="spellStart"/>
-      <w:r>
-        <w:t>în</w:t>
-      </w:r>
-      <w:proofErr w:type="spellEnd"/>
-      <w:r>
-        <w:t xml:space="preserve"> </w:t>
-      </w:r>
-      <w:proofErr w:type="spellStart"/>
-      <w:r>
-        <w:t>subactivit</w:t>
-      </w:r>
-      <w:r>
-        <w:t>ăț</w:t>
-      </w:r>
-      <w:r>
-        <w:t>i</w:t>
-      </w:r>
-      <w:proofErr w:type="spellEnd"/>
-      <w:r>
-        <w:t xml:space="preserve">, </w:t>
-      </w:r>
-      <w:proofErr w:type="spellStart"/>
-      <w:r>
-        <w:t>respectând</w:t>
-      </w:r>
-      <w:proofErr w:type="spellEnd"/>
-      <w:r>
-        <w:t xml:space="preserve"> </w:t>
-      </w:r>
-      <w:proofErr w:type="spellStart"/>
-      <w:r>
-        <w:t>regulile</w:t>
-      </w:r>
-      <w:proofErr w:type="spellEnd"/>
-      <w:r>
-        <w:t xml:space="preserve"> din </w:t>
-      </w:r>
-      <w:proofErr w:type="spellStart"/>
-      <w:r>
-        <w:t>suportul</w:t>
-      </w:r>
-      <w:proofErr w:type="spellEnd"/>
-      <w:r>
-        <w:t xml:space="preserve"> de curs. Se </w:t>
-      </w:r>
-      <w:proofErr w:type="spellStart"/>
-      <w:r>
-        <w:t>va</w:t>
-      </w:r>
-      <w:proofErr w:type="spellEnd"/>
-      <w:r>
-        <w:t xml:space="preserve"> </w:t>
-      </w:r>
-      <w:proofErr w:type="spellStart"/>
-      <w:r>
-        <w:t>pune</w:t>
-      </w:r>
-      <w:proofErr w:type="spellEnd"/>
-      <w:r>
-        <w:t xml:space="preserve"> accent pe </w:t>
-      </w:r>
-      <w:proofErr w:type="spellStart"/>
-      <w:r>
-        <w:t>ipotezele</w:t>
-      </w:r>
-      <w:proofErr w:type="spellEnd"/>
-      <w:r>
-        <w:t xml:space="preserve"> </w:t>
-      </w:r>
-      <w:proofErr w:type="spellStart"/>
-      <w:r>
-        <w:t>în</w:t>
-      </w:r>
-      <w:proofErr w:type="spellEnd"/>
-      <w:r>
-        <w:t xml:space="preserve"> care </w:t>
-      </w:r>
-      <w:proofErr w:type="spellStart"/>
-      <w:r>
-        <w:t>urmeaz</w:t>
-      </w:r>
-      <w:r>
-        <w:t>ă</w:t>
-      </w:r>
-      <w:proofErr w:type="spellEnd"/>
-      <w:r>
-        <w:t xml:space="preserve"> </w:t>
-      </w:r>
-      <w:proofErr w:type="spellStart"/>
-      <w:r>
-        <w:t>s</w:t>
-      </w:r>
-      <w:r>
-        <w:t>ă</w:t>
-      </w:r>
-      <w:proofErr w:type="spellEnd"/>
-      <w:r>
-        <w:t xml:space="preserve"> se </w:t>
-      </w:r>
-      <w:proofErr w:type="spellStart"/>
-      <w:r>
-        <w:t>desf</w:t>
-      </w:r>
-      <w:r>
-        <w:t>ăș</w:t>
-      </w:r>
-      <w:r>
-        <w:t>oare</w:t>
-      </w:r>
-      <w:proofErr w:type="spellEnd"/>
-      <w:r>
-        <w:t xml:space="preserve"> </w:t>
-      </w:r>
-      <w:proofErr w:type="spellStart"/>
-      <w:r>
-        <w:t>activit</w:t>
-      </w:r>
-      <w:r>
-        <w:t>ăț</w:t>
-      </w:r>
-      <w:r>
-        <w:t>ile</w:t>
-      </w:r>
-      <w:proofErr w:type="spellEnd"/>
-      <w:r>
-        <w:t xml:space="preserve">, </w:t>
-      </w:r>
-      <w:proofErr w:type="spellStart"/>
-      <w:r>
-        <w:t>în</w:t>
-      </w:r>
-      <w:proofErr w:type="spellEnd"/>
-      <w:r>
-        <w:t xml:space="preserve"> </w:t>
-      </w:r>
-      <w:proofErr w:type="spellStart"/>
-      <w:r>
-        <w:t>func</w:t>
-      </w:r>
-      <w:r>
-        <w:t>ț</w:t>
-      </w:r>
-      <w:r>
-        <w:t>ie</w:t>
-      </w:r>
-      <w:proofErr w:type="spellEnd"/>
-      <w:r>
-        <w:t xml:space="preserve"> de care se </w:t>
-      </w:r>
-      <w:proofErr w:type="spellStart"/>
-      <w:r>
-        <w:t>selecteaz</w:t>
-      </w:r>
-      <w:r>
-        <w:t>ă</w:t>
-      </w:r>
-      <w:proofErr w:type="spellEnd"/>
-      <w:r>
-        <w:t xml:space="preserve"> </w:t>
-      </w:r>
-      <w:proofErr w:type="spellStart"/>
-      <w:r>
-        <w:t>ș</w:t>
-      </w:r>
-      <w:r>
-        <w:t>i</w:t>
-      </w:r>
-      <w:proofErr w:type="spellEnd"/>
-      <w:r>
-        <w:t xml:space="preserve"> </w:t>
-      </w:r>
-      <w:proofErr w:type="spellStart"/>
-      <w:r>
-        <w:t>modalitatea</w:t>
-      </w:r>
-      <w:proofErr w:type="spellEnd"/>
-      <w:r>
-        <w:t xml:space="preserve"> de </w:t>
-      </w:r>
-      <w:proofErr w:type="spellStart"/>
-      <w:r>
-        <w:t>desf</w:t>
-      </w:r>
-      <w:r>
-        <w:t>ăș</w:t>
-      </w:r>
-      <w:r>
-        <w:t>urare</w:t>
-      </w:r>
-      <w:proofErr w:type="spellEnd"/>
-      <w:r>
-        <w:t xml:space="preserve"> a lor. De </w:t>
-      </w:r>
-      <w:proofErr w:type="spellStart"/>
-      <w:r>
-        <w:t>asemenea</w:t>
-      </w:r>
-      <w:proofErr w:type="spellEnd"/>
-      <w:r>
-        <w:t xml:space="preserve">, </w:t>
-      </w:r>
-      <w:proofErr w:type="spellStart"/>
-      <w:r>
-        <w:t>trebuie</w:t>
-      </w:r>
-      <w:proofErr w:type="spellEnd"/>
-      <w:r>
-        <w:t xml:space="preserve"> </w:t>
-      </w:r>
-      <w:proofErr w:type="spellStart"/>
-      <w:r>
-        <w:t>acordat</w:t>
-      </w:r>
-      <w:r>
-        <w:t>ă</w:t>
-      </w:r>
-      <w:proofErr w:type="spellEnd"/>
-      <w:r>
-        <w:t xml:space="preserve"> o </w:t>
-      </w:r>
-      <w:proofErr w:type="spellStart"/>
-      <w:r>
-        <w:t>aten</w:t>
-      </w:r>
-      <w:r>
-        <w:t>ț</w:t>
-      </w:r>
-      <w:r>
-        <w:t>ie</w:t>
-      </w:r>
-      <w:proofErr w:type="spellEnd"/>
-      <w:r>
-        <w:t xml:space="preserve"> </w:t>
-      </w:r>
-      <w:proofErr w:type="spellStart"/>
-      <w:r>
-        <w:t>sporit</w:t>
-      </w:r>
-      <w:r>
-        <w:t>ă</w:t>
-      </w:r>
-      <w:proofErr w:type="spellEnd"/>
-      <w:r>
-        <w:t xml:space="preserve"> </w:t>
-      </w:r>
-      <w:proofErr w:type="spellStart"/>
-      <w:r>
-        <w:t>activit</w:t>
-      </w:r>
-      <w:r>
-        <w:t>ăț</w:t>
-      </w:r>
-      <w:r>
-        <w:t>ilor</w:t>
-      </w:r>
-      <w:proofErr w:type="spellEnd"/>
-      <w:r>
-        <w:t xml:space="preserve"> de </w:t>
-      </w:r>
-      <w:proofErr w:type="spellStart"/>
-      <w:r>
-        <w:t>monitorizare</w:t>
-      </w:r>
-      <w:proofErr w:type="spellEnd"/>
-      <w:r>
-        <w:t xml:space="preserve"> </w:t>
-      </w:r>
-      <w:proofErr w:type="spellStart"/>
-      <w:r>
-        <w:t>ș</w:t>
-      </w:r>
-      <w:r>
-        <w:t>i</w:t>
-      </w:r>
-      <w:proofErr w:type="spellEnd"/>
-      <w:r>
-        <w:t xml:space="preserve"> control, </w:t>
-      </w:r>
-      <w:proofErr w:type="spellStart"/>
-      <w:r>
-        <w:t>prin</w:t>
-      </w:r>
-      <w:proofErr w:type="spellEnd"/>
-      <w:r>
-        <w:t xml:space="preserve"> care se </w:t>
-      </w:r>
-      <w:proofErr w:type="spellStart"/>
-      <w:r>
-        <w:t>asigur</w:t>
-      </w:r>
-      <w:r>
-        <w:t>ă</w:t>
-      </w:r>
-      <w:proofErr w:type="spellEnd"/>
-      <w:r>
-        <w:t xml:space="preserve"> </w:t>
-      </w:r>
-      <w:proofErr w:type="spellStart"/>
-      <w:r>
-        <w:t>c</w:t>
-      </w:r>
-      <w:r>
-        <w:t>ă</w:t>
-      </w:r>
-      <w:proofErr w:type="spellEnd"/>
-      <w:r>
-        <w:t xml:space="preserve"> </w:t>
-      </w:r>
-      <w:proofErr w:type="spellStart"/>
-      <w:r>
-        <w:t>proiectul</w:t>
-      </w:r>
-      <w:proofErr w:type="spellEnd"/>
-      <w:r>
-        <w:t xml:space="preserve"> </w:t>
-      </w:r>
-      <w:proofErr w:type="spellStart"/>
-      <w:r>
-        <w:t>î</w:t>
-      </w:r>
-      <w:r>
-        <w:t>ș</w:t>
-      </w:r>
-      <w:r>
-        <w:t>i</w:t>
-      </w:r>
-      <w:proofErr w:type="spellEnd"/>
-      <w:r>
-        <w:t xml:space="preserve"> </w:t>
-      </w:r>
-      <w:proofErr w:type="spellStart"/>
-      <w:r>
-        <w:t>atinge</w:t>
-      </w:r>
-      <w:proofErr w:type="spellEnd"/>
-      <w:r>
-        <w:t xml:space="preserve"> </w:t>
-      </w:r>
-      <w:proofErr w:type="spellStart"/>
-      <w:r>
-        <w:t>scopul</w:t>
-      </w:r>
-      <w:proofErr w:type="spellEnd"/>
-      <w:r>
-        <w:t xml:space="preserve">. Se </w:t>
-      </w:r>
-      <w:proofErr w:type="spellStart"/>
-      <w:r>
-        <w:t>va</w:t>
-      </w:r>
-      <w:proofErr w:type="spellEnd"/>
-      <w:r>
-        <w:t xml:space="preserve"> </w:t>
-      </w:r>
-      <w:proofErr w:type="spellStart"/>
-      <w:r>
-        <w:t>stabili</w:t>
-      </w:r>
-      <w:proofErr w:type="spellEnd"/>
-      <w:r>
-        <w:t xml:space="preserve"> </w:t>
-      </w:r>
-      <w:proofErr w:type="spellStart"/>
-      <w:r>
-        <w:t>durata</w:t>
-      </w:r>
-      <w:proofErr w:type="spellEnd"/>
-      <w:r>
-        <w:t xml:space="preserve"> </w:t>
-      </w:r>
-      <w:proofErr w:type="spellStart"/>
-      <w:r>
-        <w:t>fiec</w:t>
-      </w:r>
-      <w:r>
-        <w:t>ă</w:t>
-      </w:r>
-      <w:r>
-        <w:t>rei</w:t>
-      </w:r>
-      <w:proofErr w:type="spellEnd"/>
-      <w:r>
-        <w:t xml:space="preserve"> </w:t>
-      </w:r>
-      <w:proofErr w:type="spellStart"/>
-      <w:r>
-        <w:t>subactivit</w:t>
-      </w:r>
-      <w:r>
-        <w:t>ăț</w:t>
-      </w:r>
-      <w:r>
-        <w:t>i</w:t>
-      </w:r>
-      <w:proofErr w:type="spellEnd"/>
-      <w:r>
-        <w:t xml:space="preserve"> </w:t>
-      </w:r>
-      <w:proofErr w:type="spellStart"/>
-      <w:r>
-        <w:t>sau</w:t>
-      </w:r>
-      <w:proofErr w:type="spellEnd"/>
-      <w:r>
-        <w:t xml:space="preserve"> </w:t>
-      </w:r>
-      <w:proofErr w:type="gramStart"/>
-      <w:r>
-        <w:t>a</w:t>
-      </w:r>
-      <w:proofErr w:type="gramEnd"/>
-      <w:r>
-        <w:t xml:space="preserve"> </w:t>
-      </w:r>
-      <w:proofErr w:type="spellStart"/>
-      <w:r>
-        <w:t>activit</w:t>
-      </w:r>
-      <w:r>
-        <w:t>ăț</w:t>
-      </w:r>
-      <w:r>
-        <w:t>ilor</w:t>
-      </w:r>
-      <w:proofErr w:type="spellEnd"/>
-      <w:r>
-        <w:t xml:space="preserve"> </w:t>
-      </w:r>
-      <w:proofErr w:type="spellStart"/>
-      <w:r>
-        <w:t>ce</w:t>
-      </w:r>
-      <w:proofErr w:type="spellEnd"/>
-      <w:r>
-        <w:t xml:space="preserve"> nu sunt </w:t>
-      </w:r>
-      <w:proofErr w:type="spellStart"/>
-      <w:r>
-        <w:t>supuse</w:t>
-      </w:r>
-      <w:proofErr w:type="spellEnd"/>
-      <w:r>
-        <w:t xml:space="preserve"> </w:t>
-      </w:r>
-      <w:proofErr w:type="spellStart"/>
-      <w:r>
-        <w:t>descompunerii</w:t>
-      </w:r>
-      <w:proofErr w:type="spellEnd"/>
-      <w:r>
-        <w:t xml:space="preserve">. </w:t>
-      </w:r>
-      <w:proofErr w:type="spellStart"/>
-      <w:r>
-        <w:t>Redarea</w:t>
-      </w:r>
-      <w:proofErr w:type="spellEnd"/>
-      <w:r>
-        <w:t xml:space="preserve"> </w:t>
-      </w:r>
-      <w:proofErr w:type="spellStart"/>
-      <w:r>
-        <w:t>structurii</w:t>
-      </w:r>
-      <w:proofErr w:type="spellEnd"/>
-      <w:r>
-        <w:t xml:space="preserve"> de </w:t>
-      </w:r>
-      <w:proofErr w:type="spellStart"/>
-      <w:r>
-        <w:t>descompunere</w:t>
-      </w:r>
-      <w:proofErr w:type="spellEnd"/>
-      <w:r>
-        <w:t xml:space="preserve"> </w:t>
-      </w:r>
-      <w:proofErr w:type="spellStart"/>
-      <w:r>
-        <w:t>va</w:t>
-      </w:r>
-      <w:proofErr w:type="spellEnd"/>
-      <w:r>
-        <w:t xml:space="preserve"> fi </w:t>
-      </w:r>
-      <w:proofErr w:type="spellStart"/>
-      <w:r>
-        <w:t>în</w:t>
-      </w:r>
-      <w:proofErr w:type="spellEnd"/>
-      <w:r>
-        <w:t xml:space="preserve"> format </w:t>
+        <w:t xml:space="preserve">ilor ce nu sunt supuse descompunerii. Redarea structurii de descompunere va fi în format </w:t>
       </w:r>
       <w:r>
         <w:t xml:space="preserve">outline </w:t>
       </w:r>
       <w:r>
-        <w:t>(</w:t>
-      </w:r>
-      <w:proofErr w:type="spellStart"/>
-      <w:r>
-        <w:t>vezi</w:t>
-      </w:r>
-      <w:proofErr w:type="spellEnd"/>
-      <w:r>
-        <w:t xml:space="preserve"> </w:t>
-      </w:r>
-      <w:proofErr w:type="spellStart"/>
-      <w:r>
-        <w:t>Suportul</w:t>
-      </w:r>
-      <w:proofErr w:type="spellEnd"/>
-      <w:r>
-        <w:t xml:space="preserve"> de curs).</w:t>
+        <w:t>(vezi Suportul de curs).</w:t>
       </w:r>
     </w:p>
     <w:p>
@@ -21691,540 +20882,168 @@
       </w:r>
     </w:p>
     <w:p>
-      <w:proofErr w:type="spellStart"/>
       <w:r>
         <w:t>P</w:t>
       </w:r>
       <w:r>
-        <w:t>lanificarea</w:t>
-      </w:r>
-      <w:proofErr w:type="spellEnd"/>
-      <w:r>
-        <w:t xml:space="preserve"> </w:t>
-      </w:r>
-      <w:proofErr w:type="spellStart"/>
-      <w:r>
-        <w:t>calendaristic</w:t>
+        <w:t>lanificarea calendaristic</w:t>
       </w:r>
       <w:r>
         <w:t>ă</w:t>
       </w:r>
-      <w:proofErr w:type="spellEnd"/>
-      <w:r>
-        <w:t xml:space="preserve"> a </w:t>
-      </w:r>
-      <w:proofErr w:type="spellStart"/>
-      <w:r>
-        <w:t>proiectului</w:t>
-      </w:r>
-      <w:proofErr w:type="spellEnd"/>
-      <w:r>
-        <w:t xml:space="preserve"> se </w:t>
-      </w:r>
-      <w:proofErr w:type="spellStart"/>
-      <w:r>
-        <w:t>va</w:t>
-      </w:r>
-      <w:proofErr w:type="spellEnd"/>
-      <w:r>
-        <w:t xml:space="preserve"> </w:t>
-      </w:r>
-      <w:proofErr w:type="spellStart"/>
-      <w:r>
-        <w:t>realiza</w:t>
-      </w:r>
-      <w:proofErr w:type="spellEnd"/>
-      <w:r>
-        <w:t xml:space="preserve"> cu </w:t>
-      </w:r>
-      <w:proofErr w:type="spellStart"/>
-      <w:r>
-        <w:t>ajutorul</w:t>
-      </w:r>
-      <w:proofErr w:type="spellEnd"/>
-      <w:r>
-        <w:t xml:space="preserve"> </w:t>
-      </w:r>
-      <w:proofErr w:type="spellStart"/>
-      <w:r>
-        <w:t>diagramei</w:t>
-      </w:r>
-      <w:proofErr w:type="spellEnd"/>
-      <w:r>
-        <w:t xml:space="preserve"> Gantt, </w:t>
-      </w:r>
-      <w:proofErr w:type="spellStart"/>
-      <w:r>
-        <w:t>stabilindu</w:t>
-      </w:r>
-      <w:proofErr w:type="spellEnd"/>
-      <w:r>
-        <w:t xml:space="preserve">-se </w:t>
-      </w:r>
-      <w:proofErr w:type="spellStart"/>
-      <w:r>
-        <w:t>secven</w:t>
+      <w:r>
+        <w:t xml:space="preserve"> a proiectului se va realiza cu ajutorul diagramei Gantt, stabilindu-se secven</w:t>
       </w:r>
       <w:r>
         <w:t>ț</w:t>
       </w:r>
       <w:r>
+        <w:t xml:space="preserve">a de derulare </w:t>
+      </w:r>
+      <w:proofErr w:type="gramStart"/>
+      <w:r>
         <w:t>a</w:t>
       </w:r>
-      <w:proofErr w:type="spellEnd"/>
-      <w:r>
-        <w:t xml:space="preserve"> de </w:t>
-      </w:r>
-      <w:proofErr w:type="spellStart"/>
-      <w:r>
-        <w:t>derulare</w:t>
-      </w:r>
-      <w:proofErr w:type="spellEnd"/>
-      <w:r>
-        <w:t xml:space="preserve"> </w:t>
-      </w:r>
-      <w:proofErr w:type="gramStart"/>
-      <w:r>
-        <w:t>a</w:t>
-      </w:r>
       <w:proofErr w:type="gramEnd"/>
       <w:r>
-        <w:t xml:space="preserve"> </w:t>
-      </w:r>
-      <w:proofErr w:type="spellStart"/>
-      <w:r>
-        <w:t>activit</w:t>
+        <w:t xml:space="preserve"> activit</w:t>
       </w:r>
       <w:r>
         <w:t>ăț</w:t>
       </w:r>
       <w:r>
-        <w:t>ilor</w:t>
-      </w:r>
-      <w:proofErr w:type="spellEnd"/>
-      <w:r>
-        <w:t>/</w:t>
-      </w:r>
-      <w:proofErr w:type="spellStart"/>
-      <w:r>
-        <w:t>subactivit</w:t>
+        <w:t>ilor/subactivit</w:t>
       </w:r>
       <w:r>
         <w:t>ăț</w:t>
       </w:r>
       <w:r>
-        <w:t>ilor</w:t>
-      </w:r>
-      <w:proofErr w:type="spellEnd"/>
-      <w:r>
-        <w:t xml:space="preserve"> </w:t>
-      </w:r>
-      <w:proofErr w:type="spellStart"/>
-      <w:r>
-        <w:t>prin</w:t>
-      </w:r>
-      <w:proofErr w:type="spellEnd"/>
-      <w:r>
-        <w:t xml:space="preserve"> </w:t>
-      </w:r>
-      <w:proofErr w:type="spellStart"/>
-      <w:r>
-        <w:t>intermediul</w:t>
-      </w:r>
-      <w:proofErr w:type="spellEnd"/>
-      <w:r>
-        <w:t xml:space="preserve"> </w:t>
-      </w:r>
-      <w:proofErr w:type="spellStart"/>
-      <w:r>
-        <w:t>dependen</w:t>
+        <w:t>ilor prin intermediul dependen</w:t>
       </w:r>
       <w:r>
         <w:t>ț</w:t>
       </w:r>
       <w:r>
-        <w:t>elor</w:t>
-      </w:r>
-      <w:proofErr w:type="spellEnd"/>
-      <w:r>
-        <w:t xml:space="preserve"> FS, SS, FF, SF. </w:t>
-      </w:r>
-      <w:proofErr w:type="spellStart"/>
-      <w:r>
-        <w:t>Fiec</w:t>
+        <w:t>elor FS, SS, FF, SF. Fiec</w:t>
       </w:r>
       <w:r>
         <w:t>ă</w:t>
       </w:r>
       <w:r>
-        <w:t>rui</w:t>
-      </w:r>
-      <w:proofErr w:type="spellEnd"/>
-      <w:r>
-        <w:t xml:space="preserve"> </w:t>
-      </w:r>
-      <w:proofErr w:type="spellStart"/>
-      <w:r>
-        <w:t>jalon</w:t>
-      </w:r>
-      <w:proofErr w:type="spellEnd"/>
-      <w:r>
-        <w:t xml:space="preserve"> </w:t>
-      </w:r>
-      <w:proofErr w:type="spellStart"/>
-      <w:r>
-        <w:t>i</w:t>
-      </w:r>
-      <w:proofErr w:type="spellEnd"/>
-      <w:r>
-        <w:t xml:space="preserve"> se </w:t>
-      </w:r>
-      <w:proofErr w:type="spellStart"/>
-      <w:r>
-        <w:t>vor</w:t>
-      </w:r>
-      <w:proofErr w:type="spellEnd"/>
-      <w:r>
-        <w:t xml:space="preserve"> </w:t>
-      </w:r>
-      <w:proofErr w:type="spellStart"/>
-      <w:r>
-        <w:t>asocia</w:t>
-      </w:r>
-      <w:proofErr w:type="spellEnd"/>
-      <w:r>
-        <w:t xml:space="preserve"> </w:t>
-      </w:r>
-      <w:proofErr w:type="spellStart"/>
-      <w:r>
-        <w:t>activit</w:t>
+        <w:t>rui jalon i se vor asocia activit</w:t>
       </w:r>
       <w:r>
         <w:t>ăț</w:t>
       </w:r>
       <w:r>
-        <w:t>ile</w:t>
-      </w:r>
-      <w:proofErr w:type="spellEnd"/>
-      <w:r>
-        <w:t xml:space="preserve"> </w:t>
-      </w:r>
-      <w:proofErr w:type="spellStart"/>
-      <w:r>
-        <w:t>corespunz</w:t>
+        <w:t>ile corespunz</w:t>
       </w:r>
       <w:r>
         <w:t>ă</w:t>
       </w:r>
       <w:r>
-        <w:t>toare</w:t>
-      </w:r>
-      <w:proofErr w:type="spellEnd"/>
-      <w:r>
-        <w:t xml:space="preserve">, </w:t>
-      </w:r>
-      <w:proofErr w:type="spellStart"/>
-      <w:r>
-        <w:t>urmând</w:t>
-      </w:r>
-      <w:proofErr w:type="spellEnd"/>
-      <w:r>
-        <w:t xml:space="preserve"> a se </w:t>
-      </w:r>
-      <w:proofErr w:type="spellStart"/>
-      <w:r>
-        <w:t>stabili</w:t>
-      </w:r>
-      <w:proofErr w:type="spellEnd"/>
-      <w:r>
-        <w:t xml:space="preserve"> </w:t>
-      </w:r>
-      <w:proofErr w:type="spellStart"/>
-      <w:r>
-        <w:t>dependen</w:t>
+        <w:t>toare, urmând a se stabili dependen</w:t>
       </w:r>
       <w:r>
         <w:t>ț</w:t>
       </w:r>
       <w:r>
-        <w:t>a</w:t>
-      </w:r>
-      <w:proofErr w:type="spellEnd"/>
-      <w:r>
-        <w:t xml:space="preserve"> de </w:t>
-      </w:r>
-      <w:proofErr w:type="spellStart"/>
-      <w:r>
-        <w:t>activitatea</w:t>
-      </w:r>
-      <w:proofErr w:type="spellEnd"/>
-      <w:r>
-        <w:t xml:space="preserve"> care </w:t>
-      </w:r>
-      <w:proofErr w:type="spellStart"/>
-      <w:r>
-        <w:t>confirm</w:t>
+        <w:t>a de activitatea care confirm</w:t>
       </w:r>
       <w:r>
         <w:t>ă</w:t>
       </w:r>
-      <w:proofErr w:type="spellEnd"/>
-      <w:r>
-        <w:t xml:space="preserve"> </w:t>
-      </w:r>
-      <w:proofErr w:type="spellStart"/>
-      <w:r>
-        <w:t>ob</w:t>
+      <w:r>
+        <w:t xml:space="preserve"> ob</w:t>
       </w:r>
       <w:r>
         <w:t>ț</w:t>
       </w:r>
       <w:r>
-        <w:t>inerea</w:t>
-      </w:r>
-      <w:proofErr w:type="spellEnd"/>
-      <w:r>
-        <w:t xml:space="preserve"> </w:t>
-      </w:r>
-      <w:proofErr w:type="spellStart"/>
-      <w:r>
-        <w:t>lui</w:t>
-      </w:r>
-      <w:proofErr w:type="spellEnd"/>
-      <w:r>
-        <w:t xml:space="preserve">. </w:t>
+        <w:t xml:space="preserve">inerea lui. </w:t>
       </w:r>
     </w:p>
     <w:p>
-      <w:proofErr w:type="spellStart"/>
-      <w:r>
-        <w:t>Planificarea</w:t>
-      </w:r>
-      <w:proofErr w:type="spellEnd"/>
+      <w:r>
+        <w:t>Planificarea calendaristic</w:t>
+      </w:r>
+      <w:r>
+        <w:t>ă</w:t>
+      </w:r>
       <w:r>
         <w:t xml:space="preserve"> </w:t>
       </w:r>
-      <w:proofErr w:type="spellStart"/>
-      <w:r>
-        <w:t>calendaristic</w:t>
+      <w:r>
+        <w:t>va con</w:t>
+      </w:r>
+      <w:r>
+        <w:t>ț</w:t>
+      </w:r>
+      <w:r>
+        <w:t xml:space="preserve">ine doar denumirea jaloanelor </w:t>
+      </w:r>
+      <w:r>
+        <w:t>ș</w:t>
+      </w:r>
+      <w:r>
+        <w:t>i activit</w:t>
+      </w:r>
+      <w:r>
+        <w:t>ăț</w:t>
+      </w:r>
+      <w:r>
+        <w:t>ilor/subactivit</w:t>
+      </w:r>
+      <w:r>
+        <w:t>ăț</w:t>
+      </w:r>
+      <w:r>
+        <w:t>ilor</w:t>
+      </w:r>
+      <w:r>
+        <w:t xml:space="preserve"> (f</w:t>
       </w:r>
       <w:r>
         <w:t>ă</w:t>
       </w:r>
-      <w:proofErr w:type="spellEnd"/>
+      <w:r>
+        <w:t>r</w:t>
+      </w:r>
+      <w:r>
+        <w:t>ă</w:t>
+      </w:r>
+      <w:r>
+        <w:t xml:space="preserve"> descrierea lor)</w:t>
+      </w:r>
+      <w:r>
+        <w:t>.</w:t>
+      </w:r>
+      <w:r>
+        <w:t xml:space="preserve"> Diagrama va avea maxim 6 pagini </w:t>
+      </w:r>
+      <w:r>
+        <w:t>ș</w:t>
+      </w:r>
+      <w:r>
+        <w:t>i va fi ata</w:t>
+      </w:r>
+      <w:r>
+        <w:t>ș</w:t>
+      </w:r>
+      <w:r>
+        <w:t>at</w:t>
+      </w:r>
+      <w:r>
+        <w:t>ă</w:t>
+      </w:r>
       <w:r>
         <w:t xml:space="preserve"> </w:t>
       </w:r>
-      <w:proofErr w:type="spellStart"/>
-      <w:r>
-        <w:t>va</w:t>
-      </w:r>
-      <w:proofErr w:type="spellEnd"/>
-      <w:r>
-        <w:t xml:space="preserve"> </w:t>
-      </w:r>
-      <w:proofErr w:type="spellStart"/>
-      <w:r>
-        <w:t>con</w:t>
-      </w:r>
-      <w:r>
-        <w:t>ț</w:t>
-      </w:r>
-      <w:r>
-        <w:t>ine</w:t>
-      </w:r>
-      <w:proofErr w:type="spellEnd"/>
-      <w:r>
-        <w:t xml:space="preserve"> </w:t>
-      </w:r>
-      <w:proofErr w:type="spellStart"/>
-      <w:r>
-        <w:t>doar</w:t>
-      </w:r>
-      <w:proofErr w:type="spellEnd"/>
-      <w:r>
-        <w:t xml:space="preserve"> </w:t>
-      </w:r>
-      <w:proofErr w:type="spellStart"/>
-      <w:r>
-        <w:t>denumirea</w:t>
-      </w:r>
-      <w:proofErr w:type="spellEnd"/>
-      <w:r>
-        <w:t xml:space="preserve"> </w:t>
-      </w:r>
-      <w:proofErr w:type="spellStart"/>
-      <w:r>
-        <w:t>jaloanelor</w:t>
-      </w:r>
-      <w:proofErr w:type="spellEnd"/>
-      <w:r>
-        <w:t xml:space="preserve"> </w:t>
-      </w:r>
-      <w:proofErr w:type="spellStart"/>
-      <w:r>
-        <w:t>ș</w:t>
-      </w:r>
-      <w:r>
-        <w:t>i</w:t>
-      </w:r>
-      <w:proofErr w:type="spellEnd"/>
-      <w:r>
-        <w:t xml:space="preserve"> </w:t>
-      </w:r>
-      <w:proofErr w:type="spellStart"/>
-      <w:r>
-        <w:t>activit</w:t>
-      </w:r>
-      <w:r>
-        <w:t>ăț</w:t>
-      </w:r>
-      <w:r>
-        <w:t>ilor</w:t>
-      </w:r>
-      <w:proofErr w:type="spellEnd"/>
-      <w:r>
-        <w:t>/</w:t>
-      </w:r>
-      <w:proofErr w:type="spellStart"/>
-      <w:r>
-        <w:t>subactivit</w:t>
-      </w:r>
-      <w:r>
-        <w:t>ăț</w:t>
-      </w:r>
-      <w:r>
-        <w:t>ilor</w:t>
-      </w:r>
-      <w:proofErr w:type="spellEnd"/>
-      <w:r>
-        <w:t xml:space="preserve"> (</w:t>
-      </w:r>
-      <w:proofErr w:type="spellStart"/>
-      <w:r>
-        <w:t>f</w:t>
-      </w:r>
-      <w:r>
-        <w:t>ă</w:t>
-      </w:r>
-      <w:r>
-        <w:t>r</w:t>
-      </w:r>
-      <w:r>
-        <w:t>ă</w:t>
-      </w:r>
-      <w:proofErr w:type="spellEnd"/>
-      <w:r>
-        <w:t xml:space="preserve"> </w:t>
-      </w:r>
-      <w:proofErr w:type="spellStart"/>
-      <w:r>
-        <w:t>descrierea</w:t>
-      </w:r>
-      <w:proofErr w:type="spellEnd"/>
-      <w:r>
-        <w:t xml:space="preserve"> lor)</w:t>
-      </w:r>
-      <w:r>
-        <w:t>.</w:t>
-      </w:r>
-      <w:r>
-        <w:t xml:space="preserve"> </w:t>
-      </w:r>
-      <w:proofErr w:type="spellStart"/>
-      <w:r>
-        <w:t>Diagrama</w:t>
-      </w:r>
-      <w:proofErr w:type="spellEnd"/>
-      <w:r>
-        <w:t xml:space="preserve"> </w:t>
-      </w:r>
-      <w:proofErr w:type="spellStart"/>
-      <w:r>
-        <w:t>va</w:t>
-      </w:r>
-      <w:proofErr w:type="spellEnd"/>
-      <w:r>
-        <w:t xml:space="preserve"> </w:t>
-      </w:r>
-      <w:proofErr w:type="spellStart"/>
-      <w:r>
-        <w:t>avea</w:t>
-      </w:r>
-      <w:proofErr w:type="spellEnd"/>
-      <w:r>
-        <w:t xml:space="preserve"> maxim 6 </w:t>
-      </w:r>
-      <w:proofErr w:type="spellStart"/>
-      <w:r>
-        <w:t>pagini</w:t>
-      </w:r>
-      <w:proofErr w:type="spellEnd"/>
-      <w:r>
-        <w:t xml:space="preserve"> </w:t>
-      </w:r>
-      <w:proofErr w:type="spellStart"/>
-      <w:r>
-        <w:t>ș</w:t>
-      </w:r>
-      <w:r>
-        <w:t>i</w:t>
-      </w:r>
-      <w:proofErr w:type="spellEnd"/>
-      <w:r>
-        <w:t xml:space="preserve"> </w:t>
-      </w:r>
-      <w:proofErr w:type="spellStart"/>
-      <w:r>
-        <w:t>va</w:t>
-      </w:r>
-      <w:proofErr w:type="spellEnd"/>
-      <w:r>
-        <w:t xml:space="preserve"> fi </w:t>
-      </w:r>
-      <w:proofErr w:type="spellStart"/>
-      <w:r>
-        <w:t>ata</w:t>
-      </w:r>
-      <w:r>
-        <w:t>ș</w:t>
-      </w:r>
-      <w:r>
-        <w:t>at</w:t>
-      </w:r>
-      <w:r>
-        <w:t>ă</w:t>
-      </w:r>
-      <w:proofErr w:type="spellEnd"/>
-      <w:r>
-        <w:t xml:space="preserve"> </w:t>
-      </w:r>
-      <w:proofErr w:type="spellStart"/>
-      <w:r>
-        <w:t>separat</w:t>
-      </w:r>
-      <w:proofErr w:type="spellEnd"/>
-      <w:r>
-        <w:t xml:space="preserve"> </w:t>
-      </w:r>
-      <w:r>
-        <w:t xml:space="preserve">ca </w:t>
-      </w:r>
-      <w:proofErr w:type="spellStart"/>
-      <w:r>
-        <w:t>Anexa</w:t>
-      </w:r>
-      <w:proofErr w:type="spellEnd"/>
-      <w:r>
-        <w:t xml:space="preserve"> 2, </w:t>
-      </w:r>
-      <w:proofErr w:type="spellStart"/>
-      <w:r>
-        <w:t>în</w:t>
-      </w:r>
-      <w:proofErr w:type="spellEnd"/>
-      <w:r>
-        <w:t xml:space="preserve"> format pdf.</w:t>
+      <w:r>
+        <w:t xml:space="preserve">separat </w:t>
+      </w:r>
+      <w:r>
+        <w:t>ca Anexa 2, în format pdf.</w:t>
       </w:r>
     </w:p>
     <w:p>
@@ -37531,6 +36350,7 @@
     <w:lsdException w:name="HTML Sample" w:locked="1"/>
     <w:lsdException w:name="HTML Typewriter" w:locked="1"/>
     <w:lsdException w:name="HTML Variable" w:locked="1" w:semiHidden="1" w:unhideWhenUsed="1"/>
+    <w:lsdException w:name="Normal Table" w:semiHidden="1" w:unhideWhenUsed="1"/>
     <w:lsdException w:name="annotation subject" w:locked="1" w:semiHidden="1"/>
     <w:lsdException w:name="No List" w:semiHidden="1" w:uiPriority="99" w:unhideWhenUsed="1"/>
     <w:lsdException w:name="Outline List 1" w:semiHidden="1" w:uiPriority="99" w:unhideWhenUsed="1"/>
@@ -37577,9 +36397,9 @@
     <w:lsdException w:name="Table Subtle 2" w:locked="1" w:semiHidden="1" w:unhideWhenUsed="1"/>
     <w:lsdException w:name="Table Web 1" w:locked="1" w:semiHidden="1" w:unhideWhenUsed="1"/>
     <w:lsdException w:name="Table Web 2" w:locked="1" w:semiHidden="1" w:unhideWhenUsed="1"/>
-    <w:lsdException w:name="Table Web 3" w:locked="1"/>
+    <w:lsdException w:name="Table Web 3" w:locked="1" w:semiHidden="1" w:unhideWhenUsed="1"/>
     <w:lsdException w:name="Balloon Text" w:semiHidden="1" w:unhideWhenUsed="1"/>
-    <w:lsdException w:name="Table Theme" w:locked="1"/>
+    <w:lsdException w:name="Table Theme" w:locked="1" w:semiHidden="1" w:unhideWhenUsed="1"/>
     <w:lsdException w:name="Placeholder Text" w:semiHidden="1" w:uiPriority="99" w:unhideWhenUsed="1"/>
     <w:lsdException w:name="No Spacing" w:uiPriority="1" w:qFormat="1"/>
     <w:lsdException w:name="Light Shading" w:uiPriority="60"/>
@@ -39559,6 +38379,15 @@
 </file>
 
 <file path=customXml/item1.xml><?xml version="1.0" encoding="utf-8"?>
+<?mso-contentType ?>
+<FormTemplates xmlns="http://schemas.microsoft.com/sharepoint/v3/contenttype/forms">
+  <Display>DocumentLibraryForm</Display>
+  <Edit>DocumentLibraryForm</Edit>
+  <New>DocumentLibraryForm</New>
+</FormTemplates>
+</file>
+
+<file path=customXml/item2.xml><?xml version="1.0" encoding="utf-8"?>
 <p:properties xmlns:p="http://schemas.microsoft.com/office/2006/metadata/properties" xmlns:xsi="http://www.w3.org/2001/XMLSchema-instance" xmlns:pc="http://schemas.microsoft.com/office/infopath/2007/PartnerControls">
   <documentManagement>
     <PublishingExpirationDate xmlns="http://schemas.microsoft.com/sharepoint/v3" xsi:nil="true"/>
@@ -39567,16 +38396,11 @@
 </p:properties>
 </file>
 
-<file path=customXml/item2.xml><?xml version="1.0" encoding="utf-8"?>
-<?mso-contentType ?>
-<FormTemplates xmlns="http://schemas.microsoft.com/sharepoint/v3/contenttype/forms">
-  <Display>DocumentLibraryForm</Display>
-  <Edit>DocumentLibraryForm</Edit>
-  <New>DocumentLibraryForm</New>
-</FormTemplates>
+<file path=customXml/item3.xml><?xml version="1.0" encoding="utf-8"?>
+<b:Sources xmlns:b="http://schemas.openxmlformats.org/officeDocument/2006/bibliography" xmlns="http://schemas.openxmlformats.org/officeDocument/2006/bibliography" SelectedStyle="/APASixthEditionOfficeOnline.xsl" StyleName="APA" Version="6"/>
 </file>
 
-<file path=customXml/item3.xml><?xml version="1.0" encoding="utf-8"?>
+<file path=customXml/item4.xml><?xml version="1.0" encoding="utf-8"?>
 <ct:contentTypeSchema xmlns:ct="http://schemas.microsoft.com/office/2006/metadata/contentType" xmlns:ma="http://schemas.microsoft.com/office/2006/metadata/properties/metaAttributes" ct:_="" ma:_="" ma:contentTypeName="Document" ma:contentTypeID="0x010100E1ACCAE32E11104EA27E1ADA4D2D0DCE" ma:contentTypeVersion="1" ma:contentTypeDescription="Create a new document." ma:contentTypeScope="" ma:versionID="6de2c8eb395a0705092b839eb736fca3">
   <xsd:schema xmlns:xsd="http://www.w3.org/2001/XMLSchema" xmlns:xs="http://www.w3.org/2001/XMLSchema" xmlns:p="http://schemas.microsoft.com/office/2006/metadata/properties" xmlns:ns1="http://schemas.microsoft.com/sharepoint/v3" targetNamespace="http://schemas.microsoft.com/office/2006/metadata/properties" ma:root="true" ma:fieldsID="ff01fac345008aa34b3a53f2166bf3c8" ns1:_="">
     <xsd:import namespace="http://schemas.microsoft.com/sharepoint/v3"/>
@@ -39708,27 +38532,7 @@
 </ct:contentTypeSchema>
 </file>
 
-<file path=customXml/item4.xml><?xml version="1.0" encoding="utf-8"?>
-<b:Sources xmlns:b="http://schemas.openxmlformats.org/officeDocument/2006/bibliography" xmlns="http://schemas.openxmlformats.org/officeDocument/2006/bibliography" SelectedStyle="/APASixthEditionOfficeOnline.xsl" StyleName="APA" Version="6"/>
-</file>
-
 <file path=customXml/itemProps1.xml><?xml version="1.0" encoding="utf-8"?>
-<ds:datastoreItem xmlns:ds="http://schemas.openxmlformats.org/officeDocument/2006/customXml" ds:itemID="{CEDB412B-6E3E-474C-8519-65EDF7261DF9}">
-  <ds:schemaRefs>
-    <ds:schemaRef ds:uri="http://schemas.microsoft.com/sharepoint/v3"/>
-    <ds:schemaRef ds:uri="http://purl.org/dc/elements/1.1/"/>
-    <ds:schemaRef ds:uri="http://schemas.microsoft.com/office/infopath/2007/PartnerControls"/>
-    <ds:schemaRef ds:uri="http://schemas.microsoft.com/office/2006/metadata/properties"/>
-    <ds:schemaRef ds:uri="http://purl.org/dc/dcmitype/"/>
-    <ds:schemaRef ds:uri="http://schemas.microsoft.com/office/2006/documentManagement/types"/>
-    <ds:schemaRef ds:uri="http://purl.org/dc/terms/"/>
-    <ds:schemaRef ds:uri="http://schemas.openxmlformats.org/package/2006/metadata/core-properties"/>
-    <ds:schemaRef ds:uri="http://www.w3.org/XML/1998/namespace"/>
-  </ds:schemaRefs>
-</ds:datastoreItem>
-</file>
-
-<file path=customXml/itemProps2.xml><?xml version="1.0" encoding="utf-8"?>
 <ds:datastoreItem xmlns:ds="http://schemas.openxmlformats.org/officeDocument/2006/customXml" ds:itemID="{63281942-945F-463F-A639-BA0E721DBFF1}">
   <ds:schemaRefs>
     <ds:schemaRef ds:uri="http://schemas.microsoft.com/sharepoint/v3/contenttype/forms"/>
@@ -39736,7 +38540,25 @@
 </ds:datastoreItem>
 </file>
 
+<file path=customXml/itemProps2.xml><?xml version="1.0" encoding="utf-8"?>
+<ds:datastoreItem xmlns:ds="http://schemas.openxmlformats.org/officeDocument/2006/customXml" ds:itemID="{CEDB412B-6E3E-474C-8519-65EDF7261DF9}">
+  <ds:schemaRefs>
+    <ds:schemaRef ds:uri="http://schemas.microsoft.com/office/2006/metadata/properties"/>
+    <ds:schemaRef ds:uri="http://schemas.microsoft.com/office/infopath/2007/PartnerControls"/>
+    <ds:schemaRef ds:uri="http://schemas.microsoft.com/sharepoint/v3"/>
+  </ds:schemaRefs>
+</ds:datastoreItem>
+</file>
+
 <file path=customXml/itemProps3.xml><?xml version="1.0" encoding="utf-8"?>
+<ds:datastoreItem xmlns:ds="http://schemas.openxmlformats.org/officeDocument/2006/customXml" ds:itemID="{DDA1E47C-79D7-A74B-80D6-3246C1A6774F}">
+  <ds:schemaRefs>
+    <ds:schemaRef ds:uri="http://schemas.openxmlformats.org/officeDocument/2006/bibliography"/>
+  </ds:schemaRefs>
+</ds:datastoreItem>
+</file>
+
+<file path=customXml/itemProps4.xml><?xml version="1.0" encoding="utf-8"?>
 <ds:datastoreItem xmlns:ds="http://schemas.openxmlformats.org/officeDocument/2006/customXml" ds:itemID="{C490EC95-BF0A-4B02-9F49-0536E5766E49}">
   <ds:schemaRefs>
     <ds:schemaRef ds:uri="http://schemas.microsoft.com/office/2006/metadata/contentType"/>
@@ -39752,12 +38574,4 @@
     <ds:schemaRef ds:uri="http://schemas.microsoft.com/internal/obd"/>
   </ds:schemaRefs>
 </ds:datastoreItem>
-</file>
-
-<file path=customXml/itemProps4.xml><?xml version="1.0" encoding="utf-8"?>
-<ds:datastoreItem xmlns:ds="http://schemas.openxmlformats.org/officeDocument/2006/customXml" ds:itemID="{DDA1E47C-79D7-A74B-80D6-3246C1A6774F}">
-  <ds:schemaRefs>
-    <ds:schemaRef ds:uri="http://schemas.openxmlformats.org/officeDocument/2006/bibliography"/>
-  </ds:schemaRefs>
-</ds:datastoreItem>
 </file>
</xml_diff>

<commit_message>
am pus si numele membrilor
</commit_message>
<xml_diff>
--- a/FormularProiect_MP_SIA_23_24.docx
+++ b/FormularProiect_MP_SIA_23_24.docx
@@ -462,30 +462,7 @@
           <w:rFonts w:cs="Calibri"/>
           <w:lang w:val="ro-RO"/>
         </w:rPr>
-        <w:t xml:space="preserve">&lt;Titlul proiectului – </w:t>
-      </w:r>
-      <w:r>
-        <w:rPr>
-          <w:rFonts w:cs="Calibri"/>
-          <w:i/>
-          <w:lang w:val="ro-RO"/>
-        </w:rPr>
-        <w:t>se completeaz</w:t>
-      </w:r>
-      <w:r>
-        <w:rPr>
-          <w:rFonts w:cs="Calibri"/>
-          <w:i/>
-          <w:lang w:val="ro-RO"/>
-        </w:rPr>
-        <w:t>ă</w:t>
-      </w:r>
-      <w:r>
-        <w:rPr>
-          <w:rFonts w:cs="Calibri"/>
-          <w:lang w:val="ro-RO"/>
-        </w:rPr>
-        <w:t>&gt;</w:t>
+        <w:t>Smart Parking – problema locurilor de parcare</w:t>
       </w:r>
     </w:p>
     <w:p>
@@ -511,30 +488,7 @@
           <w:rFonts w:cs="Calibri"/>
           <w:lang w:val="ro-RO"/>
         </w:rPr>
-        <w:t xml:space="preserve">&lt;Localizarea proiectului – </w:t>
-      </w:r>
-      <w:r>
-        <w:rPr>
-          <w:rFonts w:cs="Calibri"/>
-          <w:i/>
-          <w:lang w:val="ro-RO"/>
-        </w:rPr>
-        <w:t>se completeaz</w:t>
-      </w:r>
-      <w:r>
-        <w:rPr>
-          <w:rFonts w:cs="Calibri"/>
-          <w:i/>
-          <w:lang w:val="ro-RO"/>
-        </w:rPr>
-        <w:t>ă</w:t>
-      </w:r>
-      <w:r>
-        <w:rPr>
-          <w:rFonts w:cs="Calibri"/>
-          <w:lang w:val="ro-RO"/>
-        </w:rPr>
-        <w:t xml:space="preserve"> &gt;</w:t>
+        <w:t>Iasi, Romania</w:t>
       </w:r>
     </w:p>
     <w:p>
@@ -573,7 +527,7 @@
     </w:p>
     <w:tbl>
       <w:tblPr>
-        <w:tblW w:w="0" w:type="auto"/>
+        <w:tblW w:w="10123" w:type="dxa"/>
         <w:tblBorders>
           <w:top w:val="single" w:sz="4" w:space="0" w:color="auto"/>
           <w:left w:val="single" w:sz="4" w:space="0" w:color="auto"/>
@@ -775,16 +729,7 @@
                 <w:lang w:val="ro-RO"/>
               </w:rPr>
             </w:pPr>
-          </w:p>
-        </w:tc>
-        <w:tc>
-          <w:tcPr>
-            <w:tcW w:w="3887" w:type="dxa"/>
-          </w:tcPr>
-          <w:p>
-            <w:pPr>
-              <w:pStyle w:val="Title"/>
-              <w:spacing w:before="140" w:after="140"/>
+            <w:r>
               <w:rPr>
                 <w:rFonts w:cs="Calibri"/>
                 <w:b w:val="0"/>
@@ -794,8 +739,18 @@
                 <w:szCs w:val="22"/>
                 <w:lang w:val="ro-RO"/>
               </w:rPr>
-            </w:pPr>
-            <w:r>
+              <w:t>Stafie Stefan</w:t>
+            </w:r>
+          </w:p>
+        </w:tc>
+        <w:tc>
+          <w:tcPr>
+            <w:tcW w:w="3887" w:type="dxa"/>
+          </w:tcPr>
+          <w:p>
+            <w:pPr>
+              <w:pStyle w:val="Title"/>
+              <w:spacing w:before="140" w:after="140"/>
               <w:rPr>
                 <w:rFonts w:cs="Calibri"/>
                 <w:b w:val="0"/>
@@ -805,7 +760,42 @@
                 <w:szCs w:val="22"/>
                 <w:lang w:val="ro-RO"/>
               </w:rPr>
-              <w:t>____ %</w:t>
+            </w:pPr>
+            <w:r>
+              <w:rPr>
+                <w:rFonts w:cs="Calibri"/>
+                <w:b w:val="0"/>
+                <w:bCs w:val="0"/>
+                <w:kern w:val="0"/>
+                <w:sz w:val="22"/>
+                <w:szCs w:val="22"/>
+                <w:lang w:val="ro-RO"/>
+              </w:rPr>
+              <w:t xml:space="preserve"> </w:t>
+            </w:r>
+            <w:r>
+              <w:rPr>
+                <w:rFonts w:cs="Calibri"/>
+                <w:b w:val="0"/>
+                <w:bCs w:val="0"/>
+                <w:kern w:val="0"/>
+                <w:sz w:val="22"/>
+                <w:szCs w:val="22"/>
+                <w:lang w:val="ro-RO"/>
+              </w:rPr>
+              <w:t>34</w:t>
+            </w:r>
+            <w:r>
+              <w:rPr>
+                <w:rFonts w:cs="Calibri"/>
+                <w:b w:val="0"/>
+                <w:bCs w:val="0"/>
+                <w:kern w:val="0"/>
+                <w:sz w:val="22"/>
+                <w:szCs w:val="22"/>
+                <w:lang w:val="ro-RO"/>
+              </w:rPr>
+              <w:t>%</w:t>
             </w:r>
           </w:p>
         </w:tc>
@@ -837,16 +827,7 @@
                 <w:lang w:val="ro-RO"/>
               </w:rPr>
             </w:pPr>
-          </w:p>
-        </w:tc>
-        <w:tc>
-          <w:tcPr>
-            <w:tcW w:w="3887" w:type="dxa"/>
-          </w:tcPr>
-          <w:p>
-            <w:pPr>
-              <w:pStyle w:val="Title"/>
-              <w:spacing w:before="140" w:after="140"/>
+            <w:r>
               <w:rPr>
                 <w:rFonts w:cs="Calibri"/>
                 <w:b w:val="0"/>
@@ -856,8 +837,18 @@
                 <w:szCs w:val="22"/>
                 <w:lang w:val="ro-RO"/>
               </w:rPr>
-            </w:pPr>
-            <w:r>
+              <w:t>Duma Cosmin</w:t>
+            </w:r>
+          </w:p>
+        </w:tc>
+        <w:tc>
+          <w:tcPr>
+            <w:tcW w:w="3887" w:type="dxa"/>
+          </w:tcPr>
+          <w:p>
+            <w:pPr>
+              <w:pStyle w:val="Title"/>
+              <w:spacing w:before="140" w:after="140"/>
               <w:rPr>
                 <w:rFonts w:cs="Calibri"/>
                 <w:b w:val="0"/>
@@ -867,7 +858,30 @@
                 <w:szCs w:val="22"/>
                 <w:lang w:val="ro-RO"/>
               </w:rPr>
-              <w:t>____ %</w:t>
+            </w:pPr>
+            <w:r>
+              <w:rPr>
+                <w:rFonts w:cs="Calibri"/>
+                <w:b w:val="0"/>
+                <w:bCs w:val="0"/>
+                <w:kern w:val="0"/>
+                <w:sz w:val="22"/>
+                <w:szCs w:val="22"/>
+                <w:lang w:val="ro-RO"/>
+              </w:rPr>
+              <w:t>33</w:t>
+            </w:r>
+            <w:r>
+              <w:rPr>
+                <w:rFonts w:cs="Calibri"/>
+                <w:b w:val="0"/>
+                <w:bCs w:val="0"/>
+                <w:kern w:val="0"/>
+                <w:sz w:val="22"/>
+                <w:szCs w:val="22"/>
+                <w:lang w:val="ro-RO"/>
+              </w:rPr>
+              <w:t>%</w:t>
             </w:r>
           </w:p>
         </w:tc>
@@ -899,16 +913,7 @@
                 <w:lang w:val="ro-RO"/>
               </w:rPr>
             </w:pPr>
-          </w:p>
-        </w:tc>
-        <w:tc>
-          <w:tcPr>
-            <w:tcW w:w="3887" w:type="dxa"/>
-          </w:tcPr>
-          <w:p>
-            <w:pPr>
-              <w:pStyle w:val="Title"/>
-              <w:spacing w:before="140" w:after="140"/>
+            <w:r>
               <w:rPr>
                 <w:rFonts w:cs="Calibri"/>
                 <w:b w:val="0"/>
@@ -918,8 +923,18 @@
                 <w:szCs w:val="22"/>
                 <w:lang w:val="ro-RO"/>
               </w:rPr>
-            </w:pPr>
-            <w:r>
+              <w:t>Cozma Sebastian</w:t>
+            </w:r>
+          </w:p>
+        </w:tc>
+        <w:tc>
+          <w:tcPr>
+            <w:tcW w:w="3887" w:type="dxa"/>
+          </w:tcPr>
+          <w:p>
+            <w:pPr>
+              <w:pStyle w:val="Title"/>
+              <w:spacing w:before="140" w:after="140"/>
               <w:rPr>
                 <w:rFonts w:cs="Calibri"/>
                 <w:b w:val="0"/>
@@ -929,28 +944,8 @@
                 <w:szCs w:val="22"/>
                 <w:lang w:val="ro-RO"/>
               </w:rPr>
-              <w:t>____ %</w:t>
-            </w:r>
-          </w:p>
-        </w:tc>
-      </w:tr>
-      <w:tr>
-        <w:trPr>
-          <w:trHeight w:val="684"/>
-        </w:trPr>
-        <w:tc>
-          <w:tcPr>
-            <w:tcW w:w="6236" w:type="dxa"/>
-          </w:tcPr>
-          <w:p>
-            <w:pPr>
-              <w:pStyle w:val="Title"/>
-              <w:numPr>
-                <w:ilvl w:val="0"/>
-                <w:numId w:val="1"/>
-              </w:numPr>
-              <w:spacing w:before="140" w:after="140"/>
-              <w:jc w:val="left"/>
+            </w:pPr>
+            <w:r>
               <w:rPr>
                 <w:rFonts w:cs="Calibri"/>
                 <w:b w:val="0"/>
@@ -960,17 +955,9 @@
                 <w:szCs w:val="22"/>
                 <w:lang w:val="ro-RO"/>
               </w:rPr>
-            </w:pPr>
-          </w:p>
-        </w:tc>
-        <w:tc>
-          <w:tcPr>
-            <w:tcW w:w="3887" w:type="dxa"/>
-          </w:tcPr>
-          <w:p>
-            <w:pPr>
-              <w:pStyle w:val="Title"/>
-              <w:spacing w:before="140" w:after="140"/>
+              <w:t>33</w:t>
+            </w:r>
+            <w:r>
               <w:rPr>
                 <w:rFonts w:cs="Calibri"/>
                 <w:b w:val="0"/>
@@ -980,18 +967,7 @@
                 <w:szCs w:val="22"/>
                 <w:lang w:val="ro-RO"/>
               </w:rPr>
-            </w:pPr>
-            <w:r>
-              <w:rPr>
-                <w:rFonts w:cs="Calibri"/>
-                <w:b w:val="0"/>
-                <w:bCs w:val="0"/>
-                <w:kern w:val="0"/>
-                <w:sz w:val="22"/>
-                <w:szCs w:val="22"/>
-                <w:lang w:val="ro-RO"/>
-              </w:rPr>
-              <w:t>____ %</w:t>
+              <w:t>%</w:t>
             </w:r>
           </w:p>
         </w:tc>
@@ -5727,7 +5703,7 @@
                 <w:lang w:val="ro-RO" w:eastAsia="ro-RO"/>
               </w:rPr>
               <w:drawing>
-                <wp:inline distT="0" distB="0" distL="0" distR="0" wp14:anchorId="68E93A91" wp14:editId="7C9BA269">
+                <wp:inline distT="0" distB="0" distL="0" distR="0" wp14:anchorId="68E93A91" wp14:editId="06DFB3E2">
                   <wp:extent cx="390525" cy="352425"/>
                   <wp:effectExtent l="0" t="0" r="9525" b="9525"/>
                   <wp:docPr id="35" name="Picture 3"/>
@@ -8862,7 +8838,7 @@
                 <w:lang w:val="ro-RO" w:eastAsia="ro-RO"/>
               </w:rPr>
               <w:drawing>
-                <wp:inline distT="0" distB="0" distL="0" distR="0" wp14:anchorId="6CB7F2AC" wp14:editId="7F33ADB3">
+                <wp:inline distT="0" distB="0" distL="0" distR="0" wp14:anchorId="6CB7F2AC" wp14:editId="6C54A8E1">
                   <wp:extent cx="390525" cy="352425"/>
                   <wp:effectExtent l="0" t="0" r="9525" b="9525"/>
                   <wp:docPr id="5" name="Picture 3"/>
@@ -17391,7 +17367,7 @@
                 <w:lang w:val="ro-RO" w:eastAsia="ro-RO"/>
               </w:rPr>
               <w:drawing>
-                <wp:inline distT="0" distB="0" distL="0" distR="0" wp14:anchorId="05383D7A" wp14:editId="34B0D6F8">
+                <wp:inline distT="0" distB="0" distL="0" distR="0" wp14:anchorId="05383D7A" wp14:editId="2C9BB3FD">
                   <wp:extent cx="390525" cy="352425"/>
                   <wp:effectExtent l="0" t="0" r="9525" b="9525"/>
                   <wp:docPr id="34" name="Picture 3"/>
@@ -19038,7 +19014,7 @@
                 <w:lang w:val="ro-RO" w:eastAsia="ro-RO"/>
               </w:rPr>
               <w:drawing>
-                <wp:inline distT="0" distB="0" distL="0" distR="0" wp14:anchorId="1CB7E99B" wp14:editId="2B17374A">
+                <wp:inline distT="0" distB="0" distL="0" distR="0" wp14:anchorId="1CB7E99B" wp14:editId="6D13D33D">
                   <wp:extent cx="390525" cy="352425"/>
                   <wp:effectExtent l="0" t="0" r="9525" b="9525"/>
                   <wp:docPr id="36" name="Picture 3"/>
@@ -19279,43 +19255,43 @@
       <w:bookmarkStart w:id="37" w:name="_Toc411776585"/>
       <w:r>
         <w:rPr>
-          <w:lang w:val="pt-PT"/>
+          <w:lang w:val="ro-RO"/>
         </w:rPr>
         <w:t xml:space="preserve">Proiectul, pe baza jaloanelor </w:t>
       </w:r>
       <w:r>
         <w:rPr>
-          <w:lang w:val="pt-PT"/>
+          <w:lang w:val="ro-RO"/>
         </w:rPr>
         <w:t>ș</w:t>
       </w:r>
       <w:r>
         <w:rPr>
-          <w:lang w:val="pt-PT"/>
+          <w:lang w:val="ro-RO"/>
         </w:rPr>
         <w:t>i livrabilelor, se va descompune pe activit</w:t>
       </w:r>
       <w:r>
         <w:rPr>
-          <w:lang w:val="pt-PT"/>
+          <w:lang w:val="ro-RO"/>
         </w:rPr>
         <w:t>ăț</w:t>
       </w:r>
       <w:r>
         <w:rPr>
-          <w:lang w:val="pt-PT"/>
+          <w:lang w:val="ro-RO"/>
         </w:rPr>
         <w:t>i/subactivit</w:t>
       </w:r>
       <w:r>
         <w:rPr>
-          <w:lang w:val="pt-PT"/>
+          <w:lang w:val="ro-RO"/>
         </w:rPr>
         <w:t>ăț</w:t>
       </w:r>
       <w:r>
         <w:rPr>
-          <w:lang w:val="pt-PT"/>
+          <w:lang w:val="ro-RO"/>
         </w:rPr>
         <w:t>i.</w:t>
       </w:r>
@@ -19323,15 +19299,21 @@
       <w:bookmarkEnd w:id="35"/>
       <w:r>
         <w:rPr>
+          <w:lang w:val="ro-RO"/>
+        </w:rPr>
+        <w:t xml:space="preserve"> </w:t>
+      </w:r>
+      <w:r>
+        <w:rPr>
+          <w:lang w:val="ro-RO"/>
+        </w:rPr>
+        <w:t xml:space="preserve"> </w:t>
+      </w:r>
+      <w:r>
+        <w:rPr>
           <w:lang w:val="pt-PT"/>
         </w:rPr>
-        <w:t xml:space="preserve"> </w:t>
-      </w:r>
-      <w:r>
-        <w:rPr>
-          <w:lang w:val="pt-PT"/>
-        </w:rPr>
-        <w:t xml:space="preserve"> Acestea vor fi prezentate în maxim 8 pagini. </w:t>
+        <w:t xml:space="preserve">Acestea vor fi prezentate în maxim 8 pagini. </w:t>
       </w:r>
       <w:bookmarkEnd w:id="36"/>
       <w:bookmarkEnd w:id="37"/>
@@ -33293,7 +33275,13 @@
         <w:rPr>
           <w:lang w:val="pt-PT"/>
         </w:rPr>
-        <w:t xml:space="preserve"> Completați </w:t>
+        <w:t xml:space="preserve"> </w:t>
+      </w:r>
+      <w:r>
+        <w:rPr>
+          <w:lang w:val="pt-PT"/>
+        </w:rPr>
+        <w:t xml:space="preserve">Completați </w:t>
       </w:r>
       <w:r>
         <w:rPr>
@@ -33454,7 +33442,13 @@
         <w:rPr>
           <w:lang w:val="pt-PT"/>
         </w:rPr>
-        <w:t xml:space="preserve"> Scopul mai este întâlnit și sub denumirea de </w:t>
+        <w:t xml:space="preserve"> </w:t>
+      </w:r>
+      <w:r>
+        <w:rPr>
+          <w:lang w:val="pt-PT"/>
+        </w:rPr>
+        <w:t xml:space="preserve">Scopul mai este întâlnit și sub denumirea de </w:t>
       </w:r>
       <w:r>
         <w:rPr>
@@ -38534,6 +38528,15 @@
 </file>
 
 <file path=customXml/item1.xml><?xml version="1.0" encoding="utf-8"?>
+<?mso-contentType ?>
+<FormTemplates xmlns="http://schemas.microsoft.com/sharepoint/v3/contenttype/forms">
+  <Display>DocumentLibraryForm</Display>
+  <Edit>DocumentLibraryForm</Edit>
+  <New>DocumentLibraryForm</New>
+</FormTemplates>
+</file>
+
+<file path=customXml/item2.xml><?xml version="1.0" encoding="utf-8"?>
 <p:properties xmlns:p="http://schemas.microsoft.com/office/2006/metadata/properties" xmlns:xsi="http://www.w3.org/2001/XMLSchema-instance" xmlns:pc="http://schemas.microsoft.com/office/infopath/2007/PartnerControls">
   <documentManagement>
     <PublishingExpirationDate xmlns="http://schemas.microsoft.com/sharepoint/v3" xsi:nil="true"/>
@@ -38542,16 +38545,11 @@
 </p:properties>
 </file>
 
-<file path=customXml/item2.xml><?xml version="1.0" encoding="utf-8"?>
-<?mso-contentType ?>
-<FormTemplates xmlns="http://schemas.microsoft.com/sharepoint/v3/contenttype/forms">
-  <Display>DocumentLibraryForm</Display>
-  <Edit>DocumentLibraryForm</Edit>
-  <New>DocumentLibraryForm</New>
-</FormTemplates>
+<file path=customXml/item3.xml><?xml version="1.0" encoding="utf-8"?>
+<b:Sources xmlns:b="http://schemas.openxmlformats.org/officeDocument/2006/bibliography" xmlns="http://schemas.openxmlformats.org/officeDocument/2006/bibliography" SelectedStyle="/APASixthEditionOfficeOnline.xsl" StyleName="APA" Version="6"/>
 </file>
 
-<file path=customXml/item3.xml><?xml version="1.0" encoding="utf-8"?>
+<file path=customXml/item4.xml><?xml version="1.0" encoding="utf-8"?>
 <ct:contentTypeSchema xmlns:ct="http://schemas.microsoft.com/office/2006/metadata/contentType" xmlns:ma="http://schemas.microsoft.com/office/2006/metadata/properties/metaAttributes" ct:_="" ma:_="" ma:contentTypeName="Document" ma:contentTypeID="0x010100E1ACCAE32E11104EA27E1ADA4D2D0DCE" ma:contentTypeVersion="1" ma:contentTypeDescription="Create a new document." ma:contentTypeScope="" ma:versionID="6de2c8eb395a0705092b839eb736fca3">
   <xsd:schema xmlns:xsd="http://www.w3.org/2001/XMLSchema" xmlns:xs="http://www.w3.org/2001/XMLSchema" xmlns:p="http://schemas.microsoft.com/office/2006/metadata/properties" xmlns:ns1="http://schemas.microsoft.com/sharepoint/v3" targetNamespace="http://schemas.microsoft.com/office/2006/metadata/properties" ma:root="true" ma:fieldsID="ff01fac345008aa34b3a53f2166bf3c8" ns1:_="">
     <xsd:import namespace="http://schemas.microsoft.com/sharepoint/v3"/>
@@ -38683,11 +38681,15 @@
 </ct:contentTypeSchema>
 </file>
 
-<file path=customXml/item4.xml><?xml version="1.0" encoding="utf-8"?>
-<b:Sources xmlns:b="http://schemas.openxmlformats.org/officeDocument/2006/bibliography" xmlns="http://schemas.openxmlformats.org/officeDocument/2006/bibliography" SelectedStyle="/APASixthEditionOfficeOnline.xsl" StyleName="APA" Version="6"/>
+<file path=customXml/itemProps1.xml><?xml version="1.0" encoding="utf-8"?>
+<ds:datastoreItem xmlns:ds="http://schemas.openxmlformats.org/officeDocument/2006/customXml" ds:itemID="{63281942-945F-463F-A639-BA0E721DBFF1}">
+  <ds:schemaRefs>
+    <ds:schemaRef ds:uri="http://schemas.microsoft.com/sharepoint/v3/contenttype/forms"/>
+  </ds:schemaRefs>
+</ds:datastoreItem>
 </file>
 
-<file path=customXml/itemProps1.xml><?xml version="1.0" encoding="utf-8"?>
+<file path=customXml/itemProps2.xml><?xml version="1.0" encoding="utf-8"?>
 <ds:datastoreItem xmlns:ds="http://schemas.openxmlformats.org/officeDocument/2006/customXml" ds:itemID="{CEDB412B-6E3E-474C-8519-65EDF7261DF9}">
   <ds:schemaRefs>
     <ds:schemaRef ds:uri="http://schemas.microsoft.com/office/2006/metadata/properties"/>
@@ -38697,15 +38699,15 @@
 </ds:datastoreItem>
 </file>
 
-<file path=customXml/itemProps2.xml><?xml version="1.0" encoding="utf-8"?>
-<ds:datastoreItem xmlns:ds="http://schemas.openxmlformats.org/officeDocument/2006/customXml" ds:itemID="{63281942-945F-463F-A639-BA0E721DBFF1}">
+<file path=customXml/itemProps3.xml><?xml version="1.0" encoding="utf-8"?>
+<ds:datastoreItem xmlns:ds="http://schemas.openxmlformats.org/officeDocument/2006/customXml" ds:itemID="{DDA1E47C-79D7-A74B-80D6-3246C1A6774F}">
   <ds:schemaRefs>
-    <ds:schemaRef ds:uri="http://schemas.microsoft.com/sharepoint/v3/contenttype/forms"/>
+    <ds:schemaRef ds:uri="http://schemas.openxmlformats.org/officeDocument/2006/bibliography"/>
   </ds:schemaRefs>
 </ds:datastoreItem>
 </file>
 
-<file path=customXml/itemProps3.xml><?xml version="1.0" encoding="utf-8"?>
+<file path=customXml/itemProps4.xml><?xml version="1.0" encoding="utf-8"?>
 <ds:datastoreItem xmlns:ds="http://schemas.openxmlformats.org/officeDocument/2006/customXml" ds:itemID="{C490EC95-BF0A-4B02-9F49-0536E5766E49}">
   <ds:schemaRefs>
     <ds:schemaRef ds:uri="http://schemas.microsoft.com/office/2006/metadata/contentType"/>
@@ -38721,12 +38723,4 @@
     <ds:schemaRef ds:uri="http://schemas.microsoft.com/internal/obd"/>
   </ds:schemaRefs>
 </ds:datastoreItem>
-</file>
-
-<file path=customXml/itemProps4.xml><?xml version="1.0" encoding="utf-8"?>
-<ds:datastoreItem xmlns:ds="http://schemas.openxmlformats.org/officeDocument/2006/customXml" ds:itemID="{DDA1E47C-79D7-A74B-80D6-3246C1A6774F}">
-  <ds:schemaRefs>
-    <ds:schemaRef ds:uri="http://schemas.openxmlformats.org/officeDocument/2006/bibliography"/>
-  </ds:schemaRefs>
-</ds:datastoreItem>
 </file>
</xml_diff>

<commit_message>
Schimbat titlu in Park Sharing Adaugat notite de la laboratorul 2
</commit_message>
<xml_diff>
--- a/FormularProiect_MP_SIA_23_24.docx
+++ b/FormularProiect_MP_SIA_23_24.docx
@@ -1,6 +1,6 @@
 
 <file path=word/document.xml><?xml version="1.0" encoding="utf-8"?>
-<w:document xmlns:wpc="http://schemas.microsoft.com/office/word/2010/wordprocessingCanvas" xmlns:cx="http://schemas.microsoft.com/office/drawing/2014/chartex" xmlns:cx1="http://schemas.microsoft.com/office/drawing/2015/9/8/chartex" xmlns:cx2="http://schemas.microsoft.com/office/drawing/2015/10/21/chartex" xmlns:cx3="http://schemas.microsoft.com/office/drawing/2016/5/9/chartex" xmlns:cx4="http://schemas.microsoft.com/office/drawing/2016/5/10/chartex" xmlns:cx5="http://schemas.microsoft.com/office/drawing/2016/5/11/chartex" xmlns:cx6="http://schemas.microsoft.com/office/drawing/2016/5/12/chartex" xmlns:cx7="http://schemas.microsoft.com/office/drawing/2016/5/13/chartex" xmlns:cx8="http://schemas.microsoft.com/office/drawing/2016/5/14/chartex" xmlns:mc="http://schemas.openxmlformats.org/markup-compatibility/2006" xmlns:aink="http://schemas.microsoft.com/office/drawing/2016/ink" xmlns:am3d="http://schemas.microsoft.com/office/drawing/2017/model3d" xmlns:o="urn:schemas-microsoft-com:office:office" xmlns:oel="http://schemas.microsoft.com/office/2019/extlst" xmlns:r="http://schemas.openxmlformats.org/officeDocument/2006/relationships" xmlns:m="http://schemas.openxmlformats.org/officeDocument/2006/math" xmlns:v="urn:schemas-microsoft-com:vml" xmlns:wp14="http://schemas.microsoft.com/office/word/2010/wordprocessingDrawing" xmlns:wp="http://schemas.openxmlformats.org/drawingml/2006/wordprocessingDrawing" xmlns:w10="urn:schemas-microsoft-com:office:word" xmlns:w="http://schemas.openxmlformats.org/wordprocessingml/2006/main" xmlns:w14="http://schemas.microsoft.com/office/word/2010/wordml" xmlns:w15="http://schemas.microsoft.com/office/word/2012/wordml" xmlns:w16cex="http://schemas.microsoft.com/office/word/2018/wordml/cex" xmlns:w16cid="http://schemas.microsoft.com/office/word/2016/wordml/cid" xmlns:w16="http://schemas.microsoft.com/office/word/2018/wordml" xmlns:w16sdtdh="http://schemas.microsoft.com/office/word/2020/wordml/sdtdatahash" xmlns:w16se="http://schemas.microsoft.com/office/word/2015/wordml/symex" xmlns:wpg="http://schemas.microsoft.com/office/word/2010/wordprocessingGroup" xmlns:wpi="http://schemas.microsoft.com/office/word/2010/wordprocessingInk" xmlns:wne="http://schemas.microsoft.com/office/word/2006/wordml" xmlns:wps="http://schemas.microsoft.com/office/word/2010/wordprocessingShape" mc:Ignorable="w14 w15 w16se w16cid w16 w16cex w16sdtdh wp14">
+<w:document xmlns:wpc="http://schemas.microsoft.com/office/word/2010/wordprocessingCanvas" xmlns:cx="http://schemas.microsoft.com/office/drawing/2014/chartex" xmlns:cx1="http://schemas.microsoft.com/office/drawing/2015/9/8/chartex" xmlns:cx2="http://schemas.microsoft.com/office/drawing/2015/10/21/chartex" xmlns:cx3="http://schemas.microsoft.com/office/drawing/2016/5/9/chartex" xmlns:cx4="http://schemas.microsoft.com/office/drawing/2016/5/10/chartex" xmlns:cx5="http://schemas.microsoft.com/office/drawing/2016/5/11/chartex" xmlns:cx6="http://schemas.microsoft.com/office/drawing/2016/5/12/chartex" xmlns:cx7="http://schemas.microsoft.com/office/drawing/2016/5/13/chartex" xmlns:cx8="http://schemas.microsoft.com/office/drawing/2016/5/14/chartex" xmlns:mc="http://schemas.openxmlformats.org/markup-compatibility/2006" xmlns:aink="http://schemas.microsoft.com/office/drawing/2016/ink" xmlns:am3d="http://schemas.microsoft.com/office/drawing/2017/model3d" xmlns:o="urn:schemas-microsoft-com:office:office" xmlns:r="http://schemas.openxmlformats.org/officeDocument/2006/relationships" xmlns:m="http://schemas.openxmlformats.org/officeDocument/2006/math" xmlns:v="urn:schemas-microsoft-com:vml" xmlns:wp14="http://schemas.microsoft.com/office/word/2010/wordprocessingDrawing" xmlns:wp="http://schemas.openxmlformats.org/drawingml/2006/wordprocessingDrawing" xmlns:w10="urn:schemas-microsoft-com:office:word" xmlns:w="http://schemas.openxmlformats.org/wordprocessingml/2006/main" xmlns:w14="http://schemas.microsoft.com/office/word/2010/wordml" xmlns:w15="http://schemas.microsoft.com/office/word/2012/wordml" xmlns:w16cex="http://schemas.microsoft.com/office/word/2018/wordml/cex" xmlns:w16cid="http://schemas.microsoft.com/office/word/2016/wordml/cid" xmlns:w16="http://schemas.microsoft.com/office/word/2018/wordml" xmlns:w16sdtdh="http://schemas.microsoft.com/office/word/2020/wordml/sdtdatahash" xmlns:w16se="http://schemas.microsoft.com/office/word/2015/wordml/symex" xmlns:wpg="http://schemas.microsoft.com/office/word/2010/wordprocessingGroup" xmlns:wpi="http://schemas.microsoft.com/office/word/2010/wordprocessingInk" xmlns:wne="http://schemas.microsoft.com/office/word/2006/wordml" xmlns:wps="http://schemas.microsoft.com/office/word/2010/wordprocessingShape" mc:Ignorable="w14 w15 w16se w16cid w16 w16cex w16sdtdh wp14">
   <w:body>
     <w:p>
       <w:pPr>
@@ -184,7 +184,7 @@
                 <v:stroke joinstyle="miter"/>
                 <v:path gradientshapeok="t" o:connecttype="rect"/>
               </v:shapetype>
-              <v:shape id="Text Box 2" o:spid="_x0000_s1026" type="#_x0000_t202" style="position:absolute;left:0;text-align:left;margin-left:185.65pt;margin-top:-35.2pt;width:330.05pt;height:51.65pt;z-index:251657216;visibility:visible;mso-wrap-style:square;mso-width-percent:0;mso-height-percent:0;mso-wrap-distance-left:9pt;mso-wrap-distance-top:0;mso-wrap-distance-right:9pt;mso-wrap-distance-bottom:0;mso-position-horizontal:absolute;mso-position-horizontal-relative:text;mso-position-vertical:absolute;mso-position-vertical-relative:text;mso-width-percent:0;mso-height-percent:0;mso-width-relative:page;mso-height-relative:page;v-text-anchor:top" o:gfxdata="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" stroked="f">
+              <v:shape id="Text Box 2" o:spid="_x0000_s1026" type="#_x0000_t202" style="position:absolute;left:0;text-align:left;margin-left:185.65pt;margin-top:-35.2pt;width:330.05pt;height:51.65pt;z-index:251657216;visibility:visible;mso-wrap-style:square;mso-width-percent:0;mso-height-percent:0;mso-wrap-distance-left:9pt;mso-wrap-distance-top:0;mso-wrap-distance-right:9pt;mso-wrap-distance-bottom:0;mso-position-horizontal:absolute;mso-position-horizontal-relative:text;mso-position-vertical:absolute;mso-position-vertical-relative:text;mso-width-percent:0;mso-height-percent:0;mso-width-relative:page;mso-height-relative:page;v-text-anchor:top" o:gfxdata="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" stroked="f">
                 <v:textbox>
                   <w:txbxContent>
                     <w:p>
@@ -462,7 +462,22 @@
           <w:rFonts w:cs="Calibri"/>
           <w:lang w:val="ro-RO"/>
         </w:rPr>
-        <w:t>Smart Parking – problema locurilor de parcare</w:t>
+        <w:t>ParkSharing</w:t>
+      </w:r>
+      <w:r>
+        <w:rPr>
+          <w:rFonts w:cs="Calibri"/>
+          <w:lang w:val="ro-RO"/>
+        </w:rPr>
+        <w:t xml:space="preserve">  </w:t>
+      </w:r>
+      <w:r>
+        <w:rPr>
+          <w:rFonts w:cs="Calibri"/>
+          <w:lang w:val="ro-RO"/>
+        </w:rPr>
+        <w:br/>
+        <w:t>Inchiriere de locuri de parcare de la persoane fizice</w:t>
       </w:r>
     </w:p>
     <w:p>
@@ -773,30 +788,6 @@
               </w:rPr>
               <w:t xml:space="preserve"> </w:t>
             </w:r>
-            <w:r>
-              <w:rPr>
-                <w:rFonts w:cs="Calibri"/>
-                <w:b w:val="0"/>
-                <w:bCs w:val="0"/>
-                <w:kern w:val="0"/>
-                <w:sz w:val="22"/>
-                <w:szCs w:val="22"/>
-                <w:lang w:val="ro-RO"/>
-              </w:rPr>
-              <w:t>34</w:t>
-            </w:r>
-            <w:r>
-              <w:rPr>
-                <w:rFonts w:cs="Calibri"/>
-                <w:b w:val="0"/>
-                <w:bCs w:val="0"/>
-                <w:kern w:val="0"/>
-                <w:sz w:val="22"/>
-                <w:szCs w:val="22"/>
-                <w:lang w:val="ro-RO"/>
-              </w:rPr>
-              <w:t>%</w:t>
-            </w:r>
           </w:p>
         </w:tc>
       </w:tr>
@@ -859,30 +850,6 @@
                 <w:lang w:val="ro-RO"/>
               </w:rPr>
             </w:pPr>
-            <w:r>
-              <w:rPr>
-                <w:rFonts w:cs="Calibri"/>
-                <w:b w:val="0"/>
-                <w:bCs w:val="0"/>
-                <w:kern w:val="0"/>
-                <w:sz w:val="22"/>
-                <w:szCs w:val="22"/>
-                <w:lang w:val="ro-RO"/>
-              </w:rPr>
-              <w:t>33</w:t>
-            </w:r>
-            <w:r>
-              <w:rPr>
-                <w:rFonts w:cs="Calibri"/>
-                <w:b w:val="0"/>
-                <w:bCs w:val="0"/>
-                <w:kern w:val="0"/>
-                <w:sz w:val="22"/>
-                <w:szCs w:val="22"/>
-                <w:lang w:val="ro-RO"/>
-              </w:rPr>
-              <w:t>%</w:t>
-            </w:r>
           </w:p>
         </w:tc>
       </w:tr>
@@ -945,30 +912,6 @@
                 <w:lang w:val="ro-RO"/>
               </w:rPr>
             </w:pPr>
-            <w:r>
-              <w:rPr>
-                <w:rFonts w:cs="Calibri"/>
-                <w:b w:val="0"/>
-                <w:bCs w:val="0"/>
-                <w:kern w:val="0"/>
-                <w:sz w:val="22"/>
-                <w:szCs w:val="22"/>
-                <w:lang w:val="ro-RO"/>
-              </w:rPr>
-              <w:t>33</w:t>
-            </w:r>
-            <w:r>
-              <w:rPr>
-                <w:rFonts w:cs="Calibri"/>
-                <w:b w:val="0"/>
-                <w:bCs w:val="0"/>
-                <w:kern w:val="0"/>
-                <w:sz w:val="22"/>
-                <w:szCs w:val="22"/>
-                <w:lang w:val="ro-RO"/>
-              </w:rPr>
-              <w:t>%</w:t>
-            </w:r>
           </w:p>
         </w:tc>
       </w:tr>
@@ -32987,7 +32930,7 @@
 </file>
 
 <file path=word/endnotes.xml><?xml version="1.0" encoding="utf-8"?>
-<w:endnotes xmlns:wpc="http://schemas.microsoft.com/office/word/2010/wordprocessingCanvas" xmlns:cx="http://schemas.microsoft.com/office/drawing/2014/chartex" xmlns:cx1="http://schemas.microsoft.com/office/drawing/2015/9/8/chartex" xmlns:cx2="http://schemas.microsoft.com/office/drawing/2015/10/21/chartex" xmlns:cx3="http://schemas.microsoft.com/office/drawing/2016/5/9/chartex" xmlns:cx4="http://schemas.microsoft.com/office/drawing/2016/5/10/chartex" xmlns:cx5="http://schemas.microsoft.com/office/drawing/2016/5/11/chartex" xmlns:cx6="http://schemas.microsoft.com/office/drawing/2016/5/12/chartex" xmlns:cx7="http://schemas.microsoft.com/office/drawing/2016/5/13/chartex" xmlns:cx8="http://schemas.microsoft.com/office/drawing/2016/5/14/chartex" xmlns:mc="http://schemas.openxmlformats.org/markup-compatibility/2006" xmlns:aink="http://schemas.microsoft.com/office/drawing/2016/ink" xmlns:am3d="http://schemas.microsoft.com/office/drawing/2017/model3d" xmlns:o="urn:schemas-microsoft-com:office:office" xmlns:oel="http://schemas.microsoft.com/office/2019/extlst" xmlns:r="http://schemas.openxmlformats.org/officeDocument/2006/relationships" xmlns:m="http://schemas.openxmlformats.org/officeDocument/2006/math" xmlns:v="urn:schemas-microsoft-com:vml" xmlns:wp14="http://schemas.microsoft.com/office/word/2010/wordprocessingDrawing" xmlns:wp="http://schemas.openxmlformats.org/drawingml/2006/wordprocessingDrawing" xmlns:w10="urn:schemas-microsoft-com:office:word" xmlns:w="http://schemas.openxmlformats.org/wordprocessingml/2006/main" xmlns:w14="http://schemas.microsoft.com/office/word/2010/wordml" xmlns:w15="http://schemas.microsoft.com/office/word/2012/wordml" xmlns:w16cex="http://schemas.microsoft.com/office/word/2018/wordml/cex" xmlns:w16cid="http://schemas.microsoft.com/office/word/2016/wordml/cid" xmlns:w16="http://schemas.microsoft.com/office/word/2018/wordml" xmlns:w16sdtdh="http://schemas.microsoft.com/office/word/2020/wordml/sdtdatahash" xmlns:w16se="http://schemas.microsoft.com/office/word/2015/wordml/symex" xmlns:wpg="http://schemas.microsoft.com/office/word/2010/wordprocessingGroup" xmlns:wpi="http://schemas.microsoft.com/office/word/2010/wordprocessingInk" xmlns:wne="http://schemas.microsoft.com/office/word/2006/wordml" xmlns:wps="http://schemas.microsoft.com/office/word/2010/wordprocessingShape" mc:Ignorable="w14 w15 w16se w16cid w16 w16cex w16sdtdh wp14">
+<w:endnotes xmlns:wpc="http://schemas.microsoft.com/office/word/2010/wordprocessingCanvas" xmlns:cx="http://schemas.microsoft.com/office/drawing/2014/chartex" xmlns:cx1="http://schemas.microsoft.com/office/drawing/2015/9/8/chartex" xmlns:cx2="http://schemas.microsoft.com/office/drawing/2015/10/21/chartex" xmlns:cx3="http://schemas.microsoft.com/office/drawing/2016/5/9/chartex" xmlns:cx4="http://schemas.microsoft.com/office/drawing/2016/5/10/chartex" xmlns:cx5="http://schemas.microsoft.com/office/drawing/2016/5/11/chartex" xmlns:cx6="http://schemas.microsoft.com/office/drawing/2016/5/12/chartex" xmlns:cx7="http://schemas.microsoft.com/office/drawing/2016/5/13/chartex" xmlns:cx8="http://schemas.microsoft.com/office/drawing/2016/5/14/chartex" xmlns:mc="http://schemas.openxmlformats.org/markup-compatibility/2006" xmlns:aink="http://schemas.microsoft.com/office/drawing/2016/ink" xmlns:am3d="http://schemas.microsoft.com/office/drawing/2017/model3d" xmlns:o="urn:schemas-microsoft-com:office:office" xmlns:r="http://schemas.openxmlformats.org/officeDocument/2006/relationships" xmlns:m="http://schemas.openxmlformats.org/officeDocument/2006/math" xmlns:v="urn:schemas-microsoft-com:vml" xmlns:wp14="http://schemas.microsoft.com/office/word/2010/wordprocessingDrawing" xmlns:wp="http://schemas.openxmlformats.org/drawingml/2006/wordprocessingDrawing" xmlns:w10="urn:schemas-microsoft-com:office:word" xmlns:w="http://schemas.openxmlformats.org/wordprocessingml/2006/main" xmlns:w14="http://schemas.microsoft.com/office/word/2010/wordml" xmlns:w15="http://schemas.microsoft.com/office/word/2012/wordml" xmlns:w16cex="http://schemas.microsoft.com/office/word/2018/wordml/cex" xmlns:w16cid="http://schemas.microsoft.com/office/word/2016/wordml/cid" xmlns:w16="http://schemas.microsoft.com/office/word/2018/wordml" xmlns:w16sdtdh="http://schemas.microsoft.com/office/word/2020/wordml/sdtdatahash" xmlns:w16se="http://schemas.microsoft.com/office/word/2015/wordml/symex" xmlns:wpg="http://schemas.microsoft.com/office/word/2010/wordprocessingGroup" xmlns:wpi="http://schemas.microsoft.com/office/word/2010/wordprocessingInk" xmlns:wne="http://schemas.microsoft.com/office/word/2006/wordml" xmlns:wps="http://schemas.microsoft.com/office/word/2010/wordprocessingShape" mc:Ignorable="w14 w15 w16se w16cid w16 w16cex w16sdtdh wp14">
   <w:endnote w:type="separator" w:id="-1">
     <w:p>
       <w:r>
@@ -33006,7 +32949,7 @@
 </file>
 
 <file path=word/footer1.xml><?xml version="1.0" encoding="utf-8"?>
-<w:ftr xmlns:wpc="http://schemas.microsoft.com/office/word/2010/wordprocessingCanvas" xmlns:cx="http://schemas.microsoft.com/office/drawing/2014/chartex" xmlns:cx1="http://schemas.microsoft.com/office/drawing/2015/9/8/chartex" xmlns:cx2="http://schemas.microsoft.com/office/drawing/2015/10/21/chartex" xmlns:cx3="http://schemas.microsoft.com/office/drawing/2016/5/9/chartex" xmlns:cx4="http://schemas.microsoft.com/office/drawing/2016/5/10/chartex" xmlns:cx5="http://schemas.microsoft.com/office/drawing/2016/5/11/chartex" xmlns:cx6="http://schemas.microsoft.com/office/drawing/2016/5/12/chartex" xmlns:cx7="http://schemas.microsoft.com/office/drawing/2016/5/13/chartex" xmlns:cx8="http://schemas.microsoft.com/office/drawing/2016/5/14/chartex" xmlns:mc="http://schemas.openxmlformats.org/markup-compatibility/2006" xmlns:aink="http://schemas.microsoft.com/office/drawing/2016/ink" xmlns:am3d="http://schemas.microsoft.com/office/drawing/2017/model3d" xmlns:o="urn:schemas-microsoft-com:office:office" xmlns:oel="http://schemas.microsoft.com/office/2019/extlst" xmlns:r="http://schemas.openxmlformats.org/officeDocument/2006/relationships" xmlns:m="http://schemas.openxmlformats.org/officeDocument/2006/math" xmlns:v="urn:schemas-microsoft-com:vml" xmlns:wp14="http://schemas.microsoft.com/office/word/2010/wordprocessingDrawing" xmlns:wp="http://schemas.openxmlformats.org/drawingml/2006/wordprocessingDrawing" xmlns:w10="urn:schemas-microsoft-com:office:word" xmlns:w="http://schemas.openxmlformats.org/wordprocessingml/2006/main" xmlns:w14="http://schemas.microsoft.com/office/word/2010/wordml" xmlns:w15="http://schemas.microsoft.com/office/word/2012/wordml" xmlns:w16cex="http://schemas.microsoft.com/office/word/2018/wordml/cex" xmlns:w16cid="http://schemas.microsoft.com/office/word/2016/wordml/cid" xmlns:w16="http://schemas.microsoft.com/office/word/2018/wordml" xmlns:w16sdtdh="http://schemas.microsoft.com/office/word/2020/wordml/sdtdatahash" xmlns:w16se="http://schemas.microsoft.com/office/word/2015/wordml/symex" xmlns:wpg="http://schemas.microsoft.com/office/word/2010/wordprocessingGroup" xmlns:wpi="http://schemas.microsoft.com/office/word/2010/wordprocessingInk" xmlns:wne="http://schemas.microsoft.com/office/word/2006/wordml" xmlns:wps="http://schemas.microsoft.com/office/word/2010/wordprocessingShape" mc:Ignorable="w14 w15 w16se w16cid w16 w16cex w16sdtdh wp14">
+<w:ftr xmlns:wpc="http://schemas.microsoft.com/office/word/2010/wordprocessingCanvas" xmlns:cx="http://schemas.microsoft.com/office/drawing/2014/chartex" xmlns:cx1="http://schemas.microsoft.com/office/drawing/2015/9/8/chartex" xmlns:cx2="http://schemas.microsoft.com/office/drawing/2015/10/21/chartex" xmlns:cx3="http://schemas.microsoft.com/office/drawing/2016/5/9/chartex" xmlns:cx4="http://schemas.microsoft.com/office/drawing/2016/5/10/chartex" xmlns:cx5="http://schemas.microsoft.com/office/drawing/2016/5/11/chartex" xmlns:cx6="http://schemas.microsoft.com/office/drawing/2016/5/12/chartex" xmlns:cx7="http://schemas.microsoft.com/office/drawing/2016/5/13/chartex" xmlns:cx8="http://schemas.microsoft.com/office/drawing/2016/5/14/chartex" xmlns:mc="http://schemas.openxmlformats.org/markup-compatibility/2006" xmlns:aink="http://schemas.microsoft.com/office/drawing/2016/ink" xmlns:am3d="http://schemas.microsoft.com/office/drawing/2017/model3d" xmlns:o="urn:schemas-microsoft-com:office:office" xmlns:r="http://schemas.openxmlformats.org/officeDocument/2006/relationships" xmlns:m="http://schemas.openxmlformats.org/officeDocument/2006/math" xmlns:v="urn:schemas-microsoft-com:vml" xmlns:wp14="http://schemas.microsoft.com/office/word/2010/wordprocessingDrawing" xmlns:wp="http://schemas.openxmlformats.org/drawingml/2006/wordprocessingDrawing" xmlns:w10="urn:schemas-microsoft-com:office:word" xmlns:w="http://schemas.openxmlformats.org/wordprocessingml/2006/main" xmlns:w14="http://schemas.microsoft.com/office/word/2010/wordml" xmlns:w15="http://schemas.microsoft.com/office/word/2012/wordml" xmlns:w16cex="http://schemas.microsoft.com/office/word/2018/wordml/cex" xmlns:w16cid="http://schemas.microsoft.com/office/word/2016/wordml/cid" xmlns:w16="http://schemas.microsoft.com/office/word/2018/wordml" xmlns:w16sdtdh="http://schemas.microsoft.com/office/word/2020/wordml/sdtdatahash" xmlns:w16se="http://schemas.microsoft.com/office/word/2015/wordml/symex" xmlns:wpg="http://schemas.microsoft.com/office/word/2010/wordprocessingGroup" xmlns:wpi="http://schemas.microsoft.com/office/word/2010/wordprocessingInk" xmlns:wne="http://schemas.microsoft.com/office/word/2006/wordml" xmlns:wps="http://schemas.microsoft.com/office/word/2010/wordprocessingShape" mc:Ignorable="w14 w15 w16se w16cid w16 w16cex w16sdtdh wp14">
   <w:p>
     <w:pPr>
       <w:pStyle w:val="Footer"/>
@@ -33054,7 +32997,7 @@
 </file>
 
 <file path=word/footer2.xml><?xml version="1.0" encoding="utf-8"?>
-<w:ftr xmlns:wpc="http://schemas.microsoft.com/office/word/2010/wordprocessingCanvas" xmlns:cx="http://schemas.microsoft.com/office/drawing/2014/chartex" xmlns:cx1="http://schemas.microsoft.com/office/drawing/2015/9/8/chartex" xmlns:cx2="http://schemas.microsoft.com/office/drawing/2015/10/21/chartex" xmlns:cx3="http://schemas.microsoft.com/office/drawing/2016/5/9/chartex" xmlns:cx4="http://schemas.microsoft.com/office/drawing/2016/5/10/chartex" xmlns:cx5="http://schemas.microsoft.com/office/drawing/2016/5/11/chartex" xmlns:cx6="http://schemas.microsoft.com/office/drawing/2016/5/12/chartex" xmlns:cx7="http://schemas.microsoft.com/office/drawing/2016/5/13/chartex" xmlns:cx8="http://schemas.microsoft.com/office/drawing/2016/5/14/chartex" xmlns:mc="http://schemas.openxmlformats.org/markup-compatibility/2006" xmlns:aink="http://schemas.microsoft.com/office/drawing/2016/ink" xmlns:am3d="http://schemas.microsoft.com/office/drawing/2017/model3d" xmlns:o="urn:schemas-microsoft-com:office:office" xmlns:oel="http://schemas.microsoft.com/office/2019/extlst" xmlns:r="http://schemas.openxmlformats.org/officeDocument/2006/relationships" xmlns:m="http://schemas.openxmlformats.org/officeDocument/2006/math" xmlns:v="urn:schemas-microsoft-com:vml" xmlns:wp14="http://schemas.microsoft.com/office/word/2010/wordprocessingDrawing" xmlns:wp="http://schemas.openxmlformats.org/drawingml/2006/wordprocessingDrawing" xmlns:w10="urn:schemas-microsoft-com:office:word" xmlns:w="http://schemas.openxmlformats.org/wordprocessingml/2006/main" xmlns:w14="http://schemas.microsoft.com/office/word/2010/wordml" xmlns:w15="http://schemas.microsoft.com/office/word/2012/wordml" xmlns:w16cex="http://schemas.microsoft.com/office/word/2018/wordml/cex" xmlns:w16cid="http://schemas.microsoft.com/office/word/2016/wordml/cid" xmlns:w16="http://schemas.microsoft.com/office/word/2018/wordml" xmlns:w16sdtdh="http://schemas.microsoft.com/office/word/2020/wordml/sdtdatahash" xmlns:w16se="http://schemas.microsoft.com/office/word/2015/wordml/symex" xmlns:wpg="http://schemas.microsoft.com/office/word/2010/wordprocessingGroup" xmlns:wpi="http://schemas.microsoft.com/office/word/2010/wordprocessingInk" xmlns:wne="http://schemas.microsoft.com/office/word/2006/wordml" xmlns:wps="http://schemas.microsoft.com/office/word/2010/wordprocessingShape" mc:Ignorable="w14 w15 w16se w16cid w16 w16cex w16sdtdh wp14">
+<w:ftr xmlns:wpc="http://schemas.microsoft.com/office/word/2010/wordprocessingCanvas" xmlns:cx="http://schemas.microsoft.com/office/drawing/2014/chartex" xmlns:cx1="http://schemas.microsoft.com/office/drawing/2015/9/8/chartex" xmlns:cx2="http://schemas.microsoft.com/office/drawing/2015/10/21/chartex" xmlns:cx3="http://schemas.microsoft.com/office/drawing/2016/5/9/chartex" xmlns:cx4="http://schemas.microsoft.com/office/drawing/2016/5/10/chartex" xmlns:cx5="http://schemas.microsoft.com/office/drawing/2016/5/11/chartex" xmlns:cx6="http://schemas.microsoft.com/office/drawing/2016/5/12/chartex" xmlns:cx7="http://schemas.microsoft.com/office/drawing/2016/5/13/chartex" xmlns:cx8="http://schemas.microsoft.com/office/drawing/2016/5/14/chartex" xmlns:mc="http://schemas.openxmlformats.org/markup-compatibility/2006" xmlns:aink="http://schemas.microsoft.com/office/drawing/2016/ink" xmlns:am3d="http://schemas.microsoft.com/office/drawing/2017/model3d" xmlns:o="urn:schemas-microsoft-com:office:office" xmlns:r="http://schemas.openxmlformats.org/officeDocument/2006/relationships" xmlns:m="http://schemas.openxmlformats.org/officeDocument/2006/math" xmlns:v="urn:schemas-microsoft-com:vml" xmlns:wp14="http://schemas.microsoft.com/office/word/2010/wordprocessingDrawing" xmlns:wp="http://schemas.openxmlformats.org/drawingml/2006/wordprocessingDrawing" xmlns:w10="urn:schemas-microsoft-com:office:word" xmlns:w="http://schemas.openxmlformats.org/wordprocessingml/2006/main" xmlns:w14="http://schemas.microsoft.com/office/word/2010/wordml" xmlns:w15="http://schemas.microsoft.com/office/word/2012/wordml" xmlns:w16cex="http://schemas.microsoft.com/office/word/2018/wordml/cex" xmlns:w16cid="http://schemas.microsoft.com/office/word/2016/wordml/cid" xmlns:w16="http://schemas.microsoft.com/office/word/2018/wordml" xmlns:w16sdtdh="http://schemas.microsoft.com/office/word/2020/wordml/sdtdatahash" xmlns:w16se="http://schemas.microsoft.com/office/word/2015/wordml/symex" xmlns:wpg="http://schemas.microsoft.com/office/word/2010/wordprocessingGroup" xmlns:wpi="http://schemas.microsoft.com/office/word/2010/wordprocessingInk" xmlns:wne="http://schemas.microsoft.com/office/word/2006/wordml" xmlns:wps="http://schemas.microsoft.com/office/word/2010/wordprocessingShape" mc:Ignorable="w14 w15 w16se w16cid w16 w16cex w16sdtdh wp14">
   <w:p>
     <w:pPr>
       <w:pStyle w:val="Footer"/>
@@ -33102,7 +33045,7 @@
 </file>
 
 <file path=word/footnotes.xml><?xml version="1.0" encoding="utf-8"?>
-<w:footnotes xmlns:wpc="http://schemas.microsoft.com/office/word/2010/wordprocessingCanvas" xmlns:cx="http://schemas.microsoft.com/office/drawing/2014/chartex" xmlns:cx1="http://schemas.microsoft.com/office/drawing/2015/9/8/chartex" xmlns:cx2="http://schemas.microsoft.com/office/drawing/2015/10/21/chartex" xmlns:cx3="http://schemas.microsoft.com/office/drawing/2016/5/9/chartex" xmlns:cx4="http://schemas.microsoft.com/office/drawing/2016/5/10/chartex" xmlns:cx5="http://schemas.microsoft.com/office/drawing/2016/5/11/chartex" xmlns:cx6="http://schemas.microsoft.com/office/drawing/2016/5/12/chartex" xmlns:cx7="http://schemas.microsoft.com/office/drawing/2016/5/13/chartex" xmlns:cx8="http://schemas.microsoft.com/office/drawing/2016/5/14/chartex" xmlns:mc="http://schemas.openxmlformats.org/markup-compatibility/2006" xmlns:aink="http://schemas.microsoft.com/office/drawing/2016/ink" xmlns:am3d="http://schemas.microsoft.com/office/drawing/2017/model3d" xmlns:o="urn:schemas-microsoft-com:office:office" xmlns:oel="http://schemas.microsoft.com/office/2019/extlst" xmlns:r="http://schemas.openxmlformats.org/officeDocument/2006/relationships" xmlns:m="http://schemas.openxmlformats.org/officeDocument/2006/math" xmlns:v="urn:schemas-microsoft-com:vml" xmlns:wp14="http://schemas.microsoft.com/office/word/2010/wordprocessingDrawing" xmlns:wp="http://schemas.openxmlformats.org/drawingml/2006/wordprocessingDrawing" xmlns:w10="urn:schemas-microsoft-com:office:word" xmlns:w="http://schemas.openxmlformats.org/wordprocessingml/2006/main" xmlns:w14="http://schemas.microsoft.com/office/word/2010/wordml" xmlns:w15="http://schemas.microsoft.com/office/word/2012/wordml" xmlns:w16cex="http://schemas.microsoft.com/office/word/2018/wordml/cex" xmlns:w16cid="http://schemas.microsoft.com/office/word/2016/wordml/cid" xmlns:w16="http://schemas.microsoft.com/office/word/2018/wordml" xmlns:w16sdtdh="http://schemas.microsoft.com/office/word/2020/wordml/sdtdatahash" xmlns:w16se="http://schemas.microsoft.com/office/word/2015/wordml/symex" xmlns:wpg="http://schemas.microsoft.com/office/word/2010/wordprocessingGroup" xmlns:wpi="http://schemas.microsoft.com/office/word/2010/wordprocessingInk" xmlns:wne="http://schemas.microsoft.com/office/word/2006/wordml" xmlns:wps="http://schemas.microsoft.com/office/word/2010/wordprocessingShape" mc:Ignorable="w14 w15 w16se w16cid w16 w16cex w16sdtdh wp14">
+<w:footnotes xmlns:wpc="http://schemas.microsoft.com/office/word/2010/wordprocessingCanvas" xmlns:cx="http://schemas.microsoft.com/office/drawing/2014/chartex" xmlns:cx1="http://schemas.microsoft.com/office/drawing/2015/9/8/chartex" xmlns:cx2="http://schemas.microsoft.com/office/drawing/2015/10/21/chartex" xmlns:cx3="http://schemas.microsoft.com/office/drawing/2016/5/9/chartex" xmlns:cx4="http://schemas.microsoft.com/office/drawing/2016/5/10/chartex" xmlns:cx5="http://schemas.microsoft.com/office/drawing/2016/5/11/chartex" xmlns:cx6="http://schemas.microsoft.com/office/drawing/2016/5/12/chartex" xmlns:cx7="http://schemas.microsoft.com/office/drawing/2016/5/13/chartex" xmlns:cx8="http://schemas.microsoft.com/office/drawing/2016/5/14/chartex" xmlns:mc="http://schemas.openxmlformats.org/markup-compatibility/2006" xmlns:aink="http://schemas.microsoft.com/office/drawing/2016/ink" xmlns:am3d="http://schemas.microsoft.com/office/drawing/2017/model3d" xmlns:o="urn:schemas-microsoft-com:office:office" xmlns:r="http://schemas.openxmlformats.org/officeDocument/2006/relationships" xmlns:m="http://schemas.openxmlformats.org/officeDocument/2006/math" xmlns:v="urn:schemas-microsoft-com:vml" xmlns:wp14="http://schemas.microsoft.com/office/word/2010/wordprocessingDrawing" xmlns:wp="http://schemas.openxmlformats.org/drawingml/2006/wordprocessingDrawing" xmlns:w10="urn:schemas-microsoft-com:office:word" xmlns:w="http://schemas.openxmlformats.org/wordprocessingml/2006/main" xmlns:w14="http://schemas.microsoft.com/office/word/2010/wordml" xmlns:w15="http://schemas.microsoft.com/office/word/2012/wordml" xmlns:w16cex="http://schemas.microsoft.com/office/word/2018/wordml/cex" xmlns:w16cid="http://schemas.microsoft.com/office/word/2016/wordml/cid" xmlns:w16="http://schemas.microsoft.com/office/word/2018/wordml" xmlns:w16sdtdh="http://schemas.microsoft.com/office/word/2020/wordml/sdtdatahash" xmlns:w16se="http://schemas.microsoft.com/office/word/2015/wordml/symex" xmlns:wpg="http://schemas.microsoft.com/office/word/2010/wordprocessingGroup" xmlns:wpi="http://schemas.microsoft.com/office/word/2010/wordprocessingInk" xmlns:wne="http://schemas.microsoft.com/office/word/2006/wordml" xmlns:wps="http://schemas.microsoft.com/office/word/2010/wordprocessingShape" mc:Ignorable="w14 w15 w16se w16cid w16 w16cex w16sdtdh wp14">
   <w:footnote w:type="separator" w:id="-1">
     <w:p>
       <w:r>
@@ -33275,13 +33218,7 @@
         <w:rPr>
           <w:lang w:val="pt-PT"/>
         </w:rPr>
-        <w:t xml:space="preserve"> </w:t>
-      </w:r>
-      <w:r>
-        <w:rPr>
-          <w:lang w:val="pt-PT"/>
-        </w:rPr>
-        <w:t xml:space="preserve">Completați </w:t>
+        <w:t xml:space="preserve"> Completați </w:t>
       </w:r>
       <w:r>
         <w:rPr>
@@ -33442,13 +33379,7 @@
         <w:rPr>
           <w:lang w:val="pt-PT"/>
         </w:rPr>
-        <w:t xml:space="preserve"> </w:t>
-      </w:r>
-      <w:r>
-        <w:rPr>
-          <w:lang w:val="pt-PT"/>
-        </w:rPr>
-        <w:t xml:space="preserve">Scopul mai este întâlnit și sub denumirea de </w:t>
+        <w:t xml:space="preserve"> Scopul mai este întâlnit și sub denumirea de </w:t>
       </w:r>
       <w:r>
         <w:rPr>
@@ -33503,89 +33434,11 @@
         </w:rPr>
         <w:t xml:space="preserve"> Se va </w:t>
       </w:r>
-      <w:proofErr w:type="spellStart"/>
       <w:r>
         <w:rPr>
           <w:lang w:val="fr-FR"/>
         </w:rPr>
-        <w:t>ține</w:t>
-      </w:r>
-      <w:proofErr w:type="spellEnd"/>
-      <w:r>
-        <w:rPr>
-          <w:lang w:val="fr-FR"/>
-        </w:rPr>
-        <w:t xml:space="preserve"> </w:t>
-      </w:r>
-      <w:proofErr w:type="spellStart"/>
-      <w:r>
-        <w:rPr>
-          <w:lang w:val="fr-FR"/>
-        </w:rPr>
-        <w:t>cont</w:t>
-      </w:r>
-      <w:proofErr w:type="spellEnd"/>
-      <w:r>
-        <w:rPr>
-          <w:lang w:val="fr-FR"/>
-        </w:rPr>
-        <w:t xml:space="preserve"> de </w:t>
-      </w:r>
-      <w:proofErr w:type="spellStart"/>
-      <w:r>
-        <w:rPr>
-          <w:lang w:val="fr-FR"/>
-        </w:rPr>
-        <w:t>restricțiile</w:t>
-      </w:r>
-      <w:proofErr w:type="spellEnd"/>
-      <w:r>
-        <w:rPr>
-          <w:lang w:val="fr-FR"/>
-        </w:rPr>
-        <w:t xml:space="preserve"> de </w:t>
-      </w:r>
-      <w:proofErr w:type="spellStart"/>
-      <w:r>
-        <w:rPr>
-          <w:lang w:val="fr-FR"/>
-        </w:rPr>
-        <w:t>timp</w:t>
-      </w:r>
-      <w:proofErr w:type="spellEnd"/>
-      <w:r>
-        <w:rPr>
-          <w:lang w:val="fr-FR"/>
-        </w:rPr>
-        <w:t xml:space="preserve"> </w:t>
-      </w:r>
-      <w:proofErr w:type="spellStart"/>
-      <w:r>
-        <w:rPr>
-          <w:lang w:val="fr-FR"/>
-        </w:rPr>
-        <w:t>impuse</w:t>
-      </w:r>
-      <w:proofErr w:type="spellEnd"/>
-      <w:r>
-        <w:rPr>
-          <w:lang w:val="fr-FR"/>
-        </w:rPr>
-        <w:t xml:space="preserve"> </w:t>
-      </w:r>
-      <w:proofErr w:type="spellStart"/>
-      <w:r>
-        <w:rPr>
-          <w:lang w:val="fr-FR"/>
-        </w:rPr>
-        <w:t>prin</w:t>
-      </w:r>
-      <w:proofErr w:type="spellEnd"/>
-      <w:r>
-        <w:rPr>
-          <w:lang w:val="fr-FR"/>
-        </w:rPr>
-        <w:t xml:space="preserve"> </w:t>
+        <w:t xml:space="preserve">ține cont de restricțiile de timp impuse prin </w:t>
       </w:r>
       <w:r>
         <w:rPr>
@@ -33605,7 +33458,7 @@
 </file>
 
 <file path=word/header1.xml><?xml version="1.0" encoding="utf-8"?>
-<w:hdr xmlns:wpc="http://schemas.microsoft.com/office/word/2010/wordprocessingCanvas" xmlns:cx="http://schemas.microsoft.com/office/drawing/2014/chartex" xmlns:cx1="http://schemas.microsoft.com/office/drawing/2015/9/8/chartex" xmlns:cx2="http://schemas.microsoft.com/office/drawing/2015/10/21/chartex" xmlns:cx3="http://schemas.microsoft.com/office/drawing/2016/5/9/chartex" xmlns:cx4="http://schemas.microsoft.com/office/drawing/2016/5/10/chartex" xmlns:cx5="http://schemas.microsoft.com/office/drawing/2016/5/11/chartex" xmlns:cx6="http://schemas.microsoft.com/office/drawing/2016/5/12/chartex" xmlns:cx7="http://schemas.microsoft.com/office/drawing/2016/5/13/chartex" xmlns:cx8="http://schemas.microsoft.com/office/drawing/2016/5/14/chartex" xmlns:mc="http://schemas.openxmlformats.org/markup-compatibility/2006" xmlns:aink="http://schemas.microsoft.com/office/drawing/2016/ink" xmlns:am3d="http://schemas.microsoft.com/office/drawing/2017/model3d" xmlns:o="urn:schemas-microsoft-com:office:office" xmlns:oel="http://schemas.microsoft.com/office/2019/extlst" xmlns:r="http://schemas.openxmlformats.org/officeDocument/2006/relationships" xmlns:m="http://schemas.openxmlformats.org/officeDocument/2006/math" xmlns:v="urn:schemas-microsoft-com:vml" xmlns:wp14="http://schemas.microsoft.com/office/word/2010/wordprocessingDrawing" xmlns:wp="http://schemas.openxmlformats.org/drawingml/2006/wordprocessingDrawing" xmlns:w10="urn:schemas-microsoft-com:office:word" xmlns:w="http://schemas.openxmlformats.org/wordprocessingml/2006/main" xmlns:w14="http://schemas.microsoft.com/office/word/2010/wordml" xmlns:w15="http://schemas.microsoft.com/office/word/2012/wordml" xmlns:w16cex="http://schemas.microsoft.com/office/word/2018/wordml/cex" xmlns:w16cid="http://schemas.microsoft.com/office/word/2016/wordml/cid" xmlns:w16="http://schemas.microsoft.com/office/word/2018/wordml" xmlns:w16sdtdh="http://schemas.microsoft.com/office/word/2020/wordml/sdtdatahash" xmlns:w16se="http://schemas.microsoft.com/office/word/2015/wordml/symex" xmlns:wpg="http://schemas.microsoft.com/office/word/2010/wordprocessingGroup" xmlns:wpi="http://schemas.microsoft.com/office/word/2010/wordprocessingInk" xmlns:wne="http://schemas.microsoft.com/office/word/2006/wordml" xmlns:wps="http://schemas.microsoft.com/office/word/2010/wordprocessingShape" mc:Ignorable="w14 w15 w16se w16cid w16 w16cex w16sdtdh wp14">
+<w:hdr xmlns:wpc="http://schemas.microsoft.com/office/word/2010/wordprocessingCanvas" xmlns:cx="http://schemas.microsoft.com/office/drawing/2014/chartex" xmlns:cx1="http://schemas.microsoft.com/office/drawing/2015/9/8/chartex" xmlns:cx2="http://schemas.microsoft.com/office/drawing/2015/10/21/chartex" xmlns:cx3="http://schemas.microsoft.com/office/drawing/2016/5/9/chartex" xmlns:cx4="http://schemas.microsoft.com/office/drawing/2016/5/10/chartex" xmlns:cx5="http://schemas.microsoft.com/office/drawing/2016/5/11/chartex" xmlns:cx6="http://schemas.microsoft.com/office/drawing/2016/5/12/chartex" xmlns:cx7="http://schemas.microsoft.com/office/drawing/2016/5/13/chartex" xmlns:cx8="http://schemas.microsoft.com/office/drawing/2016/5/14/chartex" xmlns:mc="http://schemas.openxmlformats.org/markup-compatibility/2006" xmlns:aink="http://schemas.microsoft.com/office/drawing/2016/ink" xmlns:am3d="http://schemas.microsoft.com/office/drawing/2017/model3d" xmlns:o="urn:schemas-microsoft-com:office:office" xmlns:r="http://schemas.openxmlformats.org/officeDocument/2006/relationships" xmlns:m="http://schemas.openxmlformats.org/officeDocument/2006/math" xmlns:v="urn:schemas-microsoft-com:vml" xmlns:wp14="http://schemas.microsoft.com/office/word/2010/wordprocessingDrawing" xmlns:wp="http://schemas.openxmlformats.org/drawingml/2006/wordprocessingDrawing" xmlns:w10="urn:schemas-microsoft-com:office:word" xmlns:w="http://schemas.openxmlformats.org/wordprocessingml/2006/main" xmlns:w14="http://schemas.microsoft.com/office/word/2010/wordml" xmlns:w15="http://schemas.microsoft.com/office/word/2012/wordml" xmlns:w16cex="http://schemas.microsoft.com/office/word/2018/wordml/cex" xmlns:w16cid="http://schemas.microsoft.com/office/word/2016/wordml/cid" xmlns:w16="http://schemas.microsoft.com/office/word/2018/wordml" xmlns:w16sdtdh="http://schemas.microsoft.com/office/word/2020/wordml/sdtdatahash" xmlns:w16se="http://schemas.microsoft.com/office/word/2015/wordml/symex" xmlns:wpg="http://schemas.microsoft.com/office/word/2010/wordprocessingGroup" xmlns:wpi="http://schemas.microsoft.com/office/word/2010/wordprocessingInk" xmlns:wne="http://schemas.microsoft.com/office/word/2006/wordml" xmlns:wps="http://schemas.microsoft.com/office/word/2010/wordprocessingShape" mc:Ignorable="w14 w15 w16se w16cid w16 w16cex w16sdtdh wp14">
   <w:p>
     <w:pPr>
       <w:pStyle w:val="Header"/>
@@ -33640,7 +33493,7 @@
           </v:handles>
           <o:lock v:ext="edit" text="t" shapetype="t"/>
         </v:shapetype>
-        <v:shape id="_x0000_s1027" type="#_x0000_t136" alt="" style="position:absolute;margin-left:-171.6pt;margin-top:297.4pt;width:302.4pt;height:36pt;rotation:270;z-index:-251659776;mso-wrap-edited:f;mso-width-percent:0;mso-height-percent:0;mso-position-horizontal-relative:margin;mso-position-vertical-relative:margin;mso-width-percent:0;mso-height-percent:0" o:allowincell="f" fillcolor="#7f7f7f" stroked="f">
+        <v:shape id="_x0000_s2051" type="#_x0000_t136" alt="" style="position:absolute;margin-left:-171.6pt;margin-top:297.4pt;width:302.4pt;height:36pt;rotation:270;z-index:-251659776;mso-wrap-edited:f;mso-width-percent:0;mso-height-percent:0;mso-position-horizontal-relative:margin;mso-position-vertical-relative:margin;mso-width-percent:0;mso-height-percent:0" o:allowincell="f" fillcolor="#7f7f7f" stroked="f">
           <v:textpath style="font-family:&quot;Times New Roman&quot;;font-size:54pt" trim="t" string="MP 2020-2021"/>
           <w10:wrap anchorx="margin" anchory="margin"/>
         </v:shape>
@@ -33651,7 +33504,7 @@
 </file>
 
 <file path=word/header2.xml><?xml version="1.0" encoding="utf-8"?>
-<w:hdr xmlns:wpc="http://schemas.microsoft.com/office/word/2010/wordprocessingCanvas" xmlns:cx="http://schemas.microsoft.com/office/drawing/2014/chartex" xmlns:cx1="http://schemas.microsoft.com/office/drawing/2015/9/8/chartex" xmlns:cx2="http://schemas.microsoft.com/office/drawing/2015/10/21/chartex" xmlns:cx3="http://schemas.microsoft.com/office/drawing/2016/5/9/chartex" xmlns:cx4="http://schemas.microsoft.com/office/drawing/2016/5/10/chartex" xmlns:cx5="http://schemas.microsoft.com/office/drawing/2016/5/11/chartex" xmlns:cx6="http://schemas.microsoft.com/office/drawing/2016/5/12/chartex" xmlns:cx7="http://schemas.microsoft.com/office/drawing/2016/5/13/chartex" xmlns:cx8="http://schemas.microsoft.com/office/drawing/2016/5/14/chartex" xmlns:mc="http://schemas.openxmlformats.org/markup-compatibility/2006" xmlns:aink="http://schemas.microsoft.com/office/drawing/2016/ink" xmlns:am3d="http://schemas.microsoft.com/office/drawing/2017/model3d" xmlns:o="urn:schemas-microsoft-com:office:office" xmlns:oel="http://schemas.microsoft.com/office/2019/extlst" xmlns:r="http://schemas.openxmlformats.org/officeDocument/2006/relationships" xmlns:m="http://schemas.openxmlformats.org/officeDocument/2006/math" xmlns:v="urn:schemas-microsoft-com:vml" xmlns:wp14="http://schemas.microsoft.com/office/word/2010/wordprocessingDrawing" xmlns:wp="http://schemas.openxmlformats.org/drawingml/2006/wordprocessingDrawing" xmlns:w10="urn:schemas-microsoft-com:office:word" xmlns:w="http://schemas.openxmlformats.org/wordprocessingml/2006/main" xmlns:w14="http://schemas.microsoft.com/office/word/2010/wordml" xmlns:w15="http://schemas.microsoft.com/office/word/2012/wordml" xmlns:w16cex="http://schemas.microsoft.com/office/word/2018/wordml/cex" xmlns:w16cid="http://schemas.microsoft.com/office/word/2016/wordml/cid" xmlns:w16="http://schemas.microsoft.com/office/word/2018/wordml" xmlns:w16sdtdh="http://schemas.microsoft.com/office/word/2020/wordml/sdtdatahash" xmlns:w16se="http://schemas.microsoft.com/office/word/2015/wordml/symex" xmlns:wpg="http://schemas.microsoft.com/office/word/2010/wordprocessingGroup" xmlns:wpi="http://schemas.microsoft.com/office/word/2010/wordprocessingInk" xmlns:wne="http://schemas.microsoft.com/office/word/2006/wordml" xmlns:wps="http://schemas.microsoft.com/office/word/2010/wordprocessingShape" mc:Ignorable="w14 w15 w16se w16cid w16 w16cex w16sdtdh wp14">
+<w:hdr xmlns:wpc="http://schemas.microsoft.com/office/word/2010/wordprocessingCanvas" xmlns:cx="http://schemas.microsoft.com/office/drawing/2014/chartex" xmlns:cx1="http://schemas.microsoft.com/office/drawing/2015/9/8/chartex" xmlns:cx2="http://schemas.microsoft.com/office/drawing/2015/10/21/chartex" xmlns:cx3="http://schemas.microsoft.com/office/drawing/2016/5/9/chartex" xmlns:cx4="http://schemas.microsoft.com/office/drawing/2016/5/10/chartex" xmlns:cx5="http://schemas.microsoft.com/office/drawing/2016/5/11/chartex" xmlns:cx6="http://schemas.microsoft.com/office/drawing/2016/5/12/chartex" xmlns:cx7="http://schemas.microsoft.com/office/drawing/2016/5/13/chartex" xmlns:cx8="http://schemas.microsoft.com/office/drawing/2016/5/14/chartex" xmlns:mc="http://schemas.openxmlformats.org/markup-compatibility/2006" xmlns:aink="http://schemas.microsoft.com/office/drawing/2016/ink" xmlns:am3d="http://schemas.microsoft.com/office/drawing/2017/model3d" xmlns:o="urn:schemas-microsoft-com:office:office" xmlns:r="http://schemas.openxmlformats.org/officeDocument/2006/relationships" xmlns:m="http://schemas.openxmlformats.org/officeDocument/2006/math" xmlns:v="urn:schemas-microsoft-com:vml" xmlns:wp14="http://schemas.microsoft.com/office/word/2010/wordprocessingDrawing" xmlns:wp="http://schemas.openxmlformats.org/drawingml/2006/wordprocessingDrawing" xmlns:w10="urn:schemas-microsoft-com:office:word" xmlns:w="http://schemas.openxmlformats.org/wordprocessingml/2006/main" xmlns:w14="http://schemas.microsoft.com/office/word/2010/wordml" xmlns:w15="http://schemas.microsoft.com/office/word/2012/wordml" xmlns:w16cex="http://schemas.microsoft.com/office/word/2018/wordml/cex" xmlns:w16cid="http://schemas.microsoft.com/office/word/2016/wordml/cid" xmlns:w16="http://schemas.microsoft.com/office/word/2018/wordml" xmlns:w16sdtdh="http://schemas.microsoft.com/office/word/2020/wordml/sdtdatahash" xmlns:w16se="http://schemas.microsoft.com/office/word/2015/wordml/symex" xmlns:wpg="http://schemas.microsoft.com/office/word/2010/wordprocessingGroup" xmlns:wpi="http://schemas.microsoft.com/office/word/2010/wordprocessingInk" xmlns:wne="http://schemas.microsoft.com/office/word/2006/wordml" xmlns:wps="http://schemas.microsoft.com/office/word/2010/wordprocessingShape" mc:Ignorable="w14 w15 w16se w16cid w16 w16cex w16sdtdh wp14">
   <w:p>
     <w:pPr>
       <w:pStyle w:val="Header"/>
@@ -33665,7 +33518,7 @@
 </file>
 
 <file path=word/header3.xml><?xml version="1.0" encoding="utf-8"?>
-<w:hdr xmlns:wpc="http://schemas.microsoft.com/office/word/2010/wordprocessingCanvas" xmlns:cx="http://schemas.microsoft.com/office/drawing/2014/chartex" xmlns:cx1="http://schemas.microsoft.com/office/drawing/2015/9/8/chartex" xmlns:cx2="http://schemas.microsoft.com/office/drawing/2015/10/21/chartex" xmlns:cx3="http://schemas.microsoft.com/office/drawing/2016/5/9/chartex" xmlns:cx4="http://schemas.microsoft.com/office/drawing/2016/5/10/chartex" xmlns:cx5="http://schemas.microsoft.com/office/drawing/2016/5/11/chartex" xmlns:cx6="http://schemas.microsoft.com/office/drawing/2016/5/12/chartex" xmlns:cx7="http://schemas.microsoft.com/office/drawing/2016/5/13/chartex" xmlns:cx8="http://schemas.microsoft.com/office/drawing/2016/5/14/chartex" xmlns:mc="http://schemas.openxmlformats.org/markup-compatibility/2006" xmlns:aink="http://schemas.microsoft.com/office/drawing/2016/ink" xmlns:am3d="http://schemas.microsoft.com/office/drawing/2017/model3d" xmlns:o="urn:schemas-microsoft-com:office:office" xmlns:oel="http://schemas.microsoft.com/office/2019/extlst" xmlns:r="http://schemas.openxmlformats.org/officeDocument/2006/relationships" xmlns:m="http://schemas.openxmlformats.org/officeDocument/2006/math" xmlns:v="urn:schemas-microsoft-com:vml" xmlns:wp14="http://schemas.microsoft.com/office/word/2010/wordprocessingDrawing" xmlns:wp="http://schemas.openxmlformats.org/drawingml/2006/wordprocessingDrawing" xmlns:w10="urn:schemas-microsoft-com:office:word" xmlns:w="http://schemas.openxmlformats.org/wordprocessingml/2006/main" xmlns:w14="http://schemas.microsoft.com/office/word/2010/wordml" xmlns:w15="http://schemas.microsoft.com/office/word/2012/wordml" xmlns:w16cex="http://schemas.microsoft.com/office/word/2018/wordml/cex" xmlns:w16cid="http://schemas.microsoft.com/office/word/2016/wordml/cid" xmlns:w16="http://schemas.microsoft.com/office/word/2018/wordml" xmlns:w16sdtdh="http://schemas.microsoft.com/office/word/2020/wordml/sdtdatahash" xmlns:w16se="http://schemas.microsoft.com/office/word/2015/wordml/symex" xmlns:wpg="http://schemas.microsoft.com/office/word/2010/wordprocessingGroup" xmlns:wpi="http://schemas.microsoft.com/office/word/2010/wordprocessingInk" xmlns:wne="http://schemas.microsoft.com/office/word/2006/wordml" xmlns:wps="http://schemas.microsoft.com/office/word/2010/wordprocessingShape" mc:Ignorable="w14 w15 w16se w16cid w16 w16cex w16sdtdh wp14">
+<w:hdr xmlns:wpc="http://schemas.microsoft.com/office/word/2010/wordprocessingCanvas" xmlns:cx="http://schemas.microsoft.com/office/drawing/2014/chartex" xmlns:cx1="http://schemas.microsoft.com/office/drawing/2015/9/8/chartex" xmlns:cx2="http://schemas.microsoft.com/office/drawing/2015/10/21/chartex" xmlns:cx3="http://schemas.microsoft.com/office/drawing/2016/5/9/chartex" xmlns:cx4="http://schemas.microsoft.com/office/drawing/2016/5/10/chartex" xmlns:cx5="http://schemas.microsoft.com/office/drawing/2016/5/11/chartex" xmlns:cx6="http://schemas.microsoft.com/office/drawing/2016/5/12/chartex" xmlns:cx7="http://schemas.microsoft.com/office/drawing/2016/5/13/chartex" xmlns:cx8="http://schemas.microsoft.com/office/drawing/2016/5/14/chartex" xmlns:mc="http://schemas.openxmlformats.org/markup-compatibility/2006" xmlns:aink="http://schemas.microsoft.com/office/drawing/2016/ink" xmlns:am3d="http://schemas.microsoft.com/office/drawing/2017/model3d" xmlns:o="urn:schemas-microsoft-com:office:office" xmlns:r="http://schemas.openxmlformats.org/officeDocument/2006/relationships" xmlns:m="http://schemas.openxmlformats.org/officeDocument/2006/math" xmlns:v="urn:schemas-microsoft-com:vml" xmlns:wp14="http://schemas.microsoft.com/office/word/2010/wordprocessingDrawing" xmlns:wp="http://schemas.openxmlformats.org/drawingml/2006/wordprocessingDrawing" xmlns:w10="urn:schemas-microsoft-com:office:word" xmlns:w="http://schemas.openxmlformats.org/wordprocessingml/2006/main" xmlns:w14="http://schemas.microsoft.com/office/word/2010/wordml" xmlns:w15="http://schemas.microsoft.com/office/word/2012/wordml" xmlns:w16cex="http://schemas.microsoft.com/office/word/2018/wordml/cex" xmlns:w16cid="http://schemas.microsoft.com/office/word/2016/wordml/cid" xmlns:w16="http://schemas.microsoft.com/office/word/2018/wordml" xmlns:w16sdtdh="http://schemas.microsoft.com/office/word/2020/wordml/sdtdatahash" xmlns:w16se="http://schemas.microsoft.com/office/word/2015/wordml/symex" xmlns:wpg="http://schemas.microsoft.com/office/word/2010/wordprocessingGroup" xmlns:wpi="http://schemas.microsoft.com/office/word/2010/wordprocessingInk" xmlns:wne="http://schemas.microsoft.com/office/word/2006/wordml" xmlns:wps="http://schemas.microsoft.com/office/word/2010/wordprocessingShape" mc:Ignorable="w14 w15 w16se w16cid w16 w16cex w16sdtdh wp14">
   <w:p>
     <w:pPr>
       <w:pStyle w:val="Header"/>
@@ -33680,7 +33533,7 @@
 </file>
 
 <file path=word/header4.xml><?xml version="1.0" encoding="utf-8"?>
-<w:hdr xmlns:wpc="http://schemas.microsoft.com/office/word/2010/wordprocessingCanvas" xmlns:cx="http://schemas.microsoft.com/office/drawing/2014/chartex" xmlns:cx1="http://schemas.microsoft.com/office/drawing/2015/9/8/chartex" xmlns:cx2="http://schemas.microsoft.com/office/drawing/2015/10/21/chartex" xmlns:cx3="http://schemas.microsoft.com/office/drawing/2016/5/9/chartex" xmlns:cx4="http://schemas.microsoft.com/office/drawing/2016/5/10/chartex" xmlns:cx5="http://schemas.microsoft.com/office/drawing/2016/5/11/chartex" xmlns:cx6="http://schemas.microsoft.com/office/drawing/2016/5/12/chartex" xmlns:cx7="http://schemas.microsoft.com/office/drawing/2016/5/13/chartex" xmlns:cx8="http://schemas.microsoft.com/office/drawing/2016/5/14/chartex" xmlns:mc="http://schemas.openxmlformats.org/markup-compatibility/2006" xmlns:aink="http://schemas.microsoft.com/office/drawing/2016/ink" xmlns:am3d="http://schemas.microsoft.com/office/drawing/2017/model3d" xmlns:o="urn:schemas-microsoft-com:office:office" xmlns:oel="http://schemas.microsoft.com/office/2019/extlst" xmlns:r="http://schemas.openxmlformats.org/officeDocument/2006/relationships" xmlns:m="http://schemas.openxmlformats.org/officeDocument/2006/math" xmlns:v="urn:schemas-microsoft-com:vml" xmlns:wp14="http://schemas.microsoft.com/office/word/2010/wordprocessingDrawing" xmlns:wp="http://schemas.openxmlformats.org/drawingml/2006/wordprocessingDrawing" xmlns:w10="urn:schemas-microsoft-com:office:word" xmlns:w="http://schemas.openxmlformats.org/wordprocessingml/2006/main" xmlns:w14="http://schemas.microsoft.com/office/word/2010/wordml" xmlns:w15="http://schemas.microsoft.com/office/word/2012/wordml" xmlns:w16cex="http://schemas.microsoft.com/office/word/2018/wordml/cex" xmlns:w16cid="http://schemas.microsoft.com/office/word/2016/wordml/cid" xmlns:w16="http://schemas.microsoft.com/office/word/2018/wordml" xmlns:w16sdtdh="http://schemas.microsoft.com/office/word/2020/wordml/sdtdatahash" xmlns:w16se="http://schemas.microsoft.com/office/word/2015/wordml/symex" xmlns:wpg="http://schemas.microsoft.com/office/word/2010/wordprocessingGroup" xmlns:wpi="http://schemas.microsoft.com/office/word/2010/wordprocessingInk" xmlns:wne="http://schemas.microsoft.com/office/word/2006/wordml" xmlns:wps="http://schemas.microsoft.com/office/word/2010/wordprocessingShape" mc:Ignorable="w14 w15 w16se w16cid w16 w16cex w16sdtdh wp14">
+<w:hdr xmlns:wpc="http://schemas.microsoft.com/office/word/2010/wordprocessingCanvas" xmlns:cx="http://schemas.microsoft.com/office/drawing/2014/chartex" xmlns:cx1="http://schemas.microsoft.com/office/drawing/2015/9/8/chartex" xmlns:cx2="http://schemas.microsoft.com/office/drawing/2015/10/21/chartex" xmlns:cx3="http://schemas.microsoft.com/office/drawing/2016/5/9/chartex" xmlns:cx4="http://schemas.microsoft.com/office/drawing/2016/5/10/chartex" xmlns:cx5="http://schemas.microsoft.com/office/drawing/2016/5/11/chartex" xmlns:cx6="http://schemas.microsoft.com/office/drawing/2016/5/12/chartex" xmlns:cx7="http://schemas.microsoft.com/office/drawing/2016/5/13/chartex" xmlns:cx8="http://schemas.microsoft.com/office/drawing/2016/5/14/chartex" xmlns:mc="http://schemas.openxmlformats.org/markup-compatibility/2006" xmlns:aink="http://schemas.microsoft.com/office/drawing/2016/ink" xmlns:am3d="http://schemas.microsoft.com/office/drawing/2017/model3d" xmlns:o="urn:schemas-microsoft-com:office:office" xmlns:r="http://schemas.openxmlformats.org/officeDocument/2006/relationships" xmlns:m="http://schemas.openxmlformats.org/officeDocument/2006/math" xmlns:v="urn:schemas-microsoft-com:vml" xmlns:wp14="http://schemas.microsoft.com/office/word/2010/wordprocessingDrawing" xmlns:wp="http://schemas.openxmlformats.org/drawingml/2006/wordprocessingDrawing" xmlns:w10="urn:schemas-microsoft-com:office:word" xmlns:w="http://schemas.openxmlformats.org/wordprocessingml/2006/main" xmlns:w14="http://schemas.microsoft.com/office/word/2010/wordml" xmlns:w15="http://schemas.microsoft.com/office/word/2012/wordml" xmlns:w16cex="http://schemas.microsoft.com/office/word/2018/wordml/cex" xmlns:w16cid="http://schemas.microsoft.com/office/word/2016/wordml/cid" xmlns:w16="http://schemas.microsoft.com/office/word/2018/wordml" xmlns:w16sdtdh="http://schemas.microsoft.com/office/word/2020/wordml/sdtdatahash" xmlns:w16se="http://schemas.microsoft.com/office/word/2015/wordml/symex" xmlns:wpg="http://schemas.microsoft.com/office/word/2010/wordprocessingGroup" xmlns:wpi="http://schemas.microsoft.com/office/word/2010/wordprocessingInk" xmlns:wne="http://schemas.microsoft.com/office/word/2006/wordml" xmlns:wps="http://schemas.microsoft.com/office/word/2010/wordprocessingShape" mc:Ignorable="w14 w15 w16se w16cid w16 w16cex w16sdtdh wp14">
   <w:p>
     <w:pPr>
       <w:pStyle w:val="Header"/>
@@ -33697,7 +33550,7 @@
 </file>
 
 <file path=word/header5.xml><?xml version="1.0" encoding="utf-8"?>
-<w:hdr xmlns:wpc="http://schemas.microsoft.com/office/word/2010/wordprocessingCanvas" xmlns:cx="http://schemas.microsoft.com/office/drawing/2014/chartex" xmlns:cx1="http://schemas.microsoft.com/office/drawing/2015/9/8/chartex" xmlns:cx2="http://schemas.microsoft.com/office/drawing/2015/10/21/chartex" xmlns:cx3="http://schemas.microsoft.com/office/drawing/2016/5/9/chartex" xmlns:cx4="http://schemas.microsoft.com/office/drawing/2016/5/10/chartex" xmlns:cx5="http://schemas.microsoft.com/office/drawing/2016/5/11/chartex" xmlns:cx6="http://schemas.microsoft.com/office/drawing/2016/5/12/chartex" xmlns:cx7="http://schemas.microsoft.com/office/drawing/2016/5/13/chartex" xmlns:cx8="http://schemas.microsoft.com/office/drawing/2016/5/14/chartex" xmlns:mc="http://schemas.openxmlformats.org/markup-compatibility/2006" xmlns:aink="http://schemas.microsoft.com/office/drawing/2016/ink" xmlns:am3d="http://schemas.microsoft.com/office/drawing/2017/model3d" xmlns:o="urn:schemas-microsoft-com:office:office" xmlns:oel="http://schemas.microsoft.com/office/2019/extlst" xmlns:r="http://schemas.openxmlformats.org/officeDocument/2006/relationships" xmlns:m="http://schemas.openxmlformats.org/officeDocument/2006/math" xmlns:v="urn:schemas-microsoft-com:vml" xmlns:wp14="http://schemas.microsoft.com/office/word/2010/wordprocessingDrawing" xmlns:wp="http://schemas.openxmlformats.org/drawingml/2006/wordprocessingDrawing" xmlns:w10="urn:schemas-microsoft-com:office:word" xmlns:w="http://schemas.openxmlformats.org/wordprocessingml/2006/main" xmlns:w14="http://schemas.microsoft.com/office/word/2010/wordml" xmlns:w15="http://schemas.microsoft.com/office/word/2012/wordml" xmlns:w16cex="http://schemas.microsoft.com/office/word/2018/wordml/cex" xmlns:w16cid="http://schemas.microsoft.com/office/word/2016/wordml/cid" xmlns:w16="http://schemas.microsoft.com/office/word/2018/wordml" xmlns:w16sdtdh="http://schemas.microsoft.com/office/word/2020/wordml/sdtdatahash" xmlns:w16se="http://schemas.microsoft.com/office/word/2015/wordml/symex" xmlns:wpg="http://schemas.microsoft.com/office/word/2010/wordprocessingGroup" xmlns:wpi="http://schemas.microsoft.com/office/word/2010/wordprocessingInk" xmlns:wne="http://schemas.microsoft.com/office/word/2006/wordml" xmlns:wps="http://schemas.microsoft.com/office/word/2010/wordprocessingShape" mc:Ignorable="w14 w15 w16se w16cid w16 w16cex w16sdtdh wp14">
+<w:hdr xmlns:wpc="http://schemas.microsoft.com/office/word/2010/wordprocessingCanvas" xmlns:cx="http://schemas.microsoft.com/office/drawing/2014/chartex" xmlns:cx1="http://schemas.microsoft.com/office/drawing/2015/9/8/chartex" xmlns:cx2="http://schemas.microsoft.com/office/drawing/2015/10/21/chartex" xmlns:cx3="http://schemas.microsoft.com/office/drawing/2016/5/9/chartex" xmlns:cx4="http://schemas.microsoft.com/office/drawing/2016/5/10/chartex" xmlns:cx5="http://schemas.microsoft.com/office/drawing/2016/5/11/chartex" xmlns:cx6="http://schemas.microsoft.com/office/drawing/2016/5/12/chartex" xmlns:cx7="http://schemas.microsoft.com/office/drawing/2016/5/13/chartex" xmlns:cx8="http://schemas.microsoft.com/office/drawing/2016/5/14/chartex" xmlns:mc="http://schemas.openxmlformats.org/markup-compatibility/2006" xmlns:aink="http://schemas.microsoft.com/office/drawing/2016/ink" xmlns:am3d="http://schemas.microsoft.com/office/drawing/2017/model3d" xmlns:o="urn:schemas-microsoft-com:office:office" xmlns:r="http://schemas.openxmlformats.org/officeDocument/2006/relationships" xmlns:m="http://schemas.openxmlformats.org/officeDocument/2006/math" xmlns:v="urn:schemas-microsoft-com:vml" xmlns:wp14="http://schemas.microsoft.com/office/word/2010/wordprocessingDrawing" xmlns:wp="http://schemas.openxmlformats.org/drawingml/2006/wordprocessingDrawing" xmlns:w10="urn:schemas-microsoft-com:office:word" xmlns:w="http://schemas.openxmlformats.org/wordprocessingml/2006/main" xmlns:w14="http://schemas.microsoft.com/office/word/2010/wordml" xmlns:w15="http://schemas.microsoft.com/office/word/2012/wordml" xmlns:w16cex="http://schemas.microsoft.com/office/word/2018/wordml/cex" xmlns:w16cid="http://schemas.microsoft.com/office/word/2016/wordml/cid" xmlns:w16="http://schemas.microsoft.com/office/word/2018/wordml" xmlns:w16sdtdh="http://schemas.microsoft.com/office/word/2020/wordml/sdtdatahash" xmlns:w16se="http://schemas.microsoft.com/office/word/2015/wordml/symex" xmlns:wpg="http://schemas.microsoft.com/office/word/2010/wordprocessingGroup" xmlns:wpi="http://schemas.microsoft.com/office/word/2010/wordprocessingInk" xmlns:wne="http://schemas.microsoft.com/office/word/2006/wordml" xmlns:wps="http://schemas.microsoft.com/office/word/2010/wordprocessingShape" mc:Ignorable="w14 w15 w16se w16cid w16 w16cex w16sdtdh wp14">
   <w:p>
     <w:pPr>
       <w:pStyle w:val="Header"/>
@@ -33748,7 +33601,7 @@
 </file>
 
 <file path=word/header6.xml><?xml version="1.0" encoding="utf-8"?>
-<w:hdr xmlns:wpc="http://schemas.microsoft.com/office/word/2010/wordprocessingCanvas" xmlns:cx="http://schemas.microsoft.com/office/drawing/2014/chartex" xmlns:cx1="http://schemas.microsoft.com/office/drawing/2015/9/8/chartex" xmlns:cx2="http://schemas.microsoft.com/office/drawing/2015/10/21/chartex" xmlns:cx3="http://schemas.microsoft.com/office/drawing/2016/5/9/chartex" xmlns:cx4="http://schemas.microsoft.com/office/drawing/2016/5/10/chartex" xmlns:cx5="http://schemas.microsoft.com/office/drawing/2016/5/11/chartex" xmlns:cx6="http://schemas.microsoft.com/office/drawing/2016/5/12/chartex" xmlns:cx7="http://schemas.microsoft.com/office/drawing/2016/5/13/chartex" xmlns:cx8="http://schemas.microsoft.com/office/drawing/2016/5/14/chartex" xmlns:mc="http://schemas.openxmlformats.org/markup-compatibility/2006" xmlns:aink="http://schemas.microsoft.com/office/drawing/2016/ink" xmlns:am3d="http://schemas.microsoft.com/office/drawing/2017/model3d" xmlns:o="urn:schemas-microsoft-com:office:office" xmlns:oel="http://schemas.microsoft.com/office/2019/extlst" xmlns:r="http://schemas.openxmlformats.org/officeDocument/2006/relationships" xmlns:m="http://schemas.openxmlformats.org/officeDocument/2006/math" xmlns:v="urn:schemas-microsoft-com:vml" xmlns:wp14="http://schemas.microsoft.com/office/word/2010/wordprocessingDrawing" xmlns:wp="http://schemas.openxmlformats.org/drawingml/2006/wordprocessingDrawing" xmlns:w10="urn:schemas-microsoft-com:office:word" xmlns:w="http://schemas.openxmlformats.org/wordprocessingml/2006/main" xmlns:w14="http://schemas.microsoft.com/office/word/2010/wordml" xmlns:w15="http://schemas.microsoft.com/office/word/2012/wordml" xmlns:w16cex="http://schemas.microsoft.com/office/word/2018/wordml/cex" xmlns:w16cid="http://schemas.microsoft.com/office/word/2016/wordml/cid" xmlns:w16="http://schemas.microsoft.com/office/word/2018/wordml" xmlns:w16sdtdh="http://schemas.microsoft.com/office/word/2020/wordml/sdtdatahash" xmlns:w16se="http://schemas.microsoft.com/office/word/2015/wordml/symex" xmlns:wpg="http://schemas.microsoft.com/office/word/2010/wordprocessingGroup" xmlns:wpi="http://schemas.microsoft.com/office/word/2010/wordprocessingInk" xmlns:wne="http://schemas.microsoft.com/office/word/2006/wordml" xmlns:wps="http://schemas.microsoft.com/office/word/2010/wordprocessingShape" mc:Ignorable="w14 w15 w16se w16cid w16 w16cex w16sdtdh wp14">
+<w:hdr xmlns:wpc="http://schemas.microsoft.com/office/word/2010/wordprocessingCanvas" xmlns:cx="http://schemas.microsoft.com/office/drawing/2014/chartex" xmlns:cx1="http://schemas.microsoft.com/office/drawing/2015/9/8/chartex" xmlns:cx2="http://schemas.microsoft.com/office/drawing/2015/10/21/chartex" xmlns:cx3="http://schemas.microsoft.com/office/drawing/2016/5/9/chartex" xmlns:cx4="http://schemas.microsoft.com/office/drawing/2016/5/10/chartex" xmlns:cx5="http://schemas.microsoft.com/office/drawing/2016/5/11/chartex" xmlns:cx6="http://schemas.microsoft.com/office/drawing/2016/5/12/chartex" xmlns:cx7="http://schemas.microsoft.com/office/drawing/2016/5/13/chartex" xmlns:cx8="http://schemas.microsoft.com/office/drawing/2016/5/14/chartex" xmlns:mc="http://schemas.openxmlformats.org/markup-compatibility/2006" xmlns:aink="http://schemas.microsoft.com/office/drawing/2016/ink" xmlns:am3d="http://schemas.microsoft.com/office/drawing/2017/model3d" xmlns:o="urn:schemas-microsoft-com:office:office" xmlns:r="http://schemas.openxmlformats.org/officeDocument/2006/relationships" xmlns:m="http://schemas.openxmlformats.org/officeDocument/2006/math" xmlns:v="urn:schemas-microsoft-com:vml" xmlns:wp14="http://schemas.microsoft.com/office/word/2010/wordprocessingDrawing" xmlns:wp="http://schemas.openxmlformats.org/drawingml/2006/wordprocessingDrawing" xmlns:w10="urn:schemas-microsoft-com:office:word" xmlns:w="http://schemas.openxmlformats.org/wordprocessingml/2006/main" xmlns:w14="http://schemas.microsoft.com/office/word/2010/wordml" xmlns:w15="http://schemas.microsoft.com/office/word/2012/wordml" xmlns:w16cex="http://schemas.microsoft.com/office/word/2018/wordml/cex" xmlns:w16cid="http://schemas.microsoft.com/office/word/2016/wordml/cid" xmlns:w16="http://schemas.microsoft.com/office/word/2018/wordml" xmlns:w16sdtdh="http://schemas.microsoft.com/office/word/2020/wordml/sdtdatahash" xmlns:w16se="http://schemas.microsoft.com/office/word/2015/wordml/symex" xmlns:wpg="http://schemas.microsoft.com/office/word/2010/wordprocessingGroup" xmlns:wpi="http://schemas.microsoft.com/office/word/2010/wordprocessingInk" xmlns:wne="http://schemas.microsoft.com/office/word/2006/wordml" xmlns:wps="http://schemas.microsoft.com/office/word/2010/wordprocessingShape" mc:Ignorable="w14 w15 w16se w16cid w16 w16cex w16sdtdh wp14">
   <w:p>
     <w:pPr>
       <w:pStyle w:val="Header"/>
@@ -33762,7 +33615,7 @@
 </file>
 
 <file path=word/header7.xml><?xml version="1.0" encoding="utf-8"?>
-<w:hdr xmlns:wpc="http://schemas.microsoft.com/office/word/2010/wordprocessingCanvas" xmlns:cx="http://schemas.microsoft.com/office/drawing/2014/chartex" xmlns:cx1="http://schemas.microsoft.com/office/drawing/2015/9/8/chartex" xmlns:cx2="http://schemas.microsoft.com/office/drawing/2015/10/21/chartex" xmlns:cx3="http://schemas.microsoft.com/office/drawing/2016/5/9/chartex" xmlns:cx4="http://schemas.microsoft.com/office/drawing/2016/5/10/chartex" xmlns:cx5="http://schemas.microsoft.com/office/drawing/2016/5/11/chartex" xmlns:cx6="http://schemas.microsoft.com/office/drawing/2016/5/12/chartex" xmlns:cx7="http://schemas.microsoft.com/office/drawing/2016/5/13/chartex" xmlns:cx8="http://schemas.microsoft.com/office/drawing/2016/5/14/chartex" xmlns:mc="http://schemas.openxmlformats.org/markup-compatibility/2006" xmlns:aink="http://schemas.microsoft.com/office/drawing/2016/ink" xmlns:am3d="http://schemas.microsoft.com/office/drawing/2017/model3d" xmlns:o="urn:schemas-microsoft-com:office:office" xmlns:oel="http://schemas.microsoft.com/office/2019/extlst" xmlns:r="http://schemas.openxmlformats.org/officeDocument/2006/relationships" xmlns:m="http://schemas.openxmlformats.org/officeDocument/2006/math" xmlns:v="urn:schemas-microsoft-com:vml" xmlns:wp14="http://schemas.microsoft.com/office/word/2010/wordprocessingDrawing" xmlns:wp="http://schemas.openxmlformats.org/drawingml/2006/wordprocessingDrawing" xmlns:w10="urn:schemas-microsoft-com:office:word" xmlns:w="http://schemas.openxmlformats.org/wordprocessingml/2006/main" xmlns:w14="http://schemas.microsoft.com/office/word/2010/wordml" xmlns:w15="http://schemas.microsoft.com/office/word/2012/wordml" xmlns:w16cex="http://schemas.microsoft.com/office/word/2018/wordml/cex" xmlns:w16cid="http://schemas.microsoft.com/office/word/2016/wordml/cid" xmlns:w16="http://schemas.microsoft.com/office/word/2018/wordml" xmlns:w16sdtdh="http://schemas.microsoft.com/office/word/2020/wordml/sdtdatahash" xmlns:w16se="http://schemas.microsoft.com/office/word/2015/wordml/symex" xmlns:wpg="http://schemas.microsoft.com/office/word/2010/wordprocessingGroup" xmlns:wpi="http://schemas.microsoft.com/office/word/2010/wordprocessingInk" xmlns:wne="http://schemas.microsoft.com/office/word/2006/wordml" xmlns:wps="http://schemas.microsoft.com/office/word/2010/wordprocessingShape" mc:Ignorable="w14 w15 w16se w16cid w16 w16cex w16sdtdh wp14">
+<w:hdr xmlns:wpc="http://schemas.microsoft.com/office/word/2010/wordprocessingCanvas" xmlns:cx="http://schemas.microsoft.com/office/drawing/2014/chartex" xmlns:cx1="http://schemas.microsoft.com/office/drawing/2015/9/8/chartex" xmlns:cx2="http://schemas.microsoft.com/office/drawing/2015/10/21/chartex" xmlns:cx3="http://schemas.microsoft.com/office/drawing/2016/5/9/chartex" xmlns:cx4="http://schemas.microsoft.com/office/drawing/2016/5/10/chartex" xmlns:cx5="http://schemas.microsoft.com/office/drawing/2016/5/11/chartex" xmlns:cx6="http://schemas.microsoft.com/office/drawing/2016/5/12/chartex" xmlns:cx7="http://schemas.microsoft.com/office/drawing/2016/5/13/chartex" xmlns:cx8="http://schemas.microsoft.com/office/drawing/2016/5/14/chartex" xmlns:mc="http://schemas.openxmlformats.org/markup-compatibility/2006" xmlns:aink="http://schemas.microsoft.com/office/drawing/2016/ink" xmlns:am3d="http://schemas.microsoft.com/office/drawing/2017/model3d" xmlns:o="urn:schemas-microsoft-com:office:office" xmlns:r="http://schemas.openxmlformats.org/officeDocument/2006/relationships" xmlns:m="http://schemas.openxmlformats.org/officeDocument/2006/math" xmlns:v="urn:schemas-microsoft-com:vml" xmlns:wp14="http://schemas.microsoft.com/office/word/2010/wordprocessingDrawing" xmlns:wp="http://schemas.openxmlformats.org/drawingml/2006/wordprocessingDrawing" xmlns:w10="urn:schemas-microsoft-com:office:word" xmlns:w="http://schemas.openxmlformats.org/wordprocessingml/2006/main" xmlns:w14="http://schemas.microsoft.com/office/word/2010/wordml" xmlns:w15="http://schemas.microsoft.com/office/word/2012/wordml" xmlns:w16cex="http://schemas.microsoft.com/office/word/2018/wordml/cex" xmlns:w16cid="http://schemas.microsoft.com/office/word/2016/wordml/cid" xmlns:w16="http://schemas.microsoft.com/office/word/2018/wordml" xmlns:w16sdtdh="http://schemas.microsoft.com/office/word/2020/wordml/sdtdatahash" xmlns:w16se="http://schemas.microsoft.com/office/word/2015/wordml/symex" xmlns:wpg="http://schemas.microsoft.com/office/word/2010/wordprocessingGroup" xmlns:wpi="http://schemas.microsoft.com/office/word/2010/wordprocessingInk" xmlns:wne="http://schemas.microsoft.com/office/word/2006/wordml" xmlns:wps="http://schemas.microsoft.com/office/word/2010/wordprocessingShape" mc:Ignorable="w14 w15 w16se w16cid w16 w16cex w16sdtdh wp14">
   <w:p>
     <w:pPr>
       <w:pStyle w:val="Header"/>
@@ -33847,7 +33700,7 @@
           </v:handles>
           <o:lock v:ext="edit" text="t" shapetype="t"/>
         </v:shapetype>
-        <v:shape id="_x0000_s1026" type="#_x0000_t136" alt="" style="position:absolute;left:0;text-align:left;margin-left:-170.6pt;margin-top:185.1pt;width:302.4pt;height:36pt;rotation:270;z-index:-251656704;mso-wrap-edited:f;mso-width-percent:0;mso-height-percent:0;mso-position-horizontal-relative:margin;mso-position-vertical-relative:margin;mso-width-percent:0;mso-height-percent:0" o:allowincell="f" fillcolor="#7f7f7f" stroked="f">
+        <v:shape id="_x0000_s2050" type="#_x0000_t136" alt="" style="position:absolute;left:0;text-align:left;margin-left:-170.6pt;margin-top:185.1pt;width:302.4pt;height:36pt;rotation:270;z-index:-251656704;mso-wrap-edited:f;mso-width-percent:0;mso-height-percent:0;mso-position-horizontal-relative:margin;mso-position-vertical-relative:margin;mso-width-percent:0;mso-height-percent:0" o:allowincell="f" fillcolor="#7f7f7f" stroked="f">
           <v:textpath style="font-family:&quot;Times New Roman&quot;;font-size:54pt" trim="t" string="MP 2020-2021"/>
           <w10:wrap anchorx="margin" anchory="margin"/>
         </v:shape>
@@ -33858,7 +33711,7 @@
 </file>
 
 <file path=word/header8.xml><?xml version="1.0" encoding="utf-8"?>
-<w:hdr xmlns:wpc="http://schemas.microsoft.com/office/word/2010/wordprocessingCanvas" xmlns:cx="http://schemas.microsoft.com/office/drawing/2014/chartex" xmlns:cx1="http://schemas.microsoft.com/office/drawing/2015/9/8/chartex" xmlns:cx2="http://schemas.microsoft.com/office/drawing/2015/10/21/chartex" xmlns:cx3="http://schemas.microsoft.com/office/drawing/2016/5/9/chartex" xmlns:cx4="http://schemas.microsoft.com/office/drawing/2016/5/10/chartex" xmlns:cx5="http://schemas.microsoft.com/office/drawing/2016/5/11/chartex" xmlns:cx6="http://schemas.microsoft.com/office/drawing/2016/5/12/chartex" xmlns:cx7="http://schemas.microsoft.com/office/drawing/2016/5/13/chartex" xmlns:cx8="http://schemas.microsoft.com/office/drawing/2016/5/14/chartex" xmlns:mc="http://schemas.openxmlformats.org/markup-compatibility/2006" xmlns:aink="http://schemas.microsoft.com/office/drawing/2016/ink" xmlns:am3d="http://schemas.microsoft.com/office/drawing/2017/model3d" xmlns:o="urn:schemas-microsoft-com:office:office" xmlns:oel="http://schemas.microsoft.com/office/2019/extlst" xmlns:r="http://schemas.openxmlformats.org/officeDocument/2006/relationships" xmlns:m="http://schemas.openxmlformats.org/officeDocument/2006/math" xmlns:v="urn:schemas-microsoft-com:vml" xmlns:wp14="http://schemas.microsoft.com/office/word/2010/wordprocessingDrawing" xmlns:wp="http://schemas.openxmlformats.org/drawingml/2006/wordprocessingDrawing" xmlns:w10="urn:schemas-microsoft-com:office:word" xmlns:w="http://schemas.openxmlformats.org/wordprocessingml/2006/main" xmlns:w14="http://schemas.microsoft.com/office/word/2010/wordml" xmlns:w15="http://schemas.microsoft.com/office/word/2012/wordml" xmlns:w16cex="http://schemas.microsoft.com/office/word/2018/wordml/cex" xmlns:w16cid="http://schemas.microsoft.com/office/word/2016/wordml/cid" xmlns:w16="http://schemas.microsoft.com/office/word/2018/wordml" xmlns:w16sdtdh="http://schemas.microsoft.com/office/word/2020/wordml/sdtdatahash" xmlns:w16se="http://schemas.microsoft.com/office/word/2015/wordml/symex" xmlns:wpg="http://schemas.microsoft.com/office/word/2010/wordprocessingGroup" xmlns:wpi="http://schemas.microsoft.com/office/word/2010/wordprocessingInk" xmlns:wne="http://schemas.microsoft.com/office/word/2006/wordml" xmlns:wps="http://schemas.microsoft.com/office/word/2010/wordprocessingShape" mc:Ignorable="w14 w15 w16se w16cid w16 w16cex w16sdtdh wp14">
+<w:hdr xmlns:wpc="http://schemas.microsoft.com/office/word/2010/wordprocessingCanvas" xmlns:cx="http://schemas.microsoft.com/office/drawing/2014/chartex" xmlns:cx1="http://schemas.microsoft.com/office/drawing/2015/9/8/chartex" xmlns:cx2="http://schemas.microsoft.com/office/drawing/2015/10/21/chartex" xmlns:cx3="http://schemas.microsoft.com/office/drawing/2016/5/9/chartex" xmlns:cx4="http://schemas.microsoft.com/office/drawing/2016/5/10/chartex" xmlns:cx5="http://schemas.microsoft.com/office/drawing/2016/5/11/chartex" xmlns:cx6="http://schemas.microsoft.com/office/drawing/2016/5/12/chartex" xmlns:cx7="http://schemas.microsoft.com/office/drawing/2016/5/13/chartex" xmlns:cx8="http://schemas.microsoft.com/office/drawing/2016/5/14/chartex" xmlns:mc="http://schemas.openxmlformats.org/markup-compatibility/2006" xmlns:aink="http://schemas.microsoft.com/office/drawing/2016/ink" xmlns:am3d="http://schemas.microsoft.com/office/drawing/2017/model3d" xmlns:o="urn:schemas-microsoft-com:office:office" xmlns:r="http://schemas.openxmlformats.org/officeDocument/2006/relationships" xmlns:m="http://schemas.openxmlformats.org/officeDocument/2006/math" xmlns:v="urn:schemas-microsoft-com:vml" xmlns:wp14="http://schemas.microsoft.com/office/word/2010/wordprocessingDrawing" xmlns:wp="http://schemas.openxmlformats.org/drawingml/2006/wordprocessingDrawing" xmlns:w10="urn:schemas-microsoft-com:office:word" xmlns:w="http://schemas.openxmlformats.org/wordprocessingml/2006/main" xmlns:w14="http://schemas.microsoft.com/office/word/2010/wordml" xmlns:w15="http://schemas.microsoft.com/office/word/2012/wordml" xmlns:w16cex="http://schemas.microsoft.com/office/word/2018/wordml/cex" xmlns:w16cid="http://schemas.microsoft.com/office/word/2016/wordml/cid" xmlns:w16="http://schemas.microsoft.com/office/word/2018/wordml" xmlns:w16sdtdh="http://schemas.microsoft.com/office/word/2020/wordml/sdtdatahash" xmlns:w16se="http://schemas.microsoft.com/office/word/2015/wordml/symex" xmlns:wpg="http://schemas.microsoft.com/office/word/2010/wordprocessingGroup" xmlns:wpi="http://schemas.microsoft.com/office/word/2010/wordprocessingInk" xmlns:wne="http://schemas.microsoft.com/office/word/2006/wordml" xmlns:wps="http://schemas.microsoft.com/office/word/2010/wordprocessingShape" mc:Ignorable="w14 w15 w16se w16cid w16 w16cex w16sdtdh wp14">
   <w:p>
     <w:pPr>
       <w:pStyle w:val="Header"/>
@@ -33925,7 +33778,7 @@
 </file>
 
 <file path=word/header9.xml><?xml version="1.0" encoding="utf-8"?>
-<w:hdr xmlns:wpc="http://schemas.microsoft.com/office/word/2010/wordprocessingCanvas" xmlns:cx="http://schemas.microsoft.com/office/drawing/2014/chartex" xmlns:cx1="http://schemas.microsoft.com/office/drawing/2015/9/8/chartex" xmlns:cx2="http://schemas.microsoft.com/office/drawing/2015/10/21/chartex" xmlns:cx3="http://schemas.microsoft.com/office/drawing/2016/5/9/chartex" xmlns:cx4="http://schemas.microsoft.com/office/drawing/2016/5/10/chartex" xmlns:cx5="http://schemas.microsoft.com/office/drawing/2016/5/11/chartex" xmlns:cx6="http://schemas.microsoft.com/office/drawing/2016/5/12/chartex" xmlns:cx7="http://schemas.microsoft.com/office/drawing/2016/5/13/chartex" xmlns:cx8="http://schemas.microsoft.com/office/drawing/2016/5/14/chartex" xmlns:mc="http://schemas.openxmlformats.org/markup-compatibility/2006" xmlns:aink="http://schemas.microsoft.com/office/drawing/2016/ink" xmlns:am3d="http://schemas.microsoft.com/office/drawing/2017/model3d" xmlns:o="urn:schemas-microsoft-com:office:office" xmlns:oel="http://schemas.microsoft.com/office/2019/extlst" xmlns:r="http://schemas.openxmlformats.org/officeDocument/2006/relationships" xmlns:m="http://schemas.openxmlformats.org/officeDocument/2006/math" xmlns:v="urn:schemas-microsoft-com:vml" xmlns:wp14="http://schemas.microsoft.com/office/word/2010/wordprocessingDrawing" xmlns:wp="http://schemas.openxmlformats.org/drawingml/2006/wordprocessingDrawing" xmlns:w10="urn:schemas-microsoft-com:office:word" xmlns:w="http://schemas.openxmlformats.org/wordprocessingml/2006/main" xmlns:w14="http://schemas.microsoft.com/office/word/2010/wordml" xmlns:w15="http://schemas.microsoft.com/office/word/2012/wordml" xmlns:w16cex="http://schemas.microsoft.com/office/word/2018/wordml/cex" xmlns:w16cid="http://schemas.microsoft.com/office/word/2016/wordml/cid" xmlns:w16="http://schemas.microsoft.com/office/word/2018/wordml" xmlns:w16sdtdh="http://schemas.microsoft.com/office/word/2020/wordml/sdtdatahash" xmlns:w16se="http://schemas.microsoft.com/office/word/2015/wordml/symex" xmlns:wpg="http://schemas.microsoft.com/office/word/2010/wordprocessingGroup" xmlns:wpi="http://schemas.microsoft.com/office/word/2010/wordprocessingInk" xmlns:wne="http://schemas.microsoft.com/office/word/2006/wordml" xmlns:wps="http://schemas.microsoft.com/office/word/2010/wordprocessingShape" mc:Ignorable="w14 w15 w16se w16cid w16 w16cex w16sdtdh wp14">
+<w:hdr xmlns:wpc="http://schemas.microsoft.com/office/word/2010/wordprocessingCanvas" xmlns:cx="http://schemas.microsoft.com/office/drawing/2014/chartex" xmlns:cx1="http://schemas.microsoft.com/office/drawing/2015/9/8/chartex" xmlns:cx2="http://schemas.microsoft.com/office/drawing/2015/10/21/chartex" xmlns:cx3="http://schemas.microsoft.com/office/drawing/2016/5/9/chartex" xmlns:cx4="http://schemas.microsoft.com/office/drawing/2016/5/10/chartex" xmlns:cx5="http://schemas.microsoft.com/office/drawing/2016/5/11/chartex" xmlns:cx6="http://schemas.microsoft.com/office/drawing/2016/5/12/chartex" xmlns:cx7="http://schemas.microsoft.com/office/drawing/2016/5/13/chartex" xmlns:cx8="http://schemas.microsoft.com/office/drawing/2016/5/14/chartex" xmlns:mc="http://schemas.openxmlformats.org/markup-compatibility/2006" xmlns:aink="http://schemas.microsoft.com/office/drawing/2016/ink" xmlns:am3d="http://schemas.microsoft.com/office/drawing/2017/model3d" xmlns:o="urn:schemas-microsoft-com:office:office" xmlns:r="http://schemas.openxmlformats.org/officeDocument/2006/relationships" xmlns:m="http://schemas.openxmlformats.org/officeDocument/2006/math" xmlns:v="urn:schemas-microsoft-com:vml" xmlns:wp14="http://schemas.microsoft.com/office/word/2010/wordprocessingDrawing" xmlns:wp="http://schemas.openxmlformats.org/drawingml/2006/wordprocessingDrawing" xmlns:w10="urn:schemas-microsoft-com:office:word" xmlns:w="http://schemas.openxmlformats.org/wordprocessingml/2006/main" xmlns:w14="http://schemas.microsoft.com/office/word/2010/wordml" xmlns:w15="http://schemas.microsoft.com/office/word/2012/wordml" xmlns:w16cex="http://schemas.microsoft.com/office/word/2018/wordml/cex" xmlns:w16cid="http://schemas.microsoft.com/office/word/2016/wordml/cid" xmlns:w16="http://schemas.microsoft.com/office/word/2018/wordml" xmlns:w16sdtdh="http://schemas.microsoft.com/office/word/2020/wordml/sdtdatahash" xmlns:w16se="http://schemas.microsoft.com/office/word/2015/wordml/symex" xmlns:wpg="http://schemas.microsoft.com/office/word/2010/wordprocessingGroup" xmlns:wpi="http://schemas.microsoft.com/office/word/2010/wordprocessingInk" xmlns:wne="http://schemas.microsoft.com/office/word/2006/wordml" xmlns:wps="http://schemas.microsoft.com/office/word/2010/wordprocessingShape" mc:Ignorable="w14 w15 w16se w16cid w16 w16cex w16sdtdh wp14">
   <w:p>
     <w:pPr>
       <w:pStyle w:val="Header"/>
@@ -33959,7 +33812,7 @@
           </v:handles>
           <o:lock v:ext="edit" text="t" shapetype="t"/>
         </v:shapetype>
-        <v:shape id="PowerPlusWaterMarkObject71332943" o:spid="_x0000_s1025" type="#_x0000_t136" alt="" style="position:absolute;margin-left:0;margin-top:0;width:604.4pt;height:92.95pt;rotation:315;z-index:-251660800;mso-wrap-edited:f;mso-width-percent:0;mso-height-percent:0;mso-position-horizontal:center;mso-position-horizontal-relative:margin;mso-position-vertical:center;mso-position-vertical-relative:margin;mso-width-percent:0;mso-height-percent:0" o:allowincell="f" fillcolor="#7f7f7f" stroked="f">
+        <v:shape id="PowerPlusWaterMarkObject71332943" o:spid="_x0000_s2049" type="#_x0000_t136" alt="" style="position:absolute;margin-left:0;margin-top:0;width:604.4pt;height:92.95pt;rotation:315;z-index:-251660800;mso-wrap-edited:f;mso-width-percent:0;mso-height-percent:0;mso-position-horizontal:center;mso-position-horizontal-relative:margin;mso-position-vertical:center;mso-position-vertical-relative:margin;mso-width-percent:0;mso-height-percent:0" o:allowincell="f" fillcolor="#7f7f7f" stroked="f">
           <v:textpath style="font-family:&quot;Times New Roman&quot;;font-size:8pt" trim="t" string="MP CEA 15-16"/>
           <w10:wrap anchorx="margin" anchory="margin"/>
         </v:shape>
@@ -33970,7 +33823,7 @@
 </file>
 
 <file path=word/numbering.xml><?xml version="1.0" encoding="utf-8"?>
-<w:numbering xmlns:wpc="http://schemas.microsoft.com/office/word/2010/wordprocessingCanvas" xmlns:cx="http://schemas.microsoft.com/office/drawing/2014/chartex" xmlns:cx1="http://schemas.microsoft.com/office/drawing/2015/9/8/chartex" xmlns:cx2="http://schemas.microsoft.com/office/drawing/2015/10/21/chartex" xmlns:cx3="http://schemas.microsoft.com/office/drawing/2016/5/9/chartex" xmlns:cx4="http://schemas.microsoft.com/office/drawing/2016/5/10/chartex" xmlns:cx5="http://schemas.microsoft.com/office/drawing/2016/5/11/chartex" xmlns:cx6="http://schemas.microsoft.com/office/drawing/2016/5/12/chartex" xmlns:cx7="http://schemas.microsoft.com/office/drawing/2016/5/13/chartex" xmlns:cx8="http://schemas.microsoft.com/office/drawing/2016/5/14/chartex" xmlns:mc="http://schemas.openxmlformats.org/markup-compatibility/2006" xmlns:aink="http://schemas.microsoft.com/office/drawing/2016/ink" xmlns:am3d="http://schemas.microsoft.com/office/drawing/2017/model3d" xmlns:o="urn:schemas-microsoft-com:office:office" xmlns:oel="http://schemas.microsoft.com/office/2019/extlst" xmlns:r="http://schemas.openxmlformats.org/officeDocument/2006/relationships" xmlns:m="http://schemas.openxmlformats.org/officeDocument/2006/math" xmlns:v="urn:schemas-microsoft-com:vml" xmlns:wp14="http://schemas.microsoft.com/office/word/2010/wordprocessingDrawing" xmlns:wp="http://schemas.openxmlformats.org/drawingml/2006/wordprocessingDrawing" xmlns:w10="urn:schemas-microsoft-com:office:word" xmlns:w="http://schemas.openxmlformats.org/wordprocessingml/2006/main" xmlns:w14="http://schemas.microsoft.com/office/word/2010/wordml" xmlns:w15="http://schemas.microsoft.com/office/word/2012/wordml" xmlns:w16cex="http://schemas.microsoft.com/office/word/2018/wordml/cex" xmlns:w16cid="http://schemas.microsoft.com/office/word/2016/wordml/cid" xmlns:w16="http://schemas.microsoft.com/office/word/2018/wordml" xmlns:w16sdtdh="http://schemas.microsoft.com/office/word/2020/wordml/sdtdatahash" xmlns:w16se="http://schemas.microsoft.com/office/word/2015/wordml/symex" xmlns:wpg="http://schemas.microsoft.com/office/word/2010/wordprocessingGroup" xmlns:wpi="http://schemas.microsoft.com/office/word/2010/wordprocessingInk" xmlns:wne="http://schemas.microsoft.com/office/word/2006/wordml" xmlns:wps="http://schemas.microsoft.com/office/word/2010/wordprocessingShape" mc:Ignorable="w14 w15 w16se w16cid w16 w16cex w16sdtdh wp14">
+<w:numbering xmlns:wpc="http://schemas.microsoft.com/office/word/2010/wordprocessingCanvas" xmlns:cx="http://schemas.microsoft.com/office/drawing/2014/chartex" xmlns:cx1="http://schemas.microsoft.com/office/drawing/2015/9/8/chartex" xmlns:cx2="http://schemas.microsoft.com/office/drawing/2015/10/21/chartex" xmlns:cx3="http://schemas.microsoft.com/office/drawing/2016/5/9/chartex" xmlns:cx4="http://schemas.microsoft.com/office/drawing/2016/5/10/chartex" xmlns:cx5="http://schemas.microsoft.com/office/drawing/2016/5/11/chartex" xmlns:cx6="http://schemas.microsoft.com/office/drawing/2016/5/12/chartex" xmlns:cx7="http://schemas.microsoft.com/office/drawing/2016/5/13/chartex" xmlns:cx8="http://schemas.microsoft.com/office/drawing/2016/5/14/chartex" xmlns:mc="http://schemas.openxmlformats.org/markup-compatibility/2006" xmlns:aink="http://schemas.microsoft.com/office/drawing/2016/ink" xmlns:am3d="http://schemas.microsoft.com/office/drawing/2017/model3d" xmlns:o="urn:schemas-microsoft-com:office:office" xmlns:r="http://schemas.openxmlformats.org/officeDocument/2006/relationships" xmlns:m="http://schemas.openxmlformats.org/officeDocument/2006/math" xmlns:v="urn:schemas-microsoft-com:vml" xmlns:wp14="http://schemas.microsoft.com/office/word/2010/wordprocessingDrawing" xmlns:wp="http://schemas.openxmlformats.org/drawingml/2006/wordprocessingDrawing" xmlns:w10="urn:schemas-microsoft-com:office:word" xmlns:w="http://schemas.openxmlformats.org/wordprocessingml/2006/main" xmlns:w14="http://schemas.microsoft.com/office/word/2010/wordml" xmlns:w15="http://schemas.microsoft.com/office/word/2012/wordml" xmlns:w16cex="http://schemas.microsoft.com/office/word/2018/wordml/cex" xmlns:w16cid="http://schemas.microsoft.com/office/word/2016/wordml/cid" xmlns:w16="http://schemas.microsoft.com/office/word/2018/wordml" xmlns:w16sdtdh="http://schemas.microsoft.com/office/word/2020/wordml/sdtdatahash" xmlns:w16se="http://schemas.microsoft.com/office/word/2015/wordml/symex" xmlns:wpg="http://schemas.microsoft.com/office/word/2010/wordprocessingGroup" xmlns:wpi="http://schemas.microsoft.com/office/word/2010/wordprocessingInk" xmlns:wne="http://schemas.microsoft.com/office/word/2006/wordml" xmlns:wps="http://schemas.microsoft.com/office/word/2010/wordprocessingShape" mc:Ignorable="w14 w15 w16se w16cid w16 w16cex w16sdtdh wp14">
   <w:abstractNum w:abstractNumId="0" w15:restartNumberingAfterBreak="0">
     <w:nsid w:val="FFFFFFFE"/>
     <w:multiLevelType w:val="singleLevel"/>
@@ -36305,25 +36158,25 @@
       </w:pPr>
     </w:lvl>
   </w:abstractNum>
-  <w:num w:numId="1" w16cid:durableId="985015900">
+  <w:num w:numId="1">
     <w:abstractNumId w:val="12"/>
   </w:num>
-  <w:num w:numId="2" w16cid:durableId="1515222329">
+  <w:num w:numId="2">
     <w:abstractNumId w:val="17"/>
   </w:num>
-  <w:num w:numId="3" w16cid:durableId="863324368">
+  <w:num w:numId="3">
     <w:abstractNumId w:val="11"/>
   </w:num>
-  <w:num w:numId="4" w16cid:durableId="1656951400">
+  <w:num w:numId="4">
     <w:abstractNumId w:val="22"/>
   </w:num>
-  <w:num w:numId="5" w16cid:durableId="805776214">
+  <w:num w:numId="5">
     <w:abstractNumId w:val="7"/>
   </w:num>
-  <w:num w:numId="6" w16cid:durableId="2013948834">
+  <w:num w:numId="6">
     <w:abstractNumId w:val="6"/>
   </w:num>
-  <w:num w:numId="7" w16cid:durableId="1896505969">
+  <w:num w:numId="7">
     <w:abstractNumId w:val="0"/>
     <w:lvlOverride w:ilvl="0">
       <w:lvl w:ilvl="0">
@@ -36341,55 +36194,55 @@
       </w:lvl>
     </w:lvlOverride>
   </w:num>
-  <w:num w:numId="8" w16cid:durableId="1870138974">
+  <w:num w:numId="8">
     <w:abstractNumId w:val="19"/>
   </w:num>
-  <w:num w:numId="9" w16cid:durableId="1740513477">
+  <w:num w:numId="9">
     <w:abstractNumId w:val="23"/>
   </w:num>
-  <w:num w:numId="10" w16cid:durableId="641275902">
+  <w:num w:numId="10">
     <w:abstractNumId w:val="1"/>
   </w:num>
-  <w:num w:numId="11" w16cid:durableId="1220048530">
+  <w:num w:numId="11">
     <w:abstractNumId w:val="4"/>
   </w:num>
-  <w:num w:numId="12" w16cid:durableId="727411769">
+  <w:num w:numId="12">
     <w:abstractNumId w:val="8"/>
   </w:num>
-  <w:num w:numId="13" w16cid:durableId="350841485">
+  <w:num w:numId="13">
     <w:abstractNumId w:val="3"/>
   </w:num>
-  <w:num w:numId="14" w16cid:durableId="782378613">
+  <w:num w:numId="14">
     <w:abstractNumId w:val="14"/>
   </w:num>
-  <w:num w:numId="15" w16cid:durableId="2049328290">
+  <w:num w:numId="15">
     <w:abstractNumId w:val="13"/>
   </w:num>
-  <w:num w:numId="16" w16cid:durableId="2137748218">
+  <w:num w:numId="16">
     <w:abstractNumId w:val="21"/>
   </w:num>
-  <w:num w:numId="17" w16cid:durableId="1308632562">
+  <w:num w:numId="17">
     <w:abstractNumId w:val="16"/>
   </w:num>
-  <w:num w:numId="18" w16cid:durableId="859203240">
+  <w:num w:numId="18">
     <w:abstractNumId w:val="2"/>
   </w:num>
-  <w:num w:numId="19" w16cid:durableId="1179197330">
+  <w:num w:numId="19">
     <w:abstractNumId w:val="20"/>
   </w:num>
-  <w:num w:numId="20" w16cid:durableId="1832792373">
+  <w:num w:numId="20">
     <w:abstractNumId w:val="5"/>
   </w:num>
-  <w:num w:numId="21" w16cid:durableId="1369180056">
+  <w:num w:numId="21">
     <w:abstractNumId w:val="9"/>
   </w:num>
-  <w:num w:numId="22" w16cid:durableId="2050567992">
+  <w:num w:numId="22">
     <w:abstractNumId w:val="18"/>
   </w:num>
-  <w:num w:numId="23" w16cid:durableId="978345412">
+  <w:num w:numId="23">
     <w:abstractNumId w:val="15"/>
   </w:num>
-  <w:num w:numId="24" w16cid:durableId="2045861922">
+  <w:num w:numId="24">
     <w:abstractNumId w:val="10"/>
   </w:num>
 </w:numbering>
@@ -38528,28 +38381,6 @@
 </file>
 
 <file path=customXml/item1.xml><?xml version="1.0" encoding="utf-8"?>
-<?mso-contentType ?>
-<FormTemplates xmlns="http://schemas.microsoft.com/sharepoint/v3/contenttype/forms">
-  <Display>DocumentLibraryForm</Display>
-  <Edit>DocumentLibraryForm</Edit>
-  <New>DocumentLibraryForm</New>
-</FormTemplates>
-</file>
-
-<file path=customXml/item2.xml><?xml version="1.0" encoding="utf-8"?>
-<p:properties xmlns:p="http://schemas.microsoft.com/office/2006/metadata/properties" xmlns:xsi="http://www.w3.org/2001/XMLSchema-instance" xmlns:pc="http://schemas.microsoft.com/office/infopath/2007/PartnerControls">
-  <documentManagement>
-    <PublishingExpirationDate xmlns="http://schemas.microsoft.com/sharepoint/v3" xsi:nil="true"/>
-    <PublishingStartDate xmlns="http://schemas.microsoft.com/sharepoint/v3" xsi:nil="true"/>
-  </documentManagement>
-</p:properties>
-</file>
-
-<file path=customXml/item3.xml><?xml version="1.0" encoding="utf-8"?>
-<b:Sources xmlns:b="http://schemas.openxmlformats.org/officeDocument/2006/bibliography" xmlns="http://schemas.openxmlformats.org/officeDocument/2006/bibliography" SelectedStyle="/APASixthEditionOfficeOnline.xsl" StyleName="APA" Version="6"/>
-</file>
-
-<file path=customXml/item4.xml><?xml version="1.0" encoding="utf-8"?>
 <ct:contentTypeSchema xmlns:ct="http://schemas.microsoft.com/office/2006/metadata/contentType" xmlns:ma="http://schemas.microsoft.com/office/2006/metadata/properties/metaAttributes" ct:_="" ma:_="" ma:contentTypeName="Document" ma:contentTypeID="0x010100E1ACCAE32E11104EA27E1ADA4D2D0DCE" ma:contentTypeVersion="1" ma:contentTypeDescription="Create a new document." ma:contentTypeScope="" ma:versionID="6de2c8eb395a0705092b839eb736fca3">
   <xsd:schema xmlns:xsd="http://www.w3.org/2001/XMLSchema" xmlns:xs="http://www.w3.org/2001/XMLSchema" xmlns:p="http://schemas.microsoft.com/office/2006/metadata/properties" xmlns:ns1="http://schemas.microsoft.com/sharepoint/v3" targetNamespace="http://schemas.microsoft.com/office/2006/metadata/properties" ma:root="true" ma:fieldsID="ff01fac345008aa34b3a53f2166bf3c8" ns1:_="">
     <xsd:import namespace="http://schemas.microsoft.com/sharepoint/v3"/>
@@ -38681,33 +38512,29 @@
 </ct:contentTypeSchema>
 </file>
 
-<file path=customXml/itemProps1.xml><?xml version="1.0" encoding="utf-8"?>
-<ds:datastoreItem xmlns:ds="http://schemas.openxmlformats.org/officeDocument/2006/customXml" ds:itemID="{63281942-945F-463F-A639-BA0E721DBFF1}">
-  <ds:schemaRefs>
-    <ds:schemaRef ds:uri="http://schemas.microsoft.com/sharepoint/v3/contenttype/forms"/>
-  </ds:schemaRefs>
-</ds:datastoreItem>
+<file path=customXml/item2.xml><?xml version="1.0" encoding="utf-8"?>
+<b:Sources xmlns:b="http://schemas.openxmlformats.org/officeDocument/2006/bibliography" xmlns="http://schemas.openxmlformats.org/officeDocument/2006/bibliography" SelectedStyle="/APASixthEditionOfficeOnline.xsl" StyleName="APA" Version="6"/>
 </file>
 
-<file path=customXml/itemProps2.xml><?xml version="1.0" encoding="utf-8"?>
-<ds:datastoreItem xmlns:ds="http://schemas.openxmlformats.org/officeDocument/2006/customXml" ds:itemID="{CEDB412B-6E3E-474C-8519-65EDF7261DF9}">
-  <ds:schemaRefs>
-    <ds:schemaRef ds:uri="http://schemas.microsoft.com/office/2006/metadata/properties"/>
-    <ds:schemaRef ds:uri="http://schemas.microsoft.com/office/infopath/2007/PartnerControls"/>
-    <ds:schemaRef ds:uri="http://schemas.microsoft.com/sharepoint/v3"/>
-  </ds:schemaRefs>
-</ds:datastoreItem>
+<file path=customXml/item3.xml><?xml version="1.0" encoding="utf-8"?>
+<p:properties xmlns:p="http://schemas.microsoft.com/office/2006/metadata/properties" xmlns:xsi="http://www.w3.org/2001/XMLSchema-instance" xmlns:pc="http://schemas.microsoft.com/office/infopath/2007/PartnerControls">
+  <documentManagement>
+    <PublishingExpirationDate xmlns="http://schemas.microsoft.com/sharepoint/v3" xsi:nil="true"/>
+    <PublishingStartDate xmlns="http://schemas.microsoft.com/sharepoint/v3" xsi:nil="true"/>
+  </documentManagement>
+</p:properties>
 </file>
 
-<file path=customXml/itemProps3.xml><?xml version="1.0" encoding="utf-8"?>
-<ds:datastoreItem xmlns:ds="http://schemas.openxmlformats.org/officeDocument/2006/customXml" ds:itemID="{DDA1E47C-79D7-A74B-80D6-3246C1A6774F}">
-  <ds:schemaRefs>
-    <ds:schemaRef ds:uri="http://schemas.openxmlformats.org/officeDocument/2006/bibliography"/>
-  </ds:schemaRefs>
-</ds:datastoreItem>
+<file path=customXml/item4.xml><?xml version="1.0" encoding="utf-8"?>
+<?mso-contentType ?>
+<FormTemplates xmlns="http://schemas.microsoft.com/sharepoint/v3/contenttype/forms">
+  <Display>DocumentLibraryForm</Display>
+  <Edit>DocumentLibraryForm</Edit>
+  <New>DocumentLibraryForm</New>
+</FormTemplates>
 </file>
 
-<file path=customXml/itemProps4.xml><?xml version="1.0" encoding="utf-8"?>
+<file path=customXml/itemProps1.xml><?xml version="1.0" encoding="utf-8"?>
 <ds:datastoreItem xmlns:ds="http://schemas.openxmlformats.org/officeDocument/2006/customXml" ds:itemID="{C490EC95-BF0A-4B02-9F49-0536E5766E49}">
   <ds:schemaRefs>
     <ds:schemaRef ds:uri="http://schemas.microsoft.com/office/2006/metadata/contentType"/>
@@ -38723,4 +38550,30 @@
     <ds:schemaRef ds:uri="http://schemas.microsoft.com/internal/obd"/>
   </ds:schemaRefs>
 </ds:datastoreItem>
+</file>
+
+<file path=customXml/itemProps2.xml><?xml version="1.0" encoding="utf-8"?>
+<ds:datastoreItem xmlns:ds="http://schemas.openxmlformats.org/officeDocument/2006/customXml" ds:itemID="{DDA1E47C-79D7-A74B-80D6-3246C1A6774F}">
+  <ds:schemaRefs>
+    <ds:schemaRef ds:uri="http://schemas.openxmlformats.org/officeDocument/2006/bibliography"/>
+  </ds:schemaRefs>
+</ds:datastoreItem>
+</file>
+
+<file path=customXml/itemProps3.xml><?xml version="1.0" encoding="utf-8"?>
+<ds:datastoreItem xmlns:ds="http://schemas.openxmlformats.org/officeDocument/2006/customXml" ds:itemID="{CEDB412B-6E3E-474C-8519-65EDF7261DF9}">
+  <ds:schemaRefs>
+    <ds:schemaRef ds:uri="http://schemas.microsoft.com/office/2006/metadata/properties"/>
+    <ds:schemaRef ds:uri="http://schemas.microsoft.com/office/infopath/2007/PartnerControls"/>
+    <ds:schemaRef ds:uri="http://schemas.microsoft.com/sharepoint/v3"/>
+  </ds:schemaRefs>
+</ds:datastoreItem>
+</file>
+
+<file path=customXml/itemProps4.xml><?xml version="1.0" encoding="utf-8"?>
+<ds:datastoreItem xmlns:ds="http://schemas.openxmlformats.org/officeDocument/2006/customXml" ds:itemID="{63281942-945F-463F-A639-BA0E721DBFF1}">
+  <ds:schemaRefs>
+    <ds:schemaRef ds:uri="http://schemas.microsoft.com/sharepoint/v3/contenttype/forms"/>
+  </ds:schemaRefs>
+</ds:datastoreItem>
 </file>
</xml_diff>

<commit_message>
Update, sapt 2. Fisier modificat de Sebastian. Dar el are probleme cu tortoise XD
</commit_message>
<xml_diff>
--- a/FormularProiect_MP_SIA_23_24.docx
+++ b/FormularProiect_MP_SIA_23_24.docx
@@ -1,6 +1,6 @@
 
 <file path=word/document.xml><?xml version="1.0" encoding="utf-8"?>
-<w:document xmlns:wpc="http://schemas.microsoft.com/office/word/2010/wordprocessingCanvas" xmlns:cx="http://schemas.microsoft.com/office/drawing/2014/chartex" xmlns:cx1="http://schemas.microsoft.com/office/drawing/2015/9/8/chartex" xmlns:cx2="http://schemas.microsoft.com/office/drawing/2015/10/21/chartex" xmlns:cx3="http://schemas.microsoft.com/office/drawing/2016/5/9/chartex" xmlns:cx4="http://schemas.microsoft.com/office/drawing/2016/5/10/chartex" xmlns:cx5="http://schemas.microsoft.com/office/drawing/2016/5/11/chartex" xmlns:cx6="http://schemas.microsoft.com/office/drawing/2016/5/12/chartex" xmlns:cx7="http://schemas.microsoft.com/office/drawing/2016/5/13/chartex" xmlns:cx8="http://schemas.microsoft.com/office/drawing/2016/5/14/chartex" xmlns:mc="http://schemas.openxmlformats.org/markup-compatibility/2006" xmlns:aink="http://schemas.microsoft.com/office/drawing/2016/ink" xmlns:am3d="http://schemas.microsoft.com/office/drawing/2017/model3d" xmlns:o="urn:schemas-microsoft-com:office:office" xmlns:r="http://schemas.openxmlformats.org/officeDocument/2006/relationships" xmlns:m="http://schemas.openxmlformats.org/officeDocument/2006/math" xmlns:v="urn:schemas-microsoft-com:vml" xmlns:wp14="http://schemas.microsoft.com/office/word/2010/wordprocessingDrawing" xmlns:wp="http://schemas.openxmlformats.org/drawingml/2006/wordprocessingDrawing" xmlns:w10="urn:schemas-microsoft-com:office:word" xmlns:w="http://schemas.openxmlformats.org/wordprocessingml/2006/main" xmlns:w14="http://schemas.microsoft.com/office/word/2010/wordml" xmlns:w15="http://schemas.microsoft.com/office/word/2012/wordml" xmlns:w16cex="http://schemas.microsoft.com/office/word/2018/wordml/cex" xmlns:w16cid="http://schemas.microsoft.com/office/word/2016/wordml/cid" xmlns:w16="http://schemas.microsoft.com/office/word/2018/wordml" xmlns:w16sdtdh="http://schemas.microsoft.com/office/word/2020/wordml/sdtdatahash" xmlns:w16se="http://schemas.microsoft.com/office/word/2015/wordml/symex" xmlns:wpg="http://schemas.microsoft.com/office/word/2010/wordprocessingGroup" xmlns:wpi="http://schemas.microsoft.com/office/word/2010/wordprocessingInk" xmlns:wne="http://schemas.microsoft.com/office/word/2006/wordml" xmlns:wps="http://schemas.microsoft.com/office/word/2010/wordprocessingShape" mc:Ignorable="w14 w15 w16se w16cid w16 w16cex w16sdtdh wp14">
+<w:document xmlns:wpc="http://schemas.microsoft.com/office/word/2010/wordprocessingCanvas" xmlns:cx="http://schemas.microsoft.com/office/drawing/2014/chartex" xmlns:cx1="http://schemas.microsoft.com/office/drawing/2015/9/8/chartex" xmlns:cx2="http://schemas.microsoft.com/office/drawing/2015/10/21/chartex" xmlns:cx3="http://schemas.microsoft.com/office/drawing/2016/5/9/chartex" xmlns:cx4="http://schemas.microsoft.com/office/drawing/2016/5/10/chartex" xmlns:cx5="http://schemas.microsoft.com/office/drawing/2016/5/11/chartex" xmlns:cx6="http://schemas.microsoft.com/office/drawing/2016/5/12/chartex" xmlns:cx7="http://schemas.microsoft.com/office/drawing/2016/5/13/chartex" xmlns:cx8="http://schemas.microsoft.com/office/drawing/2016/5/14/chartex" xmlns:mc="http://schemas.openxmlformats.org/markup-compatibility/2006" xmlns:aink="http://schemas.microsoft.com/office/drawing/2016/ink" xmlns:am3d="http://schemas.microsoft.com/office/drawing/2017/model3d" xmlns:o="urn:schemas-microsoft-com:office:office" xmlns:oel="http://schemas.microsoft.com/office/2019/extlst" xmlns:r="http://schemas.openxmlformats.org/officeDocument/2006/relationships" xmlns:m="http://schemas.openxmlformats.org/officeDocument/2006/math" xmlns:v="urn:schemas-microsoft-com:vml" xmlns:wp14="http://schemas.microsoft.com/office/word/2010/wordprocessingDrawing" xmlns:wp="http://schemas.openxmlformats.org/drawingml/2006/wordprocessingDrawing" xmlns:w10="urn:schemas-microsoft-com:office:word" xmlns:w="http://schemas.openxmlformats.org/wordprocessingml/2006/main" xmlns:w14="http://schemas.microsoft.com/office/word/2010/wordml" xmlns:w15="http://schemas.microsoft.com/office/word/2012/wordml" xmlns:w16cex="http://schemas.microsoft.com/office/word/2018/wordml/cex" xmlns:w16cid="http://schemas.microsoft.com/office/word/2016/wordml/cid" xmlns:w16="http://schemas.microsoft.com/office/word/2018/wordml" xmlns:w16sdtdh="http://schemas.microsoft.com/office/word/2020/wordml/sdtdatahash" xmlns:w16se="http://schemas.microsoft.com/office/word/2015/wordml/symex" xmlns:wpg="http://schemas.microsoft.com/office/word/2010/wordprocessingGroup" xmlns:wpi="http://schemas.microsoft.com/office/word/2010/wordprocessingInk" xmlns:wne="http://schemas.microsoft.com/office/word/2006/wordml" xmlns:wps="http://schemas.microsoft.com/office/word/2010/wordprocessingShape" mc:Ignorable="w14 w15 w16se w16cid w16 w16cex w16sdtdh wp14">
   <w:body>
     <w:p>
       <w:pPr>
@@ -184,7 +184,7 @@
                 <v:stroke joinstyle="miter"/>
                 <v:path gradientshapeok="t" o:connecttype="rect"/>
               </v:shapetype>
-              <v:shape id="Text Box 2" o:spid="_x0000_s1026" type="#_x0000_t202" style="position:absolute;left:0;text-align:left;margin-left:185.65pt;margin-top:-35.2pt;width:330.05pt;height:51.65pt;z-index:251657216;visibility:visible;mso-wrap-style:square;mso-width-percent:0;mso-height-percent:0;mso-wrap-distance-left:9pt;mso-wrap-distance-top:0;mso-wrap-distance-right:9pt;mso-wrap-distance-bottom:0;mso-position-horizontal:absolute;mso-position-horizontal-relative:text;mso-position-vertical:absolute;mso-position-vertical-relative:text;mso-width-percent:0;mso-height-percent:0;mso-width-relative:page;mso-height-relative:page;v-text-anchor:top" o:gfxdata="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" stroked="f">
+              <v:shape id="Text Box 2" o:spid="_x0000_s1026" type="#_x0000_t202" style="position:absolute;left:0;text-align:left;margin-left:185.65pt;margin-top:-35.2pt;width:330.05pt;height:51.65pt;z-index:251657216;visibility:visible;mso-wrap-style:square;mso-width-percent:0;mso-height-percent:0;mso-wrap-distance-left:9pt;mso-wrap-distance-top:0;mso-wrap-distance-right:9pt;mso-wrap-distance-bottom:0;mso-position-horizontal:absolute;mso-position-horizontal-relative:text;mso-position-vertical:absolute;mso-position-vertical-relative:text;mso-width-percent:0;mso-height-percent:0;mso-width-relative:page;mso-height-relative:page;v-text-anchor:top" o:gfxdata="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" stroked="f">
                 <v:textbox>
                   <w:txbxContent>
                     <w:p>
@@ -462,22 +462,7 @@
           <w:rFonts w:cs="Calibri"/>
           <w:lang w:val="ro-RO"/>
         </w:rPr>
-        <w:t>ParkSharing</w:t>
-      </w:r>
-      <w:r>
-        <w:rPr>
-          <w:rFonts w:cs="Calibri"/>
-          <w:lang w:val="ro-RO"/>
-        </w:rPr>
-        <w:t xml:space="preserve">  </w:t>
-      </w:r>
-      <w:r>
-        <w:rPr>
-          <w:rFonts w:cs="Calibri"/>
-          <w:lang w:val="ro-RO"/>
-        </w:rPr>
-        <w:br/>
-        <w:t>Inchiriere de locuri de parcare de la persoane fizice</w:t>
+        <w:t>Smart Parking – problema locurilor de parcare</w:t>
       </w:r>
     </w:p>
     <w:p>
@@ -788,6 +773,30 @@
               </w:rPr>
               <w:t xml:space="preserve"> </w:t>
             </w:r>
+            <w:r>
+              <w:rPr>
+                <w:rFonts w:cs="Calibri"/>
+                <w:b w:val="0"/>
+                <w:bCs w:val="0"/>
+                <w:kern w:val="0"/>
+                <w:sz w:val="22"/>
+                <w:szCs w:val="22"/>
+                <w:lang w:val="ro-RO"/>
+              </w:rPr>
+              <w:t>34</w:t>
+            </w:r>
+            <w:r>
+              <w:rPr>
+                <w:rFonts w:cs="Calibri"/>
+                <w:b w:val="0"/>
+                <w:bCs w:val="0"/>
+                <w:kern w:val="0"/>
+                <w:sz w:val="22"/>
+                <w:szCs w:val="22"/>
+                <w:lang w:val="ro-RO"/>
+              </w:rPr>
+              <w:t>%</w:t>
+            </w:r>
           </w:p>
         </w:tc>
       </w:tr>
@@ -850,6 +859,30 @@
                 <w:lang w:val="ro-RO"/>
               </w:rPr>
             </w:pPr>
+            <w:r>
+              <w:rPr>
+                <w:rFonts w:cs="Calibri"/>
+                <w:b w:val="0"/>
+                <w:bCs w:val="0"/>
+                <w:kern w:val="0"/>
+                <w:sz w:val="22"/>
+                <w:szCs w:val="22"/>
+                <w:lang w:val="ro-RO"/>
+              </w:rPr>
+              <w:t>33</w:t>
+            </w:r>
+            <w:r>
+              <w:rPr>
+                <w:rFonts w:cs="Calibri"/>
+                <w:b w:val="0"/>
+                <w:bCs w:val="0"/>
+                <w:kern w:val="0"/>
+                <w:sz w:val="22"/>
+                <w:szCs w:val="22"/>
+                <w:lang w:val="ro-RO"/>
+              </w:rPr>
+              <w:t>%</w:t>
+            </w:r>
           </w:p>
         </w:tc>
       </w:tr>
@@ -912,6 +945,30 @@
                 <w:lang w:val="ro-RO"/>
               </w:rPr>
             </w:pPr>
+            <w:r>
+              <w:rPr>
+                <w:rFonts w:cs="Calibri"/>
+                <w:b w:val="0"/>
+                <w:bCs w:val="0"/>
+                <w:kern w:val="0"/>
+                <w:sz w:val="22"/>
+                <w:szCs w:val="22"/>
+                <w:lang w:val="ro-RO"/>
+              </w:rPr>
+              <w:t>33</w:t>
+            </w:r>
+            <w:r>
+              <w:rPr>
+                <w:rFonts w:cs="Calibri"/>
+                <w:b w:val="0"/>
+                <w:bCs w:val="0"/>
+                <w:kern w:val="0"/>
+                <w:sz w:val="22"/>
+                <w:szCs w:val="22"/>
+                <w:lang w:val="ro-RO"/>
+              </w:rPr>
+              <w:t>%</w:t>
+            </w:r>
           </w:p>
         </w:tc>
       </w:tr>
@@ -5646,7 +5703,7 @@
                 <w:lang w:val="ro-RO" w:eastAsia="ro-RO"/>
               </w:rPr>
               <w:drawing>
-                <wp:inline distT="0" distB="0" distL="0" distR="0" wp14:anchorId="68E93A91" wp14:editId="06DFB3E2">
+                <wp:inline distT="0" distB="0" distL="0" distR="0" wp14:anchorId="68E93A91" wp14:editId="511E3375">
                   <wp:extent cx="390525" cy="352425"/>
                   <wp:effectExtent l="0" t="0" r="9525" b="9525"/>
                   <wp:docPr id="35" name="Picture 3"/>
@@ -8781,7 +8838,7 @@
                 <w:lang w:val="ro-RO" w:eastAsia="ro-RO"/>
               </w:rPr>
               <w:drawing>
-                <wp:inline distT="0" distB="0" distL="0" distR="0" wp14:anchorId="6CB7F2AC" wp14:editId="6C54A8E1">
+                <wp:inline distT="0" distB="0" distL="0" distR="0" wp14:anchorId="6CB7F2AC" wp14:editId="59E8C018">
                   <wp:extent cx="390525" cy="352425"/>
                   <wp:effectExtent l="0" t="0" r="9525" b="9525"/>
                   <wp:docPr id="5" name="Picture 3"/>
@@ -9509,6 +9566,225 @@
     </w:p>
     <w:p>
       <w:pPr>
+        <w:tabs>
+          <w:tab w:val="left" w:pos="-720"/>
+        </w:tabs>
+        <w:suppressAutoHyphens/>
+        <w:rPr>
+          <w:lang w:val="ro-RO"/>
+        </w:rPr>
+      </w:pPr>
+    </w:p>
+    <w:p>
+      <w:pPr>
+        <w:tabs>
+          <w:tab w:val="left" w:pos="-720"/>
+        </w:tabs>
+        <w:suppressAutoHyphens/>
+        <w:rPr>
+          <w:i/>
+          <w:iCs/>
+          <w:lang w:val="ro-RO"/>
+        </w:rPr>
+      </w:pPr>
+      <w:r>
+        <w:rPr>
+          <w:i/>
+          <w:iCs/>
+          <w:lang w:val="ro-RO"/>
+        </w:rPr>
+        <w:t>Problema de rezolvat sau oportunitatea pentru proiectul de share parking în județul Iași constă în dificultatea găsirii locurilor de parcare și subutilizarea acestor spații în oraș. Contextul în care a apărut această problemă și oportunitatea este următorul:</w:t>
+      </w:r>
+    </w:p>
+    <w:p>
+      <w:pPr>
+        <w:tabs>
+          <w:tab w:val="left" w:pos="-720"/>
+        </w:tabs>
+        <w:suppressAutoHyphens/>
+        <w:rPr>
+          <w:i/>
+          <w:iCs/>
+          <w:lang w:val="ro-RO"/>
+        </w:rPr>
+      </w:pPr>
+    </w:p>
+    <w:p>
+      <w:pPr>
+        <w:tabs>
+          <w:tab w:val="left" w:pos="-720"/>
+        </w:tabs>
+        <w:suppressAutoHyphens/>
+        <w:rPr>
+          <w:i/>
+          <w:iCs/>
+          <w:lang w:val="ro-RO"/>
+        </w:rPr>
+      </w:pPr>
+      <w:r>
+        <w:rPr>
+          <w:i/>
+          <w:iCs/>
+          <w:lang w:val="ro-RO"/>
+        </w:rPr>
+        <w:t>a.1. Contextul:</w:t>
+      </w:r>
+    </w:p>
+    <w:p>
+      <w:pPr>
+        <w:tabs>
+          <w:tab w:val="left" w:pos="-720"/>
+        </w:tabs>
+        <w:suppressAutoHyphens/>
+        <w:rPr>
+          <w:i/>
+          <w:iCs/>
+          <w:lang w:val="ro-RO"/>
+        </w:rPr>
+      </w:pPr>
+      <w:r>
+        <w:rPr>
+          <w:i/>
+          <w:iCs/>
+          <w:lang w:val="ro-RO"/>
+        </w:rPr>
+        <w:t xml:space="preserve">   - Orașele din România, inclusiv Iași, se confruntă cu o creștere continuă a numărului de vehicule în circulație, ceea ce duce la congestie rutieră și la dificultăți în găsirea locurilor de parcare.</w:t>
+      </w:r>
+    </w:p>
+    <w:p>
+      <w:pPr>
+        <w:tabs>
+          <w:tab w:val="left" w:pos="-720"/>
+        </w:tabs>
+        <w:suppressAutoHyphens/>
+        <w:rPr>
+          <w:i/>
+          <w:iCs/>
+          <w:lang w:val="ro-RO"/>
+        </w:rPr>
+      </w:pPr>
+      <w:r>
+        <w:rPr>
+          <w:i/>
+          <w:iCs/>
+          <w:lang w:val="ro-RO"/>
+        </w:rPr>
+        <w:t xml:space="preserve">   - Parcările existente în oraș pot fi subutilizate în anumite zone sau în anumite intervale de timp, în timp ce în alte momente pot fi suprasolicitate.</w:t>
+      </w:r>
+    </w:p>
+    <w:p>
+      <w:pPr>
+        <w:tabs>
+          <w:tab w:val="left" w:pos="-720"/>
+        </w:tabs>
+        <w:suppressAutoHyphens/>
+        <w:rPr>
+          <w:i/>
+          <w:iCs/>
+          <w:lang w:val="ro-RO"/>
+        </w:rPr>
+      </w:pPr>
+      <w:r>
+        <w:rPr>
+          <w:i/>
+          <w:iCs/>
+          <w:lang w:val="ro-RO"/>
+        </w:rPr>
+        <w:t xml:space="preserve">   - Lanțurile de supermarket din Iași au spații de parcare care sunt în mare parte disponibile doar pentru clienții lor, lăsând în afara ecuației potențialii utilizatori din comunitatea locală care ar putea beneficia de aceste locuri.</w:t>
+      </w:r>
+    </w:p>
+    <w:p>
+      <w:pPr>
+        <w:tabs>
+          <w:tab w:val="left" w:pos="-720"/>
+        </w:tabs>
+        <w:suppressAutoHyphens/>
+        <w:rPr>
+          <w:i/>
+          <w:iCs/>
+          <w:lang w:val="ro-RO"/>
+        </w:rPr>
+      </w:pPr>
+    </w:p>
+    <w:p>
+      <w:pPr>
+        <w:tabs>
+          <w:tab w:val="left" w:pos="-720"/>
+        </w:tabs>
+        <w:suppressAutoHyphens/>
+        <w:rPr>
+          <w:i/>
+          <w:iCs/>
+          <w:lang w:val="ro-RO"/>
+        </w:rPr>
+      </w:pPr>
+      <w:r>
+        <w:rPr>
+          <w:i/>
+          <w:iCs/>
+          <w:lang w:val="ro-RO"/>
+        </w:rPr>
+        <w:t>Această situație creează o oportunitate de a dezvolta un serviciu de share parking care să permită cetățenilor din județul Iași să își pună locurile de parcare la dispoziție atunci când nu le utilizează, astfel încât aceste spații să poată fi folosite de alți șoferi în căutare de locuri de parcare. De asemenea, lanțurile de supermarket pot beneficia de o colaborare cu acest serviciu pentru a oferi locuri de parcare suplimentare, sporind astfel atractivitatea magazinelor lor.</w:t>
+      </w:r>
+    </w:p>
+    <w:p>
+      <w:pPr>
+        <w:tabs>
+          <w:tab w:val="left" w:pos="-720"/>
+        </w:tabs>
+        <w:suppressAutoHyphens/>
+        <w:rPr>
+          <w:i/>
+          <w:iCs/>
+          <w:lang w:val="ro-RO"/>
+        </w:rPr>
+      </w:pPr>
+    </w:p>
+    <w:p>
+      <w:pPr>
+        <w:tabs>
+          <w:tab w:val="left" w:pos="-720"/>
+        </w:tabs>
+        <w:suppressAutoHyphens/>
+        <w:rPr>
+          <w:i/>
+          <w:iCs/>
+          <w:lang w:val="ro-RO"/>
+        </w:rPr>
+      </w:pPr>
+      <w:r>
+        <w:rPr>
+          <w:i/>
+          <w:iCs/>
+          <w:lang w:val="ro-RO"/>
+        </w:rPr>
+        <w:t>Proiectul ar urma să rezolve această problemă și să valorifice această oportunitate prin intermediul unei platforme sau a unei aplicații care să faciliteze închirierea locurilor de parcare și administrarea acestora în mod eficient.</w:t>
+      </w:r>
+    </w:p>
+    <w:p>
+      <w:pPr>
+        <w:tabs>
+          <w:tab w:val="left" w:pos="-720"/>
+        </w:tabs>
+        <w:suppressAutoHyphens/>
+        <w:rPr>
+          <w:lang w:val="ro-RO"/>
+        </w:rPr>
+      </w:pPr>
+    </w:p>
+    <w:p>
+      <w:pPr>
+        <w:tabs>
+          <w:tab w:val="left" w:pos="-720"/>
+        </w:tabs>
+        <w:suppressAutoHyphens/>
+        <w:rPr>
+          <w:lang w:val="ro-RO"/>
+        </w:rPr>
+      </w:pPr>
+    </w:p>
+    <w:p>
+      <w:pPr>
         <w:numPr>
           <w:ilvl w:val="0"/>
           <w:numId w:val="12"/>
@@ -9638,6 +9914,60 @@
     </w:p>
     <w:p>
       <w:pPr>
+        <w:tabs>
+          <w:tab w:val="left" w:pos="-720"/>
+        </w:tabs>
+        <w:suppressAutoHyphens/>
+        <w:ind w:left="1080"/>
+        <w:rPr>
+          <w:i/>
+          <w:iCs/>
+          <w:lang w:val="ro-RO"/>
+        </w:rPr>
+      </w:pPr>
+    </w:p>
+    <w:p>
+      <w:pPr>
+        <w:tabs>
+          <w:tab w:val="left" w:pos="-720"/>
+        </w:tabs>
+        <w:suppressAutoHyphens/>
+        <w:rPr>
+          <w:i/>
+          <w:iCs/>
+          <w:lang w:val="ro-RO"/>
+        </w:rPr>
+      </w:pPr>
+      <w:r>
+        <w:rPr>
+          <w:i/>
+          <w:iCs/>
+          <w:lang w:val="ro-RO"/>
+        </w:rPr>
+        <w:t xml:space="preserve">În dezvoltarea serviciului nostru de share parking în județul Iași, </w:t>
+      </w:r>
+      <w:r>
+        <w:rPr>
+          <w:i/>
+          <w:iCs/>
+          <w:lang w:val="ro-RO"/>
+        </w:rPr>
+        <w:t>organizatia Iasi Smart City/ IASI AI acttiveaza in domeniul tehnologiei.</w:t>
+      </w:r>
+    </w:p>
+    <w:p>
+      <w:pPr>
+        <w:tabs>
+          <w:tab w:val="left" w:pos="-720"/>
+        </w:tabs>
+        <w:suppressAutoHyphens/>
+        <w:rPr>
+          <w:lang w:val="ro-RO"/>
+        </w:rPr>
+      </w:pPr>
+    </w:p>
+    <w:p>
+      <w:pPr>
         <w:numPr>
           <w:ilvl w:val="0"/>
           <w:numId w:val="12"/>
@@ -9782,6 +10112,388 @@
         </w:rPr>
         <w:t>,</w:t>
       </w:r>
+      <w:r>
+        <w:rPr>
+          <w:lang w:val="ro-RO"/>
+        </w:rPr>
+        <w:t xml:space="preserve"> </w:t>
+      </w:r>
+    </w:p>
+    <w:p>
+      <w:pPr>
+        <w:tabs>
+          <w:tab w:val="left" w:pos="-720"/>
+        </w:tabs>
+        <w:suppressAutoHyphens/>
+        <w:rPr>
+          <w:lang w:val="ro-RO"/>
+        </w:rPr>
+      </w:pPr>
+    </w:p>
+    <w:p>
+      <w:pPr>
+        <w:tabs>
+          <w:tab w:val="left" w:pos="-720"/>
+        </w:tabs>
+        <w:suppressAutoHyphens/>
+        <w:ind w:firstLine="720"/>
+        <w:rPr>
+          <w:i/>
+          <w:iCs/>
+          <w:lang w:val="ro-RO"/>
+        </w:rPr>
+      </w:pPr>
+      <w:r>
+        <w:rPr>
+          <w:i/>
+          <w:iCs/>
+          <w:lang w:val="ro-RO"/>
+        </w:rPr>
+        <w:t>Problema de rezolvat, legată de dificultatea găsirii locurilor de parcare și subutilizarea acestor spații în orașul Iași, a fost identificată de-a lungul timpului de către șoferii locali, dar și de către proprietarii de locuri de parcare care au observat că resursele lor nu sunt utilizate eficient. Problema are o vechime semnificativă, datând de ani de zile, odată cu creșterea numărului de vehicule în oraș.</w:t>
+      </w:r>
+    </w:p>
+    <w:p>
+      <w:pPr>
+        <w:tabs>
+          <w:tab w:val="left" w:pos="-720"/>
+        </w:tabs>
+        <w:suppressAutoHyphens/>
+        <w:ind w:firstLine="720"/>
+        <w:rPr>
+          <w:i/>
+          <w:iCs/>
+          <w:lang w:val="ro-RO"/>
+        </w:rPr>
+      </w:pPr>
+    </w:p>
+    <w:p>
+      <w:pPr>
+        <w:tabs>
+          <w:tab w:val="left" w:pos="-720"/>
+        </w:tabs>
+        <w:suppressAutoHyphens/>
+        <w:ind w:firstLine="720"/>
+        <w:rPr>
+          <w:i/>
+          <w:iCs/>
+          <w:lang w:val="ro-RO"/>
+        </w:rPr>
+      </w:pPr>
+      <w:r>
+        <w:rPr>
+          <w:i/>
+          <w:iCs/>
+          <w:lang w:val="ro-RO"/>
+        </w:rPr>
+        <w:t>De-a lungul timpului, au fost încercate mai multe soluții pentru rezolvarea acestei probleme:</w:t>
+      </w:r>
+    </w:p>
+    <w:p>
+      <w:pPr>
+        <w:tabs>
+          <w:tab w:val="left" w:pos="-720"/>
+        </w:tabs>
+        <w:suppressAutoHyphens/>
+        <w:ind w:firstLine="720"/>
+        <w:rPr>
+          <w:i/>
+          <w:iCs/>
+          <w:lang w:val="ro-RO"/>
+        </w:rPr>
+      </w:pPr>
+    </w:p>
+    <w:p>
+      <w:pPr>
+        <w:tabs>
+          <w:tab w:val="left" w:pos="-720"/>
+        </w:tabs>
+        <w:suppressAutoHyphens/>
+        <w:ind w:firstLine="720"/>
+        <w:rPr>
+          <w:i/>
+          <w:iCs/>
+          <w:lang w:val="ro-RO"/>
+        </w:rPr>
+      </w:pPr>
+      <w:r>
+        <w:rPr>
+          <w:i/>
+          <w:iCs/>
+          <w:lang w:val="ro-RO"/>
+        </w:rPr>
+        <w:lastRenderedPageBreak/>
+        <w:t>- Parcări publice: Au fost create noi parcări publice, dar acestea nu au reușit să facă față cererii tot mai mari de locuri de parcare. Aceasta este o măsură pe care autoritățile locale au luat-o pentru a gestiona problema, dar nu a fost suficientă.</w:t>
+      </w:r>
+    </w:p>
+    <w:p>
+      <w:pPr>
+        <w:tabs>
+          <w:tab w:val="left" w:pos="-720"/>
+        </w:tabs>
+        <w:suppressAutoHyphens/>
+        <w:ind w:firstLine="720"/>
+        <w:rPr>
+          <w:i/>
+          <w:iCs/>
+          <w:lang w:val="ro-RO"/>
+        </w:rPr>
+      </w:pPr>
+    </w:p>
+    <w:p>
+      <w:pPr>
+        <w:tabs>
+          <w:tab w:val="left" w:pos="-720"/>
+        </w:tabs>
+        <w:suppressAutoHyphens/>
+        <w:ind w:firstLine="720"/>
+        <w:rPr>
+          <w:i/>
+          <w:iCs/>
+          <w:lang w:val="ro-RO"/>
+        </w:rPr>
+      </w:pPr>
+      <w:r>
+        <w:rPr>
+          <w:i/>
+          <w:iCs/>
+          <w:lang w:val="ro-RO"/>
+        </w:rPr>
+        <w:t>- Zonare și reglementări locale:</w:t>
+      </w:r>
+      <w:r>
+        <w:rPr>
+          <w:i/>
+          <w:iCs/>
+          <w:lang w:val="ro-RO"/>
+        </w:rPr>
+        <w:t xml:space="preserve"> </w:t>
+      </w:r>
+      <w:r>
+        <w:rPr>
+          <w:i/>
+          <w:iCs/>
+          <w:lang w:val="ro-RO"/>
+        </w:rPr>
+        <w:t>Unele zone ale orașului au impus reglementări specifice legate de parcare, dar acestea au fost adesea percepute ca fiind restrictive pentru rezidenți sau au determinat mutarea problemei în alte zone.</w:t>
+      </w:r>
+    </w:p>
+    <w:p>
+      <w:pPr>
+        <w:tabs>
+          <w:tab w:val="left" w:pos="-720"/>
+        </w:tabs>
+        <w:suppressAutoHyphens/>
+        <w:ind w:firstLine="720"/>
+        <w:rPr>
+          <w:i/>
+          <w:iCs/>
+          <w:lang w:val="ro-RO"/>
+        </w:rPr>
+      </w:pPr>
+    </w:p>
+    <w:p>
+      <w:pPr>
+        <w:tabs>
+          <w:tab w:val="left" w:pos="-720"/>
+        </w:tabs>
+        <w:suppressAutoHyphens/>
+        <w:ind w:firstLine="720"/>
+        <w:rPr>
+          <w:i/>
+          <w:iCs/>
+          <w:lang w:val="ro-RO"/>
+        </w:rPr>
+      </w:pPr>
+      <w:r>
+        <w:rPr>
+          <w:i/>
+          <w:iCs/>
+          <w:lang w:val="ro-RO"/>
+        </w:rPr>
+        <w:t>-Transport public:</w:t>
+      </w:r>
+      <w:r>
+        <w:rPr>
+          <w:i/>
+          <w:iCs/>
+          <w:lang w:val="ro-RO"/>
+        </w:rPr>
+        <w:t xml:space="preserve"> </w:t>
+      </w:r>
+      <w:r>
+        <w:rPr>
+          <w:i/>
+          <w:iCs/>
+          <w:lang w:val="ro-RO"/>
+        </w:rPr>
+        <w:t>S-au făcut eforturi pentru încurajarea utilizării transportului public, dar acest lucru nu a eliminat nevoia de locuri de parcare pentru cei care au nevoie să folosească vehicule personale.</w:t>
+      </w:r>
+    </w:p>
+    <w:p>
+      <w:pPr>
+        <w:tabs>
+          <w:tab w:val="left" w:pos="-720"/>
+        </w:tabs>
+        <w:suppressAutoHyphens/>
+        <w:ind w:firstLine="720"/>
+        <w:rPr>
+          <w:i/>
+          <w:iCs/>
+          <w:lang w:val="ro-RO"/>
+        </w:rPr>
+      </w:pPr>
+    </w:p>
+    <w:p>
+      <w:pPr>
+        <w:tabs>
+          <w:tab w:val="left" w:pos="-720"/>
+        </w:tabs>
+        <w:suppressAutoHyphens/>
+        <w:ind w:firstLine="720"/>
+        <w:rPr>
+          <w:i/>
+          <w:iCs/>
+          <w:lang w:val="ro-RO"/>
+        </w:rPr>
+      </w:pPr>
+      <w:r>
+        <w:rPr>
+          <w:i/>
+          <w:iCs/>
+          <w:lang w:val="ro-RO"/>
+        </w:rPr>
+        <w:t>-Inițiative individuale: Unii locuitori din Iași au încercat să închirieze locuri de parcare prin intermediul platformelor online, însă acest proces a fost adesea nestructurat și nesigur.</w:t>
+      </w:r>
+    </w:p>
+    <w:p>
+      <w:pPr>
+        <w:tabs>
+          <w:tab w:val="left" w:pos="-720"/>
+        </w:tabs>
+        <w:suppressAutoHyphens/>
+        <w:ind w:firstLine="720"/>
+        <w:rPr>
+          <w:i/>
+          <w:iCs/>
+          <w:lang w:val="ro-RO"/>
+        </w:rPr>
+      </w:pPr>
+    </w:p>
+    <w:p>
+      <w:pPr>
+        <w:tabs>
+          <w:tab w:val="left" w:pos="-720"/>
+        </w:tabs>
+        <w:suppressAutoHyphens/>
+        <w:ind w:firstLine="720"/>
+        <w:rPr>
+          <w:i/>
+          <w:iCs/>
+          <w:lang w:val="ro-RO"/>
+        </w:rPr>
+      </w:pPr>
+      <w:r>
+        <w:rPr>
+          <w:i/>
+          <w:iCs/>
+          <w:lang w:val="ro-RO"/>
+        </w:rPr>
+        <w:t>De-a lungul timpului, au apărut elemente noi care pot ajuta la rezolvarea problemei:</w:t>
+      </w:r>
+    </w:p>
+    <w:p>
+      <w:pPr>
+        <w:tabs>
+          <w:tab w:val="left" w:pos="-720"/>
+        </w:tabs>
+        <w:suppressAutoHyphens/>
+        <w:ind w:firstLine="720"/>
+        <w:rPr>
+          <w:i/>
+          <w:iCs/>
+          <w:lang w:val="ro-RO"/>
+        </w:rPr>
+      </w:pPr>
+    </w:p>
+    <w:p>
+      <w:pPr>
+        <w:tabs>
+          <w:tab w:val="left" w:pos="-720"/>
+        </w:tabs>
+        <w:suppressAutoHyphens/>
+        <w:ind w:firstLine="720"/>
+        <w:rPr>
+          <w:i/>
+          <w:iCs/>
+          <w:lang w:val="ro-RO"/>
+        </w:rPr>
+      </w:pPr>
+      <w:r>
+        <w:rPr>
+          <w:i/>
+          <w:iCs/>
+          <w:lang w:val="ro-RO"/>
+        </w:rPr>
+        <w:t>-Avans tehnologic: Tehnologia s-a dezvoltat semnificativ de-a lungul anilor, ceea ce face posibilă dezvoltarea unei platforme de share parking eficiente și ușor de utilizat.</w:t>
+      </w:r>
+    </w:p>
+    <w:p>
+      <w:pPr>
+        <w:tabs>
+          <w:tab w:val="left" w:pos="-720"/>
+        </w:tabs>
+        <w:suppressAutoHyphens/>
+        <w:ind w:firstLine="720"/>
+        <w:rPr>
+          <w:i/>
+          <w:iCs/>
+          <w:lang w:val="ro-RO"/>
+        </w:rPr>
+      </w:pPr>
+      <w:r>
+        <w:rPr>
+          <w:i/>
+          <w:iCs/>
+          <w:lang w:val="ro-RO"/>
+        </w:rPr>
+        <w:t>-Conștientizare crescută: Cetățenii sunt acum mai conștienți de importanța parcării partajate și sunt dispuși să împartă locurile de parcare cu alți șoferi pentru a rezolva problema comună a lipsei de spații de parcare.</w:t>
+      </w:r>
+    </w:p>
+    <w:p>
+      <w:pPr>
+        <w:tabs>
+          <w:tab w:val="left" w:pos="-720"/>
+        </w:tabs>
+        <w:suppressAutoHyphens/>
+        <w:ind w:firstLine="720"/>
+        <w:rPr>
+          <w:i/>
+          <w:iCs/>
+          <w:lang w:val="ro-RO"/>
+        </w:rPr>
+      </w:pPr>
+    </w:p>
+    <w:p>
+      <w:pPr>
+        <w:tabs>
+          <w:tab w:val="left" w:pos="-720"/>
+        </w:tabs>
+        <w:suppressAutoHyphens/>
+        <w:ind w:firstLine="720"/>
+        <w:rPr>
+          <w:i/>
+          <w:iCs/>
+          <w:lang w:val="ro-RO"/>
+        </w:rPr>
+      </w:pPr>
+      <w:r>
+        <w:rPr>
+          <w:i/>
+          <w:iCs/>
+          <w:lang w:val="ro-RO"/>
+        </w:rPr>
+        <w:t>Prin urmare, proiectul nostru de share parking vine ca o soluție actualizată și mai eficientă pentru o problemă persistentă și bine identificată din Iași.</w:t>
+      </w:r>
     </w:p>
     <w:p>
       <w:pPr>
@@ -9899,6 +10611,38 @@
           <w:lang w:val="ro-RO"/>
         </w:rPr>
         <w:t>ii,</w:t>
+      </w:r>
+    </w:p>
+    <w:p>
+      <w:pPr>
+        <w:tabs>
+          <w:tab w:val="left" w:pos="-720"/>
+        </w:tabs>
+        <w:suppressAutoHyphens/>
+        <w:ind w:left="1080"/>
+        <w:rPr>
+          <w:i/>
+          <w:lang w:val="ro-RO"/>
+        </w:rPr>
+      </w:pPr>
+    </w:p>
+    <w:p>
+      <w:pPr>
+        <w:tabs>
+          <w:tab w:val="left" w:pos="-720"/>
+        </w:tabs>
+        <w:suppressAutoHyphens/>
+        <w:rPr>
+          <w:i/>
+          <w:lang w:val="ro-RO"/>
+        </w:rPr>
+      </w:pPr>
+      <w:r>
+        <w:rPr>
+          <w:i/>
+          <w:lang w:val="ro-RO"/>
+        </w:rPr>
+        <w:t>Problema lipsei de locuri de parcare în Iași este importantă deoarece afectează calitatea vieții și mobilitatea. Urgența derivă din congestia rutieră actuală și creșterea numărului de vehicule. De asemenea, există o oportunitate economică în colaborarea cu lanțurile de supermarket. Rezolvarea acestei probleme este esențială pentru îmbunătățirea orașului și a vieții locuitorilor.</w:t>
       </w:r>
     </w:p>
     <w:p>
@@ -10670,48 +11414,16 @@
               <w:rPr>
                 <w:i/>
                 <w:sz w:val="20"/>
-                <w:lang w:val="ro-RO"/>
+                <w:lang w:val="pt-PT"/>
               </w:rPr>
             </w:pPr>
             <w:r>
               <w:rPr>
                 <w:i/>
                 <w:sz w:val="20"/>
-                <w:lang w:val="ro-RO"/>
-              </w:rPr>
-              <w:t>Cauz</w:t>
-            </w:r>
-            <w:r>
-              <w:rPr>
-                <w:i/>
-                <w:sz w:val="20"/>
-                <w:lang w:val="ro-RO"/>
-              </w:rPr>
-              <w:t>ă</w:t>
-            </w:r>
-            <w:r>
-              <w:rPr>
-                <w:i/>
-                <w:sz w:val="20"/>
-                <w:lang w:val="ro-RO"/>
-              </w:rPr>
-              <w:t>/factor declan</w:t>
-            </w:r>
-            <w:r>
-              <w:rPr>
-                <w:i/>
-                <w:sz w:val="20"/>
-                <w:lang w:val="ro-RO"/>
-              </w:rPr>
-              <w:t>ș</w:t>
-            </w:r>
-            <w:r>
-              <w:rPr>
-                <w:i/>
-                <w:sz w:val="20"/>
-                <w:lang w:val="ro-RO"/>
-              </w:rPr>
-              <w:t>ator 1</w:t>
+                <w:lang w:val="pt-PT"/>
+              </w:rPr>
+              <w:t>Numărul de autovehicule în Iași a crescut semnificativ în ultimii ani, ceea ce a dus la o cerere mai mare de locuri de parcare.</w:t>
             </w:r>
           </w:p>
         </w:tc>
@@ -10731,14 +11443,6 @@
                 <w:lang w:val="ro-RO"/>
               </w:rPr>
             </w:pPr>
-            <w:r>
-              <w:rPr>
-                <w:i/>
-                <w:sz w:val="20"/>
-                <w:lang w:val="ro-RO"/>
-              </w:rPr>
-              <w:t>Student I</w:t>
-            </w:r>
           </w:p>
         </w:tc>
       </w:tr>
@@ -10756,48 +11460,16 @@
               <w:rPr>
                 <w:i/>
                 <w:sz w:val="20"/>
-                <w:lang w:val="ro-RO"/>
+                <w:lang w:val="pt-PT"/>
               </w:rPr>
             </w:pPr>
             <w:r>
               <w:rPr>
                 <w:i/>
                 <w:sz w:val="20"/>
-                <w:lang w:val="ro-RO"/>
-              </w:rPr>
-              <w:t>Cauz</w:t>
-            </w:r>
-            <w:r>
-              <w:rPr>
-                <w:i/>
-                <w:sz w:val="20"/>
-                <w:lang w:val="ro-RO"/>
-              </w:rPr>
-              <w:t>ă</w:t>
-            </w:r>
-            <w:r>
-              <w:rPr>
-                <w:i/>
-                <w:sz w:val="20"/>
-                <w:lang w:val="ro-RO"/>
-              </w:rPr>
-              <w:t>/factor declan</w:t>
-            </w:r>
-            <w:r>
-              <w:rPr>
-                <w:i/>
-                <w:sz w:val="20"/>
-                <w:lang w:val="ro-RO"/>
-              </w:rPr>
-              <w:t>ș</w:t>
-            </w:r>
-            <w:r>
-              <w:rPr>
-                <w:i/>
-                <w:sz w:val="20"/>
-                <w:lang w:val="ro-RO"/>
-              </w:rPr>
-              <w:t>ator 2</w:t>
+                <w:lang w:val="pt-PT"/>
+              </w:rPr>
+              <w:t>Absența unei infrastructuri eficiente de partajare a locurilor de parcare a dus la o administrare dezorganizată și neeficientă a acestor spații.</w:t>
             </w:r>
           </w:p>
         </w:tc>
@@ -10852,7 +11524,7 @@
                 <w:sz w:val="20"/>
                 <w:lang w:val="ro-RO"/>
               </w:rPr>
-              <w:t>…</w:t>
+              <w:t>Congestia rutieră cauzată de căutarea locurilor de parcare libere afectează mobilitatea și timpul petrecut în trafic.</w:t>
             </w:r>
           </w:p>
         </w:tc>
@@ -10899,48 +11571,16 @@
               <w:rPr>
                 <w:i/>
                 <w:sz w:val="20"/>
-                <w:lang w:val="ro-RO"/>
+                <w:lang w:val="pt-PT"/>
               </w:rPr>
             </w:pPr>
             <w:r>
               <w:rPr>
                 <w:i/>
                 <w:sz w:val="20"/>
-                <w:lang w:val="ro-RO"/>
-              </w:rPr>
-              <w:t>Cauz</w:t>
-            </w:r>
-            <w:r>
-              <w:rPr>
-                <w:i/>
-                <w:sz w:val="20"/>
-                <w:lang w:val="ro-RO"/>
-              </w:rPr>
-              <w:t>ă</w:t>
-            </w:r>
-            <w:r>
-              <w:rPr>
-                <w:i/>
-                <w:sz w:val="20"/>
-                <w:lang w:val="ro-RO"/>
-              </w:rPr>
-              <w:t>/factor declan</w:t>
-            </w:r>
-            <w:r>
-              <w:rPr>
-                <w:i/>
-                <w:sz w:val="20"/>
-                <w:lang w:val="ro-RO"/>
-              </w:rPr>
-              <w:t>ș</w:t>
-            </w:r>
-            <w:r>
-              <w:rPr>
-                <w:i/>
-                <w:sz w:val="20"/>
-                <w:lang w:val="ro-RO"/>
-              </w:rPr>
-              <w:t>ator n</w:t>
+                <w:lang w:val="pt-PT"/>
+              </w:rPr>
+              <w:t>Cetățenii și autoritățile au devenit mai conștienți de importanța mobilității sustenabile, inclusiv a parcării partajate, deschizând calea pentru astfel de inițiative.</w:t>
             </w:r>
           </w:p>
         </w:tc>
@@ -11405,6 +12045,7 @@
         <w:rPr>
           <w:lang w:val="ro-RO"/>
         </w:rPr>
+        <w:lastRenderedPageBreak/>
         <w:t>cre</w:t>
       </w:r>
       <w:r>
@@ -12071,32 +12712,16 @@
               <w:rPr>
                 <w:i/>
                 <w:sz w:val="20"/>
-                <w:lang w:val="ro-RO"/>
+                <w:lang w:val="pt-PT"/>
               </w:rPr>
             </w:pPr>
             <w:r>
               <w:rPr>
                 <w:i/>
                 <w:sz w:val="20"/>
-                <w:lang w:val="ro-RO"/>
-              </w:rPr>
-              <w:t>Descriere detaliat</w:t>
-            </w:r>
-            <w:r>
-              <w:rPr>
-                <w:i/>
-                <w:sz w:val="20"/>
-                <w:lang w:val="ro-RO"/>
-              </w:rPr>
-              <w:t>ă</w:t>
-            </w:r>
-            <w:r>
-              <w:rPr>
-                <w:i/>
-                <w:sz w:val="20"/>
-                <w:lang w:val="ro-RO"/>
-              </w:rPr>
-              <w:t xml:space="preserve"> efect 1</w:t>
+                <w:lang w:val="pt-PT"/>
+              </w:rPr>
+              <w:t>Șoferii locali, navetiștii și șoferii de tranzit se confruntă zilnic cu dificultatea găsirii unui loc de parcare disponibil. Acest lucru duce la stres, pierdere de timp și perturbări ale programelor zilnice.</w:t>
             </w:r>
           </w:p>
         </w:tc>
@@ -12122,7 +12747,7 @@
                 <w:sz w:val="20"/>
                 <w:lang w:val="ro-RO"/>
               </w:rPr>
-              <w:t>Persoane/grupuri afectate de efectul 1</w:t>
+              <w:t>Șoferi locali și pendulari</w:t>
             </w:r>
           </w:p>
         </w:tc>
@@ -12174,25 +12799,9 @@
               <w:rPr>
                 <w:i/>
                 <w:sz w:val="20"/>
-                <w:lang w:val="ro-RO"/>
-              </w:rPr>
-              <w:t>Descriere detaliat</w:t>
-            </w:r>
-            <w:r>
-              <w:rPr>
-                <w:i/>
-                <w:sz w:val="20"/>
-                <w:lang w:val="ro-RO"/>
-              </w:rPr>
-              <w:t>ă</w:t>
-            </w:r>
-            <w:r>
-              <w:rPr>
-                <w:i/>
-                <w:sz w:val="20"/>
-                <w:lang w:val="ro-RO"/>
-              </w:rPr>
-              <w:t xml:space="preserve"> efect 2</w:t>
+                <w:lang w:val="pt-PT"/>
+              </w:rPr>
+              <w:t>Congestia rutieră crescută afectează grav mobilitatea orașului și crește timpul petrecut în trafic. Aceasta poate duce la riscuri suplimentare de accidente rutiere.</w:t>
             </w:r>
           </w:p>
         </w:tc>
@@ -12213,11 +12822,10 @@
             </w:pPr>
             <w:r>
               <w:rPr>
-                <w:i/>
-                <w:sz w:val="20"/>
-                <w:lang w:val="ro-RO"/>
-              </w:rPr>
-              <w:t>Persoane/grupuri afectate de efectul 2</w:t>
+                <w:sz w:val="20"/>
+                <w:lang w:val="ro-RO"/>
+              </w:rPr>
+              <w:t>Toți locuitorii din Iași.</w:t>
             </w:r>
           </w:p>
         </w:tc>
@@ -12267,12 +12875,11 @@
             </w:pPr>
             <w:r>
               <w:rPr>
-                <w:b/>
                 <w:i/>
                 <w:sz w:val="20"/>
-                <w:lang w:val="ro-RO"/>
-              </w:rPr>
-              <w:t>…</w:t>
+                <w:lang w:val="pt-PT"/>
+              </w:rPr>
+              <w:t>Șoferii se confruntă cu niveluri ridicate de stres și frustrare din cauza dificultății găsirii unui loc de parcare. Aceste emoții pot avea un impact negativ asupra sănătății mintale și a relațiilor personale.</w:t>
             </w:r>
           </w:p>
         </w:tc>
@@ -12294,12 +12901,11 @@
             </w:pPr>
             <w:r>
               <w:rPr>
-                <w:b/>
                 <w:i/>
                 <w:sz w:val="20"/>
-                <w:lang w:val="ro-RO"/>
-              </w:rPr>
-              <w:t>…</w:t>
+                <w:lang w:val="pt-PT"/>
+              </w:rPr>
+              <w:t>Șoferi din Iași.</w:t>
             </w:r>
           </w:p>
         </w:tc>
@@ -12344,32 +12950,16 @@
               <w:rPr>
                 <w:b/>
                 <w:sz w:val="20"/>
-                <w:lang w:val="ro-RO"/>
+                <w:lang w:val="pt-PT"/>
               </w:rPr>
             </w:pPr>
             <w:r>
               <w:rPr>
                 <w:i/>
                 <w:sz w:val="20"/>
-                <w:lang w:val="ro-RO"/>
-              </w:rPr>
-              <w:t>Descriere detaliat</w:t>
-            </w:r>
-            <w:r>
-              <w:rPr>
-                <w:i/>
-                <w:sz w:val="20"/>
-                <w:lang w:val="ro-RO"/>
-              </w:rPr>
-              <w:t>ă</w:t>
-            </w:r>
-            <w:r>
-              <w:rPr>
-                <w:i/>
-                <w:sz w:val="20"/>
-                <w:lang w:val="ro-RO"/>
-              </w:rPr>
-              <w:t xml:space="preserve"> efect n</w:t>
+                <w:lang w:val="pt-PT"/>
+              </w:rPr>
+              <w:t>Căutarea locurilor de parcare duce la creșterea traficului și a emisiilor de gaze cu efect de seră, afectând calitatea aerului și sănătatea locuitorilor</w:t>
             </w:r>
           </w:p>
         </w:tc>
@@ -12390,11 +12980,10 @@
             </w:pPr>
             <w:r>
               <w:rPr>
-                <w:i/>
-                <w:sz w:val="20"/>
-                <w:lang w:val="ro-RO"/>
-              </w:rPr>
-              <w:t>Persoane/grupuri afectate de efectul n</w:t>
+                <w:sz w:val="20"/>
+                <w:lang w:val="ro-RO"/>
+              </w:rPr>
+              <w:t>Toți locuitorii din Iași.</w:t>
             </w:r>
           </w:p>
         </w:tc>
@@ -12880,6 +13469,547 @@
     </w:p>
     <w:p>
       <w:pPr>
+        <w:tabs>
+          <w:tab w:val="left" w:pos="-720"/>
+        </w:tabs>
+        <w:suppressAutoHyphens/>
+        <w:ind w:left="720"/>
+        <w:rPr>
+          <w:lang w:val="ro-RO"/>
+        </w:rPr>
+      </w:pPr>
+    </w:p>
+    <w:p>
+      <w:pPr>
+        <w:tabs>
+          <w:tab w:val="left" w:pos="-720"/>
+        </w:tabs>
+        <w:suppressAutoHyphens/>
+        <w:ind w:left="720" w:firstLine="720"/>
+        <w:rPr>
+          <w:lang w:val="ro-RO"/>
+        </w:rPr>
+      </w:pPr>
+      <w:r>
+        <w:rPr>
+          <w:lang w:val="ro-RO"/>
+        </w:rPr>
+        <w:t>Pentru rezolvarea problemei de parcare sau exploatarea oportunității în cadrul proiectului de share parking în Iași, avem la dispoziție mai multe soluții. Voi prezenta două dintre acestea și voi argumenta care este cea mai fezabilă soluție:</w:t>
+      </w:r>
+    </w:p>
+    <w:p>
+      <w:pPr>
+        <w:tabs>
+          <w:tab w:val="left" w:pos="-720"/>
+        </w:tabs>
+        <w:suppressAutoHyphens/>
+        <w:ind w:left="720" w:firstLine="720"/>
+        <w:rPr>
+          <w:lang w:val="ro-RO"/>
+        </w:rPr>
+      </w:pPr>
+    </w:p>
+    <w:p>
+      <w:pPr>
+        <w:tabs>
+          <w:tab w:val="left" w:pos="-720"/>
+        </w:tabs>
+        <w:suppressAutoHyphens/>
+        <w:ind w:left="720" w:firstLine="720"/>
+        <w:rPr>
+          <w:b/>
+          <w:bCs/>
+          <w:lang w:val="ro-RO"/>
+        </w:rPr>
+      </w:pPr>
+      <w:r>
+        <w:rPr>
+          <w:b/>
+          <w:bCs/>
+          <w:lang w:val="ro-RO"/>
+        </w:rPr>
+        <w:t>Soluția 1: Dezvoltarea unei platforme digitale de share parking</w:t>
+      </w:r>
+    </w:p>
+    <w:p>
+      <w:pPr>
+        <w:tabs>
+          <w:tab w:val="left" w:pos="-720"/>
+        </w:tabs>
+        <w:suppressAutoHyphens/>
+        <w:ind w:left="720" w:firstLine="720"/>
+        <w:rPr>
+          <w:lang w:val="ro-RO"/>
+        </w:rPr>
+      </w:pPr>
+    </w:p>
+    <w:p>
+      <w:pPr>
+        <w:tabs>
+          <w:tab w:val="left" w:pos="-720"/>
+        </w:tabs>
+        <w:suppressAutoHyphens/>
+        <w:ind w:left="720" w:firstLine="720"/>
+        <w:rPr>
+          <w:lang w:val="ro-RO"/>
+        </w:rPr>
+      </w:pPr>
+      <w:r>
+        <w:rPr>
+          <w:lang w:val="ro-RO"/>
+        </w:rPr>
+        <w:t>-Ce presupune soluția: Dezvoltarea unei platforme digitale sau a unei aplicații mobile care permite proprietarilor de locuri de parcare să le ofere spre închiriere, iar șoferii să le reserve și să plătească online pentru utilizarea lor. Această platformă ar include funcționalități de localizare, rezervare și plăți online.</w:t>
+      </w:r>
+    </w:p>
+    <w:p>
+      <w:pPr>
+        <w:tabs>
+          <w:tab w:val="left" w:pos="-720"/>
+        </w:tabs>
+        <w:suppressAutoHyphens/>
+        <w:ind w:left="720" w:firstLine="720"/>
+        <w:rPr>
+          <w:lang w:val="ro-RO"/>
+        </w:rPr>
+      </w:pPr>
+    </w:p>
+    <w:p>
+      <w:pPr>
+        <w:tabs>
+          <w:tab w:val="left" w:pos="-720"/>
+        </w:tabs>
+        <w:suppressAutoHyphens/>
+        <w:ind w:left="720" w:firstLine="720"/>
+        <w:rPr>
+          <w:lang w:val="ro-RO"/>
+        </w:rPr>
+      </w:pPr>
+      <w:r>
+        <w:rPr>
+          <w:lang w:val="ro-RO"/>
+        </w:rPr>
+        <w:lastRenderedPageBreak/>
+        <w:t>-Efort de timp și bani: Dezvoltarea și lansarea platformei digitale ar necesita o investiție semnificativă de timp și resurse financiare pentru dezvoltare, testare și promovare.</w:t>
+      </w:r>
+    </w:p>
+    <w:p>
+      <w:pPr>
+        <w:tabs>
+          <w:tab w:val="left" w:pos="-720"/>
+        </w:tabs>
+        <w:suppressAutoHyphens/>
+        <w:ind w:left="720" w:firstLine="720"/>
+        <w:rPr>
+          <w:lang w:val="ro-RO"/>
+        </w:rPr>
+      </w:pPr>
+    </w:p>
+    <w:p>
+      <w:pPr>
+        <w:tabs>
+          <w:tab w:val="left" w:pos="-720"/>
+        </w:tabs>
+        <w:suppressAutoHyphens/>
+        <w:ind w:left="720" w:firstLine="720"/>
+        <w:rPr>
+          <w:lang w:val="ro-RO"/>
+        </w:rPr>
+      </w:pPr>
+      <w:r>
+        <w:rPr>
+          <w:lang w:val="ro-RO"/>
+        </w:rPr>
+        <w:t>-Rezolvă din problemă: Această soluție ar rezolva problema lipsei de locuri de parcare prin facilitarea și gestionarea eficientă a parții disponibile.</w:t>
+      </w:r>
+    </w:p>
+    <w:p>
+      <w:pPr>
+        <w:tabs>
+          <w:tab w:val="left" w:pos="-720"/>
+        </w:tabs>
+        <w:suppressAutoHyphens/>
+        <w:ind w:left="720" w:firstLine="720"/>
+        <w:rPr>
+          <w:lang w:val="ro-RO"/>
+        </w:rPr>
+      </w:pPr>
+    </w:p>
+    <w:p>
+      <w:pPr>
+        <w:tabs>
+          <w:tab w:val="left" w:pos="-720"/>
+        </w:tabs>
+        <w:suppressAutoHyphens/>
+        <w:ind w:left="720" w:firstLine="720"/>
+        <w:rPr>
+          <w:lang w:val="ro-RO"/>
+        </w:rPr>
+      </w:pPr>
+      <w:r>
+        <w:rPr>
+          <w:lang w:val="ro-RO"/>
+        </w:rPr>
+        <w:t>-Beneficiile/avantajele:</w:t>
+      </w:r>
+    </w:p>
+    <w:p>
+      <w:pPr>
+        <w:tabs>
+          <w:tab w:val="left" w:pos="-720"/>
+        </w:tabs>
+        <w:suppressAutoHyphens/>
+        <w:ind w:left="720" w:firstLine="720"/>
+        <w:rPr>
+          <w:lang w:val="ro-RO"/>
+        </w:rPr>
+      </w:pPr>
+      <w:r>
+        <w:rPr>
+          <w:lang w:val="ro-RO"/>
+        </w:rPr>
+        <w:t xml:space="preserve">    - Simplificarea procesului de găsire și rezervare a locurilor de parcare.</w:t>
+      </w:r>
+    </w:p>
+    <w:p>
+      <w:pPr>
+        <w:tabs>
+          <w:tab w:val="left" w:pos="-720"/>
+        </w:tabs>
+        <w:suppressAutoHyphens/>
+        <w:ind w:left="720" w:firstLine="720"/>
+        <w:rPr>
+          <w:lang w:val="ro-RO"/>
+        </w:rPr>
+      </w:pPr>
+      <w:r>
+        <w:rPr>
+          <w:lang w:val="ro-RO"/>
+        </w:rPr>
+        <w:t xml:space="preserve">    - Creșterea eficienței utilizării spațiilor de parcare disponibile.</w:t>
+      </w:r>
+    </w:p>
+    <w:p>
+      <w:pPr>
+        <w:tabs>
+          <w:tab w:val="left" w:pos="-720"/>
+        </w:tabs>
+        <w:suppressAutoHyphens/>
+        <w:ind w:left="720" w:firstLine="720"/>
+        <w:rPr>
+          <w:lang w:val="ro-RO"/>
+        </w:rPr>
+      </w:pPr>
+      <w:r>
+        <w:rPr>
+          <w:lang w:val="ro-RO"/>
+        </w:rPr>
+        <w:t xml:space="preserve">    - Potențial pentru parteneriate cu lanțurile de supermarket pentru oferirea de locuri de parcare în colaborare.</w:t>
+      </w:r>
+    </w:p>
+    <w:p>
+      <w:pPr>
+        <w:tabs>
+          <w:tab w:val="left" w:pos="-720"/>
+        </w:tabs>
+        <w:suppressAutoHyphens/>
+        <w:ind w:left="720" w:firstLine="720"/>
+        <w:rPr>
+          <w:lang w:val="ro-RO"/>
+        </w:rPr>
+      </w:pPr>
+      <w:r>
+        <w:rPr>
+          <w:lang w:val="ro-RO"/>
+        </w:rPr>
+        <w:t xml:space="preserve">    - Contribuție la mobilitatea sustenabilă prin reducerea poluării și a timpului petrecut în trafic.</w:t>
+      </w:r>
+    </w:p>
+    <w:p>
+      <w:pPr>
+        <w:tabs>
+          <w:tab w:val="left" w:pos="-720"/>
+        </w:tabs>
+        <w:suppressAutoHyphens/>
+        <w:ind w:left="720" w:firstLine="720"/>
+        <w:rPr>
+          <w:lang w:val="ro-RO"/>
+        </w:rPr>
+      </w:pPr>
+    </w:p>
+    <w:p>
+      <w:pPr>
+        <w:tabs>
+          <w:tab w:val="left" w:pos="-720"/>
+        </w:tabs>
+        <w:suppressAutoHyphens/>
+        <w:ind w:left="720" w:firstLine="720"/>
+        <w:rPr>
+          <w:b/>
+          <w:bCs/>
+          <w:lang w:val="ro-RO"/>
+        </w:rPr>
+      </w:pPr>
+      <w:r>
+        <w:rPr>
+          <w:b/>
+          <w:bCs/>
+          <w:lang w:val="ro-RO"/>
+        </w:rPr>
+        <w:t>Soluția 2: Implementarea de restricții de parcare și stimulente pentru parcarea partajată</w:t>
+      </w:r>
+    </w:p>
+    <w:p>
+      <w:pPr>
+        <w:tabs>
+          <w:tab w:val="left" w:pos="-720"/>
+        </w:tabs>
+        <w:suppressAutoHyphens/>
+        <w:ind w:left="720" w:firstLine="720"/>
+        <w:rPr>
+          <w:lang w:val="ro-RO"/>
+        </w:rPr>
+      </w:pPr>
+    </w:p>
+    <w:p>
+      <w:pPr>
+        <w:tabs>
+          <w:tab w:val="left" w:pos="-720"/>
+        </w:tabs>
+        <w:suppressAutoHyphens/>
+        <w:ind w:left="720" w:firstLine="720"/>
+        <w:rPr>
+          <w:lang w:val="ro-RO"/>
+        </w:rPr>
+      </w:pPr>
+      <w:r>
+        <w:rPr>
+          <w:lang w:val="ro-RO"/>
+        </w:rPr>
+        <w:t>-Ce presupune soluția: Această soluție ar implica stabilirea de zone cu restricții de parcare în anumite zone ale orașului, încurajarea proprietarilor de locuri de parcare să le pună la dispoziție în schimbul unor stimulente financiare sau fiscale, și implementarea unor politici de parcare partajată la nivel local.</w:t>
+      </w:r>
+    </w:p>
+    <w:p>
+      <w:pPr>
+        <w:tabs>
+          <w:tab w:val="left" w:pos="-720"/>
+        </w:tabs>
+        <w:suppressAutoHyphens/>
+        <w:ind w:left="720" w:firstLine="720"/>
+        <w:rPr>
+          <w:lang w:val="ro-RO"/>
+        </w:rPr>
+      </w:pPr>
+    </w:p>
+    <w:p>
+      <w:pPr>
+        <w:tabs>
+          <w:tab w:val="left" w:pos="-720"/>
+        </w:tabs>
+        <w:suppressAutoHyphens/>
+        <w:ind w:left="720" w:firstLine="720"/>
+        <w:rPr>
+          <w:lang w:val="ro-RO"/>
+        </w:rPr>
+      </w:pPr>
+      <w:r>
+        <w:rPr>
+          <w:lang w:val="ro-RO"/>
+        </w:rPr>
+        <w:t>-Efort de timp și bani: Implementarea acestor politici ar necesita timp pentru planificare și coordonare, precum și resurse financiare pentru stimulentele acordate proprietarilor de locuri de parcare.</w:t>
+      </w:r>
+    </w:p>
+    <w:p>
+      <w:pPr>
+        <w:tabs>
+          <w:tab w:val="left" w:pos="-720"/>
+        </w:tabs>
+        <w:suppressAutoHyphens/>
+        <w:ind w:left="720" w:firstLine="720"/>
+        <w:rPr>
+          <w:lang w:val="ro-RO"/>
+        </w:rPr>
+      </w:pPr>
+    </w:p>
+    <w:p>
+      <w:pPr>
+        <w:tabs>
+          <w:tab w:val="left" w:pos="-720"/>
+        </w:tabs>
+        <w:suppressAutoHyphens/>
+        <w:ind w:left="720" w:firstLine="720"/>
+        <w:rPr>
+          <w:lang w:val="ro-RO"/>
+        </w:rPr>
+      </w:pPr>
+      <w:r>
+        <w:rPr>
+          <w:lang w:val="ro-RO"/>
+        </w:rPr>
+        <w:t>-Rezolvă din problemă: Această soluție ar contribui la creșterea numărului de locuri de parcare disponibile și la reducerea congestionării rutiere.</w:t>
+      </w:r>
+    </w:p>
+    <w:p>
+      <w:pPr>
+        <w:tabs>
+          <w:tab w:val="left" w:pos="-720"/>
+        </w:tabs>
+        <w:suppressAutoHyphens/>
+        <w:ind w:left="720" w:firstLine="720"/>
+        <w:rPr>
+          <w:lang w:val="ro-RO"/>
+        </w:rPr>
+      </w:pPr>
+    </w:p>
+    <w:p>
+      <w:pPr>
+        <w:tabs>
+          <w:tab w:val="left" w:pos="-720"/>
+        </w:tabs>
+        <w:suppressAutoHyphens/>
+        <w:ind w:left="720" w:firstLine="720"/>
+        <w:rPr>
+          <w:lang w:val="ro-RO"/>
+        </w:rPr>
+      </w:pPr>
+      <w:r>
+        <w:rPr>
+          <w:lang w:val="ro-RO"/>
+        </w:rPr>
+        <w:t>-Beneficiile/avantajele:</w:t>
+      </w:r>
+    </w:p>
+    <w:p>
+      <w:pPr>
+        <w:tabs>
+          <w:tab w:val="left" w:pos="-720"/>
+        </w:tabs>
+        <w:suppressAutoHyphens/>
+        <w:ind w:left="720" w:firstLine="720"/>
+        <w:rPr>
+          <w:lang w:val="ro-RO"/>
+        </w:rPr>
+      </w:pPr>
+      <w:r>
+        <w:rPr>
+          <w:lang w:val="ro-RO"/>
+        </w:rPr>
+        <w:t xml:space="preserve">    - Creșterea ofertei de locuri de parcare disponibile în oraș.</w:t>
+      </w:r>
+    </w:p>
+    <w:p>
+      <w:pPr>
+        <w:tabs>
+          <w:tab w:val="left" w:pos="-720"/>
+        </w:tabs>
+        <w:suppressAutoHyphens/>
+        <w:ind w:left="720" w:firstLine="720"/>
+        <w:rPr>
+          <w:lang w:val="ro-RO"/>
+        </w:rPr>
+      </w:pPr>
+      <w:r>
+        <w:rPr>
+          <w:lang w:val="ro-RO"/>
+        </w:rPr>
+        <w:t xml:space="preserve">    - Stimularea parcării partajate și a utilizării mai eficiente a locurilor de parcare.</w:t>
+      </w:r>
+    </w:p>
+    <w:p>
+      <w:pPr>
+        <w:tabs>
+          <w:tab w:val="left" w:pos="-720"/>
+        </w:tabs>
+        <w:suppressAutoHyphens/>
+        <w:ind w:left="720" w:firstLine="720"/>
+        <w:rPr>
+          <w:lang w:val="ro-RO"/>
+        </w:rPr>
+      </w:pPr>
+      <w:r>
+        <w:rPr>
+          <w:lang w:val="ro-RO"/>
+        </w:rPr>
+        <w:t xml:space="preserve">    - Reducerea poluării și a congestiei rutiere în oraș.</w:t>
+      </w:r>
+    </w:p>
+    <w:p>
+      <w:pPr>
+        <w:tabs>
+          <w:tab w:val="left" w:pos="-720"/>
+        </w:tabs>
+        <w:suppressAutoHyphens/>
+        <w:ind w:left="720" w:firstLine="720"/>
+        <w:rPr>
+          <w:lang w:val="ro-RO"/>
+        </w:rPr>
+      </w:pPr>
+    </w:p>
+    <w:p>
+      <w:pPr>
+        <w:tabs>
+          <w:tab w:val="left" w:pos="-720"/>
+        </w:tabs>
+        <w:suppressAutoHyphens/>
+        <w:ind w:left="720" w:firstLine="720"/>
+        <w:rPr>
+          <w:b/>
+          <w:bCs/>
+          <w:lang w:val="ro-RO"/>
+        </w:rPr>
+      </w:pPr>
+      <w:r>
+        <w:rPr>
+          <w:b/>
+          <w:bCs/>
+          <w:lang w:val="ro-RO"/>
+        </w:rPr>
+        <w:t>Solulția aleasă: Dezvoltarea unei platforme digitale de share parking</w:t>
+      </w:r>
+    </w:p>
+    <w:p>
+      <w:pPr>
+        <w:tabs>
+          <w:tab w:val="left" w:pos="-720"/>
+        </w:tabs>
+        <w:suppressAutoHyphens/>
+        <w:ind w:left="720" w:firstLine="720"/>
+        <w:rPr>
+          <w:lang w:val="ro-RO"/>
+        </w:rPr>
+      </w:pPr>
+    </w:p>
+    <w:p>
+      <w:pPr>
+        <w:tabs>
+          <w:tab w:val="left" w:pos="-720"/>
+        </w:tabs>
+        <w:suppressAutoHyphens/>
+        <w:ind w:left="720" w:firstLine="720"/>
+        <w:rPr>
+          <w:lang w:val="ro-RO"/>
+        </w:rPr>
+      </w:pPr>
+      <w:r>
+        <w:rPr>
+          <w:lang w:val="ro-RO"/>
+        </w:rPr>
+        <w:t>Argumentarea pentru această soluție se bazează pe fezabilitatea tehnică și economică. Dezvoltarea unei platforme digitale ar permite gestionarea eficientă a locurilor de parcare existente, iar utilizarea tehnologiei digitale ar facilita procesul pentru utilizatori. Această soluție oferă un potențial mare pentru creșterea utilizării parcării partajate și contribuția la mobilitatea sustenabilă. Cu toate că necesită o investiție inițială semnificativă, avantajele pe termen lung, atât pentru utilizatori, cât și pentru mediul înconjurător, fac din aceasta cea mai fezabilă soluție în contextul restricțiilor de timp, calitate și resurse disponibile.</w:t>
+      </w:r>
+    </w:p>
+    <w:p>
+      <w:pPr>
+        <w:tabs>
+          <w:tab w:val="left" w:pos="-720"/>
+        </w:tabs>
+        <w:suppressAutoHyphens/>
+        <w:ind w:left="720" w:firstLine="720"/>
+        <w:rPr>
+          <w:lang w:val="ro-RO"/>
+        </w:rPr>
+      </w:pPr>
+    </w:p>
+    <w:p>
+      <w:pPr>
         <w:pStyle w:val="Caption"/>
         <w:rPr>
           <w:b/>
@@ -12998,7 +14128,7 @@
     </w:p>
     <w:tbl>
       <w:tblPr>
-        <w:tblW w:w="0" w:type="auto"/>
+        <w:tblW w:w="9994" w:type="dxa"/>
         <w:tblInd w:w="-9" w:type="dxa"/>
         <w:tblBorders>
           <w:top w:val="single" w:sz="4" w:space="0" w:color="000000"/>
@@ -13012,9 +14142,8 @@
       </w:tblPr>
       <w:tblGrid>
         <w:gridCol w:w="3516"/>
-        <w:gridCol w:w="2126"/>
-        <w:gridCol w:w="2125"/>
-        <w:gridCol w:w="2125"/>
+        <w:gridCol w:w="3418"/>
+        <w:gridCol w:w="3060"/>
       </w:tblGrid>
       <w:tr>
         <w:tc>
@@ -13041,15 +14170,7 @@
                 <w:sz w:val="20"/>
                 <w:lang w:val="ro-RO"/>
               </w:rPr>
-              <w:t>Elemente de analiz</w:t>
-            </w:r>
-            <w:r>
-              <w:rPr>
-                <w:b/>
-                <w:sz w:val="20"/>
-                <w:lang w:val="ro-RO"/>
-              </w:rPr>
-              <w:t>ă</w:t>
+              <w:t>Elemente de analiză</w:t>
             </w:r>
             <w:r>
               <w:rPr>
@@ -13064,41 +14185,13 @@
                 <w:lang w:val="ro-RO"/>
               </w:rPr>
               <w:br/>
-              <w:t>(se selecteaz</w:t>
-            </w:r>
-            <w:r>
-              <w:rPr>
-                <w:sz w:val="20"/>
-                <w:lang w:val="ro-RO"/>
-              </w:rPr>
-              <w:t>ă</w:t>
-            </w:r>
-            <w:r>
-              <w:rPr>
-                <w:sz w:val="20"/>
-                <w:lang w:val="ro-RO"/>
-              </w:rPr>
-              <w:t xml:space="preserve"> cele care sunt relevante </w:t>
-            </w:r>
-            <w:r>
-              <w:rPr>
-                <w:sz w:val="20"/>
-                <w:lang w:val="ro-RO"/>
-              </w:rPr>
-              <w:t xml:space="preserve">pentru </w:t>
-            </w:r>
-            <w:r>
-              <w:rPr>
-                <w:sz w:val="20"/>
-                <w:lang w:val="ro-RO"/>
-              </w:rPr>
-              <w:t>domeniul proiectului)</w:t>
+              <w:t>(se selectează cele care sunt relevante pentru domeniul proiectului)</w:t>
             </w:r>
           </w:p>
         </w:tc>
         <w:tc>
           <w:tcPr>
-            <w:tcW w:w="2126" w:type="dxa"/>
+            <w:tcW w:w="3418" w:type="dxa"/>
             <w:shd w:val="clear" w:color="auto" w:fill="auto"/>
             <w:vAlign w:val="center"/>
           </w:tcPr>
@@ -13121,45 +14214,13 @@
                 <w:sz w:val="20"/>
                 <w:lang w:val="ro-RO"/>
               </w:rPr>
-              <w:t>Solu</w:t>
-            </w:r>
-            <w:r>
-              <w:rPr>
-                <w:b/>
-                <w:sz w:val="20"/>
-                <w:lang w:val="ro-RO"/>
-              </w:rPr>
-              <w:t>ț</w:t>
-            </w:r>
-            <w:r>
-              <w:rPr>
-                <w:b/>
-                <w:sz w:val="20"/>
-                <w:lang w:val="ro-RO"/>
-              </w:rPr>
-              <w:t>i</w:t>
-            </w:r>
-            <w:r>
-              <w:rPr>
-                <w:b/>
-                <w:sz w:val="20"/>
-                <w:lang w:val="ro-RO"/>
-              </w:rPr>
-              <w:t>a</w:t>
-            </w:r>
-            <w:r>
-              <w:rPr>
-                <w:b/>
-                <w:sz w:val="20"/>
-                <w:lang w:val="ro-RO"/>
-              </w:rPr>
-              <w:t xml:space="preserve"> 1</w:t>
+              <w:t>Soluția 1</w:t>
             </w:r>
           </w:p>
         </w:tc>
         <w:tc>
           <w:tcPr>
-            <w:tcW w:w="2125" w:type="dxa"/>
+            <w:tcW w:w="3060" w:type="dxa"/>
             <w:shd w:val="clear" w:color="auto" w:fill="auto"/>
             <w:vAlign w:val="center"/>
           </w:tcPr>
@@ -13182,100 +14243,7 @@
                 <w:sz w:val="20"/>
                 <w:lang w:val="ro-RO"/>
               </w:rPr>
-              <w:t>Solu</w:t>
-            </w:r>
-            <w:r>
-              <w:rPr>
-                <w:b/>
-                <w:sz w:val="20"/>
-                <w:lang w:val="ro-RO"/>
-              </w:rPr>
-              <w:t>ț</w:t>
-            </w:r>
-            <w:r>
-              <w:rPr>
-                <w:b/>
-                <w:sz w:val="20"/>
-                <w:lang w:val="ro-RO"/>
-              </w:rPr>
-              <w:t>i</w:t>
-            </w:r>
-            <w:r>
-              <w:rPr>
-                <w:b/>
-                <w:sz w:val="20"/>
-                <w:lang w:val="ro-RO"/>
-              </w:rPr>
-              <w:t>a</w:t>
-            </w:r>
-            <w:r>
-              <w:rPr>
-                <w:b/>
-                <w:sz w:val="20"/>
-                <w:lang w:val="ro-RO"/>
-              </w:rPr>
-              <w:t xml:space="preserve"> 2</w:t>
-            </w:r>
-          </w:p>
-        </w:tc>
-        <w:tc>
-          <w:tcPr>
-            <w:tcW w:w="2125" w:type="dxa"/>
-            <w:shd w:val="clear" w:color="auto" w:fill="auto"/>
-            <w:vAlign w:val="center"/>
-          </w:tcPr>
-          <w:p>
-            <w:pPr>
-              <w:tabs>
-                <w:tab w:val="left" w:pos="-720"/>
-              </w:tabs>
-              <w:suppressAutoHyphens/>
-              <w:jc w:val="center"/>
-              <w:rPr>
-                <w:b/>
-                <w:sz w:val="20"/>
-                <w:lang w:val="ro-RO"/>
-              </w:rPr>
-            </w:pPr>
-            <w:r>
-              <w:rPr>
-                <w:b/>
-                <w:sz w:val="20"/>
-                <w:lang w:val="ro-RO"/>
-              </w:rPr>
-              <w:t>Solu</w:t>
-            </w:r>
-            <w:r>
-              <w:rPr>
-                <w:b/>
-                <w:sz w:val="20"/>
-                <w:lang w:val="ro-RO"/>
-              </w:rPr>
-              <w:t>ț</w:t>
-            </w:r>
-            <w:r>
-              <w:rPr>
-                <w:b/>
-                <w:sz w:val="20"/>
-                <w:lang w:val="ro-RO"/>
-              </w:rPr>
-              <w:t>i</w:t>
-            </w:r>
-            <w:r>
-              <w:rPr>
-                <w:b/>
-                <w:sz w:val="20"/>
-                <w:lang w:val="ro-RO"/>
-              </w:rPr>
-              <w:t>a</w:t>
-            </w:r>
-            <w:r>
-              <w:rPr>
-                <w:b/>
-                <w:sz w:val="20"/>
-                <w:lang w:val="ro-RO"/>
-              </w:rPr>
-              <w:t xml:space="preserve"> n</w:t>
+              <w:t>Soluția 2</w:t>
             </w:r>
           </w:p>
         </w:tc>
@@ -13303,41 +14271,13 @@
                 <w:sz w:val="20"/>
                 <w:lang w:val="ro-RO"/>
               </w:rPr>
-              <w:t>Fezabilitatea economic</w:t>
-            </w:r>
-            <w:r>
-              <w:rPr>
-                <w:sz w:val="20"/>
-                <w:lang w:val="ro-RO"/>
-              </w:rPr>
-              <w:t>ă</w:t>
-            </w:r>
-            <w:r>
-              <w:rPr>
-                <w:sz w:val="20"/>
-                <w:lang w:val="ro-RO"/>
-              </w:rPr>
-              <w:t xml:space="preserve"> (finan</w:t>
-            </w:r>
-            <w:r>
-              <w:rPr>
-                <w:sz w:val="20"/>
-                <w:lang w:val="ro-RO"/>
-              </w:rPr>
-              <w:t>ț</w:t>
-            </w:r>
-            <w:r>
-              <w:rPr>
-                <w:sz w:val="20"/>
-                <w:lang w:val="ro-RO"/>
-              </w:rPr>
-              <w:t>are, resurse financiare proprii, profit generat, pierderi înregistrate etc.)</w:t>
+              <w:t>Fezabilitatea economică (finanțare, resurse financiare proprii, profit generat, pierderi înregistrate etc.)</w:t>
             </w:r>
           </w:p>
         </w:tc>
         <w:tc>
           <w:tcPr>
-            <w:tcW w:w="2126" w:type="dxa"/>
+            <w:tcW w:w="3418" w:type="dxa"/>
             <w:shd w:val="clear" w:color="auto" w:fill="auto"/>
             <w:vAlign w:val="center"/>
           </w:tcPr>
@@ -13347,58 +14287,25 @@
                 <w:tab w:val="left" w:pos="-720"/>
               </w:tabs>
               <w:suppressAutoHyphens/>
-              <w:jc w:val="center"/>
               <w:rPr>
                 <w:i/>
                 <w:sz w:val="20"/>
-                <w:lang w:val="ro-RO"/>
+                <w:lang w:val="pt-PT"/>
               </w:rPr>
             </w:pPr>
             <w:r>
               <w:rPr>
                 <w:i/>
-                <w:sz w:val="18"/>
-                <w:lang w:val="ro-RO"/>
-              </w:rPr>
-              <w:t>Fezabilitatea economic</w:t>
-            </w:r>
-            <w:r>
-              <w:rPr>
-                <w:i/>
-                <w:sz w:val="18"/>
-                <w:lang w:val="ro-RO"/>
-              </w:rPr>
-              <w:t>ă</w:t>
-            </w:r>
-            <w:r>
-              <w:rPr>
-                <w:i/>
-                <w:sz w:val="18"/>
-                <w:lang w:val="ro-RO"/>
-              </w:rPr>
-              <w:t xml:space="preserve"> a solu</w:t>
-            </w:r>
-            <w:r>
-              <w:rPr>
-                <w:i/>
-                <w:sz w:val="18"/>
-                <w:lang w:val="ro-RO"/>
-              </w:rPr>
-              <w:t>ț</w:t>
-            </w:r>
-            <w:r>
-              <w:rPr>
-                <w:i/>
-                <w:sz w:val="18"/>
-                <w:lang w:val="ro-RO"/>
-              </w:rPr>
-              <w:t>iei 1</w:t>
+                <w:sz w:val="20"/>
+                <w:lang w:val="pt-PT"/>
+              </w:rPr>
+              <w:t>- Dezvoltarea platformei digitale necesită o investiție inițială semnificativă pentru dezvoltare, testare și promovare. - Potențialul de profit este legat de succesul pe termen lung al platformei, care depinde de utilizatori și parteneriate.</w:t>
             </w:r>
           </w:p>
         </w:tc>
         <w:tc>
           <w:tcPr>
-            <w:tcW w:w="2125" w:type="dxa"/>
+            <w:tcW w:w="3060" w:type="dxa"/>
             <w:shd w:val="clear" w:color="auto" w:fill="auto"/>
             <w:vAlign w:val="center"/>
           </w:tcPr>
@@ -13408,111 +14315,17 @@
                 <w:tab w:val="left" w:pos="-720"/>
               </w:tabs>
               <w:suppressAutoHyphens/>
-              <w:jc w:val="center"/>
-              <w:rPr>
-                <w:sz w:val="20"/>
-                <w:lang w:val="ro-RO"/>
-              </w:rPr>
-            </w:pPr>
-            <w:r>
-              <w:rPr>
-                <w:i/>
-                <w:sz w:val="18"/>
-                <w:lang w:val="ro-RO"/>
-              </w:rPr>
-              <w:t>Fezabilitatea economic</w:t>
-            </w:r>
-            <w:r>
-              <w:rPr>
-                <w:i/>
-                <w:sz w:val="18"/>
-                <w:lang w:val="ro-RO"/>
-              </w:rPr>
-              <w:t>ă</w:t>
-            </w:r>
-            <w:r>
-              <w:rPr>
-                <w:i/>
-                <w:sz w:val="18"/>
-                <w:lang w:val="ro-RO"/>
-              </w:rPr>
-              <w:t xml:space="preserve"> a solu</w:t>
-            </w:r>
-            <w:r>
-              <w:rPr>
-                <w:i/>
-                <w:sz w:val="18"/>
-                <w:lang w:val="ro-RO"/>
-              </w:rPr>
-              <w:t>ț</w:t>
-            </w:r>
-            <w:r>
-              <w:rPr>
-                <w:i/>
-                <w:sz w:val="18"/>
-                <w:lang w:val="ro-RO"/>
-              </w:rPr>
-              <w:t>iei 2</w:t>
-            </w:r>
-          </w:p>
-        </w:tc>
-        <w:tc>
-          <w:tcPr>
-            <w:tcW w:w="2125" w:type="dxa"/>
-            <w:shd w:val="clear" w:color="auto" w:fill="auto"/>
-            <w:vAlign w:val="center"/>
-          </w:tcPr>
-          <w:p>
-            <w:pPr>
-              <w:tabs>
-                <w:tab w:val="left" w:pos="-720"/>
-              </w:tabs>
-              <w:suppressAutoHyphens/>
-              <w:jc w:val="center"/>
-              <w:rPr>
-                <w:sz w:val="20"/>
-                <w:lang w:val="ro-RO"/>
-              </w:rPr>
-            </w:pPr>
-            <w:r>
-              <w:rPr>
-                <w:i/>
-                <w:sz w:val="18"/>
-                <w:lang w:val="ro-RO"/>
-              </w:rPr>
-              <w:t>Fezabilitatea economic</w:t>
-            </w:r>
-            <w:r>
-              <w:rPr>
-                <w:i/>
-                <w:sz w:val="18"/>
-                <w:lang w:val="ro-RO"/>
-              </w:rPr>
-              <w:t>ă</w:t>
-            </w:r>
-            <w:r>
-              <w:rPr>
-                <w:i/>
-                <w:sz w:val="18"/>
-                <w:lang w:val="ro-RO"/>
-              </w:rPr>
-              <w:t xml:space="preserve"> a solu</w:t>
-            </w:r>
-            <w:r>
-              <w:rPr>
-                <w:i/>
-                <w:sz w:val="18"/>
-                <w:lang w:val="ro-RO"/>
-              </w:rPr>
-              <w:t>ț</w:t>
-            </w:r>
-            <w:r>
-              <w:rPr>
-                <w:i/>
-                <w:sz w:val="18"/>
-                <w:lang w:val="ro-RO"/>
-              </w:rPr>
-              <w:t>iei n</w:t>
+              <w:rPr>
+                <w:sz w:val="20"/>
+                <w:lang w:val="ro-RO"/>
+              </w:rPr>
+            </w:pPr>
+            <w:r>
+              <w:rPr>
+                <w:sz w:val="20"/>
+                <w:lang w:val="ro-RO"/>
+              </w:rPr>
+              <w:t>- Implementarea de restricții de parcare și stimulente implică costuri pentru stimulentele acordate proprietarilor de locuri de parcare. - Reducerea poluării și congestiei rutiere poate avea beneficii economice pe termen lung.</w:t>
             </w:r>
           </w:p>
         </w:tc>
@@ -13540,41 +14353,14 @@
                 <w:sz w:val="20"/>
                 <w:lang w:val="ro-RO"/>
               </w:rPr>
-              <w:t>Fezabilitatea resurselor (resurse existente, resurse posibil de atras f</w:t>
-            </w:r>
-            <w:r>
-              <w:rPr>
-                <w:sz w:val="20"/>
-                <w:lang w:val="ro-RO"/>
-              </w:rPr>
-              <w:t>ă</w:t>
-            </w:r>
-            <w:r>
-              <w:rPr>
-                <w:sz w:val="20"/>
-                <w:lang w:val="ro-RO"/>
-              </w:rPr>
-              <w:t>r</w:t>
-            </w:r>
-            <w:r>
-              <w:rPr>
-                <w:sz w:val="20"/>
-                <w:lang w:val="ro-RO"/>
-              </w:rPr>
-              <w:t>ă</w:t>
-            </w:r>
-            <w:r>
-              <w:rPr>
-                <w:sz w:val="20"/>
-                <w:lang w:val="ro-RO"/>
-              </w:rPr>
-              <w:t xml:space="preserve"> costuri suplimentare etc.)</w:t>
+              <w:lastRenderedPageBreak/>
+              <w:t>Fezabilitatea resurselor (resurse existente, resurse posibil de atras fără costuri suplimentare etc.)</w:t>
             </w:r>
           </w:p>
         </w:tc>
         <w:tc>
           <w:tcPr>
-            <w:tcW w:w="2126" w:type="dxa"/>
+            <w:tcW w:w="3418" w:type="dxa"/>
             <w:shd w:val="clear" w:color="auto" w:fill="auto"/>
             <w:vAlign w:val="center"/>
           </w:tcPr>
@@ -13584,41 +14370,23 @@
                 <w:tab w:val="left" w:pos="-720"/>
               </w:tabs>
               <w:suppressAutoHyphens/>
-              <w:jc w:val="center"/>
-              <w:rPr>
-                <w:sz w:val="20"/>
-                <w:lang w:val="ro-RO"/>
-              </w:rPr>
-            </w:pPr>
-            <w:r>
-              <w:rPr>
-                <w:i/>
-                <w:sz w:val="18"/>
-                <w:lang w:val="ro-RO"/>
-              </w:rPr>
-              <w:t>Fezabilitatea resurselor pt. solu</w:t>
-            </w:r>
-            <w:r>
-              <w:rPr>
-                <w:i/>
-                <w:sz w:val="18"/>
-                <w:lang w:val="ro-RO"/>
-              </w:rPr>
-              <w:t>ț</w:t>
-            </w:r>
-            <w:r>
-              <w:rPr>
-                <w:i/>
-                <w:sz w:val="18"/>
-                <w:lang w:val="ro-RO"/>
-              </w:rPr>
-              <w:t>ia 1</w:t>
+              <w:rPr>
+                <w:sz w:val="20"/>
+                <w:lang w:val="ro-RO"/>
+              </w:rPr>
+            </w:pPr>
+            <w:r>
+              <w:rPr>
+                <w:sz w:val="20"/>
+                <w:lang w:val="ro-RO"/>
+              </w:rPr>
+              <w:t>- Resurse financiare proprii și/sau atragerea de investitori pot susține dezvoltarea platformei. - Posibilitatea de a atrage proprietari de locuri de parcare și parteneriate cu lanțurile de supermarket pentru resurse suplimentare.</w:t>
             </w:r>
           </w:p>
         </w:tc>
         <w:tc>
           <w:tcPr>
-            <w:tcW w:w="2125" w:type="dxa"/>
+            <w:tcW w:w="3060" w:type="dxa"/>
             <w:shd w:val="clear" w:color="auto" w:fill="auto"/>
             <w:vAlign w:val="center"/>
           </w:tcPr>
@@ -13628,79 +14396,17 @@
                 <w:tab w:val="left" w:pos="-720"/>
               </w:tabs>
               <w:suppressAutoHyphens/>
-              <w:jc w:val="center"/>
-              <w:rPr>
-                <w:sz w:val="20"/>
-                <w:lang w:val="ro-RO"/>
-              </w:rPr>
-            </w:pPr>
-            <w:r>
-              <w:rPr>
-                <w:i/>
-                <w:sz w:val="18"/>
-                <w:lang w:val="ro-RO"/>
-              </w:rPr>
-              <w:t>Fezabilitatea resurselor pt. solu</w:t>
-            </w:r>
-            <w:r>
-              <w:rPr>
-                <w:i/>
-                <w:sz w:val="18"/>
-                <w:lang w:val="ro-RO"/>
-              </w:rPr>
-              <w:t>ț</w:t>
-            </w:r>
-            <w:r>
-              <w:rPr>
-                <w:i/>
-                <w:sz w:val="18"/>
-                <w:lang w:val="ro-RO"/>
-              </w:rPr>
-              <w:t>ia 2</w:t>
-            </w:r>
-          </w:p>
-        </w:tc>
-        <w:tc>
-          <w:tcPr>
-            <w:tcW w:w="2125" w:type="dxa"/>
-            <w:shd w:val="clear" w:color="auto" w:fill="auto"/>
-            <w:vAlign w:val="center"/>
-          </w:tcPr>
-          <w:p>
-            <w:pPr>
-              <w:tabs>
-                <w:tab w:val="left" w:pos="-720"/>
-              </w:tabs>
-              <w:suppressAutoHyphens/>
-              <w:jc w:val="center"/>
-              <w:rPr>
-                <w:sz w:val="20"/>
-                <w:lang w:val="ro-RO"/>
-              </w:rPr>
-            </w:pPr>
-            <w:r>
-              <w:rPr>
-                <w:i/>
-                <w:sz w:val="18"/>
-                <w:lang w:val="ro-RO"/>
-              </w:rPr>
-              <w:t>Fezabilitatea resurselor pt. solu</w:t>
-            </w:r>
-            <w:r>
-              <w:rPr>
-                <w:i/>
-                <w:sz w:val="18"/>
-                <w:lang w:val="ro-RO"/>
-              </w:rPr>
-              <w:t>ț</w:t>
-            </w:r>
-            <w:r>
-              <w:rPr>
-                <w:i/>
-                <w:sz w:val="18"/>
-                <w:lang w:val="ro-RO"/>
-              </w:rPr>
-              <w:t>ia n</w:t>
+              <w:rPr>
+                <w:sz w:val="20"/>
+                <w:lang w:val="ro-RO"/>
+              </w:rPr>
+            </w:pPr>
+            <w:r>
+              <w:rPr>
+                <w:sz w:val="20"/>
+                <w:lang w:val="ro-RO"/>
+              </w:rPr>
+              <w:t>- Atrage resurse financiare pentru stimulente din partea autorităților locale sau a altor surse. - Implicarea comunității locale în promovarea parcurilor partajate.</w:t>
             </w:r>
           </w:p>
         </w:tc>
@@ -13728,111 +14434,13 @@
                 <w:sz w:val="20"/>
                 <w:lang w:val="ro-RO"/>
               </w:rPr>
-              <w:t>Fezabilitatea tehnic</w:t>
-            </w:r>
-            <w:r>
-              <w:rPr>
-                <w:sz w:val="20"/>
-                <w:lang w:val="ro-RO"/>
-              </w:rPr>
-              <w:t>ă</w:t>
-            </w:r>
-            <w:r>
-              <w:rPr>
-                <w:sz w:val="20"/>
-                <w:lang w:val="ro-RO"/>
-              </w:rPr>
-              <w:t xml:space="preserve"> (solu</w:t>
-            </w:r>
-            <w:r>
-              <w:rPr>
-                <w:sz w:val="20"/>
-                <w:lang w:val="ro-RO"/>
-              </w:rPr>
-              <w:t>ț</w:t>
-            </w:r>
-            <w:r>
-              <w:rPr>
-                <w:sz w:val="20"/>
-                <w:lang w:val="ro-RO"/>
-              </w:rPr>
-              <w:t>ie tehnologic</w:t>
-            </w:r>
-            <w:r>
-              <w:rPr>
-                <w:sz w:val="20"/>
-                <w:lang w:val="ro-RO"/>
-              </w:rPr>
-              <w:t>ă</w:t>
-            </w:r>
-            <w:r>
-              <w:rPr>
-                <w:sz w:val="20"/>
-                <w:lang w:val="ro-RO"/>
-              </w:rPr>
-              <w:t xml:space="preserve"> testat</w:t>
-            </w:r>
-            <w:r>
-              <w:rPr>
-                <w:sz w:val="20"/>
-                <w:lang w:val="ro-RO"/>
-              </w:rPr>
-              <w:t>ă</w:t>
-            </w:r>
-            <w:r>
-              <w:rPr>
-                <w:sz w:val="20"/>
-                <w:lang w:val="ro-RO"/>
-              </w:rPr>
-              <w:t xml:space="preserve"> pe pia</w:t>
-            </w:r>
-            <w:r>
-              <w:rPr>
-                <w:sz w:val="20"/>
-                <w:lang w:val="ro-RO"/>
-              </w:rPr>
-              <w:t>ță</w:t>
-            </w:r>
-            <w:r>
-              <w:rPr>
-                <w:sz w:val="20"/>
-                <w:lang w:val="ro-RO"/>
-              </w:rPr>
-              <w:t>, posibilitatea realiz</w:t>
-            </w:r>
-            <w:r>
-              <w:rPr>
-                <w:sz w:val="20"/>
-                <w:lang w:val="ro-RO"/>
-              </w:rPr>
-              <w:t>ă</w:t>
-            </w:r>
-            <w:r>
-              <w:rPr>
-                <w:sz w:val="20"/>
-                <w:lang w:val="ro-RO"/>
-              </w:rPr>
-              <w:t>rii interne a modelului de lucru, posibilitatea atragerii de exper</w:t>
-            </w:r>
-            <w:r>
-              <w:rPr>
-                <w:sz w:val="20"/>
-                <w:lang w:val="ro-RO"/>
-              </w:rPr>
-              <w:t>ț</w:t>
-            </w:r>
-            <w:r>
-              <w:rPr>
-                <w:sz w:val="20"/>
-                <w:lang w:val="ro-RO"/>
-              </w:rPr>
-              <w:t xml:space="preserve">i pentru a lucra la proiect etc.) </w:t>
+              <w:t xml:space="preserve">Fezabilitatea tehnică (soluție tehnologică testată pe piață, posibilitatea realizării interne a modelului de lucru, posibilitatea atragerii de experți pentru a lucra la proiect etc.) </w:t>
             </w:r>
           </w:p>
         </w:tc>
         <w:tc>
           <w:tcPr>
-            <w:tcW w:w="2126" w:type="dxa"/>
+            <w:tcW w:w="3418" w:type="dxa"/>
             <w:shd w:val="clear" w:color="auto" w:fill="auto"/>
             <w:vAlign w:val="center"/>
           </w:tcPr>
@@ -13842,24 +14450,23 @@
                 <w:tab w:val="left" w:pos="-720"/>
               </w:tabs>
               <w:suppressAutoHyphens/>
-              <w:jc w:val="center"/>
-              <w:rPr>
-                <w:sz w:val="20"/>
-                <w:lang w:val="ro-RO"/>
-              </w:rPr>
-            </w:pPr>
-            <w:r>
-              <w:rPr>
-                <w:sz w:val="20"/>
-                <w:lang w:val="ro-RO"/>
-              </w:rPr>
-              <w:t>…</w:t>
+              <w:rPr>
+                <w:sz w:val="20"/>
+                <w:lang w:val="ro-RO"/>
+              </w:rPr>
+            </w:pPr>
+            <w:r>
+              <w:rPr>
+                <w:sz w:val="20"/>
+                <w:lang w:val="ro-RO"/>
+              </w:rPr>
+              <w:t>- Dezvoltarea unei platforme digitale necesită expertiză tehnică pentru dezvoltare și menținere. - Existența tehnologiei și a platformelor similare pe piață confirmă fezabilitatea tehnologică a soluției.</w:t>
             </w:r>
           </w:p>
         </w:tc>
         <w:tc>
           <w:tcPr>
-            <w:tcW w:w="2125" w:type="dxa"/>
+            <w:tcW w:w="3060" w:type="dxa"/>
             <w:shd w:val="clear" w:color="auto" w:fill="auto"/>
             <w:vAlign w:val="center"/>
           </w:tcPr>
@@ -13869,45 +14476,17 @@
                 <w:tab w:val="left" w:pos="-720"/>
               </w:tabs>
               <w:suppressAutoHyphens/>
-              <w:jc w:val="center"/>
-              <w:rPr>
-                <w:sz w:val="20"/>
-                <w:lang w:val="ro-RO"/>
-              </w:rPr>
-            </w:pPr>
-            <w:r>
-              <w:rPr>
-                <w:sz w:val="20"/>
-                <w:lang w:val="ro-RO"/>
-              </w:rPr>
-              <w:t>…</w:t>
-            </w:r>
-          </w:p>
-        </w:tc>
-        <w:tc>
-          <w:tcPr>
-            <w:tcW w:w="2125" w:type="dxa"/>
-            <w:shd w:val="clear" w:color="auto" w:fill="auto"/>
-            <w:vAlign w:val="center"/>
-          </w:tcPr>
-          <w:p>
-            <w:pPr>
-              <w:tabs>
-                <w:tab w:val="left" w:pos="-720"/>
-              </w:tabs>
-              <w:suppressAutoHyphens/>
-              <w:jc w:val="center"/>
-              <w:rPr>
-                <w:sz w:val="20"/>
-                <w:lang w:val="ro-RO"/>
-              </w:rPr>
-            </w:pPr>
-            <w:r>
-              <w:rPr>
-                <w:sz w:val="20"/>
-                <w:lang w:val="ro-RO"/>
-              </w:rPr>
-              <w:t>…</w:t>
+              <w:rPr>
+                <w:sz w:val="20"/>
+                <w:lang w:val="ro-RO"/>
+              </w:rPr>
+            </w:pPr>
+            <w:r>
+              <w:rPr>
+                <w:sz w:val="20"/>
+                <w:lang w:val="ro-RO"/>
+              </w:rPr>
+              <w:t>- Implementarea restricțiilor de parcare și administrarea politicilor de parcare partajată necesită expertiză tehnică și logistică. - Fezabilitatea tehnologică este susținută de exemple de politici de parcare similare în alte orașe.</w:t>
             </w:r>
           </w:p>
         </w:tc>
@@ -13935,27 +14514,39 @@
                 <w:sz w:val="20"/>
                 <w:lang w:val="ro-RO"/>
               </w:rPr>
-              <w:t>Fezabilitatea de mediu (grad de poluare, modificare habitat, necesitatea modific</w:t>
-            </w:r>
-            <w:r>
-              <w:rPr>
-                <w:sz w:val="20"/>
-                <w:lang w:val="ro-RO"/>
-              </w:rPr>
-              <w:t>ă</w:t>
-            </w:r>
-            <w:r>
-              <w:rPr>
-                <w:sz w:val="20"/>
-                <w:lang w:val="ro-RO"/>
-              </w:rPr>
-              <w:t>rii anumitor zone geografice etc.)</w:t>
+              <w:t>Fezabilitatea de mediu (grad de poluare, modificare habitat, necesitatea modificării anumitor zone geografice etc.)</w:t>
             </w:r>
           </w:p>
         </w:tc>
         <w:tc>
           <w:tcPr>
-            <w:tcW w:w="2126" w:type="dxa"/>
+            <w:tcW w:w="3418" w:type="dxa"/>
+            <w:shd w:val="clear" w:color="auto" w:fill="auto"/>
+            <w:vAlign w:val="center"/>
+          </w:tcPr>
+          <w:p>
+            <w:pPr>
+              <w:tabs>
+                <w:tab w:val="left" w:pos="-720"/>
+              </w:tabs>
+              <w:suppressAutoHyphens/>
+              <w:rPr>
+                <w:sz w:val="20"/>
+                <w:lang w:val="ro-RO"/>
+              </w:rPr>
+            </w:pPr>
+            <w:r>
+              <w:rPr>
+                <w:sz w:val="20"/>
+                <w:lang w:val="ro-RO"/>
+              </w:rPr>
+              <w:t>- Dezvoltarea platformei digitale poate contribui la reducerea congestiei rutiere și, indirect, la scăderea emisiilor de gaze cu efect de seră. - Promovarea parcării partajate poate avea un impact pozitiv asupra mediului prin reducerea consumului de combustibil și a poluării.</w:t>
+            </w:r>
+          </w:p>
+        </w:tc>
+        <w:tc>
+          <w:tcPr>
+            <w:tcW w:w="3060" w:type="dxa"/>
             <w:shd w:val="clear" w:color="auto" w:fill="auto"/>
             <w:vAlign w:val="center"/>
           </w:tcPr>
@@ -13968,69 +14559,15 @@
               <w:jc w:val="center"/>
               <w:rPr>
                 <w:sz w:val="20"/>
-                <w:lang w:val="ro-RO"/>
-              </w:rPr>
-            </w:pPr>
-            <w:r>
-              <w:rPr>
-                <w:sz w:val="20"/>
-                <w:lang w:val="ro-RO"/>
-              </w:rPr>
-              <w:t>…</w:t>
-            </w:r>
-          </w:p>
-        </w:tc>
-        <w:tc>
-          <w:tcPr>
-            <w:tcW w:w="2125" w:type="dxa"/>
-            <w:shd w:val="clear" w:color="auto" w:fill="auto"/>
-            <w:vAlign w:val="center"/>
-          </w:tcPr>
-          <w:p>
-            <w:pPr>
-              <w:tabs>
-                <w:tab w:val="left" w:pos="-720"/>
-              </w:tabs>
-              <w:suppressAutoHyphens/>
-              <w:jc w:val="center"/>
-              <w:rPr>
-                <w:sz w:val="20"/>
-                <w:lang w:val="ro-RO"/>
-              </w:rPr>
-            </w:pPr>
-            <w:r>
-              <w:rPr>
-                <w:sz w:val="20"/>
-                <w:lang w:val="ro-RO"/>
-              </w:rPr>
-              <w:t>…</w:t>
-            </w:r>
-          </w:p>
-        </w:tc>
-        <w:tc>
-          <w:tcPr>
-            <w:tcW w:w="2125" w:type="dxa"/>
-            <w:shd w:val="clear" w:color="auto" w:fill="auto"/>
-            <w:vAlign w:val="center"/>
-          </w:tcPr>
-          <w:p>
-            <w:pPr>
-              <w:tabs>
-                <w:tab w:val="left" w:pos="-720"/>
-              </w:tabs>
-              <w:suppressAutoHyphens/>
-              <w:jc w:val="center"/>
-              <w:rPr>
-                <w:sz w:val="20"/>
-                <w:lang w:val="ro-RO"/>
-              </w:rPr>
-            </w:pPr>
-            <w:r>
-              <w:rPr>
-                <w:sz w:val="20"/>
-                <w:lang w:val="ro-RO"/>
-              </w:rPr>
-              <w:t>…</w:t>
+                <w:lang w:val="pt-PT"/>
+              </w:rPr>
+            </w:pPr>
+            <w:r>
+              <w:rPr>
+                <w:sz w:val="20"/>
+                <w:lang w:val="pt-PT"/>
+              </w:rPr>
+              <w:t>- Implementarea politicilor de parcare partajată are potențialul de a reduce congestionarea rutieră, contribuind la reducerea poluării și îmbunătățirea calității aerului.</w:t>
             </w:r>
           </w:p>
         </w:tc>
@@ -14064,7 +14601,7 @@
         </w:tc>
         <w:tc>
           <w:tcPr>
-            <w:tcW w:w="2126" w:type="dxa"/>
+            <w:tcW w:w="3418" w:type="dxa"/>
             <w:shd w:val="clear" w:color="auto" w:fill="auto"/>
             <w:vAlign w:val="center"/>
           </w:tcPr>
@@ -14074,24 +14611,23 @@
                 <w:tab w:val="left" w:pos="-720"/>
               </w:tabs>
               <w:suppressAutoHyphens/>
-              <w:jc w:val="center"/>
-              <w:rPr>
-                <w:sz w:val="20"/>
-                <w:lang w:val="ro-RO"/>
-              </w:rPr>
-            </w:pPr>
-            <w:r>
-              <w:rPr>
-                <w:sz w:val="20"/>
-                <w:lang w:val="ro-RO"/>
-              </w:rPr>
-              <w:t>…</w:t>
+              <w:rPr>
+                <w:sz w:val="20"/>
+                <w:lang w:val="pt-PT"/>
+              </w:rPr>
+            </w:pPr>
+            <w:r>
+              <w:rPr>
+                <w:sz w:val="20"/>
+                <w:lang w:val="pt-PT"/>
+              </w:rPr>
+              <w:t>- Succesul platformei digitale poate genera venituri din taxe de închiriere și poate duce la extinderea serviciului în alte orașe. - Potențialul de multiplicare a acestei soluții în alte comunități urbane este semnificativ.</w:t>
             </w:r>
           </w:p>
         </w:tc>
         <w:tc>
           <w:tcPr>
-            <w:tcW w:w="2125" w:type="dxa"/>
+            <w:tcW w:w="3060" w:type="dxa"/>
             <w:shd w:val="clear" w:color="auto" w:fill="auto"/>
             <w:vAlign w:val="center"/>
           </w:tcPr>
@@ -14101,45 +14637,17 @@
                 <w:tab w:val="left" w:pos="-720"/>
               </w:tabs>
               <w:suppressAutoHyphens/>
-              <w:jc w:val="center"/>
-              <w:rPr>
-                <w:sz w:val="20"/>
-                <w:lang w:val="ro-RO"/>
-              </w:rPr>
-            </w:pPr>
-            <w:r>
-              <w:rPr>
-                <w:sz w:val="20"/>
-                <w:lang w:val="ro-RO"/>
-              </w:rPr>
-              <w:t>…</w:t>
-            </w:r>
-          </w:p>
-        </w:tc>
-        <w:tc>
-          <w:tcPr>
-            <w:tcW w:w="2125" w:type="dxa"/>
-            <w:shd w:val="clear" w:color="auto" w:fill="auto"/>
-            <w:vAlign w:val="center"/>
-          </w:tcPr>
-          <w:p>
-            <w:pPr>
-              <w:tabs>
-                <w:tab w:val="left" w:pos="-720"/>
-              </w:tabs>
-              <w:suppressAutoHyphens/>
-              <w:jc w:val="center"/>
-              <w:rPr>
-                <w:sz w:val="20"/>
-                <w:lang w:val="ro-RO"/>
-              </w:rPr>
-            </w:pPr>
-            <w:r>
-              <w:rPr>
-                <w:sz w:val="20"/>
-                <w:lang w:val="ro-RO"/>
-              </w:rPr>
-              <w:t>…</w:t>
+              <w:rPr>
+                <w:sz w:val="20"/>
+                <w:lang w:val="ro-RO"/>
+              </w:rPr>
+            </w:pPr>
+            <w:r>
+              <w:rPr>
+                <w:sz w:val="20"/>
+                <w:lang w:val="ro-RO"/>
+              </w:rPr>
+              <w:t>- Implementarea politicilor de parcare partajată poate genera beneficii economice și sociale, inclusiv reducerea congestiei rutiere și îmbunătățirea mobilității. - Rezultatele pot servi drept model pentru alte orașe din România sau din afara țării.</w:t>
             </w:r>
           </w:p>
         </w:tc>
@@ -14167,27 +14675,39 @@
                 <w:sz w:val="20"/>
                 <w:lang w:val="ro-RO"/>
               </w:rPr>
-              <w:t>Fezabilitatea timpului (capacitatea proiectului de a-si atinge scopul pe durata implement</w:t>
-            </w:r>
-            <w:r>
-              <w:rPr>
-                <w:sz w:val="20"/>
-                <w:lang w:val="ro-RO"/>
-              </w:rPr>
-              <w:t>ă</w:t>
-            </w:r>
-            <w:r>
-              <w:rPr>
-                <w:sz w:val="20"/>
-                <w:lang w:val="ro-RO"/>
-              </w:rPr>
-              <w:t>rii sale, în timp util)</w:t>
+              <w:t>Fezabilitatea timpului (capacitatea proiectului de a-si atinge scopul pe durata implementării sale, în timp util)</w:t>
             </w:r>
           </w:p>
         </w:tc>
         <w:tc>
           <w:tcPr>
-            <w:tcW w:w="2126" w:type="dxa"/>
+            <w:tcW w:w="3418" w:type="dxa"/>
+            <w:shd w:val="clear" w:color="auto" w:fill="auto"/>
+            <w:vAlign w:val="center"/>
+          </w:tcPr>
+          <w:p>
+            <w:pPr>
+              <w:tabs>
+                <w:tab w:val="left" w:pos="-720"/>
+              </w:tabs>
+              <w:suppressAutoHyphens/>
+              <w:rPr>
+                <w:sz w:val="20"/>
+                <w:lang w:val="pt-PT"/>
+              </w:rPr>
+            </w:pPr>
+            <w:r>
+              <w:rPr>
+                <w:sz w:val="20"/>
+                <w:lang w:val="pt-PT"/>
+              </w:rPr>
+              <w:t>- Dezvoltarea platformei digitale poate dura câteva luni până la un an. - Lansarea și promovarea pot fi realizate în etape.</w:t>
+            </w:r>
+          </w:p>
+        </w:tc>
+        <w:tc>
+          <w:tcPr>
+            <w:tcW w:w="3060" w:type="dxa"/>
             <w:shd w:val="clear" w:color="auto" w:fill="auto"/>
             <w:vAlign w:val="center"/>
           </w:tcPr>
@@ -14200,120 +14720,15 @@
               <w:jc w:val="center"/>
               <w:rPr>
                 <w:sz w:val="20"/>
-                <w:lang w:val="ro-RO"/>
-              </w:rPr>
-            </w:pPr>
-            <w:r>
-              <w:rPr>
-                <w:i/>
-                <w:sz w:val="18"/>
-                <w:lang w:val="ro-RO"/>
-              </w:rPr>
-              <w:t>Fezabilitatea timpului pt. solu</w:t>
-            </w:r>
-            <w:r>
-              <w:rPr>
-                <w:i/>
-                <w:sz w:val="18"/>
-                <w:lang w:val="ro-RO"/>
-              </w:rPr>
-              <w:t>ț</w:t>
-            </w:r>
-            <w:r>
-              <w:rPr>
-                <w:i/>
-                <w:sz w:val="18"/>
-                <w:lang w:val="ro-RO"/>
-              </w:rPr>
-              <w:t>ia 1</w:t>
-            </w:r>
-          </w:p>
-        </w:tc>
-        <w:tc>
-          <w:tcPr>
-            <w:tcW w:w="2125" w:type="dxa"/>
-            <w:shd w:val="clear" w:color="auto" w:fill="auto"/>
-            <w:vAlign w:val="center"/>
-          </w:tcPr>
-          <w:p>
-            <w:pPr>
-              <w:tabs>
-                <w:tab w:val="left" w:pos="-720"/>
-              </w:tabs>
-              <w:suppressAutoHyphens/>
-              <w:jc w:val="center"/>
-              <w:rPr>
-                <w:sz w:val="20"/>
-                <w:lang w:val="ro-RO"/>
-              </w:rPr>
-            </w:pPr>
-            <w:r>
-              <w:rPr>
-                <w:i/>
-                <w:sz w:val="18"/>
-                <w:lang w:val="ro-RO"/>
-              </w:rPr>
-              <w:t>Fezabilitatea timpului pt. solu</w:t>
-            </w:r>
-            <w:r>
-              <w:rPr>
-                <w:i/>
-                <w:sz w:val="18"/>
-                <w:lang w:val="ro-RO"/>
-              </w:rPr>
-              <w:t>ț</w:t>
-            </w:r>
-            <w:r>
-              <w:rPr>
-                <w:i/>
-                <w:sz w:val="18"/>
-                <w:lang w:val="ro-RO"/>
-              </w:rPr>
-              <w:t>ia 2</w:t>
-            </w:r>
-          </w:p>
-        </w:tc>
-        <w:tc>
-          <w:tcPr>
-            <w:tcW w:w="2125" w:type="dxa"/>
-            <w:shd w:val="clear" w:color="auto" w:fill="auto"/>
-            <w:vAlign w:val="center"/>
-          </w:tcPr>
-          <w:p>
-            <w:pPr>
-              <w:tabs>
-                <w:tab w:val="left" w:pos="-720"/>
-              </w:tabs>
-              <w:suppressAutoHyphens/>
-              <w:jc w:val="center"/>
-              <w:rPr>
-                <w:sz w:val="20"/>
-                <w:lang w:val="ro-RO"/>
-              </w:rPr>
-            </w:pPr>
-            <w:r>
-              <w:rPr>
-                <w:i/>
-                <w:sz w:val="18"/>
-                <w:lang w:val="ro-RO"/>
-              </w:rPr>
-              <w:t>Fezabilitatea timpului pt. solu</w:t>
-            </w:r>
-            <w:r>
-              <w:rPr>
-                <w:i/>
-                <w:sz w:val="18"/>
-                <w:lang w:val="ro-RO"/>
-              </w:rPr>
-              <w:t>ț</w:t>
-            </w:r>
-            <w:r>
-              <w:rPr>
-                <w:i/>
-                <w:sz w:val="18"/>
-                <w:lang w:val="ro-RO"/>
-              </w:rPr>
-              <w:t>ia n</w:t>
+                <w:lang w:val="pt-PT"/>
+              </w:rPr>
+            </w:pPr>
+            <w:r>
+              <w:rPr>
+                <w:sz w:val="20"/>
+                <w:lang w:val="pt-PT"/>
+              </w:rPr>
+              <w:t>- Implementarea restricțiilor și a politicii de parcare partajată poate fi realizată într-un interval de timp mai scurt. - Rezultatele pot fi vizibile relativ repede</w:t>
             </w:r>
           </w:p>
         </w:tc>
@@ -15268,7 +15683,6 @@
                 <w:szCs w:val="22"/>
                 <w:lang w:val="ro-RO" w:eastAsia="ro-RO"/>
               </w:rPr>
-              <w:lastRenderedPageBreak/>
               <w:drawing>
                 <wp:inline distT="0" distB="0" distL="0" distR="0" wp14:anchorId="45E54BFD" wp14:editId="08A0FEB5">
                   <wp:extent cx="498231" cy="543525"/>
@@ -15502,6 +15916,891 @@
     </w:p>
     <w:p>
       <w:pPr>
+        <w:tabs>
+          <w:tab w:val="left" w:pos="-720"/>
+        </w:tabs>
+        <w:suppressAutoHyphens/>
+        <w:ind w:left="270" w:hanging="270"/>
+        <w:rPr>
+          <w:i/>
+          <w:szCs w:val="22"/>
+          <w:lang w:val="ro-RO"/>
+        </w:rPr>
+      </w:pPr>
+    </w:p>
+    <w:p>
+      <w:pPr>
+        <w:tabs>
+          <w:tab w:val="left" w:pos="-720"/>
+        </w:tabs>
+        <w:suppressAutoHyphens/>
+        <w:ind w:firstLine="274"/>
+        <w:rPr>
+          <w:i/>
+          <w:szCs w:val="22"/>
+          <w:lang w:val="ro-RO"/>
+        </w:rPr>
+      </w:pPr>
+      <w:r>
+        <w:rPr>
+          <w:i/>
+          <w:szCs w:val="22"/>
+          <w:lang w:val="ro-RO"/>
+        </w:rPr>
+        <w:t>Pentru implementarea soluției alese, dezvoltarea unei platforme digitale de share parking, este esențial să se ia în considerare atât condițiile interne din organizație, cât și condițiile externe care pot influența favorabil sau nefavorabil proiectul. Iată o analiză detaliată a acestor condiții:</w:t>
+      </w:r>
+    </w:p>
+    <w:p>
+      <w:pPr>
+        <w:tabs>
+          <w:tab w:val="left" w:pos="-720"/>
+        </w:tabs>
+        <w:suppressAutoHyphens/>
+        <w:ind w:firstLine="274"/>
+        <w:rPr>
+          <w:i/>
+          <w:szCs w:val="22"/>
+          <w:lang w:val="ro-RO"/>
+        </w:rPr>
+      </w:pPr>
+    </w:p>
+    <w:p>
+      <w:pPr>
+        <w:tabs>
+          <w:tab w:val="left" w:pos="-720"/>
+        </w:tabs>
+        <w:suppressAutoHyphens/>
+        <w:ind w:firstLine="274"/>
+        <w:rPr>
+          <w:b/>
+          <w:bCs/>
+          <w:i/>
+          <w:szCs w:val="22"/>
+          <w:lang w:val="ro-RO"/>
+        </w:rPr>
+      </w:pPr>
+      <w:r>
+        <w:rPr>
+          <w:b/>
+          <w:bCs/>
+          <w:i/>
+          <w:szCs w:val="22"/>
+          <w:lang w:val="ro-RO"/>
+        </w:rPr>
+        <w:t>Condiții Interne Favorabile:</w:t>
+      </w:r>
+    </w:p>
+    <w:p>
+      <w:pPr>
+        <w:tabs>
+          <w:tab w:val="left" w:pos="-720"/>
+        </w:tabs>
+        <w:suppressAutoHyphens/>
+        <w:ind w:firstLine="274"/>
+        <w:rPr>
+          <w:i/>
+          <w:szCs w:val="22"/>
+          <w:lang w:val="ro-RO"/>
+        </w:rPr>
+      </w:pPr>
+    </w:p>
+    <w:p>
+      <w:pPr>
+        <w:tabs>
+          <w:tab w:val="left" w:pos="-720"/>
+        </w:tabs>
+        <w:suppressAutoHyphens/>
+        <w:ind w:firstLine="274"/>
+        <w:rPr>
+          <w:i/>
+          <w:szCs w:val="22"/>
+          <w:lang w:val="ro-RO"/>
+        </w:rPr>
+      </w:pPr>
+      <w:r>
+        <w:rPr>
+          <w:b/>
+          <w:bCs/>
+          <w:i/>
+          <w:szCs w:val="22"/>
+          <w:lang w:val="ro-RO"/>
+        </w:rPr>
+        <w:t>1.Resurse Umane:</w:t>
+      </w:r>
+      <w:r>
+        <w:rPr>
+          <w:i/>
+          <w:szCs w:val="22"/>
+          <w:lang w:val="ro-RO"/>
+        </w:rPr>
+        <w:t xml:space="preserve"> Dispunerea de personal calificat în dezvoltarea și gestionarea platformelor digitale este o condiție crucială. Atragerea și păstrarea unui personal competent pentru dezvoltare, marketing și asistență tehnică sunt puncte tari pentru proiect.</w:t>
+      </w:r>
+    </w:p>
+    <w:p>
+      <w:pPr>
+        <w:tabs>
+          <w:tab w:val="left" w:pos="-720"/>
+        </w:tabs>
+        <w:suppressAutoHyphens/>
+        <w:ind w:firstLine="274"/>
+        <w:rPr>
+          <w:i/>
+          <w:szCs w:val="22"/>
+          <w:lang w:val="ro-RO"/>
+        </w:rPr>
+      </w:pPr>
+    </w:p>
+    <w:p>
+      <w:pPr>
+        <w:tabs>
+          <w:tab w:val="left" w:pos="-720"/>
+        </w:tabs>
+        <w:suppressAutoHyphens/>
+        <w:ind w:firstLine="274"/>
+        <w:rPr>
+          <w:i/>
+          <w:szCs w:val="22"/>
+          <w:lang w:val="ro-RO"/>
+        </w:rPr>
+      </w:pPr>
+      <w:r>
+        <w:rPr>
+          <w:b/>
+          <w:bCs/>
+          <w:i/>
+          <w:szCs w:val="22"/>
+          <w:lang w:val="ro-RO"/>
+        </w:rPr>
+        <w:t>2.Infrastructură Tehnologică</w:t>
+      </w:r>
+      <w:r>
+        <w:rPr>
+          <w:i/>
+          <w:szCs w:val="22"/>
+          <w:lang w:val="ro-RO"/>
+        </w:rPr>
+        <w:t>: Disponibilitatea de infrastructură tehnică pentru găzduirea și gestionarea platformei digitale este esențială. Asigurarea unor servere și tehnologie de securitate adecvată este crucială.</w:t>
+      </w:r>
+    </w:p>
+    <w:p>
+      <w:pPr>
+        <w:tabs>
+          <w:tab w:val="left" w:pos="-720"/>
+        </w:tabs>
+        <w:suppressAutoHyphens/>
+        <w:ind w:firstLine="274"/>
+        <w:rPr>
+          <w:i/>
+          <w:szCs w:val="22"/>
+          <w:lang w:val="ro-RO"/>
+        </w:rPr>
+      </w:pPr>
+    </w:p>
+    <w:p>
+      <w:pPr>
+        <w:tabs>
+          <w:tab w:val="left" w:pos="-720"/>
+        </w:tabs>
+        <w:suppressAutoHyphens/>
+        <w:ind w:firstLine="274"/>
+        <w:rPr>
+          <w:i/>
+          <w:szCs w:val="22"/>
+          <w:lang w:val="ro-RO"/>
+        </w:rPr>
+      </w:pPr>
+      <w:r>
+        <w:rPr>
+          <w:b/>
+          <w:bCs/>
+          <w:i/>
+          <w:szCs w:val="22"/>
+          <w:lang w:val="ro-RO"/>
+        </w:rPr>
+        <w:t>3.Resurse Financiare:</w:t>
+      </w:r>
+      <w:r>
+        <w:rPr>
+          <w:i/>
+          <w:szCs w:val="22"/>
+          <w:lang w:val="ro-RO"/>
+        </w:rPr>
+        <w:t xml:space="preserve"> Există o nevoie de resurse financiare suficiente pentru a acoperi costurile de dezvoltare, marketing și operare inițiale ale platformei digitale. Aceste resurse pot proveni din investiții, parteneriate sau finanțări externe.</w:t>
+      </w:r>
+    </w:p>
+    <w:p>
+      <w:pPr>
+        <w:tabs>
+          <w:tab w:val="left" w:pos="-720"/>
+        </w:tabs>
+        <w:suppressAutoHyphens/>
+        <w:ind w:firstLine="274"/>
+        <w:rPr>
+          <w:i/>
+          <w:szCs w:val="22"/>
+          <w:lang w:val="ro-RO"/>
+        </w:rPr>
+      </w:pPr>
+    </w:p>
+    <w:p>
+      <w:pPr>
+        <w:tabs>
+          <w:tab w:val="left" w:pos="-720"/>
+        </w:tabs>
+        <w:suppressAutoHyphens/>
+        <w:ind w:firstLine="274"/>
+        <w:rPr>
+          <w:i/>
+          <w:szCs w:val="22"/>
+          <w:lang w:val="ro-RO"/>
+        </w:rPr>
+      </w:pPr>
+      <w:r>
+        <w:rPr>
+          <w:b/>
+          <w:bCs/>
+          <w:i/>
+          <w:szCs w:val="22"/>
+          <w:lang w:val="ro-RO"/>
+        </w:rPr>
+        <w:t>4.Experiență Anterioară:</w:t>
+      </w:r>
+      <w:r>
+        <w:rPr>
+          <w:i/>
+          <w:szCs w:val="22"/>
+          <w:lang w:val="ro-RO"/>
+        </w:rPr>
+        <w:t xml:space="preserve"> Orice experiență anterioară în dezvoltarea și gestionarea platformelor digitale sau a proiectelor similare poate fi un avantaj. Experiența în domeniul parcarilor partajate sau a tehnologiei platformelor digitale poate contribui la succesul proiectului.</w:t>
+      </w:r>
+    </w:p>
+    <w:p>
+      <w:pPr>
+        <w:tabs>
+          <w:tab w:val="left" w:pos="-720"/>
+        </w:tabs>
+        <w:suppressAutoHyphens/>
+        <w:ind w:firstLine="274"/>
+        <w:rPr>
+          <w:i/>
+          <w:szCs w:val="22"/>
+          <w:lang w:val="ro-RO"/>
+        </w:rPr>
+      </w:pPr>
+    </w:p>
+    <w:p>
+      <w:pPr>
+        <w:tabs>
+          <w:tab w:val="left" w:pos="-720"/>
+        </w:tabs>
+        <w:suppressAutoHyphens/>
+        <w:ind w:firstLine="274"/>
+        <w:rPr>
+          <w:b/>
+          <w:bCs/>
+          <w:i/>
+          <w:szCs w:val="22"/>
+          <w:lang w:val="ro-RO"/>
+        </w:rPr>
+      </w:pPr>
+      <w:r>
+        <w:rPr>
+          <w:b/>
+          <w:bCs/>
+          <w:i/>
+          <w:szCs w:val="22"/>
+          <w:lang w:val="ro-RO"/>
+        </w:rPr>
+        <w:t>Condiții Interne Nefavorabile:</w:t>
+      </w:r>
+    </w:p>
+    <w:p>
+      <w:pPr>
+        <w:tabs>
+          <w:tab w:val="left" w:pos="-720"/>
+        </w:tabs>
+        <w:suppressAutoHyphens/>
+        <w:ind w:firstLine="274"/>
+        <w:rPr>
+          <w:i/>
+          <w:szCs w:val="22"/>
+          <w:lang w:val="ro-RO"/>
+        </w:rPr>
+      </w:pPr>
+    </w:p>
+    <w:p>
+      <w:pPr>
+        <w:tabs>
+          <w:tab w:val="left" w:pos="-720"/>
+        </w:tabs>
+        <w:suppressAutoHyphens/>
+        <w:ind w:firstLine="274"/>
+        <w:rPr>
+          <w:i/>
+          <w:szCs w:val="22"/>
+          <w:lang w:val="ro-RO"/>
+        </w:rPr>
+      </w:pPr>
+      <w:r>
+        <w:rPr>
+          <w:b/>
+          <w:bCs/>
+          <w:i/>
+          <w:szCs w:val="22"/>
+          <w:lang w:val="ro-RO"/>
+        </w:rPr>
+        <w:t>1.Lipsa Resurselor Umane Calificate:</w:t>
+      </w:r>
+      <w:r>
+        <w:rPr>
+          <w:i/>
+          <w:szCs w:val="22"/>
+          <w:lang w:val="ro-RO"/>
+        </w:rPr>
+        <w:t xml:space="preserve"> Dificultățile în atragerea și menținerea personalului cu competențe tehnice și de dezvoltare pot fi un obstacol.</w:t>
+      </w:r>
+    </w:p>
+    <w:p>
+      <w:pPr>
+        <w:tabs>
+          <w:tab w:val="left" w:pos="-720"/>
+        </w:tabs>
+        <w:suppressAutoHyphens/>
+        <w:ind w:firstLine="274"/>
+        <w:rPr>
+          <w:i/>
+          <w:szCs w:val="22"/>
+          <w:lang w:val="ro-RO"/>
+        </w:rPr>
+      </w:pPr>
+    </w:p>
+    <w:p>
+      <w:pPr>
+        <w:tabs>
+          <w:tab w:val="left" w:pos="-720"/>
+        </w:tabs>
+        <w:suppressAutoHyphens/>
+        <w:ind w:firstLine="274"/>
+        <w:rPr>
+          <w:i/>
+          <w:szCs w:val="22"/>
+          <w:lang w:val="ro-RO"/>
+        </w:rPr>
+      </w:pPr>
+      <w:r>
+        <w:rPr>
+          <w:b/>
+          <w:bCs/>
+          <w:i/>
+          <w:szCs w:val="22"/>
+          <w:lang w:val="ro-RO"/>
+        </w:rPr>
+        <w:t>2.Limitări ale Infrastructurii Tehnice:</w:t>
+      </w:r>
+      <w:r>
+        <w:rPr>
+          <w:i/>
+          <w:szCs w:val="22"/>
+          <w:lang w:val="ro-RO"/>
+        </w:rPr>
+        <w:t xml:space="preserve"> Dacă infrastructura tehnică existentă nu este adecvată sau necesită actualizări semnificative, acest lucru poate crea întârzieri și costuri suplimentare.</w:t>
+      </w:r>
+    </w:p>
+    <w:p>
+      <w:pPr>
+        <w:tabs>
+          <w:tab w:val="left" w:pos="-720"/>
+        </w:tabs>
+        <w:suppressAutoHyphens/>
+        <w:ind w:firstLine="274"/>
+        <w:rPr>
+          <w:i/>
+          <w:szCs w:val="22"/>
+          <w:lang w:val="ro-RO"/>
+        </w:rPr>
+      </w:pPr>
+    </w:p>
+    <w:p>
+      <w:pPr>
+        <w:tabs>
+          <w:tab w:val="left" w:pos="-720"/>
+        </w:tabs>
+        <w:suppressAutoHyphens/>
+        <w:ind w:firstLine="274"/>
+        <w:rPr>
+          <w:i/>
+          <w:szCs w:val="22"/>
+          <w:lang w:val="ro-RO"/>
+        </w:rPr>
+      </w:pPr>
+      <w:r>
+        <w:rPr>
+          <w:b/>
+          <w:bCs/>
+          <w:i/>
+          <w:szCs w:val="22"/>
+          <w:lang w:val="ro-RO"/>
+        </w:rPr>
+        <w:t>3.Resurse Financiare Limitate:</w:t>
+      </w:r>
+      <w:r>
+        <w:rPr>
+          <w:i/>
+          <w:szCs w:val="22"/>
+          <w:lang w:val="ro-RO"/>
+        </w:rPr>
+        <w:t xml:space="preserve"> Dacă nu se reușește obținerea resurselor financiare necesare pentru dezvoltare și operare, proiectul poate fi afectat.</w:t>
+      </w:r>
+    </w:p>
+    <w:p>
+      <w:pPr>
+        <w:tabs>
+          <w:tab w:val="left" w:pos="-720"/>
+        </w:tabs>
+        <w:suppressAutoHyphens/>
+        <w:ind w:firstLine="274"/>
+        <w:rPr>
+          <w:i/>
+          <w:szCs w:val="22"/>
+          <w:lang w:val="ro-RO"/>
+        </w:rPr>
+      </w:pPr>
+    </w:p>
+    <w:p>
+      <w:pPr>
+        <w:tabs>
+          <w:tab w:val="left" w:pos="-720"/>
+        </w:tabs>
+        <w:suppressAutoHyphens/>
+        <w:ind w:firstLine="274"/>
+        <w:rPr>
+          <w:i/>
+          <w:szCs w:val="22"/>
+          <w:lang w:val="ro-RO"/>
+        </w:rPr>
+      </w:pPr>
+      <w:r>
+        <w:rPr>
+          <w:b/>
+          <w:bCs/>
+          <w:i/>
+          <w:szCs w:val="22"/>
+          <w:lang w:val="ro-RO"/>
+        </w:rPr>
+        <w:t>4.Lipsa Experienței Anterioare:</w:t>
+      </w:r>
+      <w:r>
+        <w:rPr>
+          <w:i/>
+          <w:szCs w:val="22"/>
+          <w:lang w:val="ro-RO"/>
+        </w:rPr>
+        <w:t xml:space="preserve"> </w:t>
+      </w:r>
+      <w:r>
+        <w:rPr>
+          <w:i/>
+          <w:szCs w:val="22"/>
+          <w:lang w:val="ro-RO"/>
+        </w:rPr>
+        <w:t>Lipsa unei experiențe anterioare în domeniul dezvoltării de platforme digitale sau în gestionarea proiectelor similare poate duce la învățarea din mers și pot apărea erori costisitoare.</w:t>
+      </w:r>
+    </w:p>
+    <w:p>
+      <w:pPr>
+        <w:tabs>
+          <w:tab w:val="left" w:pos="-720"/>
+        </w:tabs>
+        <w:suppressAutoHyphens/>
+        <w:ind w:firstLine="274"/>
+        <w:rPr>
+          <w:i/>
+          <w:szCs w:val="22"/>
+          <w:lang w:val="ro-RO"/>
+        </w:rPr>
+      </w:pPr>
+    </w:p>
+    <w:p>
+      <w:pPr>
+        <w:tabs>
+          <w:tab w:val="left" w:pos="-720"/>
+        </w:tabs>
+        <w:suppressAutoHyphens/>
+        <w:ind w:firstLine="274"/>
+        <w:rPr>
+          <w:b/>
+          <w:bCs/>
+          <w:i/>
+          <w:szCs w:val="22"/>
+          <w:lang w:val="ro-RO"/>
+        </w:rPr>
+      </w:pPr>
+      <w:r>
+        <w:rPr>
+          <w:b/>
+          <w:bCs/>
+          <w:i/>
+          <w:szCs w:val="22"/>
+          <w:lang w:val="ro-RO"/>
+        </w:rPr>
+        <w:t>Condiții Externe Favorabile:</w:t>
+      </w:r>
+    </w:p>
+    <w:p>
+      <w:pPr>
+        <w:tabs>
+          <w:tab w:val="left" w:pos="-720"/>
+        </w:tabs>
+        <w:suppressAutoHyphens/>
+        <w:ind w:firstLine="274"/>
+        <w:rPr>
+          <w:i/>
+          <w:szCs w:val="22"/>
+          <w:lang w:val="ro-RO"/>
+        </w:rPr>
+      </w:pPr>
+    </w:p>
+    <w:p>
+      <w:pPr>
+        <w:tabs>
+          <w:tab w:val="left" w:pos="-720"/>
+        </w:tabs>
+        <w:suppressAutoHyphens/>
+        <w:ind w:firstLine="274"/>
+        <w:rPr>
+          <w:i/>
+          <w:szCs w:val="22"/>
+          <w:lang w:val="ro-RO"/>
+        </w:rPr>
+      </w:pPr>
+      <w:r>
+        <w:rPr>
+          <w:b/>
+          <w:bCs/>
+          <w:i/>
+          <w:szCs w:val="22"/>
+          <w:lang w:val="ro-RO"/>
+        </w:rPr>
+        <w:t>1.Legislație Favorabilă:</w:t>
+      </w:r>
+      <w:r>
+        <w:rPr>
+          <w:i/>
+          <w:szCs w:val="22"/>
+          <w:lang w:val="ro-RO"/>
+        </w:rPr>
+        <w:t xml:space="preserve"> O legislație care susține și reglementează activitățile de parcări partajate poate crea un mediu favorabil pentru proiect.</w:t>
+      </w:r>
+    </w:p>
+    <w:p>
+      <w:pPr>
+        <w:tabs>
+          <w:tab w:val="left" w:pos="-720"/>
+        </w:tabs>
+        <w:suppressAutoHyphens/>
+        <w:ind w:firstLine="274"/>
+        <w:rPr>
+          <w:i/>
+          <w:szCs w:val="22"/>
+          <w:lang w:val="ro-RO"/>
+        </w:rPr>
+      </w:pPr>
+    </w:p>
+    <w:p>
+      <w:pPr>
+        <w:tabs>
+          <w:tab w:val="left" w:pos="-720"/>
+        </w:tabs>
+        <w:suppressAutoHyphens/>
+        <w:ind w:firstLine="274"/>
+        <w:rPr>
+          <w:i/>
+          <w:szCs w:val="22"/>
+          <w:lang w:val="ro-RO"/>
+        </w:rPr>
+      </w:pPr>
+      <w:r>
+        <w:rPr>
+          <w:b/>
+          <w:bCs/>
+          <w:i/>
+          <w:szCs w:val="22"/>
+          <w:lang w:val="ro-RO"/>
+        </w:rPr>
+        <w:t>2.Cerere Mare pe Piață</w:t>
+      </w:r>
+      <w:r>
+        <w:rPr>
+          <w:i/>
+          <w:szCs w:val="22"/>
+          <w:lang w:val="ro-RO"/>
+        </w:rPr>
+        <w:t>: Dacă există o cerere semnificativă pentru locuri de parcare în Iași, acest lucru poate facilita adoptarea platformei digitale.</w:t>
+      </w:r>
+    </w:p>
+    <w:p>
+      <w:pPr>
+        <w:tabs>
+          <w:tab w:val="left" w:pos="-720"/>
+        </w:tabs>
+        <w:suppressAutoHyphens/>
+        <w:ind w:firstLine="274"/>
+        <w:rPr>
+          <w:i/>
+          <w:szCs w:val="22"/>
+          <w:lang w:val="ro-RO"/>
+        </w:rPr>
+      </w:pPr>
+    </w:p>
+    <w:p>
+      <w:pPr>
+        <w:tabs>
+          <w:tab w:val="left" w:pos="-720"/>
+        </w:tabs>
+        <w:suppressAutoHyphens/>
+        <w:ind w:firstLine="274"/>
+        <w:rPr>
+          <w:i/>
+          <w:szCs w:val="22"/>
+          <w:lang w:val="ro-RO"/>
+        </w:rPr>
+      </w:pPr>
+      <w:r>
+        <w:rPr>
+          <w:b/>
+          <w:bCs/>
+          <w:i/>
+          <w:szCs w:val="22"/>
+          <w:lang w:val="ro-RO"/>
+        </w:rPr>
+        <w:t>3.Tendințe Tehnologice Favorabile:</w:t>
+      </w:r>
+      <w:r>
+        <w:rPr>
+          <w:i/>
+          <w:szCs w:val="22"/>
+          <w:lang w:val="ro-RO"/>
+        </w:rPr>
+        <w:t xml:space="preserve"> Tendințele în creștere ale utilizării tehnologiei mobile și a aplicațiilor pot sprijini adopția platformei digitale.</w:t>
+      </w:r>
+    </w:p>
+    <w:p>
+      <w:pPr>
+        <w:tabs>
+          <w:tab w:val="left" w:pos="-720"/>
+        </w:tabs>
+        <w:suppressAutoHyphens/>
+        <w:ind w:firstLine="274"/>
+        <w:rPr>
+          <w:i/>
+          <w:szCs w:val="22"/>
+          <w:lang w:val="ro-RO"/>
+        </w:rPr>
+      </w:pPr>
+    </w:p>
+    <w:p>
+      <w:pPr>
+        <w:tabs>
+          <w:tab w:val="left" w:pos="-720"/>
+        </w:tabs>
+        <w:suppressAutoHyphens/>
+        <w:ind w:firstLine="274"/>
+        <w:rPr>
+          <w:b/>
+          <w:bCs/>
+          <w:i/>
+          <w:szCs w:val="22"/>
+          <w:lang w:val="ro-RO"/>
+        </w:rPr>
+      </w:pPr>
+      <w:r>
+        <w:rPr>
+          <w:b/>
+          <w:bCs/>
+          <w:i/>
+          <w:szCs w:val="22"/>
+          <w:lang w:val="ro-RO"/>
+        </w:rPr>
+        <w:t>Condiții Externe Nefavorabile:</w:t>
+      </w:r>
+    </w:p>
+    <w:p>
+      <w:pPr>
+        <w:tabs>
+          <w:tab w:val="left" w:pos="-720"/>
+        </w:tabs>
+        <w:suppressAutoHyphens/>
+        <w:ind w:firstLine="274"/>
+        <w:rPr>
+          <w:i/>
+          <w:szCs w:val="22"/>
+          <w:lang w:val="ro-RO"/>
+        </w:rPr>
+      </w:pPr>
+    </w:p>
+    <w:p>
+      <w:pPr>
+        <w:tabs>
+          <w:tab w:val="left" w:pos="-720"/>
+        </w:tabs>
+        <w:suppressAutoHyphens/>
+        <w:ind w:firstLine="274"/>
+        <w:rPr>
+          <w:i/>
+          <w:szCs w:val="22"/>
+          <w:lang w:val="ro-RO"/>
+        </w:rPr>
+      </w:pPr>
+      <w:r>
+        <w:rPr>
+          <w:b/>
+          <w:bCs/>
+          <w:i/>
+          <w:szCs w:val="22"/>
+          <w:lang w:val="ro-RO"/>
+        </w:rPr>
+        <w:t>1.Concurența Puternică:</w:t>
+      </w:r>
+      <w:r>
+        <w:rPr>
+          <w:i/>
+          <w:szCs w:val="22"/>
+          <w:lang w:val="ro-RO"/>
+        </w:rPr>
+        <w:t xml:space="preserve"> Prezența altor servicii de parcări partajate sau competiția cu alte soluții de mobilitate poate fi un obstacol.</w:t>
+      </w:r>
+    </w:p>
+    <w:p>
+      <w:pPr>
+        <w:tabs>
+          <w:tab w:val="left" w:pos="-720"/>
+        </w:tabs>
+        <w:suppressAutoHyphens/>
+        <w:ind w:firstLine="274"/>
+        <w:rPr>
+          <w:i/>
+          <w:szCs w:val="22"/>
+          <w:lang w:val="ro-RO"/>
+        </w:rPr>
+      </w:pPr>
+    </w:p>
+    <w:p>
+      <w:pPr>
+        <w:tabs>
+          <w:tab w:val="left" w:pos="-720"/>
+        </w:tabs>
+        <w:suppressAutoHyphens/>
+        <w:ind w:firstLine="274"/>
+        <w:rPr>
+          <w:i/>
+          <w:szCs w:val="22"/>
+          <w:lang w:val="ro-RO"/>
+        </w:rPr>
+      </w:pPr>
+      <w:r>
+        <w:rPr>
+          <w:b/>
+          <w:bCs/>
+          <w:i/>
+          <w:szCs w:val="22"/>
+          <w:lang w:val="ro-RO"/>
+        </w:rPr>
+        <w:t>2.Reglementări Restrictive:</w:t>
+      </w:r>
+      <w:r>
+        <w:rPr>
+          <w:i/>
+          <w:szCs w:val="22"/>
+          <w:lang w:val="ro-RO"/>
+        </w:rPr>
+        <w:t xml:space="preserve"> Reglementările care pun restricții semnificative asupra activităților de parcări partajate pot limita dezvoltarea și operarea platformei.</w:t>
+      </w:r>
+    </w:p>
+    <w:p>
+      <w:pPr>
+        <w:tabs>
+          <w:tab w:val="left" w:pos="-720"/>
+        </w:tabs>
+        <w:suppressAutoHyphens/>
+        <w:ind w:firstLine="274"/>
+        <w:rPr>
+          <w:i/>
+          <w:szCs w:val="22"/>
+          <w:lang w:val="ro-RO"/>
+        </w:rPr>
+      </w:pPr>
+    </w:p>
+    <w:p>
+      <w:pPr>
+        <w:tabs>
+          <w:tab w:val="left" w:pos="-720"/>
+        </w:tabs>
+        <w:suppressAutoHyphens/>
+        <w:ind w:firstLine="274"/>
+        <w:rPr>
+          <w:i/>
+          <w:szCs w:val="22"/>
+          <w:lang w:val="ro-RO"/>
+        </w:rPr>
+      </w:pPr>
+      <w:r>
+        <w:rPr>
+          <w:b/>
+          <w:bCs/>
+          <w:i/>
+          <w:szCs w:val="22"/>
+          <w:lang w:val="ro-RO"/>
+        </w:rPr>
+        <w:t>3.Tendințe Negative în Mobilitate:</w:t>
+      </w:r>
+      <w:r>
+        <w:rPr>
+          <w:i/>
+          <w:szCs w:val="22"/>
+          <w:lang w:val="ro-RO"/>
+        </w:rPr>
+        <w:t xml:space="preserve"> O schimbare a tendințelor de mobilitate, cum ar fi creșterea traficului sau reducerea interesului pentru parcări partajate, poate afecta proiectul.</w:t>
+      </w:r>
+    </w:p>
+    <w:p>
+      <w:pPr>
+        <w:tabs>
+          <w:tab w:val="left" w:pos="-720"/>
+        </w:tabs>
+        <w:suppressAutoHyphens/>
+        <w:ind w:firstLine="274"/>
+        <w:rPr>
+          <w:i/>
+          <w:szCs w:val="22"/>
+          <w:lang w:val="ro-RO"/>
+        </w:rPr>
+      </w:pPr>
+    </w:p>
+    <w:p>
+      <w:pPr>
+        <w:tabs>
+          <w:tab w:val="left" w:pos="-720"/>
+        </w:tabs>
+        <w:suppressAutoHyphens/>
+        <w:ind w:firstLine="274"/>
+        <w:rPr>
+          <w:i/>
+          <w:szCs w:val="22"/>
+          <w:lang w:val="ro-RO"/>
+        </w:rPr>
+      </w:pPr>
+      <w:r>
+        <w:rPr>
+          <w:i/>
+          <w:szCs w:val="22"/>
+          <w:lang w:val="ro-RO"/>
+        </w:rPr>
+        <w:lastRenderedPageBreak/>
+        <w:t>Pentru a maximiza șansele de succes, proiectul ar trebui să profite de condițiile interne favorabile și să gestioneze cu atenție condițiile interne nefavorabile. De asemenea, trebuie să se adapteze la condițiile externe, să profite de oportunitățile și să abordeze amenințările în mod proactiv.</w:t>
+      </w:r>
+    </w:p>
+    <w:p>
+      <w:pPr>
         <w:pStyle w:val="Heading2"/>
         <w:rPr>
           <w:lang w:val="ro-RO"/>
@@ -15534,60 +16833,70 @@
       </w:r>
       <w:r>
         <w:rPr>
+          <w:color w:val="FF0000"/>
           <w:lang w:val="ro-RO"/>
         </w:rPr>
         <w:t>Identificarea</w:t>
       </w:r>
       <w:r>
         <w:rPr>
+          <w:color w:val="FF0000"/>
           <w:lang w:val="ro-RO"/>
         </w:rPr>
         <w:t xml:space="preserve"> </w:t>
       </w:r>
       <w:r>
         <w:rPr>
+          <w:color w:val="FF0000"/>
           <w:lang w:val="ro-RO"/>
         </w:rPr>
         <w:t>beneficiarilor direc</w:t>
       </w:r>
       <w:r>
         <w:rPr>
+          <w:color w:val="FF0000"/>
           <w:lang w:val="ro-RO"/>
         </w:rPr>
         <w:t>ț</w:t>
       </w:r>
       <w:r>
         <w:rPr>
+          <w:color w:val="FF0000"/>
           <w:lang w:val="ro-RO"/>
         </w:rPr>
         <w:t xml:space="preserve">i </w:t>
       </w:r>
       <w:r>
         <w:rPr>
+          <w:color w:val="FF0000"/>
           <w:lang w:val="ro-RO"/>
         </w:rPr>
         <w:t>ș</w:t>
       </w:r>
       <w:r>
         <w:rPr>
+          <w:color w:val="FF0000"/>
           <w:lang w:val="ro-RO"/>
         </w:rPr>
         <w:t>i/sau a grupurilor-</w:t>
       </w:r>
       <w:r>
         <w:rPr>
+          <w:color w:val="FF0000"/>
           <w:lang w:val="ro-RO"/>
         </w:rPr>
         <w:t>ț</w:t>
       </w:r>
       <w:r>
         <w:rPr>
+          <w:color w:val="FF0000"/>
           <w:lang w:val="ro-RO"/>
         </w:rPr>
         <w:t>int</w:t>
       </w:r>
       <w:r>
         <w:rPr>
+          <w:color w:val="FF0000"/>
           <w:lang w:val="ro-RO"/>
         </w:rPr>
         <w:t>ă</w:t>
@@ -15595,6 +16904,7 @@
       <w:bookmarkEnd w:id="17"/>
       <w:r>
         <w:rPr>
+          <w:color w:val="FF0000"/>
           <w:lang w:val="ro-RO"/>
         </w:rPr>
         <w:t xml:space="preserve"> </w:t>
@@ -17310,7 +18620,7 @@
                 <w:lang w:val="ro-RO" w:eastAsia="ro-RO"/>
               </w:rPr>
               <w:drawing>
-                <wp:inline distT="0" distB="0" distL="0" distR="0" wp14:anchorId="05383D7A" wp14:editId="2C9BB3FD">
+                <wp:inline distT="0" distB="0" distL="0" distR="0" wp14:anchorId="05383D7A" wp14:editId="6C03693A">
                   <wp:extent cx="390525" cy="352425"/>
                   <wp:effectExtent l="0" t="0" r="9525" b="9525"/>
                   <wp:docPr id="34" name="Picture 3"/>
@@ -18957,7 +20267,7 @@
                 <w:lang w:val="ro-RO" w:eastAsia="ro-RO"/>
               </w:rPr>
               <w:drawing>
-                <wp:inline distT="0" distB="0" distL="0" distR="0" wp14:anchorId="1CB7E99B" wp14:editId="6D13D33D">
+                <wp:inline distT="0" distB="0" distL="0" distR="0" wp14:anchorId="1CB7E99B" wp14:editId="19019024">
                   <wp:extent cx="390525" cy="352425"/>
                   <wp:effectExtent l="0" t="0" r="9525" b="9525"/>
                   <wp:docPr id="36" name="Picture 3"/>
@@ -32930,7 +34240,7 @@
 </file>
 
 <file path=word/endnotes.xml><?xml version="1.0" encoding="utf-8"?>
-<w:endnotes xmlns:wpc="http://schemas.microsoft.com/office/word/2010/wordprocessingCanvas" xmlns:cx="http://schemas.microsoft.com/office/drawing/2014/chartex" xmlns:cx1="http://schemas.microsoft.com/office/drawing/2015/9/8/chartex" xmlns:cx2="http://schemas.microsoft.com/office/drawing/2015/10/21/chartex" xmlns:cx3="http://schemas.microsoft.com/office/drawing/2016/5/9/chartex" xmlns:cx4="http://schemas.microsoft.com/office/drawing/2016/5/10/chartex" xmlns:cx5="http://schemas.microsoft.com/office/drawing/2016/5/11/chartex" xmlns:cx6="http://schemas.microsoft.com/office/drawing/2016/5/12/chartex" xmlns:cx7="http://schemas.microsoft.com/office/drawing/2016/5/13/chartex" xmlns:cx8="http://schemas.microsoft.com/office/drawing/2016/5/14/chartex" xmlns:mc="http://schemas.openxmlformats.org/markup-compatibility/2006" xmlns:aink="http://schemas.microsoft.com/office/drawing/2016/ink" xmlns:am3d="http://schemas.microsoft.com/office/drawing/2017/model3d" xmlns:o="urn:schemas-microsoft-com:office:office" xmlns:r="http://schemas.openxmlformats.org/officeDocument/2006/relationships" xmlns:m="http://schemas.openxmlformats.org/officeDocument/2006/math" xmlns:v="urn:schemas-microsoft-com:vml" xmlns:wp14="http://schemas.microsoft.com/office/word/2010/wordprocessingDrawing" xmlns:wp="http://schemas.openxmlformats.org/drawingml/2006/wordprocessingDrawing" xmlns:w10="urn:schemas-microsoft-com:office:word" xmlns:w="http://schemas.openxmlformats.org/wordprocessingml/2006/main" xmlns:w14="http://schemas.microsoft.com/office/word/2010/wordml" xmlns:w15="http://schemas.microsoft.com/office/word/2012/wordml" xmlns:w16cex="http://schemas.microsoft.com/office/word/2018/wordml/cex" xmlns:w16cid="http://schemas.microsoft.com/office/word/2016/wordml/cid" xmlns:w16="http://schemas.microsoft.com/office/word/2018/wordml" xmlns:w16sdtdh="http://schemas.microsoft.com/office/word/2020/wordml/sdtdatahash" xmlns:w16se="http://schemas.microsoft.com/office/word/2015/wordml/symex" xmlns:wpg="http://schemas.microsoft.com/office/word/2010/wordprocessingGroup" xmlns:wpi="http://schemas.microsoft.com/office/word/2010/wordprocessingInk" xmlns:wne="http://schemas.microsoft.com/office/word/2006/wordml" xmlns:wps="http://schemas.microsoft.com/office/word/2010/wordprocessingShape" mc:Ignorable="w14 w15 w16se w16cid w16 w16cex w16sdtdh wp14">
+<w:endnotes xmlns:wpc="http://schemas.microsoft.com/office/word/2010/wordprocessingCanvas" xmlns:cx="http://schemas.microsoft.com/office/drawing/2014/chartex" xmlns:cx1="http://schemas.microsoft.com/office/drawing/2015/9/8/chartex" xmlns:cx2="http://schemas.microsoft.com/office/drawing/2015/10/21/chartex" xmlns:cx3="http://schemas.microsoft.com/office/drawing/2016/5/9/chartex" xmlns:cx4="http://schemas.microsoft.com/office/drawing/2016/5/10/chartex" xmlns:cx5="http://schemas.microsoft.com/office/drawing/2016/5/11/chartex" xmlns:cx6="http://schemas.microsoft.com/office/drawing/2016/5/12/chartex" xmlns:cx7="http://schemas.microsoft.com/office/drawing/2016/5/13/chartex" xmlns:cx8="http://schemas.microsoft.com/office/drawing/2016/5/14/chartex" xmlns:mc="http://schemas.openxmlformats.org/markup-compatibility/2006" xmlns:aink="http://schemas.microsoft.com/office/drawing/2016/ink" xmlns:am3d="http://schemas.microsoft.com/office/drawing/2017/model3d" xmlns:o="urn:schemas-microsoft-com:office:office" xmlns:oel="http://schemas.microsoft.com/office/2019/extlst" xmlns:r="http://schemas.openxmlformats.org/officeDocument/2006/relationships" xmlns:m="http://schemas.openxmlformats.org/officeDocument/2006/math" xmlns:v="urn:schemas-microsoft-com:vml" xmlns:wp14="http://schemas.microsoft.com/office/word/2010/wordprocessingDrawing" xmlns:wp="http://schemas.openxmlformats.org/drawingml/2006/wordprocessingDrawing" xmlns:w10="urn:schemas-microsoft-com:office:word" xmlns:w="http://schemas.openxmlformats.org/wordprocessingml/2006/main" xmlns:w14="http://schemas.microsoft.com/office/word/2010/wordml" xmlns:w15="http://schemas.microsoft.com/office/word/2012/wordml" xmlns:w16cex="http://schemas.microsoft.com/office/word/2018/wordml/cex" xmlns:w16cid="http://schemas.microsoft.com/office/word/2016/wordml/cid" xmlns:w16="http://schemas.microsoft.com/office/word/2018/wordml" xmlns:w16sdtdh="http://schemas.microsoft.com/office/word/2020/wordml/sdtdatahash" xmlns:w16se="http://schemas.microsoft.com/office/word/2015/wordml/symex" xmlns:wpg="http://schemas.microsoft.com/office/word/2010/wordprocessingGroup" xmlns:wpi="http://schemas.microsoft.com/office/word/2010/wordprocessingInk" xmlns:wne="http://schemas.microsoft.com/office/word/2006/wordml" xmlns:wps="http://schemas.microsoft.com/office/word/2010/wordprocessingShape" mc:Ignorable="w14 w15 w16se w16cid w16 w16cex w16sdtdh wp14">
   <w:endnote w:type="separator" w:id="-1">
     <w:p>
       <w:r>
@@ -32949,7 +34259,7 @@
 </file>
 
 <file path=word/footer1.xml><?xml version="1.0" encoding="utf-8"?>
-<w:ftr xmlns:wpc="http://schemas.microsoft.com/office/word/2010/wordprocessingCanvas" xmlns:cx="http://schemas.microsoft.com/office/drawing/2014/chartex" xmlns:cx1="http://schemas.microsoft.com/office/drawing/2015/9/8/chartex" xmlns:cx2="http://schemas.microsoft.com/office/drawing/2015/10/21/chartex" xmlns:cx3="http://schemas.microsoft.com/office/drawing/2016/5/9/chartex" xmlns:cx4="http://schemas.microsoft.com/office/drawing/2016/5/10/chartex" xmlns:cx5="http://schemas.microsoft.com/office/drawing/2016/5/11/chartex" xmlns:cx6="http://schemas.microsoft.com/office/drawing/2016/5/12/chartex" xmlns:cx7="http://schemas.microsoft.com/office/drawing/2016/5/13/chartex" xmlns:cx8="http://schemas.microsoft.com/office/drawing/2016/5/14/chartex" xmlns:mc="http://schemas.openxmlformats.org/markup-compatibility/2006" xmlns:aink="http://schemas.microsoft.com/office/drawing/2016/ink" xmlns:am3d="http://schemas.microsoft.com/office/drawing/2017/model3d" xmlns:o="urn:schemas-microsoft-com:office:office" xmlns:r="http://schemas.openxmlformats.org/officeDocument/2006/relationships" xmlns:m="http://schemas.openxmlformats.org/officeDocument/2006/math" xmlns:v="urn:schemas-microsoft-com:vml" xmlns:wp14="http://schemas.microsoft.com/office/word/2010/wordprocessingDrawing" xmlns:wp="http://schemas.openxmlformats.org/drawingml/2006/wordprocessingDrawing" xmlns:w10="urn:schemas-microsoft-com:office:word" xmlns:w="http://schemas.openxmlformats.org/wordprocessingml/2006/main" xmlns:w14="http://schemas.microsoft.com/office/word/2010/wordml" xmlns:w15="http://schemas.microsoft.com/office/word/2012/wordml" xmlns:w16cex="http://schemas.microsoft.com/office/word/2018/wordml/cex" xmlns:w16cid="http://schemas.microsoft.com/office/word/2016/wordml/cid" xmlns:w16="http://schemas.microsoft.com/office/word/2018/wordml" xmlns:w16sdtdh="http://schemas.microsoft.com/office/word/2020/wordml/sdtdatahash" xmlns:w16se="http://schemas.microsoft.com/office/word/2015/wordml/symex" xmlns:wpg="http://schemas.microsoft.com/office/word/2010/wordprocessingGroup" xmlns:wpi="http://schemas.microsoft.com/office/word/2010/wordprocessingInk" xmlns:wne="http://schemas.microsoft.com/office/word/2006/wordml" xmlns:wps="http://schemas.microsoft.com/office/word/2010/wordprocessingShape" mc:Ignorable="w14 w15 w16se w16cid w16 w16cex w16sdtdh wp14">
+<w:ftr xmlns:wpc="http://schemas.microsoft.com/office/word/2010/wordprocessingCanvas" xmlns:cx="http://schemas.microsoft.com/office/drawing/2014/chartex" xmlns:cx1="http://schemas.microsoft.com/office/drawing/2015/9/8/chartex" xmlns:cx2="http://schemas.microsoft.com/office/drawing/2015/10/21/chartex" xmlns:cx3="http://schemas.microsoft.com/office/drawing/2016/5/9/chartex" xmlns:cx4="http://schemas.microsoft.com/office/drawing/2016/5/10/chartex" xmlns:cx5="http://schemas.microsoft.com/office/drawing/2016/5/11/chartex" xmlns:cx6="http://schemas.microsoft.com/office/drawing/2016/5/12/chartex" xmlns:cx7="http://schemas.microsoft.com/office/drawing/2016/5/13/chartex" xmlns:cx8="http://schemas.microsoft.com/office/drawing/2016/5/14/chartex" xmlns:mc="http://schemas.openxmlformats.org/markup-compatibility/2006" xmlns:aink="http://schemas.microsoft.com/office/drawing/2016/ink" xmlns:am3d="http://schemas.microsoft.com/office/drawing/2017/model3d" xmlns:o="urn:schemas-microsoft-com:office:office" xmlns:oel="http://schemas.microsoft.com/office/2019/extlst" xmlns:r="http://schemas.openxmlformats.org/officeDocument/2006/relationships" xmlns:m="http://schemas.openxmlformats.org/officeDocument/2006/math" xmlns:v="urn:schemas-microsoft-com:vml" xmlns:wp14="http://schemas.microsoft.com/office/word/2010/wordprocessingDrawing" xmlns:wp="http://schemas.openxmlformats.org/drawingml/2006/wordprocessingDrawing" xmlns:w10="urn:schemas-microsoft-com:office:word" xmlns:w="http://schemas.openxmlformats.org/wordprocessingml/2006/main" xmlns:w14="http://schemas.microsoft.com/office/word/2010/wordml" xmlns:w15="http://schemas.microsoft.com/office/word/2012/wordml" xmlns:w16cex="http://schemas.microsoft.com/office/word/2018/wordml/cex" xmlns:w16cid="http://schemas.microsoft.com/office/word/2016/wordml/cid" xmlns:w16="http://schemas.microsoft.com/office/word/2018/wordml" xmlns:w16sdtdh="http://schemas.microsoft.com/office/word/2020/wordml/sdtdatahash" xmlns:w16se="http://schemas.microsoft.com/office/word/2015/wordml/symex" xmlns:wpg="http://schemas.microsoft.com/office/word/2010/wordprocessingGroup" xmlns:wpi="http://schemas.microsoft.com/office/word/2010/wordprocessingInk" xmlns:wne="http://schemas.microsoft.com/office/word/2006/wordml" xmlns:wps="http://schemas.microsoft.com/office/word/2010/wordprocessingShape" mc:Ignorable="w14 w15 w16se w16cid w16 w16cex w16sdtdh wp14">
   <w:p>
     <w:pPr>
       <w:pStyle w:val="Footer"/>
@@ -32997,7 +34307,7 @@
 </file>
 
 <file path=word/footer2.xml><?xml version="1.0" encoding="utf-8"?>
-<w:ftr xmlns:wpc="http://schemas.microsoft.com/office/word/2010/wordprocessingCanvas" xmlns:cx="http://schemas.microsoft.com/office/drawing/2014/chartex" xmlns:cx1="http://schemas.microsoft.com/office/drawing/2015/9/8/chartex" xmlns:cx2="http://schemas.microsoft.com/office/drawing/2015/10/21/chartex" xmlns:cx3="http://schemas.microsoft.com/office/drawing/2016/5/9/chartex" xmlns:cx4="http://schemas.microsoft.com/office/drawing/2016/5/10/chartex" xmlns:cx5="http://schemas.microsoft.com/office/drawing/2016/5/11/chartex" xmlns:cx6="http://schemas.microsoft.com/office/drawing/2016/5/12/chartex" xmlns:cx7="http://schemas.microsoft.com/office/drawing/2016/5/13/chartex" xmlns:cx8="http://schemas.microsoft.com/office/drawing/2016/5/14/chartex" xmlns:mc="http://schemas.openxmlformats.org/markup-compatibility/2006" xmlns:aink="http://schemas.microsoft.com/office/drawing/2016/ink" xmlns:am3d="http://schemas.microsoft.com/office/drawing/2017/model3d" xmlns:o="urn:schemas-microsoft-com:office:office" xmlns:r="http://schemas.openxmlformats.org/officeDocument/2006/relationships" xmlns:m="http://schemas.openxmlformats.org/officeDocument/2006/math" xmlns:v="urn:schemas-microsoft-com:vml" xmlns:wp14="http://schemas.microsoft.com/office/word/2010/wordprocessingDrawing" xmlns:wp="http://schemas.openxmlformats.org/drawingml/2006/wordprocessingDrawing" xmlns:w10="urn:schemas-microsoft-com:office:word" xmlns:w="http://schemas.openxmlformats.org/wordprocessingml/2006/main" xmlns:w14="http://schemas.microsoft.com/office/word/2010/wordml" xmlns:w15="http://schemas.microsoft.com/office/word/2012/wordml" xmlns:w16cex="http://schemas.microsoft.com/office/word/2018/wordml/cex" xmlns:w16cid="http://schemas.microsoft.com/office/word/2016/wordml/cid" xmlns:w16="http://schemas.microsoft.com/office/word/2018/wordml" xmlns:w16sdtdh="http://schemas.microsoft.com/office/word/2020/wordml/sdtdatahash" xmlns:w16se="http://schemas.microsoft.com/office/word/2015/wordml/symex" xmlns:wpg="http://schemas.microsoft.com/office/word/2010/wordprocessingGroup" xmlns:wpi="http://schemas.microsoft.com/office/word/2010/wordprocessingInk" xmlns:wne="http://schemas.microsoft.com/office/word/2006/wordml" xmlns:wps="http://schemas.microsoft.com/office/word/2010/wordprocessingShape" mc:Ignorable="w14 w15 w16se w16cid w16 w16cex w16sdtdh wp14">
+<w:ftr xmlns:wpc="http://schemas.microsoft.com/office/word/2010/wordprocessingCanvas" xmlns:cx="http://schemas.microsoft.com/office/drawing/2014/chartex" xmlns:cx1="http://schemas.microsoft.com/office/drawing/2015/9/8/chartex" xmlns:cx2="http://schemas.microsoft.com/office/drawing/2015/10/21/chartex" xmlns:cx3="http://schemas.microsoft.com/office/drawing/2016/5/9/chartex" xmlns:cx4="http://schemas.microsoft.com/office/drawing/2016/5/10/chartex" xmlns:cx5="http://schemas.microsoft.com/office/drawing/2016/5/11/chartex" xmlns:cx6="http://schemas.microsoft.com/office/drawing/2016/5/12/chartex" xmlns:cx7="http://schemas.microsoft.com/office/drawing/2016/5/13/chartex" xmlns:cx8="http://schemas.microsoft.com/office/drawing/2016/5/14/chartex" xmlns:mc="http://schemas.openxmlformats.org/markup-compatibility/2006" xmlns:aink="http://schemas.microsoft.com/office/drawing/2016/ink" xmlns:am3d="http://schemas.microsoft.com/office/drawing/2017/model3d" xmlns:o="urn:schemas-microsoft-com:office:office" xmlns:oel="http://schemas.microsoft.com/office/2019/extlst" xmlns:r="http://schemas.openxmlformats.org/officeDocument/2006/relationships" xmlns:m="http://schemas.openxmlformats.org/officeDocument/2006/math" xmlns:v="urn:schemas-microsoft-com:vml" xmlns:wp14="http://schemas.microsoft.com/office/word/2010/wordprocessingDrawing" xmlns:wp="http://schemas.openxmlformats.org/drawingml/2006/wordprocessingDrawing" xmlns:w10="urn:schemas-microsoft-com:office:word" xmlns:w="http://schemas.openxmlformats.org/wordprocessingml/2006/main" xmlns:w14="http://schemas.microsoft.com/office/word/2010/wordml" xmlns:w15="http://schemas.microsoft.com/office/word/2012/wordml" xmlns:w16cex="http://schemas.microsoft.com/office/word/2018/wordml/cex" xmlns:w16cid="http://schemas.microsoft.com/office/word/2016/wordml/cid" xmlns:w16="http://schemas.microsoft.com/office/word/2018/wordml" xmlns:w16sdtdh="http://schemas.microsoft.com/office/word/2020/wordml/sdtdatahash" xmlns:w16se="http://schemas.microsoft.com/office/word/2015/wordml/symex" xmlns:wpg="http://schemas.microsoft.com/office/word/2010/wordprocessingGroup" xmlns:wpi="http://schemas.microsoft.com/office/word/2010/wordprocessingInk" xmlns:wne="http://schemas.microsoft.com/office/word/2006/wordml" xmlns:wps="http://schemas.microsoft.com/office/word/2010/wordprocessingShape" mc:Ignorable="w14 w15 w16se w16cid w16 w16cex w16sdtdh wp14">
   <w:p>
     <w:pPr>
       <w:pStyle w:val="Footer"/>
@@ -33045,7 +34355,7 @@
 </file>
 
 <file path=word/footnotes.xml><?xml version="1.0" encoding="utf-8"?>
-<w:footnotes xmlns:wpc="http://schemas.microsoft.com/office/word/2010/wordprocessingCanvas" xmlns:cx="http://schemas.microsoft.com/office/drawing/2014/chartex" xmlns:cx1="http://schemas.microsoft.com/office/drawing/2015/9/8/chartex" xmlns:cx2="http://schemas.microsoft.com/office/drawing/2015/10/21/chartex" xmlns:cx3="http://schemas.microsoft.com/office/drawing/2016/5/9/chartex" xmlns:cx4="http://schemas.microsoft.com/office/drawing/2016/5/10/chartex" xmlns:cx5="http://schemas.microsoft.com/office/drawing/2016/5/11/chartex" xmlns:cx6="http://schemas.microsoft.com/office/drawing/2016/5/12/chartex" xmlns:cx7="http://schemas.microsoft.com/office/drawing/2016/5/13/chartex" xmlns:cx8="http://schemas.microsoft.com/office/drawing/2016/5/14/chartex" xmlns:mc="http://schemas.openxmlformats.org/markup-compatibility/2006" xmlns:aink="http://schemas.microsoft.com/office/drawing/2016/ink" xmlns:am3d="http://schemas.microsoft.com/office/drawing/2017/model3d" xmlns:o="urn:schemas-microsoft-com:office:office" xmlns:r="http://schemas.openxmlformats.org/officeDocument/2006/relationships" xmlns:m="http://schemas.openxmlformats.org/officeDocument/2006/math" xmlns:v="urn:schemas-microsoft-com:vml" xmlns:wp14="http://schemas.microsoft.com/office/word/2010/wordprocessingDrawing" xmlns:wp="http://schemas.openxmlformats.org/drawingml/2006/wordprocessingDrawing" xmlns:w10="urn:schemas-microsoft-com:office:word" xmlns:w="http://schemas.openxmlformats.org/wordprocessingml/2006/main" xmlns:w14="http://schemas.microsoft.com/office/word/2010/wordml" xmlns:w15="http://schemas.microsoft.com/office/word/2012/wordml" xmlns:w16cex="http://schemas.microsoft.com/office/word/2018/wordml/cex" xmlns:w16cid="http://schemas.microsoft.com/office/word/2016/wordml/cid" xmlns:w16="http://schemas.microsoft.com/office/word/2018/wordml" xmlns:w16sdtdh="http://schemas.microsoft.com/office/word/2020/wordml/sdtdatahash" xmlns:w16se="http://schemas.microsoft.com/office/word/2015/wordml/symex" xmlns:wpg="http://schemas.microsoft.com/office/word/2010/wordprocessingGroup" xmlns:wpi="http://schemas.microsoft.com/office/word/2010/wordprocessingInk" xmlns:wne="http://schemas.microsoft.com/office/word/2006/wordml" xmlns:wps="http://schemas.microsoft.com/office/word/2010/wordprocessingShape" mc:Ignorable="w14 w15 w16se w16cid w16 w16cex w16sdtdh wp14">
+<w:footnotes xmlns:wpc="http://schemas.microsoft.com/office/word/2010/wordprocessingCanvas" xmlns:cx="http://schemas.microsoft.com/office/drawing/2014/chartex" xmlns:cx1="http://schemas.microsoft.com/office/drawing/2015/9/8/chartex" xmlns:cx2="http://schemas.microsoft.com/office/drawing/2015/10/21/chartex" xmlns:cx3="http://schemas.microsoft.com/office/drawing/2016/5/9/chartex" xmlns:cx4="http://schemas.microsoft.com/office/drawing/2016/5/10/chartex" xmlns:cx5="http://schemas.microsoft.com/office/drawing/2016/5/11/chartex" xmlns:cx6="http://schemas.microsoft.com/office/drawing/2016/5/12/chartex" xmlns:cx7="http://schemas.microsoft.com/office/drawing/2016/5/13/chartex" xmlns:cx8="http://schemas.microsoft.com/office/drawing/2016/5/14/chartex" xmlns:mc="http://schemas.openxmlformats.org/markup-compatibility/2006" xmlns:aink="http://schemas.microsoft.com/office/drawing/2016/ink" xmlns:am3d="http://schemas.microsoft.com/office/drawing/2017/model3d" xmlns:o="urn:schemas-microsoft-com:office:office" xmlns:oel="http://schemas.microsoft.com/office/2019/extlst" xmlns:r="http://schemas.openxmlformats.org/officeDocument/2006/relationships" xmlns:m="http://schemas.openxmlformats.org/officeDocument/2006/math" xmlns:v="urn:schemas-microsoft-com:vml" xmlns:wp14="http://schemas.microsoft.com/office/word/2010/wordprocessingDrawing" xmlns:wp="http://schemas.openxmlformats.org/drawingml/2006/wordprocessingDrawing" xmlns:w10="urn:schemas-microsoft-com:office:word" xmlns:w="http://schemas.openxmlformats.org/wordprocessingml/2006/main" xmlns:w14="http://schemas.microsoft.com/office/word/2010/wordml" xmlns:w15="http://schemas.microsoft.com/office/word/2012/wordml" xmlns:w16cex="http://schemas.microsoft.com/office/word/2018/wordml/cex" xmlns:w16cid="http://schemas.microsoft.com/office/word/2016/wordml/cid" xmlns:w16="http://schemas.microsoft.com/office/word/2018/wordml" xmlns:w16sdtdh="http://schemas.microsoft.com/office/word/2020/wordml/sdtdatahash" xmlns:w16se="http://schemas.microsoft.com/office/word/2015/wordml/symex" xmlns:wpg="http://schemas.microsoft.com/office/word/2010/wordprocessingGroup" xmlns:wpi="http://schemas.microsoft.com/office/word/2010/wordprocessingInk" xmlns:wne="http://schemas.microsoft.com/office/word/2006/wordml" xmlns:wps="http://schemas.microsoft.com/office/word/2010/wordprocessingShape" mc:Ignorable="w14 w15 w16se w16cid w16 w16cex w16sdtdh wp14">
   <w:footnote w:type="separator" w:id="-1">
     <w:p>
       <w:r>
@@ -33458,7 +34768,7 @@
 </file>
 
 <file path=word/header1.xml><?xml version="1.0" encoding="utf-8"?>
-<w:hdr xmlns:wpc="http://schemas.microsoft.com/office/word/2010/wordprocessingCanvas" xmlns:cx="http://schemas.microsoft.com/office/drawing/2014/chartex" xmlns:cx1="http://schemas.microsoft.com/office/drawing/2015/9/8/chartex" xmlns:cx2="http://schemas.microsoft.com/office/drawing/2015/10/21/chartex" xmlns:cx3="http://schemas.microsoft.com/office/drawing/2016/5/9/chartex" xmlns:cx4="http://schemas.microsoft.com/office/drawing/2016/5/10/chartex" xmlns:cx5="http://schemas.microsoft.com/office/drawing/2016/5/11/chartex" xmlns:cx6="http://schemas.microsoft.com/office/drawing/2016/5/12/chartex" xmlns:cx7="http://schemas.microsoft.com/office/drawing/2016/5/13/chartex" xmlns:cx8="http://schemas.microsoft.com/office/drawing/2016/5/14/chartex" xmlns:mc="http://schemas.openxmlformats.org/markup-compatibility/2006" xmlns:aink="http://schemas.microsoft.com/office/drawing/2016/ink" xmlns:am3d="http://schemas.microsoft.com/office/drawing/2017/model3d" xmlns:o="urn:schemas-microsoft-com:office:office" xmlns:r="http://schemas.openxmlformats.org/officeDocument/2006/relationships" xmlns:m="http://schemas.openxmlformats.org/officeDocument/2006/math" xmlns:v="urn:schemas-microsoft-com:vml" xmlns:wp14="http://schemas.microsoft.com/office/word/2010/wordprocessingDrawing" xmlns:wp="http://schemas.openxmlformats.org/drawingml/2006/wordprocessingDrawing" xmlns:w10="urn:schemas-microsoft-com:office:word" xmlns:w="http://schemas.openxmlformats.org/wordprocessingml/2006/main" xmlns:w14="http://schemas.microsoft.com/office/word/2010/wordml" xmlns:w15="http://schemas.microsoft.com/office/word/2012/wordml" xmlns:w16cex="http://schemas.microsoft.com/office/word/2018/wordml/cex" xmlns:w16cid="http://schemas.microsoft.com/office/word/2016/wordml/cid" xmlns:w16="http://schemas.microsoft.com/office/word/2018/wordml" xmlns:w16sdtdh="http://schemas.microsoft.com/office/word/2020/wordml/sdtdatahash" xmlns:w16se="http://schemas.microsoft.com/office/word/2015/wordml/symex" xmlns:wpg="http://schemas.microsoft.com/office/word/2010/wordprocessingGroup" xmlns:wpi="http://schemas.microsoft.com/office/word/2010/wordprocessingInk" xmlns:wne="http://schemas.microsoft.com/office/word/2006/wordml" xmlns:wps="http://schemas.microsoft.com/office/word/2010/wordprocessingShape" mc:Ignorable="w14 w15 w16se w16cid w16 w16cex w16sdtdh wp14">
+<w:hdr xmlns:wpc="http://schemas.microsoft.com/office/word/2010/wordprocessingCanvas" xmlns:cx="http://schemas.microsoft.com/office/drawing/2014/chartex" xmlns:cx1="http://schemas.microsoft.com/office/drawing/2015/9/8/chartex" xmlns:cx2="http://schemas.microsoft.com/office/drawing/2015/10/21/chartex" xmlns:cx3="http://schemas.microsoft.com/office/drawing/2016/5/9/chartex" xmlns:cx4="http://schemas.microsoft.com/office/drawing/2016/5/10/chartex" xmlns:cx5="http://schemas.microsoft.com/office/drawing/2016/5/11/chartex" xmlns:cx6="http://schemas.microsoft.com/office/drawing/2016/5/12/chartex" xmlns:cx7="http://schemas.microsoft.com/office/drawing/2016/5/13/chartex" xmlns:cx8="http://schemas.microsoft.com/office/drawing/2016/5/14/chartex" xmlns:mc="http://schemas.openxmlformats.org/markup-compatibility/2006" xmlns:aink="http://schemas.microsoft.com/office/drawing/2016/ink" xmlns:am3d="http://schemas.microsoft.com/office/drawing/2017/model3d" xmlns:o="urn:schemas-microsoft-com:office:office" xmlns:oel="http://schemas.microsoft.com/office/2019/extlst" xmlns:r="http://schemas.openxmlformats.org/officeDocument/2006/relationships" xmlns:m="http://schemas.openxmlformats.org/officeDocument/2006/math" xmlns:v="urn:schemas-microsoft-com:vml" xmlns:wp14="http://schemas.microsoft.com/office/word/2010/wordprocessingDrawing" xmlns:wp="http://schemas.openxmlformats.org/drawingml/2006/wordprocessingDrawing" xmlns:w10="urn:schemas-microsoft-com:office:word" xmlns:w="http://schemas.openxmlformats.org/wordprocessingml/2006/main" xmlns:w14="http://schemas.microsoft.com/office/word/2010/wordml" xmlns:w15="http://schemas.microsoft.com/office/word/2012/wordml" xmlns:w16cex="http://schemas.microsoft.com/office/word/2018/wordml/cex" xmlns:w16cid="http://schemas.microsoft.com/office/word/2016/wordml/cid" xmlns:w16="http://schemas.microsoft.com/office/word/2018/wordml" xmlns:w16sdtdh="http://schemas.microsoft.com/office/word/2020/wordml/sdtdatahash" xmlns:w16se="http://schemas.microsoft.com/office/word/2015/wordml/symex" xmlns:wpg="http://schemas.microsoft.com/office/word/2010/wordprocessingGroup" xmlns:wpi="http://schemas.microsoft.com/office/word/2010/wordprocessingInk" xmlns:wne="http://schemas.microsoft.com/office/word/2006/wordml" xmlns:wps="http://schemas.microsoft.com/office/word/2010/wordprocessingShape" mc:Ignorable="w14 w15 w16se w16cid w16 w16cex w16sdtdh wp14">
   <w:p>
     <w:pPr>
       <w:pStyle w:val="Header"/>
@@ -33493,7 +34803,7 @@
           </v:handles>
           <o:lock v:ext="edit" text="t" shapetype="t"/>
         </v:shapetype>
-        <v:shape id="_x0000_s2051" type="#_x0000_t136" alt="" style="position:absolute;margin-left:-171.6pt;margin-top:297.4pt;width:302.4pt;height:36pt;rotation:270;z-index:-251659776;mso-wrap-edited:f;mso-width-percent:0;mso-height-percent:0;mso-position-horizontal-relative:margin;mso-position-vertical-relative:margin;mso-width-percent:0;mso-height-percent:0" o:allowincell="f" fillcolor="#7f7f7f" stroked="f">
+        <v:shape id="_x0000_s1027" type="#_x0000_t136" alt="" style="position:absolute;margin-left:-171.6pt;margin-top:297.4pt;width:302.4pt;height:36pt;rotation:270;z-index:-251659776;mso-wrap-edited:f;mso-width-percent:0;mso-height-percent:0;mso-position-horizontal-relative:margin;mso-position-vertical-relative:margin;mso-width-percent:0;mso-height-percent:0" o:allowincell="f" fillcolor="#7f7f7f" stroked="f">
           <v:textpath style="font-family:&quot;Times New Roman&quot;;font-size:54pt" trim="t" string="MP 2020-2021"/>
           <w10:wrap anchorx="margin" anchory="margin"/>
         </v:shape>
@@ -33504,7 +34814,7 @@
 </file>
 
 <file path=word/header2.xml><?xml version="1.0" encoding="utf-8"?>
-<w:hdr xmlns:wpc="http://schemas.microsoft.com/office/word/2010/wordprocessingCanvas" xmlns:cx="http://schemas.microsoft.com/office/drawing/2014/chartex" xmlns:cx1="http://schemas.microsoft.com/office/drawing/2015/9/8/chartex" xmlns:cx2="http://schemas.microsoft.com/office/drawing/2015/10/21/chartex" xmlns:cx3="http://schemas.microsoft.com/office/drawing/2016/5/9/chartex" xmlns:cx4="http://schemas.microsoft.com/office/drawing/2016/5/10/chartex" xmlns:cx5="http://schemas.microsoft.com/office/drawing/2016/5/11/chartex" xmlns:cx6="http://schemas.microsoft.com/office/drawing/2016/5/12/chartex" xmlns:cx7="http://schemas.microsoft.com/office/drawing/2016/5/13/chartex" xmlns:cx8="http://schemas.microsoft.com/office/drawing/2016/5/14/chartex" xmlns:mc="http://schemas.openxmlformats.org/markup-compatibility/2006" xmlns:aink="http://schemas.microsoft.com/office/drawing/2016/ink" xmlns:am3d="http://schemas.microsoft.com/office/drawing/2017/model3d" xmlns:o="urn:schemas-microsoft-com:office:office" xmlns:r="http://schemas.openxmlformats.org/officeDocument/2006/relationships" xmlns:m="http://schemas.openxmlformats.org/officeDocument/2006/math" xmlns:v="urn:schemas-microsoft-com:vml" xmlns:wp14="http://schemas.microsoft.com/office/word/2010/wordprocessingDrawing" xmlns:wp="http://schemas.openxmlformats.org/drawingml/2006/wordprocessingDrawing" xmlns:w10="urn:schemas-microsoft-com:office:word" xmlns:w="http://schemas.openxmlformats.org/wordprocessingml/2006/main" xmlns:w14="http://schemas.microsoft.com/office/word/2010/wordml" xmlns:w15="http://schemas.microsoft.com/office/word/2012/wordml" xmlns:w16cex="http://schemas.microsoft.com/office/word/2018/wordml/cex" xmlns:w16cid="http://schemas.microsoft.com/office/word/2016/wordml/cid" xmlns:w16="http://schemas.microsoft.com/office/word/2018/wordml" xmlns:w16sdtdh="http://schemas.microsoft.com/office/word/2020/wordml/sdtdatahash" xmlns:w16se="http://schemas.microsoft.com/office/word/2015/wordml/symex" xmlns:wpg="http://schemas.microsoft.com/office/word/2010/wordprocessingGroup" xmlns:wpi="http://schemas.microsoft.com/office/word/2010/wordprocessingInk" xmlns:wne="http://schemas.microsoft.com/office/word/2006/wordml" xmlns:wps="http://schemas.microsoft.com/office/word/2010/wordprocessingShape" mc:Ignorable="w14 w15 w16se w16cid w16 w16cex w16sdtdh wp14">
+<w:hdr xmlns:wpc="http://schemas.microsoft.com/office/word/2010/wordprocessingCanvas" xmlns:cx="http://schemas.microsoft.com/office/drawing/2014/chartex" xmlns:cx1="http://schemas.microsoft.com/office/drawing/2015/9/8/chartex" xmlns:cx2="http://schemas.microsoft.com/office/drawing/2015/10/21/chartex" xmlns:cx3="http://schemas.microsoft.com/office/drawing/2016/5/9/chartex" xmlns:cx4="http://schemas.microsoft.com/office/drawing/2016/5/10/chartex" xmlns:cx5="http://schemas.microsoft.com/office/drawing/2016/5/11/chartex" xmlns:cx6="http://schemas.microsoft.com/office/drawing/2016/5/12/chartex" xmlns:cx7="http://schemas.microsoft.com/office/drawing/2016/5/13/chartex" xmlns:cx8="http://schemas.microsoft.com/office/drawing/2016/5/14/chartex" xmlns:mc="http://schemas.openxmlformats.org/markup-compatibility/2006" xmlns:aink="http://schemas.microsoft.com/office/drawing/2016/ink" xmlns:am3d="http://schemas.microsoft.com/office/drawing/2017/model3d" xmlns:o="urn:schemas-microsoft-com:office:office" xmlns:oel="http://schemas.microsoft.com/office/2019/extlst" xmlns:r="http://schemas.openxmlformats.org/officeDocument/2006/relationships" xmlns:m="http://schemas.openxmlformats.org/officeDocument/2006/math" xmlns:v="urn:schemas-microsoft-com:vml" xmlns:wp14="http://schemas.microsoft.com/office/word/2010/wordprocessingDrawing" xmlns:wp="http://schemas.openxmlformats.org/drawingml/2006/wordprocessingDrawing" xmlns:w10="urn:schemas-microsoft-com:office:word" xmlns:w="http://schemas.openxmlformats.org/wordprocessingml/2006/main" xmlns:w14="http://schemas.microsoft.com/office/word/2010/wordml" xmlns:w15="http://schemas.microsoft.com/office/word/2012/wordml" xmlns:w16cex="http://schemas.microsoft.com/office/word/2018/wordml/cex" xmlns:w16cid="http://schemas.microsoft.com/office/word/2016/wordml/cid" xmlns:w16="http://schemas.microsoft.com/office/word/2018/wordml" xmlns:w16sdtdh="http://schemas.microsoft.com/office/word/2020/wordml/sdtdatahash" xmlns:w16se="http://schemas.microsoft.com/office/word/2015/wordml/symex" xmlns:wpg="http://schemas.microsoft.com/office/word/2010/wordprocessingGroup" xmlns:wpi="http://schemas.microsoft.com/office/word/2010/wordprocessingInk" xmlns:wne="http://schemas.microsoft.com/office/word/2006/wordml" xmlns:wps="http://schemas.microsoft.com/office/word/2010/wordprocessingShape" mc:Ignorable="w14 w15 w16se w16cid w16 w16cex w16sdtdh wp14">
   <w:p>
     <w:pPr>
       <w:pStyle w:val="Header"/>
@@ -33518,7 +34828,7 @@
 </file>
 
 <file path=word/header3.xml><?xml version="1.0" encoding="utf-8"?>
-<w:hdr xmlns:wpc="http://schemas.microsoft.com/office/word/2010/wordprocessingCanvas" xmlns:cx="http://schemas.microsoft.com/office/drawing/2014/chartex" xmlns:cx1="http://schemas.microsoft.com/office/drawing/2015/9/8/chartex" xmlns:cx2="http://schemas.microsoft.com/office/drawing/2015/10/21/chartex" xmlns:cx3="http://schemas.microsoft.com/office/drawing/2016/5/9/chartex" xmlns:cx4="http://schemas.microsoft.com/office/drawing/2016/5/10/chartex" xmlns:cx5="http://schemas.microsoft.com/office/drawing/2016/5/11/chartex" xmlns:cx6="http://schemas.microsoft.com/office/drawing/2016/5/12/chartex" xmlns:cx7="http://schemas.microsoft.com/office/drawing/2016/5/13/chartex" xmlns:cx8="http://schemas.microsoft.com/office/drawing/2016/5/14/chartex" xmlns:mc="http://schemas.openxmlformats.org/markup-compatibility/2006" xmlns:aink="http://schemas.microsoft.com/office/drawing/2016/ink" xmlns:am3d="http://schemas.microsoft.com/office/drawing/2017/model3d" xmlns:o="urn:schemas-microsoft-com:office:office" xmlns:r="http://schemas.openxmlformats.org/officeDocument/2006/relationships" xmlns:m="http://schemas.openxmlformats.org/officeDocument/2006/math" xmlns:v="urn:schemas-microsoft-com:vml" xmlns:wp14="http://schemas.microsoft.com/office/word/2010/wordprocessingDrawing" xmlns:wp="http://schemas.openxmlformats.org/drawingml/2006/wordprocessingDrawing" xmlns:w10="urn:schemas-microsoft-com:office:word" xmlns:w="http://schemas.openxmlformats.org/wordprocessingml/2006/main" xmlns:w14="http://schemas.microsoft.com/office/word/2010/wordml" xmlns:w15="http://schemas.microsoft.com/office/word/2012/wordml" xmlns:w16cex="http://schemas.microsoft.com/office/word/2018/wordml/cex" xmlns:w16cid="http://schemas.microsoft.com/office/word/2016/wordml/cid" xmlns:w16="http://schemas.microsoft.com/office/word/2018/wordml" xmlns:w16sdtdh="http://schemas.microsoft.com/office/word/2020/wordml/sdtdatahash" xmlns:w16se="http://schemas.microsoft.com/office/word/2015/wordml/symex" xmlns:wpg="http://schemas.microsoft.com/office/word/2010/wordprocessingGroup" xmlns:wpi="http://schemas.microsoft.com/office/word/2010/wordprocessingInk" xmlns:wne="http://schemas.microsoft.com/office/word/2006/wordml" xmlns:wps="http://schemas.microsoft.com/office/word/2010/wordprocessingShape" mc:Ignorable="w14 w15 w16se w16cid w16 w16cex w16sdtdh wp14">
+<w:hdr xmlns:wpc="http://schemas.microsoft.com/office/word/2010/wordprocessingCanvas" xmlns:cx="http://schemas.microsoft.com/office/drawing/2014/chartex" xmlns:cx1="http://schemas.microsoft.com/office/drawing/2015/9/8/chartex" xmlns:cx2="http://schemas.microsoft.com/office/drawing/2015/10/21/chartex" xmlns:cx3="http://schemas.microsoft.com/office/drawing/2016/5/9/chartex" xmlns:cx4="http://schemas.microsoft.com/office/drawing/2016/5/10/chartex" xmlns:cx5="http://schemas.microsoft.com/office/drawing/2016/5/11/chartex" xmlns:cx6="http://schemas.microsoft.com/office/drawing/2016/5/12/chartex" xmlns:cx7="http://schemas.microsoft.com/office/drawing/2016/5/13/chartex" xmlns:cx8="http://schemas.microsoft.com/office/drawing/2016/5/14/chartex" xmlns:mc="http://schemas.openxmlformats.org/markup-compatibility/2006" xmlns:aink="http://schemas.microsoft.com/office/drawing/2016/ink" xmlns:am3d="http://schemas.microsoft.com/office/drawing/2017/model3d" xmlns:o="urn:schemas-microsoft-com:office:office" xmlns:oel="http://schemas.microsoft.com/office/2019/extlst" xmlns:r="http://schemas.openxmlformats.org/officeDocument/2006/relationships" xmlns:m="http://schemas.openxmlformats.org/officeDocument/2006/math" xmlns:v="urn:schemas-microsoft-com:vml" xmlns:wp14="http://schemas.microsoft.com/office/word/2010/wordprocessingDrawing" xmlns:wp="http://schemas.openxmlformats.org/drawingml/2006/wordprocessingDrawing" xmlns:w10="urn:schemas-microsoft-com:office:word" xmlns:w="http://schemas.openxmlformats.org/wordprocessingml/2006/main" xmlns:w14="http://schemas.microsoft.com/office/word/2010/wordml" xmlns:w15="http://schemas.microsoft.com/office/word/2012/wordml" xmlns:w16cex="http://schemas.microsoft.com/office/word/2018/wordml/cex" xmlns:w16cid="http://schemas.microsoft.com/office/word/2016/wordml/cid" xmlns:w16="http://schemas.microsoft.com/office/word/2018/wordml" xmlns:w16sdtdh="http://schemas.microsoft.com/office/word/2020/wordml/sdtdatahash" xmlns:w16se="http://schemas.microsoft.com/office/word/2015/wordml/symex" xmlns:wpg="http://schemas.microsoft.com/office/word/2010/wordprocessingGroup" xmlns:wpi="http://schemas.microsoft.com/office/word/2010/wordprocessingInk" xmlns:wne="http://schemas.microsoft.com/office/word/2006/wordml" xmlns:wps="http://schemas.microsoft.com/office/word/2010/wordprocessingShape" mc:Ignorable="w14 w15 w16se w16cid w16 w16cex w16sdtdh wp14">
   <w:p>
     <w:pPr>
       <w:pStyle w:val="Header"/>
@@ -33533,7 +34843,7 @@
 </file>
 
 <file path=word/header4.xml><?xml version="1.0" encoding="utf-8"?>
-<w:hdr xmlns:wpc="http://schemas.microsoft.com/office/word/2010/wordprocessingCanvas" xmlns:cx="http://schemas.microsoft.com/office/drawing/2014/chartex" xmlns:cx1="http://schemas.microsoft.com/office/drawing/2015/9/8/chartex" xmlns:cx2="http://schemas.microsoft.com/office/drawing/2015/10/21/chartex" xmlns:cx3="http://schemas.microsoft.com/office/drawing/2016/5/9/chartex" xmlns:cx4="http://schemas.microsoft.com/office/drawing/2016/5/10/chartex" xmlns:cx5="http://schemas.microsoft.com/office/drawing/2016/5/11/chartex" xmlns:cx6="http://schemas.microsoft.com/office/drawing/2016/5/12/chartex" xmlns:cx7="http://schemas.microsoft.com/office/drawing/2016/5/13/chartex" xmlns:cx8="http://schemas.microsoft.com/office/drawing/2016/5/14/chartex" xmlns:mc="http://schemas.openxmlformats.org/markup-compatibility/2006" xmlns:aink="http://schemas.microsoft.com/office/drawing/2016/ink" xmlns:am3d="http://schemas.microsoft.com/office/drawing/2017/model3d" xmlns:o="urn:schemas-microsoft-com:office:office" xmlns:r="http://schemas.openxmlformats.org/officeDocument/2006/relationships" xmlns:m="http://schemas.openxmlformats.org/officeDocument/2006/math" xmlns:v="urn:schemas-microsoft-com:vml" xmlns:wp14="http://schemas.microsoft.com/office/word/2010/wordprocessingDrawing" xmlns:wp="http://schemas.openxmlformats.org/drawingml/2006/wordprocessingDrawing" xmlns:w10="urn:schemas-microsoft-com:office:word" xmlns:w="http://schemas.openxmlformats.org/wordprocessingml/2006/main" xmlns:w14="http://schemas.microsoft.com/office/word/2010/wordml" xmlns:w15="http://schemas.microsoft.com/office/word/2012/wordml" xmlns:w16cex="http://schemas.microsoft.com/office/word/2018/wordml/cex" xmlns:w16cid="http://schemas.microsoft.com/office/word/2016/wordml/cid" xmlns:w16="http://schemas.microsoft.com/office/word/2018/wordml" xmlns:w16sdtdh="http://schemas.microsoft.com/office/word/2020/wordml/sdtdatahash" xmlns:w16se="http://schemas.microsoft.com/office/word/2015/wordml/symex" xmlns:wpg="http://schemas.microsoft.com/office/word/2010/wordprocessingGroup" xmlns:wpi="http://schemas.microsoft.com/office/word/2010/wordprocessingInk" xmlns:wne="http://schemas.microsoft.com/office/word/2006/wordml" xmlns:wps="http://schemas.microsoft.com/office/word/2010/wordprocessingShape" mc:Ignorable="w14 w15 w16se w16cid w16 w16cex w16sdtdh wp14">
+<w:hdr xmlns:wpc="http://schemas.microsoft.com/office/word/2010/wordprocessingCanvas" xmlns:cx="http://schemas.microsoft.com/office/drawing/2014/chartex" xmlns:cx1="http://schemas.microsoft.com/office/drawing/2015/9/8/chartex" xmlns:cx2="http://schemas.microsoft.com/office/drawing/2015/10/21/chartex" xmlns:cx3="http://schemas.microsoft.com/office/drawing/2016/5/9/chartex" xmlns:cx4="http://schemas.microsoft.com/office/drawing/2016/5/10/chartex" xmlns:cx5="http://schemas.microsoft.com/office/drawing/2016/5/11/chartex" xmlns:cx6="http://schemas.microsoft.com/office/drawing/2016/5/12/chartex" xmlns:cx7="http://schemas.microsoft.com/office/drawing/2016/5/13/chartex" xmlns:cx8="http://schemas.microsoft.com/office/drawing/2016/5/14/chartex" xmlns:mc="http://schemas.openxmlformats.org/markup-compatibility/2006" xmlns:aink="http://schemas.microsoft.com/office/drawing/2016/ink" xmlns:am3d="http://schemas.microsoft.com/office/drawing/2017/model3d" xmlns:o="urn:schemas-microsoft-com:office:office" xmlns:oel="http://schemas.microsoft.com/office/2019/extlst" xmlns:r="http://schemas.openxmlformats.org/officeDocument/2006/relationships" xmlns:m="http://schemas.openxmlformats.org/officeDocument/2006/math" xmlns:v="urn:schemas-microsoft-com:vml" xmlns:wp14="http://schemas.microsoft.com/office/word/2010/wordprocessingDrawing" xmlns:wp="http://schemas.openxmlformats.org/drawingml/2006/wordprocessingDrawing" xmlns:w10="urn:schemas-microsoft-com:office:word" xmlns:w="http://schemas.openxmlformats.org/wordprocessingml/2006/main" xmlns:w14="http://schemas.microsoft.com/office/word/2010/wordml" xmlns:w15="http://schemas.microsoft.com/office/word/2012/wordml" xmlns:w16cex="http://schemas.microsoft.com/office/word/2018/wordml/cex" xmlns:w16cid="http://schemas.microsoft.com/office/word/2016/wordml/cid" xmlns:w16="http://schemas.microsoft.com/office/word/2018/wordml" xmlns:w16sdtdh="http://schemas.microsoft.com/office/word/2020/wordml/sdtdatahash" xmlns:w16se="http://schemas.microsoft.com/office/word/2015/wordml/symex" xmlns:wpg="http://schemas.microsoft.com/office/word/2010/wordprocessingGroup" xmlns:wpi="http://schemas.microsoft.com/office/word/2010/wordprocessingInk" xmlns:wne="http://schemas.microsoft.com/office/word/2006/wordml" xmlns:wps="http://schemas.microsoft.com/office/word/2010/wordprocessingShape" mc:Ignorable="w14 w15 w16se w16cid w16 w16cex w16sdtdh wp14">
   <w:p>
     <w:pPr>
       <w:pStyle w:val="Header"/>
@@ -33550,7 +34860,7 @@
 </file>
 
 <file path=word/header5.xml><?xml version="1.0" encoding="utf-8"?>
-<w:hdr xmlns:wpc="http://schemas.microsoft.com/office/word/2010/wordprocessingCanvas" xmlns:cx="http://schemas.microsoft.com/office/drawing/2014/chartex" xmlns:cx1="http://schemas.microsoft.com/office/drawing/2015/9/8/chartex" xmlns:cx2="http://schemas.microsoft.com/office/drawing/2015/10/21/chartex" xmlns:cx3="http://schemas.microsoft.com/office/drawing/2016/5/9/chartex" xmlns:cx4="http://schemas.microsoft.com/office/drawing/2016/5/10/chartex" xmlns:cx5="http://schemas.microsoft.com/office/drawing/2016/5/11/chartex" xmlns:cx6="http://schemas.microsoft.com/office/drawing/2016/5/12/chartex" xmlns:cx7="http://schemas.microsoft.com/office/drawing/2016/5/13/chartex" xmlns:cx8="http://schemas.microsoft.com/office/drawing/2016/5/14/chartex" xmlns:mc="http://schemas.openxmlformats.org/markup-compatibility/2006" xmlns:aink="http://schemas.microsoft.com/office/drawing/2016/ink" xmlns:am3d="http://schemas.microsoft.com/office/drawing/2017/model3d" xmlns:o="urn:schemas-microsoft-com:office:office" xmlns:r="http://schemas.openxmlformats.org/officeDocument/2006/relationships" xmlns:m="http://schemas.openxmlformats.org/officeDocument/2006/math" xmlns:v="urn:schemas-microsoft-com:vml" xmlns:wp14="http://schemas.microsoft.com/office/word/2010/wordprocessingDrawing" xmlns:wp="http://schemas.openxmlformats.org/drawingml/2006/wordprocessingDrawing" xmlns:w10="urn:schemas-microsoft-com:office:word" xmlns:w="http://schemas.openxmlformats.org/wordprocessingml/2006/main" xmlns:w14="http://schemas.microsoft.com/office/word/2010/wordml" xmlns:w15="http://schemas.microsoft.com/office/word/2012/wordml" xmlns:w16cex="http://schemas.microsoft.com/office/word/2018/wordml/cex" xmlns:w16cid="http://schemas.microsoft.com/office/word/2016/wordml/cid" xmlns:w16="http://schemas.microsoft.com/office/word/2018/wordml" xmlns:w16sdtdh="http://schemas.microsoft.com/office/word/2020/wordml/sdtdatahash" xmlns:w16se="http://schemas.microsoft.com/office/word/2015/wordml/symex" xmlns:wpg="http://schemas.microsoft.com/office/word/2010/wordprocessingGroup" xmlns:wpi="http://schemas.microsoft.com/office/word/2010/wordprocessingInk" xmlns:wne="http://schemas.microsoft.com/office/word/2006/wordml" xmlns:wps="http://schemas.microsoft.com/office/word/2010/wordprocessingShape" mc:Ignorable="w14 w15 w16se w16cid w16 w16cex w16sdtdh wp14">
+<w:hdr xmlns:wpc="http://schemas.microsoft.com/office/word/2010/wordprocessingCanvas" xmlns:cx="http://schemas.microsoft.com/office/drawing/2014/chartex" xmlns:cx1="http://schemas.microsoft.com/office/drawing/2015/9/8/chartex" xmlns:cx2="http://schemas.microsoft.com/office/drawing/2015/10/21/chartex" xmlns:cx3="http://schemas.microsoft.com/office/drawing/2016/5/9/chartex" xmlns:cx4="http://schemas.microsoft.com/office/drawing/2016/5/10/chartex" xmlns:cx5="http://schemas.microsoft.com/office/drawing/2016/5/11/chartex" xmlns:cx6="http://schemas.microsoft.com/office/drawing/2016/5/12/chartex" xmlns:cx7="http://schemas.microsoft.com/office/drawing/2016/5/13/chartex" xmlns:cx8="http://schemas.microsoft.com/office/drawing/2016/5/14/chartex" xmlns:mc="http://schemas.openxmlformats.org/markup-compatibility/2006" xmlns:aink="http://schemas.microsoft.com/office/drawing/2016/ink" xmlns:am3d="http://schemas.microsoft.com/office/drawing/2017/model3d" xmlns:o="urn:schemas-microsoft-com:office:office" xmlns:oel="http://schemas.microsoft.com/office/2019/extlst" xmlns:r="http://schemas.openxmlformats.org/officeDocument/2006/relationships" xmlns:m="http://schemas.openxmlformats.org/officeDocument/2006/math" xmlns:v="urn:schemas-microsoft-com:vml" xmlns:wp14="http://schemas.microsoft.com/office/word/2010/wordprocessingDrawing" xmlns:wp="http://schemas.openxmlformats.org/drawingml/2006/wordprocessingDrawing" xmlns:w10="urn:schemas-microsoft-com:office:word" xmlns:w="http://schemas.openxmlformats.org/wordprocessingml/2006/main" xmlns:w14="http://schemas.microsoft.com/office/word/2010/wordml" xmlns:w15="http://schemas.microsoft.com/office/word/2012/wordml" xmlns:w16cex="http://schemas.microsoft.com/office/word/2018/wordml/cex" xmlns:w16cid="http://schemas.microsoft.com/office/word/2016/wordml/cid" xmlns:w16="http://schemas.microsoft.com/office/word/2018/wordml" xmlns:w16sdtdh="http://schemas.microsoft.com/office/word/2020/wordml/sdtdatahash" xmlns:w16se="http://schemas.microsoft.com/office/word/2015/wordml/symex" xmlns:wpg="http://schemas.microsoft.com/office/word/2010/wordprocessingGroup" xmlns:wpi="http://schemas.microsoft.com/office/word/2010/wordprocessingInk" xmlns:wne="http://schemas.microsoft.com/office/word/2006/wordml" xmlns:wps="http://schemas.microsoft.com/office/word/2010/wordprocessingShape" mc:Ignorable="w14 w15 w16se w16cid w16 w16cex w16sdtdh wp14">
   <w:p>
     <w:pPr>
       <w:pStyle w:val="Header"/>
@@ -33601,7 +34911,7 @@
 </file>
 
 <file path=word/header6.xml><?xml version="1.0" encoding="utf-8"?>
-<w:hdr xmlns:wpc="http://schemas.microsoft.com/office/word/2010/wordprocessingCanvas" xmlns:cx="http://schemas.microsoft.com/office/drawing/2014/chartex" xmlns:cx1="http://schemas.microsoft.com/office/drawing/2015/9/8/chartex" xmlns:cx2="http://schemas.microsoft.com/office/drawing/2015/10/21/chartex" xmlns:cx3="http://schemas.microsoft.com/office/drawing/2016/5/9/chartex" xmlns:cx4="http://schemas.microsoft.com/office/drawing/2016/5/10/chartex" xmlns:cx5="http://schemas.microsoft.com/office/drawing/2016/5/11/chartex" xmlns:cx6="http://schemas.microsoft.com/office/drawing/2016/5/12/chartex" xmlns:cx7="http://schemas.microsoft.com/office/drawing/2016/5/13/chartex" xmlns:cx8="http://schemas.microsoft.com/office/drawing/2016/5/14/chartex" xmlns:mc="http://schemas.openxmlformats.org/markup-compatibility/2006" xmlns:aink="http://schemas.microsoft.com/office/drawing/2016/ink" xmlns:am3d="http://schemas.microsoft.com/office/drawing/2017/model3d" xmlns:o="urn:schemas-microsoft-com:office:office" xmlns:r="http://schemas.openxmlformats.org/officeDocument/2006/relationships" xmlns:m="http://schemas.openxmlformats.org/officeDocument/2006/math" xmlns:v="urn:schemas-microsoft-com:vml" xmlns:wp14="http://schemas.microsoft.com/office/word/2010/wordprocessingDrawing" xmlns:wp="http://schemas.openxmlformats.org/drawingml/2006/wordprocessingDrawing" xmlns:w10="urn:schemas-microsoft-com:office:word" xmlns:w="http://schemas.openxmlformats.org/wordprocessingml/2006/main" xmlns:w14="http://schemas.microsoft.com/office/word/2010/wordml" xmlns:w15="http://schemas.microsoft.com/office/word/2012/wordml" xmlns:w16cex="http://schemas.microsoft.com/office/word/2018/wordml/cex" xmlns:w16cid="http://schemas.microsoft.com/office/word/2016/wordml/cid" xmlns:w16="http://schemas.microsoft.com/office/word/2018/wordml" xmlns:w16sdtdh="http://schemas.microsoft.com/office/word/2020/wordml/sdtdatahash" xmlns:w16se="http://schemas.microsoft.com/office/word/2015/wordml/symex" xmlns:wpg="http://schemas.microsoft.com/office/word/2010/wordprocessingGroup" xmlns:wpi="http://schemas.microsoft.com/office/word/2010/wordprocessingInk" xmlns:wne="http://schemas.microsoft.com/office/word/2006/wordml" xmlns:wps="http://schemas.microsoft.com/office/word/2010/wordprocessingShape" mc:Ignorable="w14 w15 w16se w16cid w16 w16cex w16sdtdh wp14">
+<w:hdr xmlns:wpc="http://schemas.microsoft.com/office/word/2010/wordprocessingCanvas" xmlns:cx="http://schemas.microsoft.com/office/drawing/2014/chartex" xmlns:cx1="http://schemas.microsoft.com/office/drawing/2015/9/8/chartex" xmlns:cx2="http://schemas.microsoft.com/office/drawing/2015/10/21/chartex" xmlns:cx3="http://schemas.microsoft.com/office/drawing/2016/5/9/chartex" xmlns:cx4="http://schemas.microsoft.com/office/drawing/2016/5/10/chartex" xmlns:cx5="http://schemas.microsoft.com/office/drawing/2016/5/11/chartex" xmlns:cx6="http://schemas.microsoft.com/office/drawing/2016/5/12/chartex" xmlns:cx7="http://schemas.microsoft.com/office/drawing/2016/5/13/chartex" xmlns:cx8="http://schemas.microsoft.com/office/drawing/2016/5/14/chartex" xmlns:mc="http://schemas.openxmlformats.org/markup-compatibility/2006" xmlns:aink="http://schemas.microsoft.com/office/drawing/2016/ink" xmlns:am3d="http://schemas.microsoft.com/office/drawing/2017/model3d" xmlns:o="urn:schemas-microsoft-com:office:office" xmlns:oel="http://schemas.microsoft.com/office/2019/extlst" xmlns:r="http://schemas.openxmlformats.org/officeDocument/2006/relationships" xmlns:m="http://schemas.openxmlformats.org/officeDocument/2006/math" xmlns:v="urn:schemas-microsoft-com:vml" xmlns:wp14="http://schemas.microsoft.com/office/word/2010/wordprocessingDrawing" xmlns:wp="http://schemas.openxmlformats.org/drawingml/2006/wordprocessingDrawing" xmlns:w10="urn:schemas-microsoft-com:office:word" xmlns:w="http://schemas.openxmlformats.org/wordprocessingml/2006/main" xmlns:w14="http://schemas.microsoft.com/office/word/2010/wordml" xmlns:w15="http://schemas.microsoft.com/office/word/2012/wordml" xmlns:w16cex="http://schemas.microsoft.com/office/word/2018/wordml/cex" xmlns:w16cid="http://schemas.microsoft.com/office/word/2016/wordml/cid" xmlns:w16="http://schemas.microsoft.com/office/word/2018/wordml" xmlns:w16sdtdh="http://schemas.microsoft.com/office/word/2020/wordml/sdtdatahash" xmlns:w16se="http://schemas.microsoft.com/office/word/2015/wordml/symex" xmlns:wpg="http://schemas.microsoft.com/office/word/2010/wordprocessingGroup" xmlns:wpi="http://schemas.microsoft.com/office/word/2010/wordprocessingInk" xmlns:wne="http://schemas.microsoft.com/office/word/2006/wordml" xmlns:wps="http://schemas.microsoft.com/office/word/2010/wordprocessingShape" mc:Ignorable="w14 w15 w16se w16cid w16 w16cex w16sdtdh wp14">
   <w:p>
     <w:pPr>
       <w:pStyle w:val="Header"/>
@@ -33615,7 +34925,7 @@
 </file>
 
 <file path=word/header7.xml><?xml version="1.0" encoding="utf-8"?>
-<w:hdr xmlns:wpc="http://schemas.microsoft.com/office/word/2010/wordprocessingCanvas" xmlns:cx="http://schemas.microsoft.com/office/drawing/2014/chartex" xmlns:cx1="http://schemas.microsoft.com/office/drawing/2015/9/8/chartex" xmlns:cx2="http://schemas.microsoft.com/office/drawing/2015/10/21/chartex" xmlns:cx3="http://schemas.microsoft.com/office/drawing/2016/5/9/chartex" xmlns:cx4="http://schemas.microsoft.com/office/drawing/2016/5/10/chartex" xmlns:cx5="http://schemas.microsoft.com/office/drawing/2016/5/11/chartex" xmlns:cx6="http://schemas.microsoft.com/office/drawing/2016/5/12/chartex" xmlns:cx7="http://schemas.microsoft.com/office/drawing/2016/5/13/chartex" xmlns:cx8="http://schemas.microsoft.com/office/drawing/2016/5/14/chartex" xmlns:mc="http://schemas.openxmlformats.org/markup-compatibility/2006" xmlns:aink="http://schemas.microsoft.com/office/drawing/2016/ink" xmlns:am3d="http://schemas.microsoft.com/office/drawing/2017/model3d" xmlns:o="urn:schemas-microsoft-com:office:office" xmlns:r="http://schemas.openxmlformats.org/officeDocument/2006/relationships" xmlns:m="http://schemas.openxmlformats.org/officeDocument/2006/math" xmlns:v="urn:schemas-microsoft-com:vml" xmlns:wp14="http://schemas.microsoft.com/office/word/2010/wordprocessingDrawing" xmlns:wp="http://schemas.openxmlformats.org/drawingml/2006/wordprocessingDrawing" xmlns:w10="urn:schemas-microsoft-com:office:word" xmlns:w="http://schemas.openxmlformats.org/wordprocessingml/2006/main" xmlns:w14="http://schemas.microsoft.com/office/word/2010/wordml" xmlns:w15="http://schemas.microsoft.com/office/word/2012/wordml" xmlns:w16cex="http://schemas.microsoft.com/office/word/2018/wordml/cex" xmlns:w16cid="http://schemas.microsoft.com/office/word/2016/wordml/cid" xmlns:w16="http://schemas.microsoft.com/office/word/2018/wordml" xmlns:w16sdtdh="http://schemas.microsoft.com/office/word/2020/wordml/sdtdatahash" xmlns:w16se="http://schemas.microsoft.com/office/word/2015/wordml/symex" xmlns:wpg="http://schemas.microsoft.com/office/word/2010/wordprocessingGroup" xmlns:wpi="http://schemas.microsoft.com/office/word/2010/wordprocessingInk" xmlns:wne="http://schemas.microsoft.com/office/word/2006/wordml" xmlns:wps="http://schemas.microsoft.com/office/word/2010/wordprocessingShape" mc:Ignorable="w14 w15 w16se w16cid w16 w16cex w16sdtdh wp14">
+<w:hdr xmlns:wpc="http://schemas.microsoft.com/office/word/2010/wordprocessingCanvas" xmlns:cx="http://schemas.microsoft.com/office/drawing/2014/chartex" xmlns:cx1="http://schemas.microsoft.com/office/drawing/2015/9/8/chartex" xmlns:cx2="http://schemas.microsoft.com/office/drawing/2015/10/21/chartex" xmlns:cx3="http://schemas.microsoft.com/office/drawing/2016/5/9/chartex" xmlns:cx4="http://schemas.microsoft.com/office/drawing/2016/5/10/chartex" xmlns:cx5="http://schemas.microsoft.com/office/drawing/2016/5/11/chartex" xmlns:cx6="http://schemas.microsoft.com/office/drawing/2016/5/12/chartex" xmlns:cx7="http://schemas.microsoft.com/office/drawing/2016/5/13/chartex" xmlns:cx8="http://schemas.microsoft.com/office/drawing/2016/5/14/chartex" xmlns:mc="http://schemas.openxmlformats.org/markup-compatibility/2006" xmlns:aink="http://schemas.microsoft.com/office/drawing/2016/ink" xmlns:am3d="http://schemas.microsoft.com/office/drawing/2017/model3d" xmlns:o="urn:schemas-microsoft-com:office:office" xmlns:oel="http://schemas.microsoft.com/office/2019/extlst" xmlns:r="http://schemas.openxmlformats.org/officeDocument/2006/relationships" xmlns:m="http://schemas.openxmlformats.org/officeDocument/2006/math" xmlns:v="urn:schemas-microsoft-com:vml" xmlns:wp14="http://schemas.microsoft.com/office/word/2010/wordprocessingDrawing" xmlns:wp="http://schemas.openxmlformats.org/drawingml/2006/wordprocessingDrawing" xmlns:w10="urn:schemas-microsoft-com:office:word" xmlns:w="http://schemas.openxmlformats.org/wordprocessingml/2006/main" xmlns:w14="http://schemas.microsoft.com/office/word/2010/wordml" xmlns:w15="http://schemas.microsoft.com/office/word/2012/wordml" xmlns:w16cex="http://schemas.microsoft.com/office/word/2018/wordml/cex" xmlns:w16cid="http://schemas.microsoft.com/office/word/2016/wordml/cid" xmlns:w16="http://schemas.microsoft.com/office/word/2018/wordml" xmlns:w16sdtdh="http://schemas.microsoft.com/office/word/2020/wordml/sdtdatahash" xmlns:w16se="http://schemas.microsoft.com/office/word/2015/wordml/symex" xmlns:wpg="http://schemas.microsoft.com/office/word/2010/wordprocessingGroup" xmlns:wpi="http://schemas.microsoft.com/office/word/2010/wordprocessingInk" xmlns:wne="http://schemas.microsoft.com/office/word/2006/wordml" xmlns:wps="http://schemas.microsoft.com/office/word/2010/wordprocessingShape" mc:Ignorable="w14 w15 w16se w16cid w16 w16cex w16sdtdh wp14">
   <w:p>
     <w:pPr>
       <w:pStyle w:val="Header"/>
@@ -33700,7 +35010,7 @@
           </v:handles>
           <o:lock v:ext="edit" text="t" shapetype="t"/>
         </v:shapetype>
-        <v:shape id="_x0000_s2050" type="#_x0000_t136" alt="" style="position:absolute;left:0;text-align:left;margin-left:-170.6pt;margin-top:185.1pt;width:302.4pt;height:36pt;rotation:270;z-index:-251656704;mso-wrap-edited:f;mso-width-percent:0;mso-height-percent:0;mso-position-horizontal-relative:margin;mso-position-vertical-relative:margin;mso-width-percent:0;mso-height-percent:0" o:allowincell="f" fillcolor="#7f7f7f" stroked="f">
+        <v:shape id="_x0000_s1026" type="#_x0000_t136" alt="" style="position:absolute;left:0;text-align:left;margin-left:-170.6pt;margin-top:185.1pt;width:302.4pt;height:36pt;rotation:270;z-index:-251656704;mso-wrap-edited:f;mso-width-percent:0;mso-height-percent:0;mso-position-horizontal-relative:margin;mso-position-vertical-relative:margin;mso-width-percent:0;mso-height-percent:0" o:allowincell="f" fillcolor="#7f7f7f" stroked="f">
           <v:textpath style="font-family:&quot;Times New Roman&quot;;font-size:54pt" trim="t" string="MP 2020-2021"/>
           <w10:wrap anchorx="margin" anchory="margin"/>
         </v:shape>
@@ -33711,7 +35021,7 @@
 </file>
 
 <file path=word/header8.xml><?xml version="1.0" encoding="utf-8"?>
-<w:hdr xmlns:wpc="http://schemas.microsoft.com/office/word/2010/wordprocessingCanvas" xmlns:cx="http://schemas.microsoft.com/office/drawing/2014/chartex" xmlns:cx1="http://schemas.microsoft.com/office/drawing/2015/9/8/chartex" xmlns:cx2="http://schemas.microsoft.com/office/drawing/2015/10/21/chartex" xmlns:cx3="http://schemas.microsoft.com/office/drawing/2016/5/9/chartex" xmlns:cx4="http://schemas.microsoft.com/office/drawing/2016/5/10/chartex" xmlns:cx5="http://schemas.microsoft.com/office/drawing/2016/5/11/chartex" xmlns:cx6="http://schemas.microsoft.com/office/drawing/2016/5/12/chartex" xmlns:cx7="http://schemas.microsoft.com/office/drawing/2016/5/13/chartex" xmlns:cx8="http://schemas.microsoft.com/office/drawing/2016/5/14/chartex" xmlns:mc="http://schemas.openxmlformats.org/markup-compatibility/2006" xmlns:aink="http://schemas.microsoft.com/office/drawing/2016/ink" xmlns:am3d="http://schemas.microsoft.com/office/drawing/2017/model3d" xmlns:o="urn:schemas-microsoft-com:office:office" xmlns:r="http://schemas.openxmlformats.org/officeDocument/2006/relationships" xmlns:m="http://schemas.openxmlformats.org/officeDocument/2006/math" xmlns:v="urn:schemas-microsoft-com:vml" xmlns:wp14="http://schemas.microsoft.com/office/word/2010/wordprocessingDrawing" xmlns:wp="http://schemas.openxmlformats.org/drawingml/2006/wordprocessingDrawing" xmlns:w10="urn:schemas-microsoft-com:office:word" xmlns:w="http://schemas.openxmlformats.org/wordprocessingml/2006/main" xmlns:w14="http://schemas.microsoft.com/office/word/2010/wordml" xmlns:w15="http://schemas.microsoft.com/office/word/2012/wordml" xmlns:w16cex="http://schemas.microsoft.com/office/word/2018/wordml/cex" xmlns:w16cid="http://schemas.microsoft.com/office/word/2016/wordml/cid" xmlns:w16="http://schemas.microsoft.com/office/word/2018/wordml" xmlns:w16sdtdh="http://schemas.microsoft.com/office/word/2020/wordml/sdtdatahash" xmlns:w16se="http://schemas.microsoft.com/office/word/2015/wordml/symex" xmlns:wpg="http://schemas.microsoft.com/office/word/2010/wordprocessingGroup" xmlns:wpi="http://schemas.microsoft.com/office/word/2010/wordprocessingInk" xmlns:wne="http://schemas.microsoft.com/office/word/2006/wordml" xmlns:wps="http://schemas.microsoft.com/office/word/2010/wordprocessingShape" mc:Ignorable="w14 w15 w16se w16cid w16 w16cex w16sdtdh wp14">
+<w:hdr xmlns:wpc="http://schemas.microsoft.com/office/word/2010/wordprocessingCanvas" xmlns:cx="http://schemas.microsoft.com/office/drawing/2014/chartex" xmlns:cx1="http://schemas.microsoft.com/office/drawing/2015/9/8/chartex" xmlns:cx2="http://schemas.microsoft.com/office/drawing/2015/10/21/chartex" xmlns:cx3="http://schemas.microsoft.com/office/drawing/2016/5/9/chartex" xmlns:cx4="http://schemas.microsoft.com/office/drawing/2016/5/10/chartex" xmlns:cx5="http://schemas.microsoft.com/office/drawing/2016/5/11/chartex" xmlns:cx6="http://schemas.microsoft.com/office/drawing/2016/5/12/chartex" xmlns:cx7="http://schemas.microsoft.com/office/drawing/2016/5/13/chartex" xmlns:cx8="http://schemas.microsoft.com/office/drawing/2016/5/14/chartex" xmlns:mc="http://schemas.openxmlformats.org/markup-compatibility/2006" xmlns:aink="http://schemas.microsoft.com/office/drawing/2016/ink" xmlns:am3d="http://schemas.microsoft.com/office/drawing/2017/model3d" xmlns:o="urn:schemas-microsoft-com:office:office" xmlns:oel="http://schemas.microsoft.com/office/2019/extlst" xmlns:r="http://schemas.openxmlformats.org/officeDocument/2006/relationships" xmlns:m="http://schemas.openxmlformats.org/officeDocument/2006/math" xmlns:v="urn:schemas-microsoft-com:vml" xmlns:wp14="http://schemas.microsoft.com/office/word/2010/wordprocessingDrawing" xmlns:wp="http://schemas.openxmlformats.org/drawingml/2006/wordprocessingDrawing" xmlns:w10="urn:schemas-microsoft-com:office:word" xmlns:w="http://schemas.openxmlformats.org/wordprocessingml/2006/main" xmlns:w14="http://schemas.microsoft.com/office/word/2010/wordml" xmlns:w15="http://schemas.microsoft.com/office/word/2012/wordml" xmlns:w16cex="http://schemas.microsoft.com/office/word/2018/wordml/cex" xmlns:w16cid="http://schemas.microsoft.com/office/word/2016/wordml/cid" xmlns:w16="http://schemas.microsoft.com/office/word/2018/wordml" xmlns:w16sdtdh="http://schemas.microsoft.com/office/word/2020/wordml/sdtdatahash" xmlns:w16se="http://schemas.microsoft.com/office/word/2015/wordml/symex" xmlns:wpg="http://schemas.microsoft.com/office/word/2010/wordprocessingGroup" xmlns:wpi="http://schemas.microsoft.com/office/word/2010/wordprocessingInk" xmlns:wne="http://schemas.microsoft.com/office/word/2006/wordml" xmlns:wps="http://schemas.microsoft.com/office/word/2010/wordprocessingShape" mc:Ignorable="w14 w15 w16se w16cid w16 w16cex w16sdtdh wp14">
   <w:p>
     <w:pPr>
       <w:pStyle w:val="Header"/>
@@ -33778,7 +35088,7 @@
 </file>
 
 <file path=word/header9.xml><?xml version="1.0" encoding="utf-8"?>
-<w:hdr xmlns:wpc="http://schemas.microsoft.com/office/word/2010/wordprocessingCanvas" xmlns:cx="http://schemas.microsoft.com/office/drawing/2014/chartex" xmlns:cx1="http://schemas.microsoft.com/office/drawing/2015/9/8/chartex" xmlns:cx2="http://schemas.microsoft.com/office/drawing/2015/10/21/chartex" xmlns:cx3="http://schemas.microsoft.com/office/drawing/2016/5/9/chartex" xmlns:cx4="http://schemas.microsoft.com/office/drawing/2016/5/10/chartex" xmlns:cx5="http://schemas.microsoft.com/office/drawing/2016/5/11/chartex" xmlns:cx6="http://schemas.microsoft.com/office/drawing/2016/5/12/chartex" xmlns:cx7="http://schemas.microsoft.com/office/drawing/2016/5/13/chartex" xmlns:cx8="http://schemas.microsoft.com/office/drawing/2016/5/14/chartex" xmlns:mc="http://schemas.openxmlformats.org/markup-compatibility/2006" xmlns:aink="http://schemas.microsoft.com/office/drawing/2016/ink" xmlns:am3d="http://schemas.microsoft.com/office/drawing/2017/model3d" xmlns:o="urn:schemas-microsoft-com:office:office" xmlns:r="http://schemas.openxmlformats.org/officeDocument/2006/relationships" xmlns:m="http://schemas.openxmlformats.org/officeDocument/2006/math" xmlns:v="urn:schemas-microsoft-com:vml" xmlns:wp14="http://schemas.microsoft.com/office/word/2010/wordprocessingDrawing" xmlns:wp="http://schemas.openxmlformats.org/drawingml/2006/wordprocessingDrawing" xmlns:w10="urn:schemas-microsoft-com:office:word" xmlns:w="http://schemas.openxmlformats.org/wordprocessingml/2006/main" xmlns:w14="http://schemas.microsoft.com/office/word/2010/wordml" xmlns:w15="http://schemas.microsoft.com/office/word/2012/wordml" xmlns:w16cex="http://schemas.microsoft.com/office/word/2018/wordml/cex" xmlns:w16cid="http://schemas.microsoft.com/office/word/2016/wordml/cid" xmlns:w16="http://schemas.microsoft.com/office/word/2018/wordml" xmlns:w16sdtdh="http://schemas.microsoft.com/office/word/2020/wordml/sdtdatahash" xmlns:w16se="http://schemas.microsoft.com/office/word/2015/wordml/symex" xmlns:wpg="http://schemas.microsoft.com/office/word/2010/wordprocessingGroup" xmlns:wpi="http://schemas.microsoft.com/office/word/2010/wordprocessingInk" xmlns:wne="http://schemas.microsoft.com/office/word/2006/wordml" xmlns:wps="http://schemas.microsoft.com/office/word/2010/wordprocessingShape" mc:Ignorable="w14 w15 w16se w16cid w16 w16cex w16sdtdh wp14">
+<w:hdr xmlns:wpc="http://schemas.microsoft.com/office/word/2010/wordprocessingCanvas" xmlns:cx="http://schemas.microsoft.com/office/drawing/2014/chartex" xmlns:cx1="http://schemas.microsoft.com/office/drawing/2015/9/8/chartex" xmlns:cx2="http://schemas.microsoft.com/office/drawing/2015/10/21/chartex" xmlns:cx3="http://schemas.microsoft.com/office/drawing/2016/5/9/chartex" xmlns:cx4="http://schemas.microsoft.com/office/drawing/2016/5/10/chartex" xmlns:cx5="http://schemas.microsoft.com/office/drawing/2016/5/11/chartex" xmlns:cx6="http://schemas.microsoft.com/office/drawing/2016/5/12/chartex" xmlns:cx7="http://schemas.microsoft.com/office/drawing/2016/5/13/chartex" xmlns:cx8="http://schemas.microsoft.com/office/drawing/2016/5/14/chartex" xmlns:mc="http://schemas.openxmlformats.org/markup-compatibility/2006" xmlns:aink="http://schemas.microsoft.com/office/drawing/2016/ink" xmlns:am3d="http://schemas.microsoft.com/office/drawing/2017/model3d" xmlns:o="urn:schemas-microsoft-com:office:office" xmlns:oel="http://schemas.microsoft.com/office/2019/extlst" xmlns:r="http://schemas.openxmlformats.org/officeDocument/2006/relationships" xmlns:m="http://schemas.openxmlformats.org/officeDocument/2006/math" xmlns:v="urn:schemas-microsoft-com:vml" xmlns:wp14="http://schemas.microsoft.com/office/word/2010/wordprocessingDrawing" xmlns:wp="http://schemas.openxmlformats.org/drawingml/2006/wordprocessingDrawing" xmlns:w10="urn:schemas-microsoft-com:office:word" xmlns:w="http://schemas.openxmlformats.org/wordprocessingml/2006/main" xmlns:w14="http://schemas.microsoft.com/office/word/2010/wordml" xmlns:w15="http://schemas.microsoft.com/office/word/2012/wordml" xmlns:w16cex="http://schemas.microsoft.com/office/word/2018/wordml/cex" xmlns:w16cid="http://schemas.microsoft.com/office/word/2016/wordml/cid" xmlns:w16="http://schemas.microsoft.com/office/word/2018/wordml" xmlns:w16sdtdh="http://schemas.microsoft.com/office/word/2020/wordml/sdtdatahash" xmlns:w16se="http://schemas.microsoft.com/office/word/2015/wordml/symex" xmlns:wpg="http://schemas.microsoft.com/office/word/2010/wordprocessingGroup" xmlns:wpi="http://schemas.microsoft.com/office/word/2010/wordprocessingInk" xmlns:wne="http://schemas.microsoft.com/office/word/2006/wordml" xmlns:wps="http://schemas.microsoft.com/office/word/2010/wordprocessingShape" mc:Ignorable="w14 w15 w16se w16cid w16 w16cex w16sdtdh wp14">
   <w:p>
     <w:pPr>
       <w:pStyle w:val="Header"/>
@@ -33812,7 +35122,7 @@
           </v:handles>
           <o:lock v:ext="edit" text="t" shapetype="t"/>
         </v:shapetype>
-        <v:shape id="PowerPlusWaterMarkObject71332943" o:spid="_x0000_s2049" type="#_x0000_t136" alt="" style="position:absolute;margin-left:0;margin-top:0;width:604.4pt;height:92.95pt;rotation:315;z-index:-251660800;mso-wrap-edited:f;mso-width-percent:0;mso-height-percent:0;mso-position-horizontal:center;mso-position-horizontal-relative:margin;mso-position-vertical:center;mso-position-vertical-relative:margin;mso-width-percent:0;mso-height-percent:0" o:allowincell="f" fillcolor="#7f7f7f" stroked="f">
+        <v:shape id="PowerPlusWaterMarkObject71332943" o:spid="_x0000_s1025" type="#_x0000_t136" alt="" style="position:absolute;margin-left:0;margin-top:0;width:604.4pt;height:92.95pt;rotation:315;z-index:-251660800;mso-wrap-edited:f;mso-width-percent:0;mso-height-percent:0;mso-position-horizontal:center;mso-position-horizontal-relative:margin;mso-position-vertical:center;mso-position-vertical-relative:margin;mso-width-percent:0;mso-height-percent:0" o:allowincell="f" fillcolor="#7f7f7f" stroked="f">
           <v:textpath style="font-family:&quot;Times New Roman&quot;;font-size:8pt" trim="t" string="MP CEA 15-16"/>
           <w10:wrap anchorx="margin" anchory="margin"/>
         </v:shape>
@@ -33823,7 +35133,7 @@
 </file>
 
 <file path=word/numbering.xml><?xml version="1.0" encoding="utf-8"?>
-<w:numbering xmlns:wpc="http://schemas.microsoft.com/office/word/2010/wordprocessingCanvas" xmlns:cx="http://schemas.microsoft.com/office/drawing/2014/chartex" xmlns:cx1="http://schemas.microsoft.com/office/drawing/2015/9/8/chartex" xmlns:cx2="http://schemas.microsoft.com/office/drawing/2015/10/21/chartex" xmlns:cx3="http://schemas.microsoft.com/office/drawing/2016/5/9/chartex" xmlns:cx4="http://schemas.microsoft.com/office/drawing/2016/5/10/chartex" xmlns:cx5="http://schemas.microsoft.com/office/drawing/2016/5/11/chartex" xmlns:cx6="http://schemas.microsoft.com/office/drawing/2016/5/12/chartex" xmlns:cx7="http://schemas.microsoft.com/office/drawing/2016/5/13/chartex" xmlns:cx8="http://schemas.microsoft.com/office/drawing/2016/5/14/chartex" xmlns:mc="http://schemas.openxmlformats.org/markup-compatibility/2006" xmlns:aink="http://schemas.microsoft.com/office/drawing/2016/ink" xmlns:am3d="http://schemas.microsoft.com/office/drawing/2017/model3d" xmlns:o="urn:schemas-microsoft-com:office:office" xmlns:r="http://schemas.openxmlformats.org/officeDocument/2006/relationships" xmlns:m="http://schemas.openxmlformats.org/officeDocument/2006/math" xmlns:v="urn:schemas-microsoft-com:vml" xmlns:wp14="http://schemas.microsoft.com/office/word/2010/wordprocessingDrawing" xmlns:wp="http://schemas.openxmlformats.org/drawingml/2006/wordprocessingDrawing" xmlns:w10="urn:schemas-microsoft-com:office:word" xmlns:w="http://schemas.openxmlformats.org/wordprocessingml/2006/main" xmlns:w14="http://schemas.microsoft.com/office/word/2010/wordml" xmlns:w15="http://schemas.microsoft.com/office/word/2012/wordml" xmlns:w16cex="http://schemas.microsoft.com/office/word/2018/wordml/cex" xmlns:w16cid="http://schemas.microsoft.com/office/word/2016/wordml/cid" xmlns:w16="http://schemas.microsoft.com/office/word/2018/wordml" xmlns:w16sdtdh="http://schemas.microsoft.com/office/word/2020/wordml/sdtdatahash" xmlns:w16se="http://schemas.microsoft.com/office/word/2015/wordml/symex" xmlns:wpg="http://schemas.microsoft.com/office/word/2010/wordprocessingGroup" xmlns:wpi="http://schemas.microsoft.com/office/word/2010/wordprocessingInk" xmlns:wne="http://schemas.microsoft.com/office/word/2006/wordml" xmlns:wps="http://schemas.microsoft.com/office/word/2010/wordprocessingShape" mc:Ignorable="w14 w15 w16se w16cid w16 w16cex w16sdtdh wp14">
+<w:numbering xmlns:wpc="http://schemas.microsoft.com/office/word/2010/wordprocessingCanvas" xmlns:cx="http://schemas.microsoft.com/office/drawing/2014/chartex" xmlns:cx1="http://schemas.microsoft.com/office/drawing/2015/9/8/chartex" xmlns:cx2="http://schemas.microsoft.com/office/drawing/2015/10/21/chartex" xmlns:cx3="http://schemas.microsoft.com/office/drawing/2016/5/9/chartex" xmlns:cx4="http://schemas.microsoft.com/office/drawing/2016/5/10/chartex" xmlns:cx5="http://schemas.microsoft.com/office/drawing/2016/5/11/chartex" xmlns:cx6="http://schemas.microsoft.com/office/drawing/2016/5/12/chartex" xmlns:cx7="http://schemas.microsoft.com/office/drawing/2016/5/13/chartex" xmlns:cx8="http://schemas.microsoft.com/office/drawing/2016/5/14/chartex" xmlns:mc="http://schemas.openxmlformats.org/markup-compatibility/2006" xmlns:aink="http://schemas.microsoft.com/office/drawing/2016/ink" xmlns:am3d="http://schemas.microsoft.com/office/drawing/2017/model3d" xmlns:o="urn:schemas-microsoft-com:office:office" xmlns:oel="http://schemas.microsoft.com/office/2019/extlst" xmlns:r="http://schemas.openxmlformats.org/officeDocument/2006/relationships" xmlns:m="http://schemas.openxmlformats.org/officeDocument/2006/math" xmlns:v="urn:schemas-microsoft-com:vml" xmlns:wp14="http://schemas.microsoft.com/office/word/2010/wordprocessingDrawing" xmlns:wp="http://schemas.openxmlformats.org/drawingml/2006/wordprocessingDrawing" xmlns:w10="urn:schemas-microsoft-com:office:word" xmlns:w="http://schemas.openxmlformats.org/wordprocessingml/2006/main" xmlns:w14="http://schemas.microsoft.com/office/word/2010/wordml" xmlns:w15="http://schemas.microsoft.com/office/word/2012/wordml" xmlns:w16cex="http://schemas.microsoft.com/office/word/2018/wordml/cex" xmlns:w16cid="http://schemas.microsoft.com/office/word/2016/wordml/cid" xmlns:w16="http://schemas.microsoft.com/office/word/2018/wordml" xmlns:w16sdtdh="http://schemas.microsoft.com/office/word/2020/wordml/sdtdatahash" xmlns:w16se="http://schemas.microsoft.com/office/word/2015/wordml/symex" xmlns:wpg="http://schemas.microsoft.com/office/word/2010/wordprocessingGroup" xmlns:wpi="http://schemas.microsoft.com/office/word/2010/wordprocessingInk" xmlns:wne="http://schemas.microsoft.com/office/word/2006/wordml" xmlns:wps="http://schemas.microsoft.com/office/word/2010/wordprocessingShape" mc:Ignorable="w14 w15 w16se w16cid w16 w16cex w16sdtdh wp14">
   <w:abstractNum w:abstractNumId="0" w15:restartNumberingAfterBreak="0">
     <w:nsid w:val="FFFFFFFE"/>
     <w:multiLevelType w:val="singleLevel"/>
@@ -36158,25 +37468,25 @@
       </w:pPr>
     </w:lvl>
   </w:abstractNum>
-  <w:num w:numId="1">
+  <w:num w:numId="1" w16cid:durableId="985015900">
     <w:abstractNumId w:val="12"/>
   </w:num>
-  <w:num w:numId="2">
+  <w:num w:numId="2" w16cid:durableId="1515222329">
     <w:abstractNumId w:val="17"/>
   </w:num>
-  <w:num w:numId="3">
+  <w:num w:numId="3" w16cid:durableId="863324368">
     <w:abstractNumId w:val="11"/>
   </w:num>
-  <w:num w:numId="4">
+  <w:num w:numId="4" w16cid:durableId="1656951400">
     <w:abstractNumId w:val="22"/>
   </w:num>
-  <w:num w:numId="5">
+  <w:num w:numId="5" w16cid:durableId="805776214">
     <w:abstractNumId w:val="7"/>
   </w:num>
-  <w:num w:numId="6">
+  <w:num w:numId="6" w16cid:durableId="2013948834">
     <w:abstractNumId w:val="6"/>
   </w:num>
-  <w:num w:numId="7">
+  <w:num w:numId="7" w16cid:durableId="1896505969">
     <w:abstractNumId w:val="0"/>
     <w:lvlOverride w:ilvl="0">
       <w:lvl w:ilvl="0">
@@ -36194,55 +37504,55 @@
       </w:lvl>
     </w:lvlOverride>
   </w:num>
-  <w:num w:numId="8">
+  <w:num w:numId="8" w16cid:durableId="1870138974">
     <w:abstractNumId w:val="19"/>
   </w:num>
-  <w:num w:numId="9">
+  <w:num w:numId="9" w16cid:durableId="1740513477">
     <w:abstractNumId w:val="23"/>
   </w:num>
-  <w:num w:numId="10">
+  <w:num w:numId="10" w16cid:durableId="641275902">
     <w:abstractNumId w:val="1"/>
   </w:num>
-  <w:num w:numId="11">
+  <w:num w:numId="11" w16cid:durableId="1220048530">
     <w:abstractNumId w:val="4"/>
   </w:num>
-  <w:num w:numId="12">
+  <w:num w:numId="12" w16cid:durableId="727411769">
     <w:abstractNumId w:val="8"/>
   </w:num>
-  <w:num w:numId="13">
+  <w:num w:numId="13" w16cid:durableId="350841485">
     <w:abstractNumId w:val="3"/>
   </w:num>
-  <w:num w:numId="14">
+  <w:num w:numId="14" w16cid:durableId="782378613">
     <w:abstractNumId w:val="14"/>
   </w:num>
-  <w:num w:numId="15">
+  <w:num w:numId="15" w16cid:durableId="2049328290">
     <w:abstractNumId w:val="13"/>
   </w:num>
-  <w:num w:numId="16">
+  <w:num w:numId="16" w16cid:durableId="2137748218">
     <w:abstractNumId w:val="21"/>
   </w:num>
-  <w:num w:numId="17">
+  <w:num w:numId="17" w16cid:durableId="1308632562">
     <w:abstractNumId w:val="16"/>
   </w:num>
-  <w:num w:numId="18">
+  <w:num w:numId="18" w16cid:durableId="859203240">
     <w:abstractNumId w:val="2"/>
   </w:num>
-  <w:num w:numId="19">
+  <w:num w:numId="19" w16cid:durableId="1179197330">
     <w:abstractNumId w:val="20"/>
   </w:num>
-  <w:num w:numId="20">
+  <w:num w:numId="20" w16cid:durableId="1832792373">
     <w:abstractNumId w:val="5"/>
   </w:num>
-  <w:num w:numId="21">
+  <w:num w:numId="21" w16cid:durableId="1369180056">
     <w:abstractNumId w:val="9"/>
   </w:num>
-  <w:num w:numId="22">
+  <w:num w:numId="22" w16cid:durableId="2050567992">
     <w:abstractNumId w:val="18"/>
   </w:num>
-  <w:num w:numId="23">
+  <w:num w:numId="23" w16cid:durableId="978345412">
     <w:abstractNumId w:val="15"/>
   </w:num>
-  <w:num w:numId="24">
+  <w:num w:numId="24" w16cid:durableId="2045861922">
     <w:abstractNumId w:val="10"/>
   </w:num>
 </w:numbering>
@@ -38381,6 +39691,28 @@
 </file>
 
 <file path=customXml/item1.xml><?xml version="1.0" encoding="utf-8"?>
+<?mso-contentType ?>
+<FormTemplates xmlns="http://schemas.microsoft.com/sharepoint/v3/contenttype/forms">
+  <Display>DocumentLibraryForm</Display>
+  <Edit>DocumentLibraryForm</Edit>
+  <New>DocumentLibraryForm</New>
+</FormTemplates>
+</file>
+
+<file path=customXml/item2.xml><?xml version="1.0" encoding="utf-8"?>
+<p:properties xmlns:p="http://schemas.microsoft.com/office/2006/metadata/properties" xmlns:xsi="http://www.w3.org/2001/XMLSchema-instance" xmlns:pc="http://schemas.microsoft.com/office/infopath/2007/PartnerControls">
+  <documentManagement>
+    <PublishingExpirationDate xmlns="http://schemas.microsoft.com/sharepoint/v3" xsi:nil="true"/>
+    <PublishingStartDate xmlns="http://schemas.microsoft.com/sharepoint/v3" xsi:nil="true"/>
+  </documentManagement>
+</p:properties>
+</file>
+
+<file path=customXml/item3.xml><?xml version="1.0" encoding="utf-8"?>
+<b:Sources xmlns:b="http://schemas.openxmlformats.org/officeDocument/2006/bibliography" xmlns="http://schemas.openxmlformats.org/officeDocument/2006/bibliography" SelectedStyle="/APASixthEditionOfficeOnline.xsl" StyleName="APA" Version="6"/>
+</file>
+
+<file path=customXml/item4.xml><?xml version="1.0" encoding="utf-8"?>
 <ct:contentTypeSchema xmlns:ct="http://schemas.microsoft.com/office/2006/metadata/contentType" xmlns:ma="http://schemas.microsoft.com/office/2006/metadata/properties/metaAttributes" ct:_="" ma:_="" ma:contentTypeName="Document" ma:contentTypeID="0x010100E1ACCAE32E11104EA27E1ADA4D2D0DCE" ma:contentTypeVersion="1" ma:contentTypeDescription="Create a new document." ma:contentTypeScope="" ma:versionID="6de2c8eb395a0705092b839eb736fca3">
   <xsd:schema xmlns:xsd="http://www.w3.org/2001/XMLSchema" xmlns:xs="http://www.w3.org/2001/XMLSchema" xmlns:p="http://schemas.microsoft.com/office/2006/metadata/properties" xmlns:ns1="http://schemas.microsoft.com/sharepoint/v3" targetNamespace="http://schemas.microsoft.com/office/2006/metadata/properties" ma:root="true" ma:fieldsID="ff01fac345008aa34b3a53f2166bf3c8" ns1:_="">
     <xsd:import namespace="http://schemas.microsoft.com/sharepoint/v3"/>
@@ -38512,29 +39844,33 @@
 </ct:contentTypeSchema>
 </file>
 
-<file path=customXml/item2.xml><?xml version="1.0" encoding="utf-8"?>
-<b:Sources xmlns:b="http://schemas.openxmlformats.org/officeDocument/2006/bibliography" xmlns="http://schemas.openxmlformats.org/officeDocument/2006/bibliography" SelectedStyle="/APASixthEditionOfficeOnline.xsl" StyleName="APA" Version="6"/>
+<file path=customXml/itemProps1.xml><?xml version="1.0" encoding="utf-8"?>
+<ds:datastoreItem xmlns:ds="http://schemas.openxmlformats.org/officeDocument/2006/customXml" ds:itemID="{63281942-945F-463F-A639-BA0E721DBFF1}">
+  <ds:schemaRefs>
+    <ds:schemaRef ds:uri="http://schemas.microsoft.com/sharepoint/v3/contenttype/forms"/>
+  </ds:schemaRefs>
+</ds:datastoreItem>
 </file>
 
-<file path=customXml/item3.xml><?xml version="1.0" encoding="utf-8"?>
-<p:properties xmlns:p="http://schemas.microsoft.com/office/2006/metadata/properties" xmlns:xsi="http://www.w3.org/2001/XMLSchema-instance" xmlns:pc="http://schemas.microsoft.com/office/infopath/2007/PartnerControls">
-  <documentManagement>
-    <PublishingExpirationDate xmlns="http://schemas.microsoft.com/sharepoint/v3" xsi:nil="true"/>
-    <PublishingStartDate xmlns="http://schemas.microsoft.com/sharepoint/v3" xsi:nil="true"/>
-  </documentManagement>
-</p:properties>
+<file path=customXml/itemProps2.xml><?xml version="1.0" encoding="utf-8"?>
+<ds:datastoreItem xmlns:ds="http://schemas.openxmlformats.org/officeDocument/2006/customXml" ds:itemID="{CEDB412B-6E3E-474C-8519-65EDF7261DF9}">
+  <ds:schemaRefs>
+    <ds:schemaRef ds:uri="http://schemas.microsoft.com/office/2006/metadata/properties"/>
+    <ds:schemaRef ds:uri="http://schemas.microsoft.com/office/infopath/2007/PartnerControls"/>
+    <ds:schemaRef ds:uri="http://schemas.microsoft.com/sharepoint/v3"/>
+  </ds:schemaRefs>
+</ds:datastoreItem>
 </file>
 
-<file path=customXml/item4.xml><?xml version="1.0" encoding="utf-8"?>
-<?mso-contentType ?>
-<FormTemplates xmlns="http://schemas.microsoft.com/sharepoint/v3/contenttype/forms">
-  <Display>DocumentLibraryForm</Display>
-  <Edit>DocumentLibraryForm</Edit>
-  <New>DocumentLibraryForm</New>
-</FormTemplates>
+<file path=customXml/itemProps3.xml><?xml version="1.0" encoding="utf-8"?>
+<ds:datastoreItem xmlns:ds="http://schemas.openxmlformats.org/officeDocument/2006/customXml" ds:itemID="{DDA1E47C-79D7-A74B-80D6-3246C1A6774F}">
+  <ds:schemaRefs>
+    <ds:schemaRef ds:uri="http://schemas.openxmlformats.org/officeDocument/2006/bibliography"/>
+  </ds:schemaRefs>
+</ds:datastoreItem>
 </file>
 
-<file path=customXml/itemProps1.xml><?xml version="1.0" encoding="utf-8"?>
+<file path=customXml/itemProps4.xml><?xml version="1.0" encoding="utf-8"?>
 <ds:datastoreItem xmlns:ds="http://schemas.openxmlformats.org/officeDocument/2006/customXml" ds:itemID="{C490EC95-BF0A-4B02-9F49-0536E5766E49}">
   <ds:schemaRefs>
     <ds:schemaRef ds:uri="http://schemas.microsoft.com/office/2006/metadata/contentType"/>
@@ -38550,30 +39886,4 @@
     <ds:schemaRef ds:uri="http://schemas.microsoft.com/internal/obd"/>
   </ds:schemaRefs>
 </ds:datastoreItem>
-</file>
-
-<file path=customXml/itemProps2.xml><?xml version="1.0" encoding="utf-8"?>
-<ds:datastoreItem xmlns:ds="http://schemas.openxmlformats.org/officeDocument/2006/customXml" ds:itemID="{DDA1E47C-79D7-A74B-80D6-3246C1A6774F}">
-  <ds:schemaRefs>
-    <ds:schemaRef ds:uri="http://schemas.openxmlformats.org/officeDocument/2006/bibliography"/>
-  </ds:schemaRefs>
-</ds:datastoreItem>
-</file>
-
-<file path=customXml/itemProps3.xml><?xml version="1.0" encoding="utf-8"?>
-<ds:datastoreItem xmlns:ds="http://schemas.openxmlformats.org/officeDocument/2006/customXml" ds:itemID="{CEDB412B-6E3E-474C-8519-65EDF7261DF9}">
-  <ds:schemaRefs>
-    <ds:schemaRef ds:uri="http://schemas.microsoft.com/office/2006/metadata/properties"/>
-    <ds:schemaRef ds:uri="http://schemas.microsoft.com/office/infopath/2007/PartnerControls"/>
-    <ds:schemaRef ds:uri="http://schemas.microsoft.com/sharepoint/v3"/>
-  </ds:schemaRefs>
-</ds:datastoreItem>
-</file>
-
-<file path=customXml/itemProps4.xml><?xml version="1.0" encoding="utf-8"?>
-<ds:datastoreItem xmlns:ds="http://schemas.openxmlformats.org/officeDocument/2006/customXml" ds:itemID="{63281942-945F-463F-A639-BA0E721DBFF1}">
-  <ds:schemaRefs>
-    <ds:schemaRef ds:uri="http://schemas.microsoft.com/sharepoint/v3/contenttype/forms"/>
-  </ds:schemaRefs>
-</ds:datastoreItem>
 </file>
</xml_diff>

<commit_message>
Schimbat titlu, eliminat procente, adaugat studenti responsabili
</commit_message>
<xml_diff>
--- a/FormularProiect_MP_SIA_23_24.docx
+++ b/FormularProiect_MP_SIA_23_24.docx
@@ -1,6 +1,6 @@
 
 <file path=word/document.xml><?xml version="1.0" encoding="utf-8"?>
-<w:document xmlns:wpc="http://schemas.microsoft.com/office/word/2010/wordprocessingCanvas" xmlns:cx="http://schemas.microsoft.com/office/drawing/2014/chartex" xmlns:cx1="http://schemas.microsoft.com/office/drawing/2015/9/8/chartex" xmlns:cx2="http://schemas.microsoft.com/office/drawing/2015/10/21/chartex" xmlns:cx3="http://schemas.microsoft.com/office/drawing/2016/5/9/chartex" xmlns:cx4="http://schemas.microsoft.com/office/drawing/2016/5/10/chartex" xmlns:cx5="http://schemas.microsoft.com/office/drawing/2016/5/11/chartex" xmlns:cx6="http://schemas.microsoft.com/office/drawing/2016/5/12/chartex" xmlns:cx7="http://schemas.microsoft.com/office/drawing/2016/5/13/chartex" xmlns:cx8="http://schemas.microsoft.com/office/drawing/2016/5/14/chartex" xmlns:mc="http://schemas.openxmlformats.org/markup-compatibility/2006" xmlns:aink="http://schemas.microsoft.com/office/drawing/2016/ink" xmlns:am3d="http://schemas.microsoft.com/office/drawing/2017/model3d" xmlns:o="urn:schemas-microsoft-com:office:office" xmlns:oel="http://schemas.microsoft.com/office/2019/extlst" xmlns:r="http://schemas.openxmlformats.org/officeDocument/2006/relationships" xmlns:m="http://schemas.openxmlformats.org/officeDocument/2006/math" xmlns:v="urn:schemas-microsoft-com:vml" xmlns:wp14="http://schemas.microsoft.com/office/word/2010/wordprocessingDrawing" xmlns:wp="http://schemas.openxmlformats.org/drawingml/2006/wordprocessingDrawing" xmlns:w10="urn:schemas-microsoft-com:office:word" xmlns:w="http://schemas.openxmlformats.org/wordprocessingml/2006/main" xmlns:w14="http://schemas.microsoft.com/office/word/2010/wordml" xmlns:w15="http://schemas.microsoft.com/office/word/2012/wordml" xmlns:w16cex="http://schemas.microsoft.com/office/word/2018/wordml/cex" xmlns:w16cid="http://schemas.microsoft.com/office/word/2016/wordml/cid" xmlns:w16="http://schemas.microsoft.com/office/word/2018/wordml" xmlns:w16sdtdh="http://schemas.microsoft.com/office/word/2020/wordml/sdtdatahash" xmlns:w16se="http://schemas.microsoft.com/office/word/2015/wordml/symex" xmlns:wpg="http://schemas.microsoft.com/office/word/2010/wordprocessingGroup" xmlns:wpi="http://schemas.microsoft.com/office/word/2010/wordprocessingInk" xmlns:wne="http://schemas.microsoft.com/office/word/2006/wordml" xmlns:wps="http://schemas.microsoft.com/office/word/2010/wordprocessingShape" mc:Ignorable="w14 w15 w16se w16cid w16 w16cex w16sdtdh wp14">
+<w:document xmlns:wpc="http://schemas.microsoft.com/office/word/2010/wordprocessingCanvas" xmlns:cx="http://schemas.microsoft.com/office/drawing/2014/chartex" xmlns:cx1="http://schemas.microsoft.com/office/drawing/2015/9/8/chartex" xmlns:cx2="http://schemas.microsoft.com/office/drawing/2015/10/21/chartex" xmlns:cx3="http://schemas.microsoft.com/office/drawing/2016/5/9/chartex" xmlns:cx4="http://schemas.microsoft.com/office/drawing/2016/5/10/chartex" xmlns:cx5="http://schemas.microsoft.com/office/drawing/2016/5/11/chartex" xmlns:cx6="http://schemas.microsoft.com/office/drawing/2016/5/12/chartex" xmlns:cx7="http://schemas.microsoft.com/office/drawing/2016/5/13/chartex" xmlns:cx8="http://schemas.microsoft.com/office/drawing/2016/5/14/chartex" xmlns:mc="http://schemas.openxmlformats.org/markup-compatibility/2006" xmlns:aink="http://schemas.microsoft.com/office/drawing/2016/ink" xmlns:am3d="http://schemas.microsoft.com/office/drawing/2017/model3d" xmlns:o="urn:schemas-microsoft-com:office:office" xmlns:r="http://schemas.openxmlformats.org/officeDocument/2006/relationships" xmlns:m="http://schemas.openxmlformats.org/officeDocument/2006/math" xmlns:v="urn:schemas-microsoft-com:vml" xmlns:wp14="http://schemas.microsoft.com/office/word/2010/wordprocessingDrawing" xmlns:wp="http://schemas.openxmlformats.org/drawingml/2006/wordprocessingDrawing" xmlns:w10="urn:schemas-microsoft-com:office:word" xmlns:w="http://schemas.openxmlformats.org/wordprocessingml/2006/main" xmlns:w14="http://schemas.microsoft.com/office/word/2010/wordml" xmlns:w15="http://schemas.microsoft.com/office/word/2012/wordml" xmlns:w16cex="http://schemas.microsoft.com/office/word/2018/wordml/cex" xmlns:w16cid="http://schemas.microsoft.com/office/word/2016/wordml/cid" xmlns:w16="http://schemas.microsoft.com/office/word/2018/wordml" xmlns:w16sdtdh="http://schemas.microsoft.com/office/word/2020/wordml/sdtdatahash" xmlns:w16se="http://schemas.microsoft.com/office/word/2015/wordml/symex" xmlns:wpg="http://schemas.microsoft.com/office/word/2010/wordprocessingGroup" xmlns:wpi="http://schemas.microsoft.com/office/word/2010/wordprocessingInk" xmlns:wne="http://schemas.microsoft.com/office/word/2006/wordml" xmlns:wps="http://schemas.microsoft.com/office/word/2010/wordprocessingShape" mc:Ignorable="w14 w15 w16se w16cid w16 w16cex w16sdtdh wp14">
   <w:body>
     <w:p>
       <w:pPr>
@@ -178,7 +178,7 @@
               </wp:anchor>
             </w:drawing>
           </mc:Choice>
-          <mc:Fallback>
+          <mc:Fallback xmlns:oel="http://schemas.microsoft.com/office/2019/extlst">
             <w:pict>
               <v:shapetype w14:anchorId="2F96C6AA" id="_x0000_t202" coordsize="21600,21600" o:spt="202" path="m,l,21600r21600,l21600,xe">
                 <v:stroke joinstyle="miter"/>
@@ -462,7 +462,21 @@
           <w:rFonts w:cs="Calibri"/>
           <w:lang w:val="ro-RO"/>
         </w:rPr>
-        <w:t>Smart Parking – problema locurilor de parcare</w:t>
+        <w:t>Shared</w:t>
+      </w:r>
+      <w:r>
+        <w:rPr>
+          <w:rFonts w:cs="Calibri"/>
+          <w:lang w:val="ro-RO"/>
+        </w:rPr>
+        <w:t xml:space="preserve"> Parking – </w:t>
+      </w:r>
+      <w:r>
+        <w:rPr>
+          <w:rFonts w:cs="Calibri"/>
+          <w:lang w:val="ro-RO"/>
+        </w:rPr>
+        <w:t>parcari private, facute accesibile</w:t>
       </w:r>
     </w:p>
     <w:p>
@@ -761,42 +775,6 @@
                 <w:lang w:val="ro-RO"/>
               </w:rPr>
             </w:pPr>
-            <w:r>
-              <w:rPr>
-                <w:rFonts w:cs="Calibri"/>
-                <w:b w:val="0"/>
-                <w:bCs w:val="0"/>
-                <w:kern w:val="0"/>
-                <w:sz w:val="22"/>
-                <w:szCs w:val="22"/>
-                <w:lang w:val="ro-RO"/>
-              </w:rPr>
-              <w:t xml:space="preserve"> </w:t>
-            </w:r>
-            <w:r>
-              <w:rPr>
-                <w:rFonts w:cs="Calibri"/>
-                <w:b w:val="0"/>
-                <w:bCs w:val="0"/>
-                <w:kern w:val="0"/>
-                <w:sz w:val="22"/>
-                <w:szCs w:val="22"/>
-                <w:lang w:val="ro-RO"/>
-              </w:rPr>
-              <w:t>34</w:t>
-            </w:r>
-            <w:r>
-              <w:rPr>
-                <w:rFonts w:cs="Calibri"/>
-                <w:b w:val="0"/>
-                <w:bCs w:val="0"/>
-                <w:kern w:val="0"/>
-                <w:sz w:val="22"/>
-                <w:szCs w:val="22"/>
-                <w:lang w:val="ro-RO"/>
-              </w:rPr>
-              <w:t>%</w:t>
-            </w:r>
           </w:p>
         </w:tc>
       </w:tr>
@@ -859,30 +837,6 @@
                 <w:lang w:val="ro-RO"/>
               </w:rPr>
             </w:pPr>
-            <w:r>
-              <w:rPr>
-                <w:rFonts w:cs="Calibri"/>
-                <w:b w:val="0"/>
-                <w:bCs w:val="0"/>
-                <w:kern w:val="0"/>
-                <w:sz w:val="22"/>
-                <w:szCs w:val="22"/>
-                <w:lang w:val="ro-RO"/>
-              </w:rPr>
-              <w:t>33</w:t>
-            </w:r>
-            <w:r>
-              <w:rPr>
-                <w:rFonts w:cs="Calibri"/>
-                <w:b w:val="0"/>
-                <w:bCs w:val="0"/>
-                <w:kern w:val="0"/>
-                <w:sz w:val="22"/>
-                <w:szCs w:val="22"/>
-                <w:lang w:val="ro-RO"/>
-              </w:rPr>
-              <w:t>%</w:t>
-            </w:r>
           </w:p>
         </w:tc>
       </w:tr>
@@ -945,30 +899,6 @@
                 <w:lang w:val="ro-RO"/>
               </w:rPr>
             </w:pPr>
-            <w:r>
-              <w:rPr>
-                <w:rFonts w:cs="Calibri"/>
-                <w:b w:val="0"/>
-                <w:bCs w:val="0"/>
-                <w:kern w:val="0"/>
-                <w:sz w:val="22"/>
-                <w:szCs w:val="22"/>
-                <w:lang w:val="ro-RO"/>
-              </w:rPr>
-              <w:t>33</w:t>
-            </w:r>
-            <w:r>
-              <w:rPr>
-                <w:rFonts w:cs="Calibri"/>
-                <w:b w:val="0"/>
-                <w:bCs w:val="0"/>
-                <w:kern w:val="0"/>
-                <w:sz w:val="22"/>
-                <w:szCs w:val="22"/>
-                <w:lang w:val="ro-RO"/>
-              </w:rPr>
-              <w:t>%</w:t>
-            </w:r>
           </w:p>
         </w:tc>
       </w:tr>
@@ -11443,6 +11373,14 @@
                 <w:lang w:val="ro-RO"/>
               </w:rPr>
             </w:pPr>
+            <w:r>
+              <w:rPr>
+                <w:i/>
+                <w:sz w:val="20"/>
+                <w:lang w:val="ro-RO"/>
+              </w:rPr>
+              <w:t>Duma Cosmin</w:t>
+            </w:r>
           </w:p>
         </w:tc>
       </w:tr>
@@ -11496,7 +11434,7 @@
                 <w:sz w:val="20"/>
                 <w:lang w:val="ro-RO"/>
               </w:rPr>
-              <w:t>Student I</w:t>
+              <w:t>Stafie Ștefan</w:t>
             </w:r>
           </w:p>
         </w:tc>
@@ -11547,12 +11485,11 @@
             </w:pPr>
             <w:r>
               <w:rPr>
-                <w:b/>
                 <w:i/>
                 <w:sz w:val="20"/>
                 <w:lang w:val="ro-RO"/>
               </w:rPr>
-              <w:t>…</w:t>
+              <w:t>Cozma Sebastian</w:t>
             </w:r>
           </w:p>
         </w:tc>
@@ -11607,7 +11544,7 @@
                 <w:sz w:val="20"/>
                 <w:lang w:val="ro-RO"/>
               </w:rPr>
-              <w:t>Student IV</w:t>
+              <w:t>Cozma Sebastian</w:t>
             </w:r>
           </w:p>
         </w:tc>
@@ -12773,7 +12710,7 @@
                 <w:sz w:val="20"/>
                 <w:lang w:val="ro-RO"/>
               </w:rPr>
-              <w:t>Student I</w:t>
+              <w:t>Cozma Sebastian</w:t>
             </w:r>
           </w:p>
         </w:tc>
@@ -12851,7 +12788,7 @@
                 <w:sz w:val="20"/>
                 <w:lang w:val="ro-RO"/>
               </w:rPr>
-              <w:t>Student II</w:t>
+              <w:t>Cozma Sebastian</w:t>
             </w:r>
           </w:p>
         </w:tc>
@@ -12931,7 +12868,7 @@
                 <w:sz w:val="20"/>
                 <w:lang w:val="ro-RO"/>
               </w:rPr>
-              <w:t>Student II</w:t>
+              <w:t>Stafie Ștefan</w:t>
             </w:r>
           </w:p>
         </w:tc>
@@ -13009,7 +12946,7 @@
                 <w:sz w:val="20"/>
                 <w:lang w:val="ro-RO"/>
               </w:rPr>
-              <w:t>Student IV</w:t>
+              <w:t>Duma Cosmin</w:t>
             </w:r>
           </w:p>
         </w:tc>
@@ -34240,7 +34177,7 @@
 </file>
 
 <file path=word/endnotes.xml><?xml version="1.0" encoding="utf-8"?>
-<w:endnotes xmlns:wpc="http://schemas.microsoft.com/office/word/2010/wordprocessingCanvas" xmlns:cx="http://schemas.microsoft.com/office/drawing/2014/chartex" xmlns:cx1="http://schemas.microsoft.com/office/drawing/2015/9/8/chartex" xmlns:cx2="http://schemas.microsoft.com/office/drawing/2015/10/21/chartex" xmlns:cx3="http://schemas.microsoft.com/office/drawing/2016/5/9/chartex" xmlns:cx4="http://schemas.microsoft.com/office/drawing/2016/5/10/chartex" xmlns:cx5="http://schemas.microsoft.com/office/drawing/2016/5/11/chartex" xmlns:cx6="http://schemas.microsoft.com/office/drawing/2016/5/12/chartex" xmlns:cx7="http://schemas.microsoft.com/office/drawing/2016/5/13/chartex" xmlns:cx8="http://schemas.microsoft.com/office/drawing/2016/5/14/chartex" xmlns:mc="http://schemas.openxmlformats.org/markup-compatibility/2006" xmlns:aink="http://schemas.microsoft.com/office/drawing/2016/ink" xmlns:am3d="http://schemas.microsoft.com/office/drawing/2017/model3d" xmlns:o="urn:schemas-microsoft-com:office:office" xmlns:oel="http://schemas.microsoft.com/office/2019/extlst" xmlns:r="http://schemas.openxmlformats.org/officeDocument/2006/relationships" xmlns:m="http://schemas.openxmlformats.org/officeDocument/2006/math" xmlns:v="urn:schemas-microsoft-com:vml" xmlns:wp14="http://schemas.microsoft.com/office/word/2010/wordprocessingDrawing" xmlns:wp="http://schemas.openxmlformats.org/drawingml/2006/wordprocessingDrawing" xmlns:w10="urn:schemas-microsoft-com:office:word" xmlns:w="http://schemas.openxmlformats.org/wordprocessingml/2006/main" xmlns:w14="http://schemas.microsoft.com/office/word/2010/wordml" xmlns:w15="http://schemas.microsoft.com/office/word/2012/wordml" xmlns:w16cex="http://schemas.microsoft.com/office/word/2018/wordml/cex" xmlns:w16cid="http://schemas.microsoft.com/office/word/2016/wordml/cid" xmlns:w16="http://schemas.microsoft.com/office/word/2018/wordml" xmlns:w16sdtdh="http://schemas.microsoft.com/office/word/2020/wordml/sdtdatahash" xmlns:w16se="http://schemas.microsoft.com/office/word/2015/wordml/symex" xmlns:wpg="http://schemas.microsoft.com/office/word/2010/wordprocessingGroup" xmlns:wpi="http://schemas.microsoft.com/office/word/2010/wordprocessingInk" xmlns:wne="http://schemas.microsoft.com/office/word/2006/wordml" xmlns:wps="http://schemas.microsoft.com/office/word/2010/wordprocessingShape" mc:Ignorable="w14 w15 w16se w16cid w16 w16cex w16sdtdh wp14">
+<w:endnotes xmlns:wpc="http://schemas.microsoft.com/office/word/2010/wordprocessingCanvas" xmlns:cx="http://schemas.microsoft.com/office/drawing/2014/chartex" xmlns:cx1="http://schemas.microsoft.com/office/drawing/2015/9/8/chartex" xmlns:cx2="http://schemas.microsoft.com/office/drawing/2015/10/21/chartex" xmlns:cx3="http://schemas.microsoft.com/office/drawing/2016/5/9/chartex" xmlns:cx4="http://schemas.microsoft.com/office/drawing/2016/5/10/chartex" xmlns:cx5="http://schemas.microsoft.com/office/drawing/2016/5/11/chartex" xmlns:cx6="http://schemas.microsoft.com/office/drawing/2016/5/12/chartex" xmlns:cx7="http://schemas.microsoft.com/office/drawing/2016/5/13/chartex" xmlns:cx8="http://schemas.microsoft.com/office/drawing/2016/5/14/chartex" xmlns:mc="http://schemas.openxmlformats.org/markup-compatibility/2006" xmlns:aink="http://schemas.microsoft.com/office/drawing/2016/ink" xmlns:am3d="http://schemas.microsoft.com/office/drawing/2017/model3d" xmlns:o="urn:schemas-microsoft-com:office:office" xmlns:r="http://schemas.openxmlformats.org/officeDocument/2006/relationships" xmlns:m="http://schemas.openxmlformats.org/officeDocument/2006/math" xmlns:v="urn:schemas-microsoft-com:vml" xmlns:wp14="http://schemas.microsoft.com/office/word/2010/wordprocessingDrawing" xmlns:wp="http://schemas.openxmlformats.org/drawingml/2006/wordprocessingDrawing" xmlns:w10="urn:schemas-microsoft-com:office:word" xmlns:w="http://schemas.openxmlformats.org/wordprocessingml/2006/main" xmlns:w14="http://schemas.microsoft.com/office/word/2010/wordml" xmlns:w15="http://schemas.microsoft.com/office/word/2012/wordml" xmlns:w16cex="http://schemas.microsoft.com/office/word/2018/wordml/cex" xmlns:w16cid="http://schemas.microsoft.com/office/word/2016/wordml/cid" xmlns:w16="http://schemas.microsoft.com/office/word/2018/wordml" xmlns:w16sdtdh="http://schemas.microsoft.com/office/word/2020/wordml/sdtdatahash" xmlns:w16se="http://schemas.microsoft.com/office/word/2015/wordml/symex" xmlns:wpg="http://schemas.microsoft.com/office/word/2010/wordprocessingGroup" xmlns:wpi="http://schemas.microsoft.com/office/word/2010/wordprocessingInk" xmlns:wne="http://schemas.microsoft.com/office/word/2006/wordml" xmlns:wps="http://schemas.microsoft.com/office/word/2010/wordprocessingShape" mc:Ignorable="w14 w15 w16se w16cid w16 w16cex w16sdtdh wp14">
   <w:endnote w:type="separator" w:id="-1">
     <w:p>
       <w:r>
@@ -34259,7 +34196,7 @@
 </file>
 
 <file path=word/footer1.xml><?xml version="1.0" encoding="utf-8"?>
-<w:ftr xmlns:wpc="http://schemas.microsoft.com/office/word/2010/wordprocessingCanvas" xmlns:cx="http://schemas.microsoft.com/office/drawing/2014/chartex" xmlns:cx1="http://schemas.microsoft.com/office/drawing/2015/9/8/chartex" xmlns:cx2="http://schemas.microsoft.com/office/drawing/2015/10/21/chartex" xmlns:cx3="http://schemas.microsoft.com/office/drawing/2016/5/9/chartex" xmlns:cx4="http://schemas.microsoft.com/office/drawing/2016/5/10/chartex" xmlns:cx5="http://schemas.microsoft.com/office/drawing/2016/5/11/chartex" xmlns:cx6="http://schemas.microsoft.com/office/drawing/2016/5/12/chartex" xmlns:cx7="http://schemas.microsoft.com/office/drawing/2016/5/13/chartex" xmlns:cx8="http://schemas.microsoft.com/office/drawing/2016/5/14/chartex" xmlns:mc="http://schemas.openxmlformats.org/markup-compatibility/2006" xmlns:aink="http://schemas.microsoft.com/office/drawing/2016/ink" xmlns:am3d="http://schemas.microsoft.com/office/drawing/2017/model3d" xmlns:o="urn:schemas-microsoft-com:office:office" xmlns:oel="http://schemas.microsoft.com/office/2019/extlst" xmlns:r="http://schemas.openxmlformats.org/officeDocument/2006/relationships" xmlns:m="http://schemas.openxmlformats.org/officeDocument/2006/math" xmlns:v="urn:schemas-microsoft-com:vml" xmlns:wp14="http://schemas.microsoft.com/office/word/2010/wordprocessingDrawing" xmlns:wp="http://schemas.openxmlformats.org/drawingml/2006/wordprocessingDrawing" xmlns:w10="urn:schemas-microsoft-com:office:word" xmlns:w="http://schemas.openxmlformats.org/wordprocessingml/2006/main" xmlns:w14="http://schemas.microsoft.com/office/word/2010/wordml" xmlns:w15="http://schemas.microsoft.com/office/word/2012/wordml" xmlns:w16cex="http://schemas.microsoft.com/office/word/2018/wordml/cex" xmlns:w16cid="http://schemas.microsoft.com/office/word/2016/wordml/cid" xmlns:w16="http://schemas.microsoft.com/office/word/2018/wordml" xmlns:w16sdtdh="http://schemas.microsoft.com/office/word/2020/wordml/sdtdatahash" xmlns:w16se="http://schemas.microsoft.com/office/word/2015/wordml/symex" xmlns:wpg="http://schemas.microsoft.com/office/word/2010/wordprocessingGroup" xmlns:wpi="http://schemas.microsoft.com/office/word/2010/wordprocessingInk" xmlns:wne="http://schemas.microsoft.com/office/word/2006/wordml" xmlns:wps="http://schemas.microsoft.com/office/word/2010/wordprocessingShape" mc:Ignorable="w14 w15 w16se w16cid w16 w16cex w16sdtdh wp14">
+<w:ftr xmlns:wpc="http://schemas.microsoft.com/office/word/2010/wordprocessingCanvas" xmlns:cx="http://schemas.microsoft.com/office/drawing/2014/chartex" xmlns:cx1="http://schemas.microsoft.com/office/drawing/2015/9/8/chartex" xmlns:cx2="http://schemas.microsoft.com/office/drawing/2015/10/21/chartex" xmlns:cx3="http://schemas.microsoft.com/office/drawing/2016/5/9/chartex" xmlns:cx4="http://schemas.microsoft.com/office/drawing/2016/5/10/chartex" xmlns:cx5="http://schemas.microsoft.com/office/drawing/2016/5/11/chartex" xmlns:cx6="http://schemas.microsoft.com/office/drawing/2016/5/12/chartex" xmlns:cx7="http://schemas.microsoft.com/office/drawing/2016/5/13/chartex" xmlns:cx8="http://schemas.microsoft.com/office/drawing/2016/5/14/chartex" xmlns:mc="http://schemas.openxmlformats.org/markup-compatibility/2006" xmlns:aink="http://schemas.microsoft.com/office/drawing/2016/ink" xmlns:am3d="http://schemas.microsoft.com/office/drawing/2017/model3d" xmlns:o="urn:schemas-microsoft-com:office:office" xmlns:r="http://schemas.openxmlformats.org/officeDocument/2006/relationships" xmlns:m="http://schemas.openxmlformats.org/officeDocument/2006/math" xmlns:v="urn:schemas-microsoft-com:vml" xmlns:wp14="http://schemas.microsoft.com/office/word/2010/wordprocessingDrawing" xmlns:wp="http://schemas.openxmlformats.org/drawingml/2006/wordprocessingDrawing" xmlns:w10="urn:schemas-microsoft-com:office:word" xmlns:w="http://schemas.openxmlformats.org/wordprocessingml/2006/main" xmlns:w14="http://schemas.microsoft.com/office/word/2010/wordml" xmlns:w15="http://schemas.microsoft.com/office/word/2012/wordml" xmlns:w16cex="http://schemas.microsoft.com/office/word/2018/wordml/cex" xmlns:w16cid="http://schemas.microsoft.com/office/word/2016/wordml/cid" xmlns:w16="http://schemas.microsoft.com/office/word/2018/wordml" xmlns:w16sdtdh="http://schemas.microsoft.com/office/word/2020/wordml/sdtdatahash" xmlns:w16se="http://schemas.microsoft.com/office/word/2015/wordml/symex" xmlns:wpg="http://schemas.microsoft.com/office/word/2010/wordprocessingGroup" xmlns:wpi="http://schemas.microsoft.com/office/word/2010/wordprocessingInk" xmlns:wne="http://schemas.microsoft.com/office/word/2006/wordml" xmlns:wps="http://schemas.microsoft.com/office/word/2010/wordprocessingShape" mc:Ignorable="w14 w15 w16se w16cid w16 w16cex w16sdtdh wp14">
   <w:p>
     <w:pPr>
       <w:pStyle w:val="Footer"/>
@@ -34307,7 +34244,7 @@
 </file>
 
 <file path=word/footer2.xml><?xml version="1.0" encoding="utf-8"?>
-<w:ftr xmlns:wpc="http://schemas.microsoft.com/office/word/2010/wordprocessingCanvas" xmlns:cx="http://schemas.microsoft.com/office/drawing/2014/chartex" xmlns:cx1="http://schemas.microsoft.com/office/drawing/2015/9/8/chartex" xmlns:cx2="http://schemas.microsoft.com/office/drawing/2015/10/21/chartex" xmlns:cx3="http://schemas.microsoft.com/office/drawing/2016/5/9/chartex" xmlns:cx4="http://schemas.microsoft.com/office/drawing/2016/5/10/chartex" xmlns:cx5="http://schemas.microsoft.com/office/drawing/2016/5/11/chartex" xmlns:cx6="http://schemas.microsoft.com/office/drawing/2016/5/12/chartex" xmlns:cx7="http://schemas.microsoft.com/office/drawing/2016/5/13/chartex" xmlns:cx8="http://schemas.microsoft.com/office/drawing/2016/5/14/chartex" xmlns:mc="http://schemas.openxmlformats.org/markup-compatibility/2006" xmlns:aink="http://schemas.microsoft.com/office/drawing/2016/ink" xmlns:am3d="http://schemas.microsoft.com/office/drawing/2017/model3d" xmlns:o="urn:schemas-microsoft-com:office:office" xmlns:oel="http://schemas.microsoft.com/office/2019/extlst" xmlns:r="http://schemas.openxmlformats.org/officeDocument/2006/relationships" xmlns:m="http://schemas.openxmlformats.org/officeDocument/2006/math" xmlns:v="urn:schemas-microsoft-com:vml" xmlns:wp14="http://schemas.microsoft.com/office/word/2010/wordprocessingDrawing" xmlns:wp="http://schemas.openxmlformats.org/drawingml/2006/wordprocessingDrawing" xmlns:w10="urn:schemas-microsoft-com:office:word" xmlns:w="http://schemas.openxmlformats.org/wordprocessingml/2006/main" xmlns:w14="http://schemas.microsoft.com/office/word/2010/wordml" xmlns:w15="http://schemas.microsoft.com/office/word/2012/wordml" xmlns:w16cex="http://schemas.microsoft.com/office/word/2018/wordml/cex" xmlns:w16cid="http://schemas.microsoft.com/office/word/2016/wordml/cid" xmlns:w16="http://schemas.microsoft.com/office/word/2018/wordml" xmlns:w16sdtdh="http://schemas.microsoft.com/office/word/2020/wordml/sdtdatahash" xmlns:w16se="http://schemas.microsoft.com/office/word/2015/wordml/symex" xmlns:wpg="http://schemas.microsoft.com/office/word/2010/wordprocessingGroup" xmlns:wpi="http://schemas.microsoft.com/office/word/2010/wordprocessingInk" xmlns:wne="http://schemas.microsoft.com/office/word/2006/wordml" xmlns:wps="http://schemas.microsoft.com/office/word/2010/wordprocessingShape" mc:Ignorable="w14 w15 w16se w16cid w16 w16cex w16sdtdh wp14">
+<w:ftr xmlns:wpc="http://schemas.microsoft.com/office/word/2010/wordprocessingCanvas" xmlns:cx="http://schemas.microsoft.com/office/drawing/2014/chartex" xmlns:cx1="http://schemas.microsoft.com/office/drawing/2015/9/8/chartex" xmlns:cx2="http://schemas.microsoft.com/office/drawing/2015/10/21/chartex" xmlns:cx3="http://schemas.microsoft.com/office/drawing/2016/5/9/chartex" xmlns:cx4="http://schemas.microsoft.com/office/drawing/2016/5/10/chartex" xmlns:cx5="http://schemas.microsoft.com/office/drawing/2016/5/11/chartex" xmlns:cx6="http://schemas.microsoft.com/office/drawing/2016/5/12/chartex" xmlns:cx7="http://schemas.microsoft.com/office/drawing/2016/5/13/chartex" xmlns:cx8="http://schemas.microsoft.com/office/drawing/2016/5/14/chartex" xmlns:mc="http://schemas.openxmlformats.org/markup-compatibility/2006" xmlns:aink="http://schemas.microsoft.com/office/drawing/2016/ink" xmlns:am3d="http://schemas.microsoft.com/office/drawing/2017/model3d" xmlns:o="urn:schemas-microsoft-com:office:office" xmlns:r="http://schemas.openxmlformats.org/officeDocument/2006/relationships" xmlns:m="http://schemas.openxmlformats.org/officeDocument/2006/math" xmlns:v="urn:schemas-microsoft-com:vml" xmlns:wp14="http://schemas.microsoft.com/office/word/2010/wordprocessingDrawing" xmlns:wp="http://schemas.openxmlformats.org/drawingml/2006/wordprocessingDrawing" xmlns:w10="urn:schemas-microsoft-com:office:word" xmlns:w="http://schemas.openxmlformats.org/wordprocessingml/2006/main" xmlns:w14="http://schemas.microsoft.com/office/word/2010/wordml" xmlns:w15="http://schemas.microsoft.com/office/word/2012/wordml" xmlns:w16cex="http://schemas.microsoft.com/office/word/2018/wordml/cex" xmlns:w16cid="http://schemas.microsoft.com/office/word/2016/wordml/cid" xmlns:w16="http://schemas.microsoft.com/office/word/2018/wordml" xmlns:w16sdtdh="http://schemas.microsoft.com/office/word/2020/wordml/sdtdatahash" xmlns:w16se="http://schemas.microsoft.com/office/word/2015/wordml/symex" xmlns:wpg="http://schemas.microsoft.com/office/word/2010/wordprocessingGroup" xmlns:wpi="http://schemas.microsoft.com/office/word/2010/wordprocessingInk" xmlns:wne="http://schemas.microsoft.com/office/word/2006/wordml" xmlns:wps="http://schemas.microsoft.com/office/word/2010/wordprocessingShape" mc:Ignorable="w14 w15 w16se w16cid w16 w16cex w16sdtdh wp14">
   <w:p>
     <w:pPr>
       <w:pStyle w:val="Footer"/>
@@ -34355,7 +34292,7 @@
 </file>
 
 <file path=word/footnotes.xml><?xml version="1.0" encoding="utf-8"?>
-<w:footnotes xmlns:wpc="http://schemas.microsoft.com/office/word/2010/wordprocessingCanvas" xmlns:cx="http://schemas.microsoft.com/office/drawing/2014/chartex" xmlns:cx1="http://schemas.microsoft.com/office/drawing/2015/9/8/chartex" xmlns:cx2="http://schemas.microsoft.com/office/drawing/2015/10/21/chartex" xmlns:cx3="http://schemas.microsoft.com/office/drawing/2016/5/9/chartex" xmlns:cx4="http://schemas.microsoft.com/office/drawing/2016/5/10/chartex" xmlns:cx5="http://schemas.microsoft.com/office/drawing/2016/5/11/chartex" xmlns:cx6="http://schemas.microsoft.com/office/drawing/2016/5/12/chartex" xmlns:cx7="http://schemas.microsoft.com/office/drawing/2016/5/13/chartex" xmlns:cx8="http://schemas.microsoft.com/office/drawing/2016/5/14/chartex" xmlns:mc="http://schemas.openxmlformats.org/markup-compatibility/2006" xmlns:aink="http://schemas.microsoft.com/office/drawing/2016/ink" xmlns:am3d="http://schemas.microsoft.com/office/drawing/2017/model3d" xmlns:o="urn:schemas-microsoft-com:office:office" xmlns:oel="http://schemas.microsoft.com/office/2019/extlst" xmlns:r="http://schemas.openxmlformats.org/officeDocument/2006/relationships" xmlns:m="http://schemas.openxmlformats.org/officeDocument/2006/math" xmlns:v="urn:schemas-microsoft-com:vml" xmlns:wp14="http://schemas.microsoft.com/office/word/2010/wordprocessingDrawing" xmlns:wp="http://schemas.openxmlformats.org/drawingml/2006/wordprocessingDrawing" xmlns:w10="urn:schemas-microsoft-com:office:word" xmlns:w="http://schemas.openxmlformats.org/wordprocessingml/2006/main" xmlns:w14="http://schemas.microsoft.com/office/word/2010/wordml" xmlns:w15="http://schemas.microsoft.com/office/word/2012/wordml" xmlns:w16cex="http://schemas.microsoft.com/office/word/2018/wordml/cex" xmlns:w16cid="http://schemas.microsoft.com/office/word/2016/wordml/cid" xmlns:w16="http://schemas.microsoft.com/office/word/2018/wordml" xmlns:w16sdtdh="http://schemas.microsoft.com/office/word/2020/wordml/sdtdatahash" xmlns:w16se="http://schemas.microsoft.com/office/word/2015/wordml/symex" xmlns:wpg="http://schemas.microsoft.com/office/word/2010/wordprocessingGroup" xmlns:wpi="http://schemas.microsoft.com/office/word/2010/wordprocessingInk" xmlns:wne="http://schemas.microsoft.com/office/word/2006/wordml" xmlns:wps="http://schemas.microsoft.com/office/word/2010/wordprocessingShape" mc:Ignorable="w14 w15 w16se w16cid w16 w16cex w16sdtdh wp14">
+<w:footnotes xmlns:wpc="http://schemas.microsoft.com/office/word/2010/wordprocessingCanvas" xmlns:cx="http://schemas.microsoft.com/office/drawing/2014/chartex" xmlns:cx1="http://schemas.microsoft.com/office/drawing/2015/9/8/chartex" xmlns:cx2="http://schemas.microsoft.com/office/drawing/2015/10/21/chartex" xmlns:cx3="http://schemas.microsoft.com/office/drawing/2016/5/9/chartex" xmlns:cx4="http://schemas.microsoft.com/office/drawing/2016/5/10/chartex" xmlns:cx5="http://schemas.microsoft.com/office/drawing/2016/5/11/chartex" xmlns:cx6="http://schemas.microsoft.com/office/drawing/2016/5/12/chartex" xmlns:cx7="http://schemas.microsoft.com/office/drawing/2016/5/13/chartex" xmlns:cx8="http://schemas.microsoft.com/office/drawing/2016/5/14/chartex" xmlns:mc="http://schemas.openxmlformats.org/markup-compatibility/2006" xmlns:aink="http://schemas.microsoft.com/office/drawing/2016/ink" xmlns:am3d="http://schemas.microsoft.com/office/drawing/2017/model3d" xmlns:o="urn:schemas-microsoft-com:office:office" xmlns:r="http://schemas.openxmlformats.org/officeDocument/2006/relationships" xmlns:m="http://schemas.openxmlformats.org/officeDocument/2006/math" xmlns:v="urn:schemas-microsoft-com:vml" xmlns:wp14="http://schemas.microsoft.com/office/word/2010/wordprocessingDrawing" xmlns:wp="http://schemas.openxmlformats.org/drawingml/2006/wordprocessingDrawing" xmlns:w10="urn:schemas-microsoft-com:office:word" xmlns:w="http://schemas.openxmlformats.org/wordprocessingml/2006/main" xmlns:w14="http://schemas.microsoft.com/office/word/2010/wordml" xmlns:w15="http://schemas.microsoft.com/office/word/2012/wordml" xmlns:w16cex="http://schemas.microsoft.com/office/word/2018/wordml/cex" xmlns:w16cid="http://schemas.microsoft.com/office/word/2016/wordml/cid" xmlns:w16="http://schemas.microsoft.com/office/word/2018/wordml" xmlns:w16sdtdh="http://schemas.microsoft.com/office/word/2020/wordml/sdtdatahash" xmlns:w16se="http://schemas.microsoft.com/office/word/2015/wordml/symex" xmlns:wpg="http://schemas.microsoft.com/office/word/2010/wordprocessingGroup" xmlns:wpi="http://schemas.microsoft.com/office/word/2010/wordprocessingInk" xmlns:wne="http://schemas.microsoft.com/office/word/2006/wordml" xmlns:wps="http://schemas.microsoft.com/office/word/2010/wordprocessingShape" mc:Ignorable="w14 w15 w16se w16cid w16 w16cex w16sdtdh wp14">
   <w:footnote w:type="separator" w:id="-1">
     <w:p>
       <w:r>
@@ -34742,13 +34679,7 @@
         <w:rPr>
           <w:lang w:val="fr-FR"/>
         </w:rPr>
-        <w:t xml:space="preserve"> Se va </w:t>
-      </w:r>
-      <w:r>
-        <w:rPr>
-          <w:lang w:val="fr-FR"/>
-        </w:rPr>
-        <w:t xml:space="preserve">ține cont de restricțiile de timp impuse prin </w:t>
+        <w:t xml:space="preserve"> Se va ține cont de restricțiile de timp impuse prin </w:t>
       </w:r>
       <w:r>
         <w:rPr>
@@ -34768,7 +34699,7 @@
 </file>
 
 <file path=word/header1.xml><?xml version="1.0" encoding="utf-8"?>
-<w:hdr xmlns:wpc="http://schemas.microsoft.com/office/word/2010/wordprocessingCanvas" xmlns:cx="http://schemas.microsoft.com/office/drawing/2014/chartex" xmlns:cx1="http://schemas.microsoft.com/office/drawing/2015/9/8/chartex" xmlns:cx2="http://schemas.microsoft.com/office/drawing/2015/10/21/chartex" xmlns:cx3="http://schemas.microsoft.com/office/drawing/2016/5/9/chartex" xmlns:cx4="http://schemas.microsoft.com/office/drawing/2016/5/10/chartex" xmlns:cx5="http://schemas.microsoft.com/office/drawing/2016/5/11/chartex" xmlns:cx6="http://schemas.microsoft.com/office/drawing/2016/5/12/chartex" xmlns:cx7="http://schemas.microsoft.com/office/drawing/2016/5/13/chartex" xmlns:cx8="http://schemas.microsoft.com/office/drawing/2016/5/14/chartex" xmlns:mc="http://schemas.openxmlformats.org/markup-compatibility/2006" xmlns:aink="http://schemas.microsoft.com/office/drawing/2016/ink" xmlns:am3d="http://schemas.microsoft.com/office/drawing/2017/model3d" xmlns:o="urn:schemas-microsoft-com:office:office" xmlns:oel="http://schemas.microsoft.com/office/2019/extlst" xmlns:r="http://schemas.openxmlformats.org/officeDocument/2006/relationships" xmlns:m="http://schemas.openxmlformats.org/officeDocument/2006/math" xmlns:v="urn:schemas-microsoft-com:vml" xmlns:wp14="http://schemas.microsoft.com/office/word/2010/wordprocessingDrawing" xmlns:wp="http://schemas.openxmlformats.org/drawingml/2006/wordprocessingDrawing" xmlns:w10="urn:schemas-microsoft-com:office:word" xmlns:w="http://schemas.openxmlformats.org/wordprocessingml/2006/main" xmlns:w14="http://schemas.microsoft.com/office/word/2010/wordml" xmlns:w15="http://schemas.microsoft.com/office/word/2012/wordml" xmlns:w16cex="http://schemas.microsoft.com/office/word/2018/wordml/cex" xmlns:w16cid="http://schemas.microsoft.com/office/word/2016/wordml/cid" xmlns:w16="http://schemas.microsoft.com/office/word/2018/wordml" xmlns:w16sdtdh="http://schemas.microsoft.com/office/word/2020/wordml/sdtdatahash" xmlns:w16se="http://schemas.microsoft.com/office/word/2015/wordml/symex" xmlns:wpg="http://schemas.microsoft.com/office/word/2010/wordprocessingGroup" xmlns:wpi="http://schemas.microsoft.com/office/word/2010/wordprocessingInk" xmlns:wne="http://schemas.microsoft.com/office/word/2006/wordml" xmlns:wps="http://schemas.microsoft.com/office/word/2010/wordprocessingShape" mc:Ignorable="w14 w15 w16se w16cid w16 w16cex w16sdtdh wp14">
+<w:hdr xmlns:wpc="http://schemas.microsoft.com/office/word/2010/wordprocessingCanvas" xmlns:cx="http://schemas.microsoft.com/office/drawing/2014/chartex" xmlns:cx1="http://schemas.microsoft.com/office/drawing/2015/9/8/chartex" xmlns:cx2="http://schemas.microsoft.com/office/drawing/2015/10/21/chartex" xmlns:cx3="http://schemas.microsoft.com/office/drawing/2016/5/9/chartex" xmlns:cx4="http://schemas.microsoft.com/office/drawing/2016/5/10/chartex" xmlns:cx5="http://schemas.microsoft.com/office/drawing/2016/5/11/chartex" xmlns:cx6="http://schemas.microsoft.com/office/drawing/2016/5/12/chartex" xmlns:cx7="http://schemas.microsoft.com/office/drawing/2016/5/13/chartex" xmlns:cx8="http://schemas.microsoft.com/office/drawing/2016/5/14/chartex" xmlns:mc="http://schemas.openxmlformats.org/markup-compatibility/2006" xmlns:aink="http://schemas.microsoft.com/office/drawing/2016/ink" xmlns:am3d="http://schemas.microsoft.com/office/drawing/2017/model3d" xmlns:o="urn:schemas-microsoft-com:office:office" xmlns:r="http://schemas.openxmlformats.org/officeDocument/2006/relationships" xmlns:m="http://schemas.openxmlformats.org/officeDocument/2006/math" xmlns:v="urn:schemas-microsoft-com:vml" xmlns:wp14="http://schemas.microsoft.com/office/word/2010/wordprocessingDrawing" xmlns:wp="http://schemas.openxmlformats.org/drawingml/2006/wordprocessingDrawing" xmlns:w10="urn:schemas-microsoft-com:office:word" xmlns:w="http://schemas.openxmlformats.org/wordprocessingml/2006/main" xmlns:w14="http://schemas.microsoft.com/office/word/2010/wordml" xmlns:w15="http://schemas.microsoft.com/office/word/2012/wordml" xmlns:w16cex="http://schemas.microsoft.com/office/word/2018/wordml/cex" xmlns:w16cid="http://schemas.microsoft.com/office/word/2016/wordml/cid" xmlns:w16="http://schemas.microsoft.com/office/word/2018/wordml" xmlns:w16sdtdh="http://schemas.microsoft.com/office/word/2020/wordml/sdtdatahash" xmlns:w16se="http://schemas.microsoft.com/office/word/2015/wordml/symex" xmlns:wpg="http://schemas.microsoft.com/office/word/2010/wordprocessingGroup" xmlns:wpi="http://schemas.microsoft.com/office/word/2010/wordprocessingInk" xmlns:wne="http://schemas.microsoft.com/office/word/2006/wordml" xmlns:wps="http://schemas.microsoft.com/office/word/2010/wordprocessingShape" mc:Ignorable="w14 w15 w16se w16cid w16 w16cex w16sdtdh wp14">
   <w:p>
     <w:pPr>
       <w:pStyle w:val="Header"/>
@@ -34803,7 +34734,7 @@
           </v:handles>
           <o:lock v:ext="edit" text="t" shapetype="t"/>
         </v:shapetype>
-        <v:shape id="_x0000_s1027" type="#_x0000_t136" alt="" style="position:absolute;margin-left:-171.6pt;margin-top:297.4pt;width:302.4pt;height:36pt;rotation:270;z-index:-251659776;mso-wrap-edited:f;mso-width-percent:0;mso-height-percent:0;mso-position-horizontal-relative:margin;mso-position-vertical-relative:margin;mso-width-percent:0;mso-height-percent:0" o:allowincell="f" fillcolor="#7f7f7f" stroked="f">
+        <v:shape id="_x0000_s2051" type="#_x0000_t136" alt="" style="position:absolute;margin-left:-171.6pt;margin-top:297.4pt;width:302.4pt;height:36pt;rotation:270;z-index:-251659776;mso-wrap-edited:f;mso-width-percent:0;mso-height-percent:0;mso-position-horizontal-relative:margin;mso-position-vertical-relative:margin;mso-width-percent:0;mso-height-percent:0" o:allowincell="f" fillcolor="#7f7f7f" stroked="f">
           <v:textpath style="font-family:&quot;Times New Roman&quot;;font-size:54pt" trim="t" string="MP 2020-2021"/>
           <w10:wrap anchorx="margin" anchory="margin"/>
         </v:shape>
@@ -34814,7 +34745,7 @@
 </file>
 
 <file path=word/header2.xml><?xml version="1.0" encoding="utf-8"?>
-<w:hdr xmlns:wpc="http://schemas.microsoft.com/office/word/2010/wordprocessingCanvas" xmlns:cx="http://schemas.microsoft.com/office/drawing/2014/chartex" xmlns:cx1="http://schemas.microsoft.com/office/drawing/2015/9/8/chartex" xmlns:cx2="http://schemas.microsoft.com/office/drawing/2015/10/21/chartex" xmlns:cx3="http://schemas.microsoft.com/office/drawing/2016/5/9/chartex" xmlns:cx4="http://schemas.microsoft.com/office/drawing/2016/5/10/chartex" xmlns:cx5="http://schemas.microsoft.com/office/drawing/2016/5/11/chartex" xmlns:cx6="http://schemas.microsoft.com/office/drawing/2016/5/12/chartex" xmlns:cx7="http://schemas.microsoft.com/office/drawing/2016/5/13/chartex" xmlns:cx8="http://schemas.microsoft.com/office/drawing/2016/5/14/chartex" xmlns:mc="http://schemas.openxmlformats.org/markup-compatibility/2006" xmlns:aink="http://schemas.microsoft.com/office/drawing/2016/ink" xmlns:am3d="http://schemas.microsoft.com/office/drawing/2017/model3d" xmlns:o="urn:schemas-microsoft-com:office:office" xmlns:oel="http://schemas.microsoft.com/office/2019/extlst" xmlns:r="http://schemas.openxmlformats.org/officeDocument/2006/relationships" xmlns:m="http://schemas.openxmlformats.org/officeDocument/2006/math" xmlns:v="urn:schemas-microsoft-com:vml" xmlns:wp14="http://schemas.microsoft.com/office/word/2010/wordprocessingDrawing" xmlns:wp="http://schemas.openxmlformats.org/drawingml/2006/wordprocessingDrawing" xmlns:w10="urn:schemas-microsoft-com:office:word" xmlns:w="http://schemas.openxmlformats.org/wordprocessingml/2006/main" xmlns:w14="http://schemas.microsoft.com/office/word/2010/wordml" xmlns:w15="http://schemas.microsoft.com/office/word/2012/wordml" xmlns:w16cex="http://schemas.microsoft.com/office/word/2018/wordml/cex" xmlns:w16cid="http://schemas.microsoft.com/office/word/2016/wordml/cid" xmlns:w16="http://schemas.microsoft.com/office/word/2018/wordml" xmlns:w16sdtdh="http://schemas.microsoft.com/office/word/2020/wordml/sdtdatahash" xmlns:w16se="http://schemas.microsoft.com/office/word/2015/wordml/symex" xmlns:wpg="http://schemas.microsoft.com/office/word/2010/wordprocessingGroup" xmlns:wpi="http://schemas.microsoft.com/office/word/2010/wordprocessingInk" xmlns:wne="http://schemas.microsoft.com/office/word/2006/wordml" xmlns:wps="http://schemas.microsoft.com/office/word/2010/wordprocessingShape" mc:Ignorable="w14 w15 w16se w16cid w16 w16cex w16sdtdh wp14">
+<w:hdr xmlns:wpc="http://schemas.microsoft.com/office/word/2010/wordprocessingCanvas" xmlns:cx="http://schemas.microsoft.com/office/drawing/2014/chartex" xmlns:cx1="http://schemas.microsoft.com/office/drawing/2015/9/8/chartex" xmlns:cx2="http://schemas.microsoft.com/office/drawing/2015/10/21/chartex" xmlns:cx3="http://schemas.microsoft.com/office/drawing/2016/5/9/chartex" xmlns:cx4="http://schemas.microsoft.com/office/drawing/2016/5/10/chartex" xmlns:cx5="http://schemas.microsoft.com/office/drawing/2016/5/11/chartex" xmlns:cx6="http://schemas.microsoft.com/office/drawing/2016/5/12/chartex" xmlns:cx7="http://schemas.microsoft.com/office/drawing/2016/5/13/chartex" xmlns:cx8="http://schemas.microsoft.com/office/drawing/2016/5/14/chartex" xmlns:mc="http://schemas.openxmlformats.org/markup-compatibility/2006" xmlns:aink="http://schemas.microsoft.com/office/drawing/2016/ink" xmlns:am3d="http://schemas.microsoft.com/office/drawing/2017/model3d" xmlns:o="urn:schemas-microsoft-com:office:office" xmlns:r="http://schemas.openxmlformats.org/officeDocument/2006/relationships" xmlns:m="http://schemas.openxmlformats.org/officeDocument/2006/math" xmlns:v="urn:schemas-microsoft-com:vml" xmlns:wp14="http://schemas.microsoft.com/office/word/2010/wordprocessingDrawing" xmlns:wp="http://schemas.openxmlformats.org/drawingml/2006/wordprocessingDrawing" xmlns:w10="urn:schemas-microsoft-com:office:word" xmlns:w="http://schemas.openxmlformats.org/wordprocessingml/2006/main" xmlns:w14="http://schemas.microsoft.com/office/word/2010/wordml" xmlns:w15="http://schemas.microsoft.com/office/word/2012/wordml" xmlns:w16cex="http://schemas.microsoft.com/office/word/2018/wordml/cex" xmlns:w16cid="http://schemas.microsoft.com/office/word/2016/wordml/cid" xmlns:w16="http://schemas.microsoft.com/office/word/2018/wordml" xmlns:w16sdtdh="http://schemas.microsoft.com/office/word/2020/wordml/sdtdatahash" xmlns:w16se="http://schemas.microsoft.com/office/word/2015/wordml/symex" xmlns:wpg="http://schemas.microsoft.com/office/word/2010/wordprocessingGroup" xmlns:wpi="http://schemas.microsoft.com/office/word/2010/wordprocessingInk" xmlns:wne="http://schemas.microsoft.com/office/word/2006/wordml" xmlns:wps="http://schemas.microsoft.com/office/word/2010/wordprocessingShape" mc:Ignorable="w14 w15 w16se w16cid w16 w16cex w16sdtdh wp14">
   <w:p>
     <w:pPr>
       <w:pStyle w:val="Header"/>
@@ -34828,7 +34759,7 @@
 </file>
 
 <file path=word/header3.xml><?xml version="1.0" encoding="utf-8"?>
-<w:hdr xmlns:wpc="http://schemas.microsoft.com/office/word/2010/wordprocessingCanvas" xmlns:cx="http://schemas.microsoft.com/office/drawing/2014/chartex" xmlns:cx1="http://schemas.microsoft.com/office/drawing/2015/9/8/chartex" xmlns:cx2="http://schemas.microsoft.com/office/drawing/2015/10/21/chartex" xmlns:cx3="http://schemas.microsoft.com/office/drawing/2016/5/9/chartex" xmlns:cx4="http://schemas.microsoft.com/office/drawing/2016/5/10/chartex" xmlns:cx5="http://schemas.microsoft.com/office/drawing/2016/5/11/chartex" xmlns:cx6="http://schemas.microsoft.com/office/drawing/2016/5/12/chartex" xmlns:cx7="http://schemas.microsoft.com/office/drawing/2016/5/13/chartex" xmlns:cx8="http://schemas.microsoft.com/office/drawing/2016/5/14/chartex" xmlns:mc="http://schemas.openxmlformats.org/markup-compatibility/2006" xmlns:aink="http://schemas.microsoft.com/office/drawing/2016/ink" xmlns:am3d="http://schemas.microsoft.com/office/drawing/2017/model3d" xmlns:o="urn:schemas-microsoft-com:office:office" xmlns:oel="http://schemas.microsoft.com/office/2019/extlst" xmlns:r="http://schemas.openxmlformats.org/officeDocument/2006/relationships" xmlns:m="http://schemas.openxmlformats.org/officeDocument/2006/math" xmlns:v="urn:schemas-microsoft-com:vml" xmlns:wp14="http://schemas.microsoft.com/office/word/2010/wordprocessingDrawing" xmlns:wp="http://schemas.openxmlformats.org/drawingml/2006/wordprocessingDrawing" xmlns:w10="urn:schemas-microsoft-com:office:word" xmlns:w="http://schemas.openxmlformats.org/wordprocessingml/2006/main" xmlns:w14="http://schemas.microsoft.com/office/word/2010/wordml" xmlns:w15="http://schemas.microsoft.com/office/word/2012/wordml" xmlns:w16cex="http://schemas.microsoft.com/office/word/2018/wordml/cex" xmlns:w16cid="http://schemas.microsoft.com/office/word/2016/wordml/cid" xmlns:w16="http://schemas.microsoft.com/office/word/2018/wordml" xmlns:w16sdtdh="http://schemas.microsoft.com/office/word/2020/wordml/sdtdatahash" xmlns:w16se="http://schemas.microsoft.com/office/word/2015/wordml/symex" xmlns:wpg="http://schemas.microsoft.com/office/word/2010/wordprocessingGroup" xmlns:wpi="http://schemas.microsoft.com/office/word/2010/wordprocessingInk" xmlns:wne="http://schemas.microsoft.com/office/word/2006/wordml" xmlns:wps="http://schemas.microsoft.com/office/word/2010/wordprocessingShape" mc:Ignorable="w14 w15 w16se w16cid w16 w16cex w16sdtdh wp14">
+<w:hdr xmlns:wpc="http://schemas.microsoft.com/office/word/2010/wordprocessingCanvas" xmlns:cx="http://schemas.microsoft.com/office/drawing/2014/chartex" xmlns:cx1="http://schemas.microsoft.com/office/drawing/2015/9/8/chartex" xmlns:cx2="http://schemas.microsoft.com/office/drawing/2015/10/21/chartex" xmlns:cx3="http://schemas.microsoft.com/office/drawing/2016/5/9/chartex" xmlns:cx4="http://schemas.microsoft.com/office/drawing/2016/5/10/chartex" xmlns:cx5="http://schemas.microsoft.com/office/drawing/2016/5/11/chartex" xmlns:cx6="http://schemas.microsoft.com/office/drawing/2016/5/12/chartex" xmlns:cx7="http://schemas.microsoft.com/office/drawing/2016/5/13/chartex" xmlns:cx8="http://schemas.microsoft.com/office/drawing/2016/5/14/chartex" xmlns:mc="http://schemas.openxmlformats.org/markup-compatibility/2006" xmlns:aink="http://schemas.microsoft.com/office/drawing/2016/ink" xmlns:am3d="http://schemas.microsoft.com/office/drawing/2017/model3d" xmlns:o="urn:schemas-microsoft-com:office:office" xmlns:r="http://schemas.openxmlformats.org/officeDocument/2006/relationships" xmlns:m="http://schemas.openxmlformats.org/officeDocument/2006/math" xmlns:v="urn:schemas-microsoft-com:vml" xmlns:wp14="http://schemas.microsoft.com/office/word/2010/wordprocessingDrawing" xmlns:wp="http://schemas.openxmlformats.org/drawingml/2006/wordprocessingDrawing" xmlns:w10="urn:schemas-microsoft-com:office:word" xmlns:w="http://schemas.openxmlformats.org/wordprocessingml/2006/main" xmlns:w14="http://schemas.microsoft.com/office/word/2010/wordml" xmlns:w15="http://schemas.microsoft.com/office/word/2012/wordml" xmlns:w16cex="http://schemas.microsoft.com/office/word/2018/wordml/cex" xmlns:w16cid="http://schemas.microsoft.com/office/word/2016/wordml/cid" xmlns:w16="http://schemas.microsoft.com/office/word/2018/wordml" xmlns:w16sdtdh="http://schemas.microsoft.com/office/word/2020/wordml/sdtdatahash" xmlns:w16se="http://schemas.microsoft.com/office/word/2015/wordml/symex" xmlns:wpg="http://schemas.microsoft.com/office/word/2010/wordprocessingGroup" xmlns:wpi="http://schemas.microsoft.com/office/word/2010/wordprocessingInk" xmlns:wne="http://schemas.microsoft.com/office/word/2006/wordml" xmlns:wps="http://schemas.microsoft.com/office/word/2010/wordprocessingShape" mc:Ignorable="w14 w15 w16se w16cid w16 w16cex w16sdtdh wp14">
   <w:p>
     <w:pPr>
       <w:pStyle w:val="Header"/>
@@ -34843,7 +34774,7 @@
 </file>
 
 <file path=word/header4.xml><?xml version="1.0" encoding="utf-8"?>
-<w:hdr xmlns:wpc="http://schemas.microsoft.com/office/word/2010/wordprocessingCanvas" xmlns:cx="http://schemas.microsoft.com/office/drawing/2014/chartex" xmlns:cx1="http://schemas.microsoft.com/office/drawing/2015/9/8/chartex" xmlns:cx2="http://schemas.microsoft.com/office/drawing/2015/10/21/chartex" xmlns:cx3="http://schemas.microsoft.com/office/drawing/2016/5/9/chartex" xmlns:cx4="http://schemas.microsoft.com/office/drawing/2016/5/10/chartex" xmlns:cx5="http://schemas.microsoft.com/office/drawing/2016/5/11/chartex" xmlns:cx6="http://schemas.microsoft.com/office/drawing/2016/5/12/chartex" xmlns:cx7="http://schemas.microsoft.com/office/drawing/2016/5/13/chartex" xmlns:cx8="http://schemas.microsoft.com/office/drawing/2016/5/14/chartex" xmlns:mc="http://schemas.openxmlformats.org/markup-compatibility/2006" xmlns:aink="http://schemas.microsoft.com/office/drawing/2016/ink" xmlns:am3d="http://schemas.microsoft.com/office/drawing/2017/model3d" xmlns:o="urn:schemas-microsoft-com:office:office" xmlns:oel="http://schemas.microsoft.com/office/2019/extlst" xmlns:r="http://schemas.openxmlformats.org/officeDocument/2006/relationships" xmlns:m="http://schemas.openxmlformats.org/officeDocument/2006/math" xmlns:v="urn:schemas-microsoft-com:vml" xmlns:wp14="http://schemas.microsoft.com/office/word/2010/wordprocessingDrawing" xmlns:wp="http://schemas.openxmlformats.org/drawingml/2006/wordprocessingDrawing" xmlns:w10="urn:schemas-microsoft-com:office:word" xmlns:w="http://schemas.openxmlformats.org/wordprocessingml/2006/main" xmlns:w14="http://schemas.microsoft.com/office/word/2010/wordml" xmlns:w15="http://schemas.microsoft.com/office/word/2012/wordml" xmlns:w16cex="http://schemas.microsoft.com/office/word/2018/wordml/cex" xmlns:w16cid="http://schemas.microsoft.com/office/word/2016/wordml/cid" xmlns:w16="http://schemas.microsoft.com/office/word/2018/wordml" xmlns:w16sdtdh="http://schemas.microsoft.com/office/word/2020/wordml/sdtdatahash" xmlns:w16se="http://schemas.microsoft.com/office/word/2015/wordml/symex" xmlns:wpg="http://schemas.microsoft.com/office/word/2010/wordprocessingGroup" xmlns:wpi="http://schemas.microsoft.com/office/word/2010/wordprocessingInk" xmlns:wne="http://schemas.microsoft.com/office/word/2006/wordml" xmlns:wps="http://schemas.microsoft.com/office/word/2010/wordprocessingShape" mc:Ignorable="w14 w15 w16se w16cid w16 w16cex w16sdtdh wp14">
+<w:hdr xmlns:wpc="http://schemas.microsoft.com/office/word/2010/wordprocessingCanvas" xmlns:cx="http://schemas.microsoft.com/office/drawing/2014/chartex" xmlns:cx1="http://schemas.microsoft.com/office/drawing/2015/9/8/chartex" xmlns:cx2="http://schemas.microsoft.com/office/drawing/2015/10/21/chartex" xmlns:cx3="http://schemas.microsoft.com/office/drawing/2016/5/9/chartex" xmlns:cx4="http://schemas.microsoft.com/office/drawing/2016/5/10/chartex" xmlns:cx5="http://schemas.microsoft.com/office/drawing/2016/5/11/chartex" xmlns:cx6="http://schemas.microsoft.com/office/drawing/2016/5/12/chartex" xmlns:cx7="http://schemas.microsoft.com/office/drawing/2016/5/13/chartex" xmlns:cx8="http://schemas.microsoft.com/office/drawing/2016/5/14/chartex" xmlns:mc="http://schemas.openxmlformats.org/markup-compatibility/2006" xmlns:aink="http://schemas.microsoft.com/office/drawing/2016/ink" xmlns:am3d="http://schemas.microsoft.com/office/drawing/2017/model3d" xmlns:o="urn:schemas-microsoft-com:office:office" xmlns:r="http://schemas.openxmlformats.org/officeDocument/2006/relationships" xmlns:m="http://schemas.openxmlformats.org/officeDocument/2006/math" xmlns:v="urn:schemas-microsoft-com:vml" xmlns:wp14="http://schemas.microsoft.com/office/word/2010/wordprocessingDrawing" xmlns:wp="http://schemas.openxmlformats.org/drawingml/2006/wordprocessingDrawing" xmlns:w10="urn:schemas-microsoft-com:office:word" xmlns:w="http://schemas.openxmlformats.org/wordprocessingml/2006/main" xmlns:w14="http://schemas.microsoft.com/office/word/2010/wordml" xmlns:w15="http://schemas.microsoft.com/office/word/2012/wordml" xmlns:w16cex="http://schemas.microsoft.com/office/word/2018/wordml/cex" xmlns:w16cid="http://schemas.microsoft.com/office/word/2016/wordml/cid" xmlns:w16="http://schemas.microsoft.com/office/word/2018/wordml" xmlns:w16sdtdh="http://schemas.microsoft.com/office/word/2020/wordml/sdtdatahash" xmlns:w16se="http://schemas.microsoft.com/office/word/2015/wordml/symex" xmlns:wpg="http://schemas.microsoft.com/office/word/2010/wordprocessingGroup" xmlns:wpi="http://schemas.microsoft.com/office/word/2010/wordprocessingInk" xmlns:wne="http://schemas.microsoft.com/office/word/2006/wordml" xmlns:wps="http://schemas.microsoft.com/office/word/2010/wordprocessingShape" mc:Ignorable="w14 w15 w16se w16cid w16 w16cex w16sdtdh wp14">
   <w:p>
     <w:pPr>
       <w:pStyle w:val="Header"/>
@@ -34860,7 +34791,7 @@
 </file>
 
 <file path=word/header5.xml><?xml version="1.0" encoding="utf-8"?>
-<w:hdr xmlns:wpc="http://schemas.microsoft.com/office/word/2010/wordprocessingCanvas" xmlns:cx="http://schemas.microsoft.com/office/drawing/2014/chartex" xmlns:cx1="http://schemas.microsoft.com/office/drawing/2015/9/8/chartex" xmlns:cx2="http://schemas.microsoft.com/office/drawing/2015/10/21/chartex" xmlns:cx3="http://schemas.microsoft.com/office/drawing/2016/5/9/chartex" xmlns:cx4="http://schemas.microsoft.com/office/drawing/2016/5/10/chartex" xmlns:cx5="http://schemas.microsoft.com/office/drawing/2016/5/11/chartex" xmlns:cx6="http://schemas.microsoft.com/office/drawing/2016/5/12/chartex" xmlns:cx7="http://schemas.microsoft.com/office/drawing/2016/5/13/chartex" xmlns:cx8="http://schemas.microsoft.com/office/drawing/2016/5/14/chartex" xmlns:mc="http://schemas.openxmlformats.org/markup-compatibility/2006" xmlns:aink="http://schemas.microsoft.com/office/drawing/2016/ink" xmlns:am3d="http://schemas.microsoft.com/office/drawing/2017/model3d" xmlns:o="urn:schemas-microsoft-com:office:office" xmlns:oel="http://schemas.microsoft.com/office/2019/extlst" xmlns:r="http://schemas.openxmlformats.org/officeDocument/2006/relationships" xmlns:m="http://schemas.openxmlformats.org/officeDocument/2006/math" xmlns:v="urn:schemas-microsoft-com:vml" xmlns:wp14="http://schemas.microsoft.com/office/word/2010/wordprocessingDrawing" xmlns:wp="http://schemas.openxmlformats.org/drawingml/2006/wordprocessingDrawing" xmlns:w10="urn:schemas-microsoft-com:office:word" xmlns:w="http://schemas.openxmlformats.org/wordprocessingml/2006/main" xmlns:w14="http://schemas.microsoft.com/office/word/2010/wordml" xmlns:w15="http://schemas.microsoft.com/office/word/2012/wordml" xmlns:w16cex="http://schemas.microsoft.com/office/word/2018/wordml/cex" xmlns:w16cid="http://schemas.microsoft.com/office/word/2016/wordml/cid" xmlns:w16="http://schemas.microsoft.com/office/word/2018/wordml" xmlns:w16sdtdh="http://schemas.microsoft.com/office/word/2020/wordml/sdtdatahash" xmlns:w16se="http://schemas.microsoft.com/office/word/2015/wordml/symex" xmlns:wpg="http://schemas.microsoft.com/office/word/2010/wordprocessingGroup" xmlns:wpi="http://schemas.microsoft.com/office/word/2010/wordprocessingInk" xmlns:wne="http://schemas.microsoft.com/office/word/2006/wordml" xmlns:wps="http://schemas.microsoft.com/office/word/2010/wordprocessingShape" mc:Ignorable="w14 w15 w16se w16cid w16 w16cex w16sdtdh wp14">
+<w:hdr xmlns:wpc="http://schemas.microsoft.com/office/word/2010/wordprocessingCanvas" xmlns:cx="http://schemas.microsoft.com/office/drawing/2014/chartex" xmlns:cx1="http://schemas.microsoft.com/office/drawing/2015/9/8/chartex" xmlns:cx2="http://schemas.microsoft.com/office/drawing/2015/10/21/chartex" xmlns:cx3="http://schemas.microsoft.com/office/drawing/2016/5/9/chartex" xmlns:cx4="http://schemas.microsoft.com/office/drawing/2016/5/10/chartex" xmlns:cx5="http://schemas.microsoft.com/office/drawing/2016/5/11/chartex" xmlns:cx6="http://schemas.microsoft.com/office/drawing/2016/5/12/chartex" xmlns:cx7="http://schemas.microsoft.com/office/drawing/2016/5/13/chartex" xmlns:cx8="http://schemas.microsoft.com/office/drawing/2016/5/14/chartex" xmlns:mc="http://schemas.openxmlformats.org/markup-compatibility/2006" xmlns:aink="http://schemas.microsoft.com/office/drawing/2016/ink" xmlns:am3d="http://schemas.microsoft.com/office/drawing/2017/model3d" xmlns:o="urn:schemas-microsoft-com:office:office" xmlns:r="http://schemas.openxmlformats.org/officeDocument/2006/relationships" xmlns:m="http://schemas.openxmlformats.org/officeDocument/2006/math" xmlns:v="urn:schemas-microsoft-com:vml" xmlns:wp14="http://schemas.microsoft.com/office/word/2010/wordprocessingDrawing" xmlns:wp="http://schemas.openxmlformats.org/drawingml/2006/wordprocessingDrawing" xmlns:w10="urn:schemas-microsoft-com:office:word" xmlns:w="http://schemas.openxmlformats.org/wordprocessingml/2006/main" xmlns:w14="http://schemas.microsoft.com/office/word/2010/wordml" xmlns:w15="http://schemas.microsoft.com/office/word/2012/wordml" xmlns:w16cex="http://schemas.microsoft.com/office/word/2018/wordml/cex" xmlns:w16cid="http://schemas.microsoft.com/office/word/2016/wordml/cid" xmlns:w16="http://schemas.microsoft.com/office/word/2018/wordml" xmlns:w16sdtdh="http://schemas.microsoft.com/office/word/2020/wordml/sdtdatahash" xmlns:w16se="http://schemas.microsoft.com/office/word/2015/wordml/symex" xmlns:wpg="http://schemas.microsoft.com/office/word/2010/wordprocessingGroup" xmlns:wpi="http://schemas.microsoft.com/office/word/2010/wordprocessingInk" xmlns:wne="http://schemas.microsoft.com/office/word/2006/wordml" xmlns:wps="http://schemas.microsoft.com/office/word/2010/wordprocessingShape" mc:Ignorable="w14 w15 w16se w16cid w16 w16cex w16sdtdh wp14">
   <w:p>
     <w:pPr>
       <w:pStyle w:val="Header"/>
@@ -34911,7 +34842,7 @@
 </file>
 
 <file path=word/header6.xml><?xml version="1.0" encoding="utf-8"?>
-<w:hdr xmlns:wpc="http://schemas.microsoft.com/office/word/2010/wordprocessingCanvas" xmlns:cx="http://schemas.microsoft.com/office/drawing/2014/chartex" xmlns:cx1="http://schemas.microsoft.com/office/drawing/2015/9/8/chartex" xmlns:cx2="http://schemas.microsoft.com/office/drawing/2015/10/21/chartex" xmlns:cx3="http://schemas.microsoft.com/office/drawing/2016/5/9/chartex" xmlns:cx4="http://schemas.microsoft.com/office/drawing/2016/5/10/chartex" xmlns:cx5="http://schemas.microsoft.com/office/drawing/2016/5/11/chartex" xmlns:cx6="http://schemas.microsoft.com/office/drawing/2016/5/12/chartex" xmlns:cx7="http://schemas.microsoft.com/office/drawing/2016/5/13/chartex" xmlns:cx8="http://schemas.microsoft.com/office/drawing/2016/5/14/chartex" xmlns:mc="http://schemas.openxmlformats.org/markup-compatibility/2006" xmlns:aink="http://schemas.microsoft.com/office/drawing/2016/ink" xmlns:am3d="http://schemas.microsoft.com/office/drawing/2017/model3d" xmlns:o="urn:schemas-microsoft-com:office:office" xmlns:oel="http://schemas.microsoft.com/office/2019/extlst" xmlns:r="http://schemas.openxmlformats.org/officeDocument/2006/relationships" xmlns:m="http://schemas.openxmlformats.org/officeDocument/2006/math" xmlns:v="urn:schemas-microsoft-com:vml" xmlns:wp14="http://schemas.microsoft.com/office/word/2010/wordprocessingDrawing" xmlns:wp="http://schemas.openxmlformats.org/drawingml/2006/wordprocessingDrawing" xmlns:w10="urn:schemas-microsoft-com:office:word" xmlns:w="http://schemas.openxmlformats.org/wordprocessingml/2006/main" xmlns:w14="http://schemas.microsoft.com/office/word/2010/wordml" xmlns:w15="http://schemas.microsoft.com/office/word/2012/wordml" xmlns:w16cex="http://schemas.microsoft.com/office/word/2018/wordml/cex" xmlns:w16cid="http://schemas.microsoft.com/office/word/2016/wordml/cid" xmlns:w16="http://schemas.microsoft.com/office/word/2018/wordml" xmlns:w16sdtdh="http://schemas.microsoft.com/office/word/2020/wordml/sdtdatahash" xmlns:w16se="http://schemas.microsoft.com/office/word/2015/wordml/symex" xmlns:wpg="http://schemas.microsoft.com/office/word/2010/wordprocessingGroup" xmlns:wpi="http://schemas.microsoft.com/office/word/2010/wordprocessingInk" xmlns:wne="http://schemas.microsoft.com/office/word/2006/wordml" xmlns:wps="http://schemas.microsoft.com/office/word/2010/wordprocessingShape" mc:Ignorable="w14 w15 w16se w16cid w16 w16cex w16sdtdh wp14">
+<w:hdr xmlns:wpc="http://schemas.microsoft.com/office/word/2010/wordprocessingCanvas" xmlns:cx="http://schemas.microsoft.com/office/drawing/2014/chartex" xmlns:cx1="http://schemas.microsoft.com/office/drawing/2015/9/8/chartex" xmlns:cx2="http://schemas.microsoft.com/office/drawing/2015/10/21/chartex" xmlns:cx3="http://schemas.microsoft.com/office/drawing/2016/5/9/chartex" xmlns:cx4="http://schemas.microsoft.com/office/drawing/2016/5/10/chartex" xmlns:cx5="http://schemas.microsoft.com/office/drawing/2016/5/11/chartex" xmlns:cx6="http://schemas.microsoft.com/office/drawing/2016/5/12/chartex" xmlns:cx7="http://schemas.microsoft.com/office/drawing/2016/5/13/chartex" xmlns:cx8="http://schemas.microsoft.com/office/drawing/2016/5/14/chartex" xmlns:mc="http://schemas.openxmlformats.org/markup-compatibility/2006" xmlns:aink="http://schemas.microsoft.com/office/drawing/2016/ink" xmlns:am3d="http://schemas.microsoft.com/office/drawing/2017/model3d" xmlns:o="urn:schemas-microsoft-com:office:office" xmlns:r="http://schemas.openxmlformats.org/officeDocument/2006/relationships" xmlns:m="http://schemas.openxmlformats.org/officeDocument/2006/math" xmlns:v="urn:schemas-microsoft-com:vml" xmlns:wp14="http://schemas.microsoft.com/office/word/2010/wordprocessingDrawing" xmlns:wp="http://schemas.openxmlformats.org/drawingml/2006/wordprocessingDrawing" xmlns:w10="urn:schemas-microsoft-com:office:word" xmlns:w="http://schemas.openxmlformats.org/wordprocessingml/2006/main" xmlns:w14="http://schemas.microsoft.com/office/word/2010/wordml" xmlns:w15="http://schemas.microsoft.com/office/word/2012/wordml" xmlns:w16cex="http://schemas.microsoft.com/office/word/2018/wordml/cex" xmlns:w16cid="http://schemas.microsoft.com/office/word/2016/wordml/cid" xmlns:w16="http://schemas.microsoft.com/office/word/2018/wordml" xmlns:w16sdtdh="http://schemas.microsoft.com/office/word/2020/wordml/sdtdatahash" xmlns:w16se="http://schemas.microsoft.com/office/word/2015/wordml/symex" xmlns:wpg="http://schemas.microsoft.com/office/word/2010/wordprocessingGroup" xmlns:wpi="http://schemas.microsoft.com/office/word/2010/wordprocessingInk" xmlns:wne="http://schemas.microsoft.com/office/word/2006/wordml" xmlns:wps="http://schemas.microsoft.com/office/word/2010/wordprocessingShape" mc:Ignorable="w14 w15 w16se w16cid w16 w16cex w16sdtdh wp14">
   <w:p>
     <w:pPr>
       <w:pStyle w:val="Header"/>
@@ -34925,7 +34856,7 @@
 </file>
 
 <file path=word/header7.xml><?xml version="1.0" encoding="utf-8"?>
-<w:hdr xmlns:wpc="http://schemas.microsoft.com/office/word/2010/wordprocessingCanvas" xmlns:cx="http://schemas.microsoft.com/office/drawing/2014/chartex" xmlns:cx1="http://schemas.microsoft.com/office/drawing/2015/9/8/chartex" xmlns:cx2="http://schemas.microsoft.com/office/drawing/2015/10/21/chartex" xmlns:cx3="http://schemas.microsoft.com/office/drawing/2016/5/9/chartex" xmlns:cx4="http://schemas.microsoft.com/office/drawing/2016/5/10/chartex" xmlns:cx5="http://schemas.microsoft.com/office/drawing/2016/5/11/chartex" xmlns:cx6="http://schemas.microsoft.com/office/drawing/2016/5/12/chartex" xmlns:cx7="http://schemas.microsoft.com/office/drawing/2016/5/13/chartex" xmlns:cx8="http://schemas.microsoft.com/office/drawing/2016/5/14/chartex" xmlns:mc="http://schemas.openxmlformats.org/markup-compatibility/2006" xmlns:aink="http://schemas.microsoft.com/office/drawing/2016/ink" xmlns:am3d="http://schemas.microsoft.com/office/drawing/2017/model3d" xmlns:o="urn:schemas-microsoft-com:office:office" xmlns:oel="http://schemas.microsoft.com/office/2019/extlst" xmlns:r="http://schemas.openxmlformats.org/officeDocument/2006/relationships" xmlns:m="http://schemas.openxmlformats.org/officeDocument/2006/math" xmlns:v="urn:schemas-microsoft-com:vml" xmlns:wp14="http://schemas.microsoft.com/office/word/2010/wordprocessingDrawing" xmlns:wp="http://schemas.openxmlformats.org/drawingml/2006/wordprocessingDrawing" xmlns:w10="urn:schemas-microsoft-com:office:word" xmlns:w="http://schemas.openxmlformats.org/wordprocessingml/2006/main" xmlns:w14="http://schemas.microsoft.com/office/word/2010/wordml" xmlns:w15="http://schemas.microsoft.com/office/word/2012/wordml" xmlns:w16cex="http://schemas.microsoft.com/office/word/2018/wordml/cex" xmlns:w16cid="http://schemas.microsoft.com/office/word/2016/wordml/cid" xmlns:w16="http://schemas.microsoft.com/office/word/2018/wordml" xmlns:w16sdtdh="http://schemas.microsoft.com/office/word/2020/wordml/sdtdatahash" xmlns:w16se="http://schemas.microsoft.com/office/word/2015/wordml/symex" xmlns:wpg="http://schemas.microsoft.com/office/word/2010/wordprocessingGroup" xmlns:wpi="http://schemas.microsoft.com/office/word/2010/wordprocessingInk" xmlns:wne="http://schemas.microsoft.com/office/word/2006/wordml" xmlns:wps="http://schemas.microsoft.com/office/word/2010/wordprocessingShape" mc:Ignorable="w14 w15 w16se w16cid w16 w16cex w16sdtdh wp14">
+<w:hdr xmlns:wpc="http://schemas.microsoft.com/office/word/2010/wordprocessingCanvas" xmlns:cx="http://schemas.microsoft.com/office/drawing/2014/chartex" xmlns:cx1="http://schemas.microsoft.com/office/drawing/2015/9/8/chartex" xmlns:cx2="http://schemas.microsoft.com/office/drawing/2015/10/21/chartex" xmlns:cx3="http://schemas.microsoft.com/office/drawing/2016/5/9/chartex" xmlns:cx4="http://schemas.microsoft.com/office/drawing/2016/5/10/chartex" xmlns:cx5="http://schemas.microsoft.com/office/drawing/2016/5/11/chartex" xmlns:cx6="http://schemas.microsoft.com/office/drawing/2016/5/12/chartex" xmlns:cx7="http://schemas.microsoft.com/office/drawing/2016/5/13/chartex" xmlns:cx8="http://schemas.microsoft.com/office/drawing/2016/5/14/chartex" xmlns:mc="http://schemas.openxmlformats.org/markup-compatibility/2006" xmlns:aink="http://schemas.microsoft.com/office/drawing/2016/ink" xmlns:am3d="http://schemas.microsoft.com/office/drawing/2017/model3d" xmlns:o="urn:schemas-microsoft-com:office:office" xmlns:r="http://schemas.openxmlformats.org/officeDocument/2006/relationships" xmlns:m="http://schemas.openxmlformats.org/officeDocument/2006/math" xmlns:v="urn:schemas-microsoft-com:vml" xmlns:wp14="http://schemas.microsoft.com/office/word/2010/wordprocessingDrawing" xmlns:wp="http://schemas.openxmlformats.org/drawingml/2006/wordprocessingDrawing" xmlns:w10="urn:schemas-microsoft-com:office:word" xmlns:w="http://schemas.openxmlformats.org/wordprocessingml/2006/main" xmlns:w14="http://schemas.microsoft.com/office/word/2010/wordml" xmlns:w15="http://schemas.microsoft.com/office/word/2012/wordml" xmlns:w16cex="http://schemas.microsoft.com/office/word/2018/wordml/cex" xmlns:w16cid="http://schemas.microsoft.com/office/word/2016/wordml/cid" xmlns:w16="http://schemas.microsoft.com/office/word/2018/wordml" xmlns:w16sdtdh="http://schemas.microsoft.com/office/word/2020/wordml/sdtdatahash" xmlns:w16se="http://schemas.microsoft.com/office/word/2015/wordml/symex" xmlns:wpg="http://schemas.microsoft.com/office/word/2010/wordprocessingGroup" xmlns:wpi="http://schemas.microsoft.com/office/word/2010/wordprocessingInk" xmlns:wne="http://schemas.microsoft.com/office/word/2006/wordml" xmlns:wps="http://schemas.microsoft.com/office/word/2010/wordprocessingShape" mc:Ignorable="w14 w15 w16se w16cid w16 w16cex w16sdtdh wp14">
   <w:p>
     <w:pPr>
       <w:pStyle w:val="Header"/>
@@ -35010,7 +34941,7 @@
           </v:handles>
           <o:lock v:ext="edit" text="t" shapetype="t"/>
         </v:shapetype>
-        <v:shape id="_x0000_s1026" type="#_x0000_t136" alt="" style="position:absolute;left:0;text-align:left;margin-left:-170.6pt;margin-top:185.1pt;width:302.4pt;height:36pt;rotation:270;z-index:-251656704;mso-wrap-edited:f;mso-width-percent:0;mso-height-percent:0;mso-position-horizontal-relative:margin;mso-position-vertical-relative:margin;mso-width-percent:0;mso-height-percent:0" o:allowincell="f" fillcolor="#7f7f7f" stroked="f">
+        <v:shape id="_x0000_s2050" type="#_x0000_t136" alt="" style="position:absolute;left:0;text-align:left;margin-left:-170.6pt;margin-top:185.1pt;width:302.4pt;height:36pt;rotation:270;z-index:-251656704;mso-wrap-edited:f;mso-width-percent:0;mso-height-percent:0;mso-position-horizontal-relative:margin;mso-position-vertical-relative:margin;mso-width-percent:0;mso-height-percent:0" o:allowincell="f" fillcolor="#7f7f7f" stroked="f">
           <v:textpath style="font-family:&quot;Times New Roman&quot;;font-size:54pt" trim="t" string="MP 2020-2021"/>
           <w10:wrap anchorx="margin" anchory="margin"/>
         </v:shape>
@@ -35021,7 +34952,7 @@
 </file>
 
 <file path=word/header8.xml><?xml version="1.0" encoding="utf-8"?>
-<w:hdr xmlns:wpc="http://schemas.microsoft.com/office/word/2010/wordprocessingCanvas" xmlns:cx="http://schemas.microsoft.com/office/drawing/2014/chartex" xmlns:cx1="http://schemas.microsoft.com/office/drawing/2015/9/8/chartex" xmlns:cx2="http://schemas.microsoft.com/office/drawing/2015/10/21/chartex" xmlns:cx3="http://schemas.microsoft.com/office/drawing/2016/5/9/chartex" xmlns:cx4="http://schemas.microsoft.com/office/drawing/2016/5/10/chartex" xmlns:cx5="http://schemas.microsoft.com/office/drawing/2016/5/11/chartex" xmlns:cx6="http://schemas.microsoft.com/office/drawing/2016/5/12/chartex" xmlns:cx7="http://schemas.microsoft.com/office/drawing/2016/5/13/chartex" xmlns:cx8="http://schemas.microsoft.com/office/drawing/2016/5/14/chartex" xmlns:mc="http://schemas.openxmlformats.org/markup-compatibility/2006" xmlns:aink="http://schemas.microsoft.com/office/drawing/2016/ink" xmlns:am3d="http://schemas.microsoft.com/office/drawing/2017/model3d" xmlns:o="urn:schemas-microsoft-com:office:office" xmlns:oel="http://schemas.microsoft.com/office/2019/extlst" xmlns:r="http://schemas.openxmlformats.org/officeDocument/2006/relationships" xmlns:m="http://schemas.openxmlformats.org/officeDocument/2006/math" xmlns:v="urn:schemas-microsoft-com:vml" xmlns:wp14="http://schemas.microsoft.com/office/word/2010/wordprocessingDrawing" xmlns:wp="http://schemas.openxmlformats.org/drawingml/2006/wordprocessingDrawing" xmlns:w10="urn:schemas-microsoft-com:office:word" xmlns:w="http://schemas.openxmlformats.org/wordprocessingml/2006/main" xmlns:w14="http://schemas.microsoft.com/office/word/2010/wordml" xmlns:w15="http://schemas.microsoft.com/office/word/2012/wordml" xmlns:w16cex="http://schemas.microsoft.com/office/word/2018/wordml/cex" xmlns:w16cid="http://schemas.microsoft.com/office/word/2016/wordml/cid" xmlns:w16="http://schemas.microsoft.com/office/word/2018/wordml" xmlns:w16sdtdh="http://schemas.microsoft.com/office/word/2020/wordml/sdtdatahash" xmlns:w16se="http://schemas.microsoft.com/office/word/2015/wordml/symex" xmlns:wpg="http://schemas.microsoft.com/office/word/2010/wordprocessingGroup" xmlns:wpi="http://schemas.microsoft.com/office/word/2010/wordprocessingInk" xmlns:wne="http://schemas.microsoft.com/office/word/2006/wordml" xmlns:wps="http://schemas.microsoft.com/office/word/2010/wordprocessingShape" mc:Ignorable="w14 w15 w16se w16cid w16 w16cex w16sdtdh wp14">
+<w:hdr xmlns:wpc="http://schemas.microsoft.com/office/word/2010/wordprocessingCanvas" xmlns:cx="http://schemas.microsoft.com/office/drawing/2014/chartex" xmlns:cx1="http://schemas.microsoft.com/office/drawing/2015/9/8/chartex" xmlns:cx2="http://schemas.microsoft.com/office/drawing/2015/10/21/chartex" xmlns:cx3="http://schemas.microsoft.com/office/drawing/2016/5/9/chartex" xmlns:cx4="http://schemas.microsoft.com/office/drawing/2016/5/10/chartex" xmlns:cx5="http://schemas.microsoft.com/office/drawing/2016/5/11/chartex" xmlns:cx6="http://schemas.microsoft.com/office/drawing/2016/5/12/chartex" xmlns:cx7="http://schemas.microsoft.com/office/drawing/2016/5/13/chartex" xmlns:cx8="http://schemas.microsoft.com/office/drawing/2016/5/14/chartex" xmlns:mc="http://schemas.openxmlformats.org/markup-compatibility/2006" xmlns:aink="http://schemas.microsoft.com/office/drawing/2016/ink" xmlns:am3d="http://schemas.microsoft.com/office/drawing/2017/model3d" xmlns:o="urn:schemas-microsoft-com:office:office" xmlns:r="http://schemas.openxmlformats.org/officeDocument/2006/relationships" xmlns:m="http://schemas.openxmlformats.org/officeDocument/2006/math" xmlns:v="urn:schemas-microsoft-com:vml" xmlns:wp14="http://schemas.microsoft.com/office/word/2010/wordprocessingDrawing" xmlns:wp="http://schemas.openxmlformats.org/drawingml/2006/wordprocessingDrawing" xmlns:w10="urn:schemas-microsoft-com:office:word" xmlns:w="http://schemas.openxmlformats.org/wordprocessingml/2006/main" xmlns:w14="http://schemas.microsoft.com/office/word/2010/wordml" xmlns:w15="http://schemas.microsoft.com/office/word/2012/wordml" xmlns:w16cex="http://schemas.microsoft.com/office/word/2018/wordml/cex" xmlns:w16cid="http://schemas.microsoft.com/office/word/2016/wordml/cid" xmlns:w16="http://schemas.microsoft.com/office/word/2018/wordml" xmlns:w16sdtdh="http://schemas.microsoft.com/office/word/2020/wordml/sdtdatahash" xmlns:w16se="http://schemas.microsoft.com/office/word/2015/wordml/symex" xmlns:wpg="http://schemas.microsoft.com/office/word/2010/wordprocessingGroup" xmlns:wpi="http://schemas.microsoft.com/office/word/2010/wordprocessingInk" xmlns:wne="http://schemas.microsoft.com/office/word/2006/wordml" xmlns:wps="http://schemas.microsoft.com/office/word/2010/wordprocessingShape" mc:Ignorable="w14 w15 w16se w16cid w16 w16cex w16sdtdh wp14">
   <w:p>
     <w:pPr>
       <w:pStyle w:val="Header"/>
@@ -35088,7 +35019,7 @@
 </file>
 
 <file path=word/header9.xml><?xml version="1.0" encoding="utf-8"?>
-<w:hdr xmlns:wpc="http://schemas.microsoft.com/office/word/2010/wordprocessingCanvas" xmlns:cx="http://schemas.microsoft.com/office/drawing/2014/chartex" xmlns:cx1="http://schemas.microsoft.com/office/drawing/2015/9/8/chartex" xmlns:cx2="http://schemas.microsoft.com/office/drawing/2015/10/21/chartex" xmlns:cx3="http://schemas.microsoft.com/office/drawing/2016/5/9/chartex" xmlns:cx4="http://schemas.microsoft.com/office/drawing/2016/5/10/chartex" xmlns:cx5="http://schemas.microsoft.com/office/drawing/2016/5/11/chartex" xmlns:cx6="http://schemas.microsoft.com/office/drawing/2016/5/12/chartex" xmlns:cx7="http://schemas.microsoft.com/office/drawing/2016/5/13/chartex" xmlns:cx8="http://schemas.microsoft.com/office/drawing/2016/5/14/chartex" xmlns:mc="http://schemas.openxmlformats.org/markup-compatibility/2006" xmlns:aink="http://schemas.microsoft.com/office/drawing/2016/ink" xmlns:am3d="http://schemas.microsoft.com/office/drawing/2017/model3d" xmlns:o="urn:schemas-microsoft-com:office:office" xmlns:oel="http://schemas.microsoft.com/office/2019/extlst" xmlns:r="http://schemas.openxmlformats.org/officeDocument/2006/relationships" xmlns:m="http://schemas.openxmlformats.org/officeDocument/2006/math" xmlns:v="urn:schemas-microsoft-com:vml" xmlns:wp14="http://schemas.microsoft.com/office/word/2010/wordprocessingDrawing" xmlns:wp="http://schemas.openxmlformats.org/drawingml/2006/wordprocessingDrawing" xmlns:w10="urn:schemas-microsoft-com:office:word" xmlns:w="http://schemas.openxmlformats.org/wordprocessingml/2006/main" xmlns:w14="http://schemas.microsoft.com/office/word/2010/wordml" xmlns:w15="http://schemas.microsoft.com/office/word/2012/wordml" xmlns:w16cex="http://schemas.microsoft.com/office/word/2018/wordml/cex" xmlns:w16cid="http://schemas.microsoft.com/office/word/2016/wordml/cid" xmlns:w16="http://schemas.microsoft.com/office/word/2018/wordml" xmlns:w16sdtdh="http://schemas.microsoft.com/office/word/2020/wordml/sdtdatahash" xmlns:w16se="http://schemas.microsoft.com/office/word/2015/wordml/symex" xmlns:wpg="http://schemas.microsoft.com/office/word/2010/wordprocessingGroup" xmlns:wpi="http://schemas.microsoft.com/office/word/2010/wordprocessingInk" xmlns:wne="http://schemas.microsoft.com/office/word/2006/wordml" xmlns:wps="http://schemas.microsoft.com/office/word/2010/wordprocessingShape" mc:Ignorable="w14 w15 w16se w16cid w16 w16cex w16sdtdh wp14">
+<w:hdr xmlns:wpc="http://schemas.microsoft.com/office/word/2010/wordprocessingCanvas" xmlns:cx="http://schemas.microsoft.com/office/drawing/2014/chartex" xmlns:cx1="http://schemas.microsoft.com/office/drawing/2015/9/8/chartex" xmlns:cx2="http://schemas.microsoft.com/office/drawing/2015/10/21/chartex" xmlns:cx3="http://schemas.microsoft.com/office/drawing/2016/5/9/chartex" xmlns:cx4="http://schemas.microsoft.com/office/drawing/2016/5/10/chartex" xmlns:cx5="http://schemas.microsoft.com/office/drawing/2016/5/11/chartex" xmlns:cx6="http://schemas.microsoft.com/office/drawing/2016/5/12/chartex" xmlns:cx7="http://schemas.microsoft.com/office/drawing/2016/5/13/chartex" xmlns:cx8="http://schemas.microsoft.com/office/drawing/2016/5/14/chartex" xmlns:mc="http://schemas.openxmlformats.org/markup-compatibility/2006" xmlns:aink="http://schemas.microsoft.com/office/drawing/2016/ink" xmlns:am3d="http://schemas.microsoft.com/office/drawing/2017/model3d" xmlns:o="urn:schemas-microsoft-com:office:office" xmlns:r="http://schemas.openxmlformats.org/officeDocument/2006/relationships" xmlns:m="http://schemas.openxmlformats.org/officeDocument/2006/math" xmlns:v="urn:schemas-microsoft-com:vml" xmlns:wp14="http://schemas.microsoft.com/office/word/2010/wordprocessingDrawing" xmlns:wp="http://schemas.openxmlformats.org/drawingml/2006/wordprocessingDrawing" xmlns:w10="urn:schemas-microsoft-com:office:word" xmlns:w="http://schemas.openxmlformats.org/wordprocessingml/2006/main" xmlns:w14="http://schemas.microsoft.com/office/word/2010/wordml" xmlns:w15="http://schemas.microsoft.com/office/word/2012/wordml" xmlns:w16cex="http://schemas.microsoft.com/office/word/2018/wordml/cex" xmlns:w16cid="http://schemas.microsoft.com/office/word/2016/wordml/cid" xmlns:w16="http://schemas.microsoft.com/office/word/2018/wordml" xmlns:w16sdtdh="http://schemas.microsoft.com/office/word/2020/wordml/sdtdatahash" xmlns:w16se="http://schemas.microsoft.com/office/word/2015/wordml/symex" xmlns:wpg="http://schemas.microsoft.com/office/word/2010/wordprocessingGroup" xmlns:wpi="http://schemas.microsoft.com/office/word/2010/wordprocessingInk" xmlns:wne="http://schemas.microsoft.com/office/word/2006/wordml" xmlns:wps="http://schemas.microsoft.com/office/word/2010/wordprocessingShape" mc:Ignorable="w14 w15 w16se w16cid w16 w16cex w16sdtdh wp14">
   <w:p>
     <w:pPr>
       <w:pStyle w:val="Header"/>
@@ -35122,7 +35053,7 @@
           </v:handles>
           <o:lock v:ext="edit" text="t" shapetype="t"/>
         </v:shapetype>
-        <v:shape id="PowerPlusWaterMarkObject71332943" o:spid="_x0000_s1025" type="#_x0000_t136" alt="" style="position:absolute;margin-left:0;margin-top:0;width:604.4pt;height:92.95pt;rotation:315;z-index:-251660800;mso-wrap-edited:f;mso-width-percent:0;mso-height-percent:0;mso-position-horizontal:center;mso-position-horizontal-relative:margin;mso-position-vertical:center;mso-position-vertical-relative:margin;mso-width-percent:0;mso-height-percent:0" o:allowincell="f" fillcolor="#7f7f7f" stroked="f">
+        <v:shape id="PowerPlusWaterMarkObject71332943" o:spid="_x0000_s2049" type="#_x0000_t136" alt="" style="position:absolute;margin-left:0;margin-top:0;width:604.4pt;height:92.95pt;rotation:315;z-index:-251660800;mso-wrap-edited:f;mso-width-percent:0;mso-height-percent:0;mso-position-horizontal:center;mso-position-horizontal-relative:margin;mso-position-vertical:center;mso-position-vertical-relative:margin;mso-width-percent:0;mso-height-percent:0" o:allowincell="f" fillcolor="#7f7f7f" stroked="f">
           <v:textpath style="font-family:&quot;Times New Roman&quot;;font-size:8pt" trim="t" string="MP CEA 15-16"/>
           <w10:wrap anchorx="margin" anchory="margin"/>
         </v:shape>
@@ -35133,7 +35064,7 @@
 </file>
 
 <file path=word/numbering.xml><?xml version="1.0" encoding="utf-8"?>
-<w:numbering xmlns:wpc="http://schemas.microsoft.com/office/word/2010/wordprocessingCanvas" xmlns:cx="http://schemas.microsoft.com/office/drawing/2014/chartex" xmlns:cx1="http://schemas.microsoft.com/office/drawing/2015/9/8/chartex" xmlns:cx2="http://schemas.microsoft.com/office/drawing/2015/10/21/chartex" xmlns:cx3="http://schemas.microsoft.com/office/drawing/2016/5/9/chartex" xmlns:cx4="http://schemas.microsoft.com/office/drawing/2016/5/10/chartex" xmlns:cx5="http://schemas.microsoft.com/office/drawing/2016/5/11/chartex" xmlns:cx6="http://schemas.microsoft.com/office/drawing/2016/5/12/chartex" xmlns:cx7="http://schemas.microsoft.com/office/drawing/2016/5/13/chartex" xmlns:cx8="http://schemas.microsoft.com/office/drawing/2016/5/14/chartex" xmlns:mc="http://schemas.openxmlformats.org/markup-compatibility/2006" xmlns:aink="http://schemas.microsoft.com/office/drawing/2016/ink" xmlns:am3d="http://schemas.microsoft.com/office/drawing/2017/model3d" xmlns:o="urn:schemas-microsoft-com:office:office" xmlns:oel="http://schemas.microsoft.com/office/2019/extlst" xmlns:r="http://schemas.openxmlformats.org/officeDocument/2006/relationships" xmlns:m="http://schemas.openxmlformats.org/officeDocument/2006/math" xmlns:v="urn:schemas-microsoft-com:vml" xmlns:wp14="http://schemas.microsoft.com/office/word/2010/wordprocessingDrawing" xmlns:wp="http://schemas.openxmlformats.org/drawingml/2006/wordprocessingDrawing" xmlns:w10="urn:schemas-microsoft-com:office:word" xmlns:w="http://schemas.openxmlformats.org/wordprocessingml/2006/main" xmlns:w14="http://schemas.microsoft.com/office/word/2010/wordml" xmlns:w15="http://schemas.microsoft.com/office/word/2012/wordml" xmlns:w16cex="http://schemas.microsoft.com/office/word/2018/wordml/cex" xmlns:w16cid="http://schemas.microsoft.com/office/word/2016/wordml/cid" xmlns:w16="http://schemas.microsoft.com/office/word/2018/wordml" xmlns:w16sdtdh="http://schemas.microsoft.com/office/word/2020/wordml/sdtdatahash" xmlns:w16se="http://schemas.microsoft.com/office/word/2015/wordml/symex" xmlns:wpg="http://schemas.microsoft.com/office/word/2010/wordprocessingGroup" xmlns:wpi="http://schemas.microsoft.com/office/word/2010/wordprocessingInk" xmlns:wne="http://schemas.microsoft.com/office/word/2006/wordml" xmlns:wps="http://schemas.microsoft.com/office/word/2010/wordprocessingShape" mc:Ignorable="w14 w15 w16se w16cid w16 w16cex w16sdtdh wp14">
+<w:numbering xmlns:wpc="http://schemas.microsoft.com/office/word/2010/wordprocessingCanvas" xmlns:cx="http://schemas.microsoft.com/office/drawing/2014/chartex" xmlns:cx1="http://schemas.microsoft.com/office/drawing/2015/9/8/chartex" xmlns:cx2="http://schemas.microsoft.com/office/drawing/2015/10/21/chartex" xmlns:cx3="http://schemas.microsoft.com/office/drawing/2016/5/9/chartex" xmlns:cx4="http://schemas.microsoft.com/office/drawing/2016/5/10/chartex" xmlns:cx5="http://schemas.microsoft.com/office/drawing/2016/5/11/chartex" xmlns:cx6="http://schemas.microsoft.com/office/drawing/2016/5/12/chartex" xmlns:cx7="http://schemas.microsoft.com/office/drawing/2016/5/13/chartex" xmlns:cx8="http://schemas.microsoft.com/office/drawing/2016/5/14/chartex" xmlns:mc="http://schemas.openxmlformats.org/markup-compatibility/2006" xmlns:aink="http://schemas.microsoft.com/office/drawing/2016/ink" xmlns:am3d="http://schemas.microsoft.com/office/drawing/2017/model3d" xmlns:o="urn:schemas-microsoft-com:office:office" xmlns:r="http://schemas.openxmlformats.org/officeDocument/2006/relationships" xmlns:m="http://schemas.openxmlformats.org/officeDocument/2006/math" xmlns:v="urn:schemas-microsoft-com:vml" xmlns:wp14="http://schemas.microsoft.com/office/word/2010/wordprocessingDrawing" xmlns:wp="http://schemas.openxmlformats.org/drawingml/2006/wordprocessingDrawing" xmlns:w10="urn:schemas-microsoft-com:office:word" xmlns:w="http://schemas.openxmlformats.org/wordprocessingml/2006/main" xmlns:w14="http://schemas.microsoft.com/office/word/2010/wordml" xmlns:w15="http://schemas.microsoft.com/office/word/2012/wordml" xmlns:w16cex="http://schemas.microsoft.com/office/word/2018/wordml/cex" xmlns:w16cid="http://schemas.microsoft.com/office/word/2016/wordml/cid" xmlns:w16="http://schemas.microsoft.com/office/word/2018/wordml" xmlns:w16sdtdh="http://schemas.microsoft.com/office/word/2020/wordml/sdtdatahash" xmlns:w16se="http://schemas.microsoft.com/office/word/2015/wordml/symex" xmlns:wpg="http://schemas.microsoft.com/office/word/2010/wordprocessingGroup" xmlns:wpi="http://schemas.microsoft.com/office/word/2010/wordprocessingInk" xmlns:wne="http://schemas.microsoft.com/office/word/2006/wordml" xmlns:wps="http://schemas.microsoft.com/office/word/2010/wordprocessingShape" mc:Ignorable="w14 w15 w16se w16cid w16 w16cex w16sdtdh wp14">
   <w:abstractNum w:abstractNumId="0" w15:restartNumberingAfterBreak="0">
     <w:nsid w:val="FFFFFFFE"/>
     <w:multiLevelType w:val="singleLevel"/>
@@ -37468,25 +37399,25 @@
       </w:pPr>
     </w:lvl>
   </w:abstractNum>
-  <w:num w:numId="1" w16cid:durableId="985015900">
+  <w:num w:numId="1">
     <w:abstractNumId w:val="12"/>
   </w:num>
-  <w:num w:numId="2" w16cid:durableId="1515222329">
+  <w:num w:numId="2">
     <w:abstractNumId w:val="17"/>
   </w:num>
-  <w:num w:numId="3" w16cid:durableId="863324368">
+  <w:num w:numId="3">
     <w:abstractNumId w:val="11"/>
   </w:num>
-  <w:num w:numId="4" w16cid:durableId="1656951400">
+  <w:num w:numId="4">
     <w:abstractNumId w:val="22"/>
   </w:num>
-  <w:num w:numId="5" w16cid:durableId="805776214">
+  <w:num w:numId="5">
     <w:abstractNumId w:val="7"/>
   </w:num>
-  <w:num w:numId="6" w16cid:durableId="2013948834">
+  <w:num w:numId="6">
     <w:abstractNumId w:val="6"/>
   </w:num>
-  <w:num w:numId="7" w16cid:durableId="1896505969">
+  <w:num w:numId="7">
     <w:abstractNumId w:val="0"/>
     <w:lvlOverride w:ilvl="0">
       <w:lvl w:ilvl="0">
@@ -37504,55 +37435,55 @@
       </w:lvl>
     </w:lvlOverride>
   </w:num>
-  <w:num w:numId="8" w16cid:durableId="1870138974">
+  <w:num w:numId="8">
     <w:abstractNumId w:val="19"/>
   </w:num>
-  <w:num w:numId="9" w16cid:durableId="1740513477">
+  <w:num w:numId="9">
     <w:abstractNumId w:val="23"/>
   </w:num>
-  <w:num w:numId="10" w16cid:durableId="641275902">
+  <w:num w:numId="10">
     <w:abstractNumId w:val="1"/>
   </w:num>
-  <w:num w:numId="11" w16cid:durableId="1220048530">
+  <w:num w:numId="11">
     <w:abstractNumId w:val="4"/>
   </w:num>
-  <w:num w:numId="12" w16cid:durableId="727411769">
+  <w:num w:numId="12">
     <w:abstractNumId w:val="8"/>
   </w:num>
-  <w:num w:numId="13" w16cid:durableId="350841485">
+  <w:num w:numId="13">
     <w:abstractNumId w:val="3"/>
   </w:num>
-  <w:num w:numId="14" w16cid:durableId="782378613">
+  <w:num w:numId="14">
     <w:abstractNumId w:val="14"/>
   </w:num>
-  <w:num w:numId="15" w16cid:durableId="2049328290">
+  <w:num w:numId="15">
     <w:abstractNumId w:val="13"/>
   </w:num>
-  <w:num w:numId="16" w16cid:durableId="2137748218">
+  <w:num w:numId="16">
     <w:abstractNumId w:val="21"/>
   </w:num>
-  <w:num w:numId="17" w16cid:durableId="1308632562">
+  <w:num w:numId="17">
     <w:abstractNumId w:val="16"/>
   </w:num>
-  <w:num w:numId="18" w16cid:durableId="859203240">
+  <w:num w:numId="18">
     <w:abstractNumId w:val="2"/>
   </w:num>
-  <w:num w:numId="19" w16cid:durableId="1179197330">
+  <w:num w:numId="19">
     <w:abstractNumId w:val="20"/>
   </w:num>
-  <w:num w:numId="20" w16cid:durableId="1832792373">
+  <w:num w:numId="20">
     <w:abstractNumId w:val="5"/>
   </w:num>
-  <w:num w:numId="21" w16cid:durableId="1369180056">
+  <w:num w:numId="21">
     <w:abstractNumId w:val="9"/>
   </w:num>
-  <w:num w:numId="22" w16cid:durableId="2050567992">
+  <w:num w:numId="22">
     <w:abstractNumId w:val="18"/>
   </w:num>
-  <w:num w:numId="23" w16cid:durableId="978345412">
+  <w:num w:numId="23">
     <w:abstractNumId w:val="15"/>
   </w:num>
-  <w:num w:numId="24" w16cid:durableId="2045861922">
+  <w:num w:numId="24">
     <w:abstractNumId w:val="10"/>
   </w:num>
 </w:numbering>
@@ -39691,6 +39622,15 @@
 </file>
 
 <file path=customXml/item1.xml><?xml version="1.0" encoding="utf-8"?>
+<p:properties xmlns:p="http://schemas.microsoft.com/office/2006/metadata/properties" xmlns:xsi="http://www.w3.org/2001/XMLSchema-instance" xmlns:pc="http://schemas.microsoft.com/office/infopath/2007/PartnerControls">
+  <documentManagement>
+    <PublishingExpirationDate xmlns="http://schemas.microsoft.com/sharepoint/v3" xsi:nil="true"/>
+    <PublishingStartDate xmlns="http://schemas.microsoft.com/sharepoint/v3" xsi:nil="true"/>
+  </documentManagement>
+</p:properties>
+</file>
+
+<file path=customXml/item2.xml><?xml version="1.0" encoding="utf-8"?>
 <?mso-contentType ?>
 <FormTemplates xmlns="http://schemas.microsoft.com/sharepoint/v3/contenttype/forms">
   <Display>DocumentLibraryForm</Display>
@@ -39699,20 +39639,7 @@
 </FormTemplates>
 </file>
 
-<file path=customXml/item2.xml><?xml version="1.0" encoding="utf-8"?>
-<p:properties xmlns:p="http://schemas.microsoft.com/office/2006/metadata/properties" xmlns:xsi="http://www.w3.org/2001/XMLSchema-instance" xmlns:pc="http://schemas.microsoft.com/office/infopath/2007/PartnerControls">
-  <documentManagement>
-    <PublishingExpirationDate xmlns="http://schemas.microsoft.com/sharepoint/v3" xsi:nil="true"/>
-    <PublishingStartDate xmlns="http://schemas.microsoft.com/sharepoint/v3" xsi:nil="true"/>
-  </documentManagement>
-</p:properties>
-</file>
-
 <file path=customXml/item3.xml><?xml version="1.0" encoding="utf-8"?>
-<b:Sources xmlns:b="http://schemas.openxmlformats.org/officeDocument/2006/bibliography" xmlns="http://schemas.openxmlformats.org/officeDocument/2006/bibliography" SelectedStyle="/APASixthEditionOfficeOnline.xsl" StyleName="APA" Version="6"/>
-</file>
-
-<file path=customXml/item4.xml><?xml version="1.0" encoding="utf-8"?>
 <ct:contentTypeSchema xmlns:ct="http://schemas.microsoft.com/office/2006/metadata/contentType" xmlns:ma="http://schemas.microsoft.com/office/2006/metadata/properties/metaAttributes" ct:_="" ma:_="" ma:contentTypeName="Document" ma:contentTypeID="0x010100E1ACCAE32E11104EA27E1ADA4D2D0DCE" ma:contentTypeVersion="1" ma:contentTypeDescription="Create a new document." ma:contentTypeScope="" ma:versionID="6de2c8eb395a0705092b839eb736fca3">
   <xsd:schema xmlns:xsd="http://www.w3.org/2001/XMLSchema" xmlns:xs="http://www.w3.org/2001/XMLSchema" xmlns:p="http://schemas.microsoft.com/office/2006/metadata/properties" xmlns:ns1="http://schemas.microsoft.com/sharepoint/v3" targetNamespace="http://schemas.microsoft.com/office/2006/metadata/properties" ma:root="true" ma:fieldsID="ff01fac345008aa34b3a53f2166bf3c8" ns1:_="">
     <xsd:import namespace="http://schemas.microsoft.com/sharepoint/v3"/>
@@ -39844,15 +39771,11 @@
 </ct:contentTypeSchema>
 </file>
 
-<file path=customXml/itemProps1.xml><?xml version="1.0" encoding="utf-8"?>
-<ds:datastoreItem xmlns:ds="http://schemas.openxmlformats.org/officeDocument/2006/customXml" ds:itemID="{63281942-945F-463F-A639-BA0E721DBFF1}">
-  <ds:schemaRefs>
-    <ds:schemaRef ds:uri="http://schemas.microsoft.com/sharepoint/v3/contenttype/forms"/>
-  </ds:schemaRefs>
-</ds:datastoreItem>
+<file path=customXml/item4.xml><?xml version="1.0" encoding="utf-8"?>
+<b:Sources xmlns:b="http://schemas.openxmlformats.org/officeDocument/2006/bibliography" xmlns="http://schemas.openxmlformats.org/officeDocument/2006/bibliography" SelectedStyle="/APASixthEditionOfficeOnline.xsl" StyleName="APA" Version="6"/>
 </file>
 
-<file path=customXml/itemProps2.xml><?xml version="1.0" encoding="utf-8"?>
+<file path=customXml/itemProps1.xml><?xml version="1.0" encoding="utf-8"?>
 <ds:datastoreItem xmlns:ds="http://schemas.openxmlformats.org/officeDocument/2006/customXml" ds:itemID="{CEDB412B-6E3E-474C-8519-65EDF7261DF9}">
   <ds:schemaRefs>
     <ds:schemaRef ds:uri="http://schemas.microsoft.com/office/2006/metadata/properties"/>
@@ -39862,15 +39785,15 @@
 </ds:datastoreItem>
 </file>
 
-<file path=customXml/itemProps3.xml><?xml version="1.0" encoding="utf-8"?>
-<ds:datastoreItem xmlns:ds="http://schemas.openxmlformats.org/officeDocument/2006/customXml" ds:itemID="{DDA1E47C-79D7-A74B-80D6-3246C1A6774F}">
+<file path=customXml/itemProps2.xml><?xml version="1.0" encoding="utf-8"?>
+<ds:datastoreItem xmlns:ds="http://schemas.openxmlformats.org/officeDocument/2006/customXml" ds:itemID="{63281942-945F-463F-A639-BA0E721DBFF1}">
   <ds:schemaRefs>
-    <ds:schemaRef ds:uri="http://schemas.openxmlformats.org/officeDocument/2006/bibliography"/>
+    <ds:schemaRef ds:uri="http://schemas.microsoft.com/sharepoint/v3/contenttype/forms"/>
   </ds:schemaRefs>
 </ds:datastoreItem>
 </file>
 
-<file path=customXml/itemProps4.xml><?xml version="1.0" encoding="utf-8"?>
+<file path=customXml/itemProps3.xml><?xml version="1.0" encoding="utf-8"?>
 <ds:datastoreItem xmlns:ds="http://schemas.openxmlformats.org/officeDocument/2006/customXml" ds:itemID="{C490EC95-BF0A-4B02-9F49-0536E5766E49}">
   <ds:schemaRefs>
     <ds:schemaRef ds:uri="http://schemas.microsoft.com/office/2006/metadata/contentType"/>
@@ -39886,4 +39809,12 @@
     <ds:schemaRef ds:uri="http://schemas.microsoft.com/internal/obd"/>
   </ds:schemaRefs>
 </ds:datastoreItem>
+</file>
+
+<file path=customXml/itemProps4.xml><?xml version="1.0" encoding="utf-8"?>
+<ds:datastoreItem xmlns:ds="http://schemas.openxmlformats.org/officeDocument/2006/customXml" ds:itemID="{DDA1E47C-79D7-A74B-80D6-3246C1A6774F}">
+  <ds:schemaRefs>
+    <ds:schemaRef ds:uri="http://schemas.openxmlformats.org/officeDocument/2006/bibliography"/>
+  </ds:schemaRefs>
+</ds:datastoreItem>
 </file>
</xml_diff>

<commit_message>
MAI TREBUIE FACUTA DOAR UN LUCRU
</commit_message>
<xml_diff>
--- a/FormularProiect_MP_SIA_23_24.docx
+++ b/FormularProiect_MP_SIA_23_24.docx
@@ -11,283 +11,114 @@
       <w:r>
         <w:rPr>
           <w:noProof/>
-          <w:lang w:val="ro-RO" w:eastAsia="ro-RO"/>
-        </w:rPr>
-        <mc:AlternateContent>
-          <mc:Choice Requires="wps">
-            <w:drawing>
-              <wp:anchor distT="0" distB="0" distL="114300" distR="114300" simplePos="0" relativeHeight="251657216" behindDoc="0" locked="0" layoutInCell="1" allowOverlap="1" wp14:anchorId="2F96C6AA" wp14:editId="1E0544D6">
-                <wp:simplePos x="0" y="0"/>
-                <wp:positionH relativeFrom="column">
-                  <wp:posOffset>2357755</wp:posOffset>
-                </wp:positionH>
-                <wp:positionV relativeFrom="paragraph">
-                  <wp:posOffset>-447040</wp:posOffset>
-                </wp:positionV>
-                <wp:extent cx="4191635" cy="655955"/>
-                <wp:effectExtent l="0" t="0" r="0" b="0"/>
-                <wp:wrapNone/>
-                <wp:docPr id="25" name="Text Box 2"/>
-                <wp:cNvGraphicFramePr>
-                  <a:graphicFrameLocks xmlns:a="http://schemas.openxmlformats.org/drawingml/2006/main"/>
-                </wp:cNvGraphicFramePr>
-                <a:graphic xmlns:a="http://schemas.openxmlformats.org/drawingml/2006/main">
-                  <a:graphicData uri="http://schemas.microsoft.com/office/word/2010/wordprocessingShape">
-                    <wps:wsp>
-                      <wps:cNvSpPr txBox="1">
-                        <a:spLocks noChangeArrowheads="1"/>
-                      </wps:cNvSpPr>
-                      <wps:spPr bwMode="auto">
-                        <a:xfrm>
-                          <a:off x="0" y="0"/>
-                          <a:ext cx="4191635" cy="655955"/>
-                        </a:xfrm>
-                        <a:prstGeom prst="rect">
-                          <a:avLst/>
-                        </a:prstGeom>
-                        <a:solidFill>
-                          <a:srgbClr val="FFFFFF"/>
-                        </a:solidFill>
-                        <a:ln>
-                          <a:noFill/>
-                        </a:ln>
-                        <a:extLst>
-                          <a:ext uri="{91240B29-F687-4F45-9708-019B960494DF}">
-                            <a14:hiddenLine xmlns:a14="http://schemas.microsoft.com/office/drawing/2010/main" w="9525">
-                              <a:solidFill>
-                                <a:srgbClr val="000000"/>
-                              </a:solidFill>
-                              <a:miter lim="800000"/>
-                              <a:headEnd/>
-                              <a:tailEnd/>
-                            </a14:hiddenLine>
-                          </a:ext>
-                        </a:extLst>
-                      </wps:spPr>
-                      <wps:txbx>
-                        <w:txbxContent>
-                          <w:p>
-                            <w:pPr>
-                              <w:rPr>
-                                <w:sz w:val="20"/>
-                                <w:lang w:val="ro-RO"/>
-                              </w:rPr>
-                            </w:pPr>
-                            <w:r>
-                              <w:rPr>
-                                <w:sz w:val="20"/>
-                                <w:lang w:val="ro-RO"/>
-                              </w:rPr>
-                              <w:t>Departamentul Contabilitate, Informatică Economică și Statistică</w:t>
-                            </w:r>
-                          </w:p>
-                          <w:p>
-                            <w:pPr>
-                              <w:rPr>
-                                <w:sz w:val="20"/>
-                                <w:lang w:val="ro-RO"/>
-                              </w:rPr>
-                            </w:pPr>
-                            <w:r>
-                              <w:rPr>
-                                <w:sz w:val="20"/>
-                                <w:lang w:val="ro-RO"/>
-                              </w:rPr>
-                              <w:t xml:space="preserve">Master: </w:t>
-                            </w:r>
-                            <w:r>
-                              <w:rPr>
-                                <w:b/>
-                                <w:sz w:val="20"/>
-                                <w:lang w:val="ro-RO"/>
-                              </w:rPr>
-                              <w:t>Sisteme Informaționale pentru Afaceri,</w:t>
-                            </w:r>
-                            <w:r>
-                              <w:rPr>
-                                <w:sz w:val="20"/>
-                                <w:lang w:val="ro-RO"/>
-                              </w:rPr>
-                              <w:t xml:space="preserve"> anul I zi</w:t>
-                            </w:r>
-                          </w:p>
-                          <w:p>
-                            <w:pPr>
-                              <w:rPr>
-                                <w:sz w:val="20"/>
-                                <w:lang w:val="ro-RO"/>
-                              </w:rPr>
-                            </w:pPr>
-                            <w:r>
-                              <w:rPr>
-                                <w:sz w:val="20"/>
-                                <w:lang w:val="ro-RO"/>
-                              </w:rPr>
-                              <w:t>An universitar 202</w:t>
-                            </w:r>
-                            <w:r>
-                              <w:rPr>
-                                <w:sz w:val="20"/>
-                                <w:lang w:val="ro-RO"/>
-                              </w:rPr>
-                              <w:t>3</w:t>
-                            </w:r>
-                            <w:r>
-                              <w:rPr>
-                                <w:sz w:val="20"/>
-                                <w:lang w:val="ro-RO"/>
-                              </w:rPr>
-                              <w:t>/202</w:t>
-                            </w:r>
-                            <w:r>
-                              <w:rPr>
-                                <w:sz w:val="20"/>
-                                <w:lang w:val="ro-RO"/>
-                              </w:rPr>
-                              <w:t>4</w:t>
-                            </w:r>
-                            <w:r>
-                              <w:rPr>
-                                <w:sz w:val="20"/>
-                                <w:lang w:val="ro-RO"/>
-                              </w:rPr>
-                              <w:t xml:space="preserve">, semestrul </w:t>
-                            </w:r>
-                            <w:r>
-                              <w:rPr>
-                                <w:sz w:val="20"/>
-                                <w:lang w:val="ro-RO"/>
-                              </w:rPr>
-                              <w:t>I</w:t>
-                            </w:r>
-                          </w:p>
-                        </w:txbxContent>
-                      </wps:txbx>
-                      <wps:bodyPr rot="0" vert="horz" wrap="square" lIns="91440" tIns="45720" rIns="91440" bIns="45720" anchor="t" anchorCtr="0" upright="1">
-                        <a:noAutofit/>
-                      </wps:bodyPr>
-                    </wps:wsp>
-                  </a:graphicData>
-                </a:graphic>
-                <wp14:sizeRelH relativeFrom="page">
-                  <wp14:pctWidth>0</wp14:pctWidth>
-                </wp14:sizeRelH>
-                <wp14:sizeRelV relativeFrom="page">
-                  <wp14:pctHeight>0</wp14:pctHeight>
-                </wp14:sizeRelV>
-              </wp:anchor>
-            </w:drawing>
-          </mc:Choice>
-          <mc:Fallback>
-            <w:pict>
-              <v:shapetype w14:anchorId="2F96C6AA" id="_x0000_t202" coordsize="21600,21600" o:spt="202" path="m,l,21600r21600,l21600,xe">
-                <v:stroke joinstyle="miter"/>
-                <v:path gradientshapeok="t" o:connecttype="rect"/>
-              </v:shapetype>
-              <v:shape id="Text Box 2" o:spid="_x0000_s1026" type="#_x0000_t202" style="position:absolute;left:0;text-align:left;margin-left:185.65pt;margin-top:-35.2pt;width:330.05pt;height:51.65pt;z-index:251657216;visibility:visible;mso-wrap-style:square;mso-width-percent:0;mso-height-percent:0;mso-wrap-distance-left:9pt;mso-wrap-distance-top:0;mso-wrap-distance-right:9pt;mso-wrap-distance-bottom:0;mso-position-horizontal:absolute;mso-position-horizontal-relative:text;mso-position-vertical:absolute;mso-position-vertical-relative:text;mso-width-percent:0;mso-height-percent:0;mso-width-relative:page;mso-height-relative:page;v-text-anchor:top" o:gfxdata="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" stroked="f">
-                <v:textbox>
-                  <w:txbxContent>
-                    <w:p>
-                      <w:pPr>
-                        <w:rPr>
-                          <w:sz w:val="20"/>
-                          <w:lang w:val="ro-RO"/>
-                        </w:rPr>
-                      </w:pPr>
-                      <w:r>
-                        <w:rPr>
-                          <w:sz w:val="20"/>
-                          <w:lang w:val="ro-RO"/>
-                        </w:rPr>
-                        <w:t>Departamentul Contabilitate, Informatică Economică și Statistică</w:t>
-                      </w:r>
-                    </w:p>
-                    <w:p>
-                      <w:pPr>
-                        <w:rPr>
-                          <w:sz w:val="20"/>
-                          <w:lang w:val="ro-RO"/>
-                        </w:rPr>
-                      </w:pPr>
-                      <w:r>
-                        <w:rPr>
-                          <w:sz w:val="20"/>
-                          <w:lang w:val="ro-RO"/>
-                        </w:rPr>
-                        <w:t xml:space="preserve">Master: </w:t>
-                      </w:r>
-                      <w:r>
-                        <w:rPr>
-                          <w:b/>
-                          <w:sz w:val="20"/>
-                          <w:lang w:val="ro-RO"/>
-                        </w:rPr>
-                        <w:t>Sisteme Informaționale pentru Afaceri,</w:t>
-                      </w:r>
-                      <w:r>
-                        <w:rPr>
-                          <w:sz w:val="20"/>
-                          <w:lang w:val="ro-RO"/>
-                        </w:rPr>
-                        <w:t xml:space="preserve"> anul I zi</w:t>
-                      </w:r>
-                    </w:p>
-                    <w:p>
-                      <w:pPr>
-                        <w:rPr>
-                          <w:sz w:val="20"/>
-                          <w:lang w:val="ro-RO"/>
-                        </w:rPr>
-                      </w:pPr>
-                      <w:r>
-                        <w:rPr>
-                          <w:sz w:val="20"/>
-                          <w:lang w:val="ro-RO"/>
-                        </w:rPr>
-                        <w:t>An universitar 202</w:t>
-                      </w:r>
-                      <w:r>
-                        <w:rPr>
-                          <w:sz w:val="20"/>
-                          <w:lang w:val="ro-RO"/>
-                        </w:rPr>
-                        <w:t>3</w:t>
-                      </w:r>
-                      <w:r>
-                        <w:rPr>
-                          <w:sz w:val="20"/>
-                          <w:lang w:val="ro-RO"/>
-                        </w:rPr>
-                        <w:t>/202</w:t>
-                      </w:r>
-                      <w:r>
-                        <w:rPr>
-                          <w:sz w:val="20"/>
-                          <w:lang w:val="ro-RO"/>
-                        </w:rPr>
-                        <w:t>4</w:t>
-                      </w:r>
-                      <w:r>
-                        <w:rPr>
-                          <w:sz w:val="20"/>
-                          <w:lang w:val="ro-RO"/>
-                        </w:rPr>
-                        <w:t xml:space="preserve">, semestrul </w:t>
-                      </w:r>
-                      <w:r>
-                        <w:rPr>
-                          <w:sz w:val="20"/>
-                          <w:lang w:val="ro-RO"/>
-                        </w:rPr>
-                        <w:t>I</w:t>
-                      </w:r>
-                    </w:p>
-                  </w:txbxContent>
-                </v:textbox>
-              </v:shape>
-            </w:pict>
-          </mc:Fallback>
-        </mc:AlternateContent>
+        </w:rPr>
+        <w:pict w14:anchorId="42962E15">
+          <v:shapetype id="_x0000_t202" coordsize="21600,21600" o:spt="202" path="m,l,21600r21600,l21600,xe">
+            <v:stroke joinstyle="miter"/>
+            <v:path gradientshapeok="t" o:connecttype="rect"/>
+          </v:shapetype>
+          <v:shape id="Text Box 2" o:spid="_x0000_s2050" type="#_x0000_t202" style="position:absolute;left:0;text-align:left;margin-left:185.65pt;margin-top:-35.2pt;width:330.05pt;height:51.65pt;z-index:251657216;visibility:visible;mso-wrap-style:square;mso-width-percent:0;mso-height-percent:0;mso-wrap-distance-left:9pt;mso-wrap-distance-top:0;mso-wrap-distance-right:9pt;mso-wrap-distance-bottom:0;mso-position-horizontal:absolute;mso-position-horizontal-relative:text;mso-position-vertical:absolute;mso-position-vertical-relative:text;mso-width-percent:0;mso-height-percent:0;mso-width-relative:page;mso-height-relative:page;v-text-anchor:top" o:gfxdata="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" stroked="f">
+            <v:textbox>
+              <w:txbxContent>
+                <w:p>
+                  <w:pPr>
+                    <w:rPr>
+                      <w:sz w:val="20"/>
+                      <w:lang w:val="ro-RO"/>
+                    </w:rPr>
+                  </w:pPr>
+                  <w:r>
+                    <w:rPr>
+                      <w:sz w:val="20"/>
+                      <w:lang w:val="ro-RO"/>
+                    </w:rPr>
+                    <w:t>Departamentul Contabilitate, Informatică Economică și Statistică</w:t>
+                  </w:r>
+                </w:p>
+                <w:p>
+                  <w:pPr>
+                    <w:rPr>
+                      <w:sz w:val="20"/>
+                      <w:lang w:val="ro-RO"/>
+                    </w:rPr>
+                  </w:pPr>
+                  <w:r>
+                    <w:rPr>
+                      <w:sz w:val="20"/>
+                      <w:lang w:val="ro-RO"/>
+                    </w:rPr>
+                    <w:t xml:space="preserve">Master: </w:t>
+                  </w:r>
+                  <w:r>
+                    <w:rPr>
+                      <w:b/>
+                      <w:sz w:val="20"/>
+                      <w:lang w:val="ro-RO"/>
+                    </w:rPr>
+                    <w:t>Sisteme Informaționale pentru Afaceri,</w:t>
+                  </w:r>
+                  <w:r>
+                    <w:rPr>
+                      <w:sz w:val="20"/>
+                      <w:lang w:val="ro-RO"/>
+                    </w:rPr>
+                    <w:t xml:space="preserve"> anul I zi</w:t>
+                  </w:r>
+                </w:p>
+                <w:p>
+                  <w:pPr>
+                    <w:rPr>
+                      <w:sz w:val="20"/>
+                      <w:lang w:val="ro-RO"/>
+                    </w:rPr>
+                  </w:pPr>
+                  <w:r>
+                    <w:rPr>
+                      <w:sz w:val="20"/>
+                      <w:lang w:val="ro-RO"/>
+                    </w:rPr>
+                    <w:t>An universitar 202</w:t>
+                  </w:r>
+                  <w:r>
+                    <w:rPr>
+                      <w:sz w:val="20"/>
+                      <w:lang w:val="ro-RO"/>
+                    </w:rPr>
+                    <w:t>3</w:t>
+                  </w:r>
+                  <w:r>
+                    <w:rPr>
+                      <w:sz w:val="20"/>
+                      <w:lang w:val="ro-RO"/>
+                    </w:rPr>
+                    <w:t>/202</w:t>
+                  </w:r>
+                  <w:r>
+                    <w:rPr>
+                      <w:sz w:val="20"/>
+                      <w:lang w:val="ro-RO"/>
+                    </w:rPr>
+                    <w:t>4</w:t>
+                  </w:r>
+                  <w:r>
+                    <w:rPr>
+                      <w:sz w:val="20"/>
+                      <w:lang w:val="ro-RO"/>
+                    </w:rPr>
+                    <w:t xml:space="preserve">, semestrul </w:t>
+                  </w:r>
+                  <w:r>
+                    <w:rPr>
+                      <w:sz w:val="20"/>
+                      <w:lang w:val="ro-RO"/>
+                    </w:rPr>
+                    <w:t>I</w:t>
+                  </w:r>
+                </w:p>
+              </w:txbxContent>
+            </v:textbox>
+          </v:shape>
+        </w:pict>
       </w:r>
       <w:r>
         <w:rPr>
@@ -5633,7 +5464,7 @@
                 <w:lang w:val="ro-RO" w:eastAsia="ro-RO"/>
               </w:rPr>
               <w:drawing>
-                <wp:inline distT="0" distB="0" distL="0" distR="0" wp14:anchorId="68E93A91" wp14:editId="0D79917E">
+                <wp:inline distT="0" distB="0" distL="0" distR="0" wp14:anchorId="68E93A91" wp14:editId="38550336">
                   <wp:extent cx="390525" cy="352425"/>
                   <wp:effectExtent l="0" t="0" r="9525" b="9525"/>
                   <wp:docPr id="35" name="Picture 3"/>
@@ -8622,6 +8453,7 @@
                 <w:sz w:val="20"/>
                 <w:lang w:val="ro-RO"/>
               </w:rPr>
+              <w:lastRenderedPageBreak/>
               <w:t>Detalii despre campania de finan</w:t>
             </w:r>
             <w:r>
@@ -8674,7 +8506,6 @@
                 <w:sz w:val="20"/>
                 <w:lang w:val="ro-RO"/>
               </w:rPr>
-              <w:lastRenderedPageBreak/>
               <w:t>Categoria în care se încadreaz</w:t>
             </w:r>
             <w:r>
@@ -8768,7 +8599,7 @@
                 <w:lang w:val="ro-RO" w:eastAsia="ro-RO"/>
               </w:rPr>
               <w:drawing>
-                <wp:inline distT="0" distB="0" distL="0" distR="0" wp14:anchorId="6CB7F2AC" wp14:editId="3381968E">
+                <wp:inline distT="0" distB="0" distL="0" distR="0" wp14:anchorId="6CB7F2AC" wp14:editId="403E7D2D">
                   <wp:extent cx="390525" cy="352425"/>
                   <wp:effectExtent l="0" t="0" r="9525" b="9525"/>
                   <wp:docPr id="5" name="Picture 3"/>
@@ -11225,8 +11056,8 @@
         <w:tblLook w:val="04A0" w:firstRow="1" w:lastRow="0" w:firstColumn="1" w:lastColumn="0" w:noHBand="0" w:noVBand="1"/>
       </w:tblPr>
       <w:tblGrid>
-        <w:gridCol w:w="7649"/>
-        <w:gridCol w:w="2234"/>
+        <w:gridCol w:w="7824"/>
+        <w:gridCol w:w="2285"/>
       </w:tblGrid>
       <w:tr>
         <w:tc>
@@ -11904,6 +11735,7 @@
         <w:rPr>
           <w:lang w:val="ro-RO"/>
         </w:rPr>
+        <w:lastRenderedPageBreak/>
         <w:t>ș</w:t>
       </w:r>
       <w:r>
@@ -11982,7 +11814,6 @@
         <w:rPr>
           <w:lang w:val="ro-RO"/>
         </w:rPr>
-        <w:lastRenderedPageBreak/>
         <w:t>cre</w:t>
       </w:r>
       <w:r>
@@ -14290,8 +14121,15 @@
                 <w:sz w:val="20"/>
                 <w:lang w:val="ro-RO"/>
               </w:rPr>
+              <w:t xml:space="preserve">Fezabilitatea resurselor (resurse </w:t>
+            </w:r>
+            <w:r>
+              <w:rPr>
+                <w:sz w:val="20"/>
+                <w:lang w:val="ro-RO"/>
+              </w:rPr>
               <w:lastRenderedPageBreak/>
-              <w:t>Fezabilitatea resurselor (resurse existente, resurse posibil de atras fără costuri suplimentare etc.)</w:t>
+              <w:t>existente, resurse posibil de atras fără costuri suplimentare etc.)</w:t>
             </w:r>
           </w:p>
         </w:tc>
@@ -14317,7 +14155,16 @@
                 <w:sz w:val="20"/>
                 <w:lang w:val="ro-RO"/>
               </w:rPr>
-              <w:t>- Resurse financiare proprii și/sau atragerea de investitori pot susține dezvoltarea platformei. - Posibilitatea de a atrage proprietari de locuri de parcare și parteneriate cu lanțurile de supermarket pentru resurse suplimentare.</w:t>
+              <w:lastRenderedPageBreak/>
+              <w:t xml:space="preserve">- Resurse financiare proprii și/sau </w:t>
+            </w:r>
+            <w:r>
+              <w:rPr>
+                <w:sz w:val="20"/>
+                <w:lang w:val="ro-RO"/>
+              </w:rPr>
+              <w:lastRenderedPageBreak/>
+              <w:t>atragerea de investitori pot susține dezvoltarea platformei. - Posibilitatea de a atrage proprietari de locuri de parcare și parteneriate cu lanțurile de supermarket pentru resurse suplimentare.</w:t>
             </w:r>
           </w:p>
         </w:tc>
@@ -14343,7 +14190,16 @@
                 <w:sz w:val="20"/>
                 <w:lang w:val="ro-RO"/>
               </w:rPr>
-              <w:t>- Atrage resurse financiare pentru stimulente din partea autorităților locale sau a altor surse. - Implicarea comunității locale în promovarea parcurilor partajate.</w:t>
+              <w:lastRenderedPageBreak/>
+              <w:t xml:space="preserve">- Atrage resurse financiare </w:t>
+            </w:r>
+            <w:r>
+              <w:rPr>
+                <w:sz w:val="20"/>
+                <w:lang w:val="ro-RO"/>
+              </w:rPr>
+              <w:lastRenderedPageBreak/>
+              <w:t>pentru stimulente din partea autorităților locale sau a altor surse. - Implicarea comunității locale în promovarea parcurilor partajate.</w:t>
             </w:r>
           </w:p>
         </w:tc>
@@ -14371,6 +14227,7 @@
                 <w:sz w:val="20"/>
                 <w:lang w:val="ro-RO"/>
               </w:rPr>
+              <w:lastRenderedPageBreak/>
               <w:t xml:space="preserve">Fezabilitatea tehnică (soluție tehnologică testată pe piață, posibilitatea realizării interne a modelului de lucru, posibilitatea atragerii de experți pentru a lucra la proiect etc.) </w:t>
             </w:r>
           </w:p>
@@ -18645,6 +18502,7 @@
         <w:rPr>
           <w:lang w:val="ro-RO"/>
         </w:rPr>
+        <w:lastRenderedPageBreak/>
         <w:t>F</w:t>
       </w:r>
       <w:r>
@@ -18672,7 +18530,6 @@
         <w:rPr>
           <w:lang w:val="ro-RO"/>
         </w:rPr>
-        <w:lastRenderedPageBreak/>
         <w:t>2.</w:t>
       </w:r>
       <w:r>
@@ -18749,7 +18606,7 @@
                 <w:lang w:val="ro-RO" w:eastAsia="ro-RO"/>
               </w:rPr>
               <w:drawing>
-                <wp:inline distT="0" distB="0" distL="0" distR="0" wp14:anchorId="05383D7A" wp14:editId="4CDC1E42">
+                <wp:inline distT="0" distB="0" distL="0" distR="0" wp14:anchorId="05383D7A" wp14:editId="11608E44">
                   <wp:extent cx="390525" cy="352425"/>
                   <wp:effectExtent l="0" t="0" r="9525" b="9525"/>
                   <wp:docPr id="34" name="Picture 3"/>
@@ -19388,6 +19245,7 @@
         <w:rPr>
           <w:lang w:val="ro-RO"/>
         </w:rPr>
+        <w:lastRenderedPageBreak/>
         <w:t>Măsurarea se va realiza prin analiza implementării funcționalităților cheie și feedback-ul inițial al utilizatorilor.</w:t>
       </w:r>
     </w:p>
@@ -19426,7 +19284,6 @@
           <w:color w:val="auto"/>
           <w:lang w:val="ro-RO"/>
         </w:rPr>
-        <w:lastRenderedPageBreak/>
         <w:t>Încheierea Acordurilor cu Proprietarii de Locuri de Parcare</w:t>
       </w:r>
       <w:r>
@@ -20258,10 +20115,10 @@
         <w:tblLook w:val="04A0" w:firstRow="1" w:lastRow="0" w:firstColumn="1" w:lastColumn="0" w:noHBand="0" w:noVBand="1"/>
       </w:tblPr>
       <w:tblGrid>
-        <w:gridCol w:w="843"/>
-        <w:gridCol w:w="2638"/>
-        <w:gridCol w:w="3726"/>
-        <w:gridCol w:w="2568"/>
+        <w:gridCol w:w="851"/>
+        <w:gridCol w:w="2693"/>
+        <w:gridCol w:w="3827"/>
+        <w:gridCol w:w="2630"/>
       </w:tblGrid>
       <w:tr>
         <w:tc>
@@ -21607,7 +21464,6 @@
                 <w:sz w:val="20"/>
                 <w:lang w:val="ro-RO"/>
               </w:rPr>
-              <w:lastRenderedPageBreak/>
               <w:t xml:space="preserve"> </w:t>
             </w:r>
             <w:r>
@@ -21617,7 +21473,7 @@
                 <w:lang w:val="ro-RO" w:eastAsia="ro-RO"/>
               </w:rPr>
               <w:drawing>
-                <wp:inline distT="0" distB="0" distL="0" distR="0" wp14:anchorId="1CB7E99B" wp14:editId="1553D9ED">
+                <wp:inline distT="0" distB="0" distL="0" distR="0" wp14:anchorId="1CB7E99B" wp14:editId="6C083184">
                   <wp:extent cx="390525" cy="352425"/>
                   <wp:effectExtent l="0" t="0" r="9525" b="9525"/>
                   <wp:docPr id="36" name="Picture 3"/>
@@ -22301,6 +22157,2152 @@
     </w:p>
     <w:p>
       <w:pPr>
+        <w:rPr>
+          <w:lang w:val="pt-PT"/>
+        </w:rPr>
+      </w:pPr>
+    </w:p>
+    <w:p>
+      <w:pPr>
+        <w:rPr>
+          <w:lang w:val="pt-PT"/>
+        </w:rPr>
+      </w:pPr>
+      <w:r>
+        <w:rPr>
+          <w:lang w:val="pt-PT"/>
+        </w:rPr>
+        <w:t>Jalonul 1: Lansarea Platformei</w:t>
+      </w:r>
+    </w:p>
+    <w:p>
+      <w:pPr>
+        <w:rPr>
+          <w:lang w:val="pt-PT"/>
+        </w:rPr>
+      </w:pPr>
+    </w:p>
+    <w:p>
+      <w:pPr>
+        <w:pStyle w:val="Application3"/>
+        <w:jc w:val="both"/>
+        <w:rPr>
+          <w:rFonts w:ascii="Cambria" w:hAnsi="Cambria"/>
+          <w:b w:val="0"/>
+        </w:rPr>
+      </w:pPr>
+      <w:r>
+        <w:rPr>
+          <w:rFonts w:ascii="Cambria" w:hAnsi="Cambria"/>
+          <w:b w:val="0"/>
+        </w:rPr>
+        <w:t>1</w:t>
+      </w:r>
+      <w:r>
+        <w:rPr>
+          <w:rFonts w:ascii="Cambria" w:hAnsi="Cambria"/>
+          <w:b w:val="0"/>
+        </w:rPr>
+        <w:t xml:space="preserve">100 </w:t>
+      </w:r>
+      <w:r>
+        <w:rPr>
+          <w:rFonts w:ascii="Cambria" w:hAnsi="Cambria"/>
+          <w:b w:val="0"/>
+        </w:rPr>
+        <w:t>Planificarea Lansării</w:t>
+      </w:r>
+    </w:p>
+    <w:p>
+      <w:pPr>
+        <w:pStyle w:val="Application3"/>
+        <w:jc w:val="both"/>
+        <w:rPr>
+          <w:rFonts w:ascii="Cambria" w:hAnsi="Cambria"/>
+          <w:b w:val="0"/>
+        </w:rPr>
+      </w:pPr>
+      <w:r>
+        <w:rPr>
+          <w:rFonts w:ascii="Cambria" w:hAnsi="Cambria"/>
+          <w:b w:val="0"/>
+        </w:rPr>
+        <w:t>1</w:t>
+      </w:r>
+      <w:r>
+        <w:rPr>
+          <w:rFonts w:ascii="Cambria" w:hAnsi="Cambria"/>
+          <w:b w:val="0"/>
+        </w:rPr>
+        <w:t>200</w:t>
+      </w:r>
+      <w:r>
+        <w:rPr>
+          <w:rFonts w:ascii="Cambria" w:hAnsi="Cambria"/>
+          <w:b w:val="0"/>
+        </w:rPr>
+        <w:t xml:space="preserve"> </w:t>
+      </w:r>
+      <w:r>
+        <w:rPr>
+          <w:rFonts w:ascii="Cambria" w:hAnsi="Cambria"/>
+          <w:b w:val="0"/>
+        </w:rPr>
+        <w:t>Dezvoltarea Platformei</w:t>
+      </w:r>
+    </w:p>
+    <w:p>
+      <w:pPr>
+        <w:pStyle w:val="Application3"/>
+        <w:jc w:val="both"/>
+        <w:rPr>
+          <w:rFonts w:ascii="Cambria" w:hAnsi="Cambria"/>
+          <w:b w:val="0"/>
+        </w:rPr>
+      </w:pPr>
+      <w:r>
+        <w:rPr>
+          <w:rFonts w:ascii="Cambria" w:hAnsi="Cambria"/>
+          <w:b w:val="0"/>
+        </w:rPr>
+        <w:t>13</w:t>
+      </w:r>
+      <w:r>
+        <w:rPr>
+          <w:rFonts w:ascii="Cambria" w:hAnsi="Cambria"/>
+          <w:b w:val="0"/>
+        </w:rPr>
+        <w:t>00</w:t>
+      </w:r>
+      <w:r>
+        <w:rPr>
+          <w:rFonts w:ascii="Cambria" w:hAnsi="Cambria"/>
+          <w:b w:val="0"/>
+        </w:rPr>
+        <w:t xml:space="preserve"> </w:t>
+      </w:r>
+      <w:r>
+        <w:rPr>
+          <w:rFonts w:ascii="Cambria" w:hAnsi="Cambria"/>
+          <w:b w:val="0"/>
+        </w:rPr>
+        <w:t>Testarea Platformei</w:t>
+      </w:r>
+    </w:p>
+    <w:p>
+      <w:pPr>
+        <w:pStyle w:val="Application3"/>
+        <w:jc w:val="both"/>
+        <w:rPr>
+          <w:rFonts w:ascii="Cambria" w:hAnsi="Cambria"/>
+          <w:b w:val="0"/>
+        </w:rPr>
+      </w:pPr>
+      <w:r>
+        <w:rPr>
+          <w:rFonts w:ascii="Cambria" w:hAnsi="Cambria"/>
+          <w:b w:val="0"/>
+        </w:rPr>
+        <w:t>1</w:t>
+      </w:r>
+      <w:r>
+        <w:rPr>
+          <w:rFonts w:ascii="Cambria" w:hAnsi="Cambria"/>
+          <w:b w:val="0"/>
+        </w:rPr>
+        <w:t>400</w:t>
+      </w:r>
+      <w:r>
+        <w:rPr>
+          <w:rFonts w:ascii="Cambria" w:hAnsi="Cambria"/>
+          <w:b w:val="0"/>
+        </w:rPr>
+        <w:t xml:space="preserve"> </w:t>
+      </w:r>
+      <w:r>
+        <w:rPr>
+          <w:rFonts w:ascii="Cambria" w:hAnsi="Cambria"/>
+          <w:b w:val="0"/>
+        </w:rPr>
+        <w:t>Planificarea și Execuția Campaniei de Marketing</w:t>
+      </w:r>
+    </w:p>
+    <w:p>
+      <w:pPr>
+        <w:pStyle w:val="Application3"/>
+        <w:jc w:val="both"/>
+        <w:rPr>
+          <w:rFonts w:ascii="Cambria" w:hAnsi="Cambria"/>
+          <w:b w:val="0"/>
+        </w:rPr>
+      </w:pPr>
+      <w:r>
+        <w:rPr>
+          <w:rFonts w:ascii="Cambria" w:hAnsi="Cambria"/>
+          <w:b w:val="0"/>
+        </w:rPr>
+        <w:t>1</w:t>
+      </w:r>
+      <w:r>
+        <w:rPr>
+          <w:rFonts w:ascii="Cambria" w:hAnsi="Cambria"/>
+          <w:b w:val="0"/>
+        </w:rPr>
+        <w:t>500</w:t>
+      </w:r>
+      <w:r>
+        <w:rPr>
+          <w:rFonts w:ascii="Cambria" w:hAnsi="Cambria"/>
+          <w:b w:val="0"/>
+        </w:rPr>
+        <w:t xml:space="preserve"> </w:t>
+      </w:r>
+      <w:r>
+        <w:rPr>
+          <w:rFonts w:ascii="Cambria" w:hAnsi="Cambria"/>
+          <w:b w:val="0"/>
+        </w:rPr>
+        <w:t>Feedback și Îmbunătățiri Post-Lansare</w:t>
+      </w:r>
+    </w:p>
+    <w:p>
+      <w:pPr>
+        <w:pStyle w:val="Application3"/>
+        <w:jc w:val="both"/>
+        <w:rPr>
+          <w:rFonts w:ascii="Cambria" w:hAnsi="Cambria"/>
+          <w:b w:val="0"/>
+        </w:rPr>
+      </w:pPr>
+    </w:p>
+    <w:p>
+      <w:pPr>
+        <w:pStyle w:val="Application3"/>
+        <w:rPr>
+          <w:rFonts w:ascii="Cambria" w:hAnsi="Cambria"/>
+          <w:bCs/>
+          <w:sz w:val="24"/>
+          <w:szCs w:val="24"/>
+        </w:rPr>
+      </w:pPr>
+      <w:r>
+        <w:rPr>
+          <w:rFonts w:ascii="Cambria" w:hAnsi="Cambria"/>
+          <w:bCs/>
+          <w:sz w:val="24"/>
+          <w:szCs w:val="24"/>
+        </w:rPr>
+        <w:t>Descrierea Activităților</w:t>
+      </w:r>
+    </w:p>
+    <w:p>
+      <w:pPr>
+        <w:pStyle w:val="Application3"/>
+        <w:rPr>
+          <w:rFonts w:ascii="Cambria" w:hAnsi="Cambria"/>
+          <w:bCs/>
+          <w:sz w:val="24"/>
+          <w:szCs w:val="24"/>
+        </w:rPr>
+      </w:pPr>
+    </w:p>
+    <w:p>
+      <w:pPr>
+        <w:pStyle w:val="Application3"/>
+        <w:rPr>
+          <w:rFonts w:ascii="Cambria" w:hAnsi="Cambria"/>
+          <w:b w:val="0"/>
+        </w:rPr>
+      </w:pPr>
+      <w:r>
+        <w:rPr>
+          <w:rFonts w:ascii="Cambria" w:hAnsi="Cambria"/>
+          <w:b w:val="0"/>
+        </w:rPr>
+        <w:t>1100 Planificarea Lansării (Durată: 4 săptămâni)</w:t>
+      </w:r>
+    </w:p>
+    <w:p>
+      <w:pPr>
+        <w:pStyle w:val="Application3"/>
+        <w:rPr>
+          <w:rFonts w:ascii="Cambria" w:hAnsi="Cambria"/>
+          <w:b w:val="0"/>
+        </w:rPr>
+      </w:pPr>
+      <w:r>
+        <w:rPr>
+          <w:rFonts w:ascii="Cambria" w:hAnsi="Cambria"/>
+          <w:b w:val="0"/>
+        </w:rPr>
+        <w:t>Echipa de proiect, sub coordonarea Managerului Proiectului și a Echipei de Evenimente și Comunicare, va elabora un plan detaliat pentru evenimentul de lansare a platformei. Acest plan va include cronologia, resursele necesare și responsabilitățile fiecărui membru al echipei.</w:t>
+      </w:r>
+    </w:p>
+    <w:p>
+      <w:pPr>
+        <w:pStyle w:val="Application3"/>
+        <w:rPr>
+          <w:rFonts w:ascii="Cambria" w:hAnsi="Cambria"/>
+          <w:b w:val="0"/>
+        </w:rPr>
+      </w:pPr>
+    </w:p>
+    <w:p>
+      <w:pPr>
+        <w:pStyle w:val="Application3"/>
+        <w:rPr>
+          <w:rFonts w:ascii="Cambria" w:hAnsi="Cambria"/>
+          <w:b w:val="0"/>
+        </w:rPr>
+      </w:pPr>
+      <w:r>
+        <w:rPr>
+          <w:rFonts w:ascii="Cambria" w:hAnsi="Cambria"/>
+          <w:b w:val="0"/>
+        </w:rPr>
+        <w:t>1200 Dezvoltarea Platformei (Durată: 12 săptămâni)</w:t>
+      </w:r>
+    </w:p>
+    <w:p>
+      <w:pPr>
+        <w:pStyle w:val="Application3"/>
+        <w:rPr>
+          <w:rFonts w:ascii="Cambria" w:hAnsi="Cambria"/>
+          <w:b w:val="0"/>
+        </w:rPr>
+      </w:pPr>
+      <w:r>
+        <w:rPr>
+          <w:rFonts w:ascii="Cambria" w:hAnsi="Cambria"/>
+          <w:b w:val="0"/>
+        </w:rPr>
+        <w:t>Procesul de dezvoltare a platformei va fi gestionat de Echipa de Dezvoltare Software, sub supravegherea Arhitectului Sistemului. Acest proces cuprinde programarea, proiectarea interfeței și implementarea funcționalităților cheie conforme cu cerințele specificate în analiza inițială.</w:t>
+      </w:r>
+    </w:p>
+    <w:p>
+      <w:pPr>
+        <w:pStyle w:val="Application3"/>
+        <w:rPr>
+          <w:rFonts w:ascii="Cambria" w:hAnsi="Cambria"/>
+          <w:b w:val="0"/>
+        </w:rPr>
+      </w:pPr>
+    </w:p>
+    <w:p>
+      <w:pPr>
+        <w:pStyle w:val="Application3"/>
+        <w:rPr>
+          <w:rFonts w:ascii="Cambria" w:hAnsi="Cambria"/>
+          <w:b w:val="0"/>
+        </w:rPr>
+      </w:pPr>
+      <w:r>
+        <w:rPr>
+          <w:rFonts w:ascii="Cambria" w:hAnsi="Cambria"/>
+          <w:b w:val="0"/>
+        </w:rPr>
+        <w:t>1300 Testarea Platformei (Durată: 6 săptămâni)</w:t>
+      </w:r>
+    </w:p>
+    <w:p>
+      <w:pPr>
+        <w:pStyle w:val="Application3"/>
+        <w:rPr>
+          <w:rFonts w:ascii="Cambria" w:hAnsi="Cambria"/>
+          <w:b w:val="0"/>
+        </w:rPr>
+      </w:pPr>
+      <w:r>
+        <w:rPr>
+          <w:rFonts w:ascii="Cambria" w:hAnsi="Cambria"/>
+          <w:b w:val="0"/>
+        </w:rPr>
+        <w:t>Echipa de Testare Software, în colaborare cu Echipa de Dezvoltare Software, va efectua teste de unitate, teste de integrare și sesiuni de testare extinsă pentru a identifica și remedia erori sau defecțiuni.</w:t>
+      </w:r>
+    </w:p>
+    <w:p>
+      <w:pPr>
+        <w:pStyle w:val="Application3"/>
+        <w:rPr>
+          <w:rFonts w:ascii="Cambria" w:hAnsi="Cambria"/>
+          <w:b w:val="0"/>
+        </w:rPr>
+      </w:pPr>
+    </w:p>
+    <w:p>
+      <w:pPr>
+        <w:pStyle w:val="Application3"/>
+        <w:rPr>
+          <w:rFonts w:ascii="Cambria" w:hAnsi="Cambria"/>
+          <w:b w:val="0"/>
+        </w:rPr>
+      </w:pPr>
+      <w:r>
+        <w:rPr>
+          <w:rFonts w:ascii="Cambria" w:hAnsi="Cambria"/>
+          <w:b w:val="0"/>
+        </w:rPr>
+        <w:t>1400 Planificarea și Execuția Campaniei de Marketing (Durată: 8 săptămâni)</w:t>
+      </w:r>
+    </w:p>
+    <w:p>
+      <w:pPr>
+        <w:pStyle w:val="Application3"/>
+        <w:rPr>
+          <w:rFonts w:ascii="Cambria" w:hAnsi="Cambria"/>
+          <w:b w:val="0"/>
+        </w:rPr>
+      </w:pPr>
+      <w:r>
+        <w:rPr>
+          <w:rFonts w:ascii="Cambria" w:hAnsi="Cambria"/>
+          <w:b w:val="0"/>
+        </w:rPr>
+        <w:t>Echipa de Marketing, împreună cu Echipa de Comunicare, va elabora strategia de marketing pentru lansare. Aceasta va include identificarea publicului țintă, canalele de promovare și crearea materialelor de marketing.</w:t>
+      </w:r>
+    </w:p>
+    <w:p>
+      <w:pPr>
+        <w:pStyle w:val="Application3"/>
+        <w:rPr>
+          <w:rFonts w:ascii="Cambria" w:hAnsi="Cambria"/>
+          <w:b w:val="0"/>
+        </w:rPr>
+      </w:pPr>
+    </w:p>
+    <w:p>
+      <w:pPr>
+        <w:pStyle w:val="Application3"/>
+        <w:rPr>
+          <w:rFonts w:ascii="Cambria" w:hAnsi="Cambria"/>
+          <w:b w:val="0"/>
+        </w:rPr>
+      </w:pPr>
+      <w:r>
+        <w:rPr>
+          <w:rFonts w:ascii="Cambria" w:hAnsi="Cambria"/>
+          <w:b w:val="0"/>
+        </w:rPr>
+        <w:t>1500 Feedback și Îmbunătățiri Post-Lansare (Durată: Continuu pe parcursul primelor 6 luni)</w:t>
+      </w:r>
+    </w:p>
+    <w:p>
+      <w:pPr>
+        <w:pStyle w:val="Application3"/>
+        <w:jc w:val="both"/>
+        <w:rPr>
+          <w:rFonts w:ascii="Cambria" w:hAnsi="Cambria"/>
+          <w:b w:val="0"/>
+        </w:rPr>
+      </w:pPr>
+      <w:r>
+        <w:rPr>
+          <w:rFonts w:ascii="Cambria" w:hAnsi="Cambria"/>
+          <w:b w:val="0"/>
+        </w:rPr>
+        <w:t>Echipa de Suport, Echipa de Dezvoltare Software și Managerul Proiectului vor colecta feedback de la utilizatori după lansarea platformei. În funcție de aceste informații, vor implementa actualizări și îmbunătățiri continue pe parcursul primelor 6 luni.</w:t>
+      </w:r>
+    </w:p>
+    <w:p>
+      <w:pPr>
+        <w:pStyle w:val="Application3"/>
+        <w:jc w:val="both"/>
+        <w:rPr>
+          <w:rFonts w:ascii="Cambria" w:hAnsi="Cambria"/>
+          <w:b w:val="0"/>
+        </w:rPr>
+      </w:pPr>
+    </w:p>
+    <w:p>
+      <w:pPr>
+        <w:pStyle w:val="Application3"/>
+        <w:jc w:val="both"/>
+        <w:rPr>
+          <w:rFonts w:ascii="Cambria" w:hAnsi="Cambria"/>
+          <w:b w:val="0"/>
+        </w:rPr>
+      </w:pPr>
+    </w:p>
+    <w:p>
+      <w:pPr>
+        <w:pStyle w:val="Application3"/>
+        <w:jc w:val="both"/>
+        <w:rPr>
+          <w:rFonts w:ascii="Cambria" w:hAnsi="Cambria"/>
+          <w:b w:val="0"/>
+        </w:rPr>
+      </w:pPr>
+      <w:r>
+        <w:rPr>
+          <w:rFonts w:ascii="Cambria" w:hAnsi="Cambria"/>
+          <w:b w:val="0"/>
+        </w:rPr>
+        <w:t>Jalonul 2: Parteneriate cu Proprietari</w:t>
+      </w:r>
+    </w:p>
+    <w:p>
+      <w:pPr>
+        <w:pStyle w:val="Application3"/>
+        <w:jc w:val="both"/>
+        <w:rPr>
+          <w:rFonts w:ascii="Cambria" w:hAnsi="Cambria"/>
+          <w:b w:val="0"/>
+        </w:rPr>
+      </w:pPr>
+    </w:p>
+    <w:p>
+      <w:pPr>
+        <w:pStyle w:val="Application3"/>
+        <w:jc w:val="both"/>
+        <w:rPr>
+          <w:rFonts w:ascii="Cambria" w:hAnsi="Cambria"/>
+          <w:b w:val="0"/>
+        </w:rPr>
+      </w:pPr>
+      <w:r>
+        <w:rPr>
+          <w:rFonts w:ascii="Cambria" w:hAnsi="Cambria"/>
+          <w:b w:val="0"/>
+        </w:rPr>
+        <w:t xml:space="preserve">2100 </w:t>
+      </w:r>
+      <w:r>
+        <w:rPr>
+          <w:rFonts w:ascii="Cambria" w:hAnsi="Cambria"/>
+          <w:b w:val="0"/>
+        </w:rPr>
+        <w:t>Analiza și Identificarea Potențialilor Parteneri</w:t>
+      </w:r>
+    </w:p>
+    <w:p>
+      <w:pPr>
+        <w:pStyle w:val="Application3"/>
+        <w:jc w:val="both"/>
+        <w:rPr>
+          <w:rFonts w:ascii="Cambria" w:hAnsi="Cambria"/>
+          <w:b w:val="0"/>
+        </w:rPr>
+      </w:pPr>
+      <w:r>
+        <w:rPr>
+          <w:rFonts w:ascii="Cambria" w:hAnsi="Cambria"/>
+          <w:b w:val="0"/>
+        </w:rPr>
+        <w:t>2200</w:t>
+      </w:r>
+      <w:r>
+        <w:rPr>
+          <w:rFonts w:ascii="Cambria" w:hAnsi="Cambria"/>
+          <w:b w:val="0"/>
+        </w:rPr>
+        <w:t xml:space="preserve"> </w:t>
+      </w:r>
+      <w:r>
+        <w:rPr>
+          <w:rFonts w:ascii="Cambria" w:hAnsi="Cambria"/>
+          <w:b w:val="0"/>
+        </w:rPr>
+        <w:t>Negocierea și Stabilirea Parteneriatelor</w:t>
+      </w:r>
+    </w:p>
+    <w:p>
+      <w:pPr>
+        <w:pStyle w:val="Application3"/>
+        <w:jc w:val="both"/>
+        <w:rPr>
+          <w:rFonts w:ascii="Cambria" w:hAnsi="Cambria"/>
+          <w:b w:val="0"/>
+        </w:rPr>
+      </w:pPr>
+      <w:r>
+        <w:rPr>
+          <w:rFonts w:ascii="Cambria" w:hAnsi="Cambria"/>
+          <w:b w:val="0"/>
+        </w:rPr>
+        <w:t>2</w:t>
+      </w:r>
+      <w:r>
+        <w:rPr>
+          <w:rFonts w:ascii="Cambria" w:hAnsi="Cambria"/>
+          <w:b w:val="0"/>
+        </w:rPr>
+        <w:t>3</w:t>
+      </w:r>
+      <w:r>
+        <w:rPr>
+          <w:rFonts w:ascii="Cambria" w:hAnsi="Cambria"/>
+          <w:b w:val="0"/>
+        </w:rPr>
+        <w:t>00</w:t>
+      </w:r>
+      <w:r>
+        <w:rPr>
+          <w:rFonts w:ascii="Cambria" w:hAnsi="Cambria"/>
+          <w:b w:val="0"/>
+        </w:rPr>
+        <w:t xml:space="preserve"> </w:t>
+      </w:r>
+      <w:r>
+        <w:rPr>
+          <w:rFonts w:ascii="Cambria" w:hAnsi="Cambria"/>
+          <w:b w:val="0"/>
+        </w:rPr>
+        <w:t>Implementarea Colaborărilor cu Partenerii</w:t>
+      </w:r>
+    </w:p>
+    <w:p>
+      <w:pPr>
+        <w:pStyle w:val="Application3"/>
+        <w:jc w:val="both"/>
+        <w:rPr>
+          <w:rFonts w:ascii="Cambria" w:hAnsi="Cambria"/>
+          <w:b w:val="0"/>
+        </w:rPr>
+      </w:pPr>
+      <w:r>
+        <w:rPr>
+          <w:rFonts w:ascii="Cambria" w:hAnsi="Cambria"/>
+          <w:b w:val="0"/>
+        </w:rPr>
+        <w:t>2400</w:t>
+      </w:r>
+      <w:r>
+        <w:rPr>
+          <w:rFonts w:ascii="Cambria" w:hAnsi="Cambria"/>
+          <w:b w:val="0"/>
+        </w:rPr>
+        <w:t xml:space="preserve"> </w:t>
+      </w:r>
+      <w:r>
+        <w:rPr>
+          <w:rFonts w:ascii="Cambria" w:hAnsi="Cambria"/>
+          <w:b w:val="0"/>
+        </w:rPr>
+        <w:t>Monitorizarea Performanței Parteneriatelor</w:t>
+      </w:r>
+    </w:p>
+    <w:p>
+      <w:pPr>
+        <w:pStyle w:val="Application3"/>
+        <w:jc w:val="both"/>
+        <w:rPr>
+          <w:rFonts w:ascii="Cambria" w:hAnsi="Cambria"/>
+          <w:b w:val="0"/>
+        </w:rPr>
+      </w:pPr>
+      <w:r>
+        <w:rPr>
+          <w:rFonts w:ascii="Cambria" w:hAnsi="Cambria"/>
+          <w:b w:val="0"/>
+        </w:rPr>
+        <w:t>2500</w:t>
+      </w:r>
+      <w:r>
+        <w:rPr>
+          <w:rFonts w:ascii="Cambria" w:hAnsi="Cambria"/>
+          <w:b w:val="0"/>
+        </w:rPr>
+        <w:t xml:space="preserve"> </w:t>
+      </w:r>
+      <w:r>
+        <w:rPr>
+          <w:rFonts w:ascii="Cambria" w:hAnsi="Cambria"/>
+          <w:b w:val="0"/>
+        </w:rPr>
+        <w:t>Optimizarea și Extinderea Parteneriatelor</w:t>
+      </w:r>
+      <w:r>
+        <w:rPr>
+          <w:rFonts w:ascii="Cambria" w:hAnsi="Cambria"/>
+          <w:b w:val="0"/>
+        </w:rPr>
+        <w:t xml:space="preserve"> </w:t>
+      </w:r>
+    </w:p>
+    <w:p>
+      <w:pPr>
+        <w:pStyle w:val="Application3"/>
+        <w:jc w:val="both"/>
+        <w:rPr>
+          <w:rFonts w:ascii="Cambria" w:hAnsi="Cambria"/>
+          <w:b w:val="0"/>
+        </w:rPr>
+      </w:pPr>
+    </w:p>
+    <w:p>
+      <w:pPr>
+        <w:pStyle w:val="Application3"/>
+        <w:jc w:val="both"/>
+        <w:rPr>
+          <w:rFonts w:ascii="Cambria" w:hAnsi="Cambria"/>
+          <w:b w:val="0"/>
+        </w:rPr>
+      </w:pPr>
+      <w:r>
+        <w:rPr>
+          <w:rFonts w:ascii="Cambria" w:hAnsi="Cambria"/>
+          <w:b w:val="0"/>
+        </w:rPr>
+        <w:lastRenderedPageBreak/>
+        <w:t>Jalonul 3: Lansarea Campaniei de Promovare</w:t>
+      </w:r>
+      <w:r>
+        <w:rPr>
+          <w:rFonts w:ascii="Cambria" w:hAnsi="Cambria"/>
+          <w:b w:val="0"/>
+        </w:rPr>
+        <w:t xml:space="preserve"> </w:t>
+      </w:r>
+    </w:p>
+    <w:p>
+      <w:pPr>
+        <w:pStyle w:val="Application3"/>
+        <w:jc w:val="both"/>
+        <w:rPr>
+          <w:rFonts w:ascii="Cambria" w:hAnsi="Cambria"/>
+          <w:b w:val="0"/>
+        </w:rPr>
+      </w:pPr>
+    </w:p>
+    <w:p>
+      <w:pPr>
+        <w:pStyle w:val="Application3"/>
+        <w:jc w:val="both"/>
+        <w:rPr>
+          <w:rFonts w:ascii="Cambria" w:hAnsi="Cambria"/>
+          <w:b w:val="0"/>
+        </w:rPr>
+      </w:pPr>
+      <w:r>
+        <w:rPr>
+          <w:rFonts w:ascii="Cambria" w:hAnsi="Cambria"/>
+          <w:b w:val="0"/>
+        </w:rPr>
+        <w:t xml:space="preserve">3100 </w:t>
+      </w:r>
+      <w:r>
+        <w:rPr>
+          <w:rFonts w:ascii="Cambria" w:hAnsi="Cambria"/>
+          <w:b w:val="0"/>
+        </w:rPr>
+        <w:t>Planificarea Campaniei de Promovare</w:t>
+      </w:r>
+    </w:p>
+    <w:p>
+      <w:pPr>
+        <w:pStyle w:val="Application3"/>
+        <w:jc w:val="both"/>
+        <w:rPr>
+          <w:rFonts w:ascii="Cambria" w:hAnsi="Cambria"/>
+          <w:b w:val="0"/>
+        </w:rPr>
+      </w:pPr>
+      <w:r>
+        <w:rPr>
+          <w:rFonts w:ascii="Cambria" w:hAnsi="Cambria"/>
+          <w:b w:val="0"/>
+        </w:rPr>
+        <w:t>3200</w:t>
+      </w:r>
+      <w:r>
+        <w:rPr>
+          <w:rFonts w:ascii="Cambria" w:hAnsi="Cambria"/>
+          <w:b w:val="0"/>
+        </w:rPr>
+        <w:t xml:space="preserve"> </w:t>
+      </w:r>
+      <w:r>
+        <w:rPr>
+          <w:rFonts w:ascii="Cambria" w:hAnsi="Cambria"/>
+          <w:b w:val="0"/>
+        </w:rPr>
+        <w:t>Implementarea Strategiilor de Promovare Online</w:t>
+      </w:r>
+    </w:p>
+    <w:p>
+      <w:pPr>
+        <w:pStyle w:val="Application3"/>
+        <w:jc w:val="both"/>
+        <w:rPr>
+          <w:rFonts w:ascii="Cambria" w:hAnsi="Cambria"/>
+          <w:b w:val="0"/>
+        </w:rPr>
+      </w:pPr>
+      <w:r>
+        <w:rPr>
+          <w:rFonts w:ascii="Cambria" w:hAnsi="Cambria"/>
+          <w:b w:val="0"/>
+        </w:rPr>
+        <w:t>3</w:t>
+      </w:r>
+      <w:r>
+        <w:rPr>
+          <w:rFonts w:ascii="Cambria" w:hAnsi="Cambria"/>
+          <w:b w:val="0"/>
+        </w:rPr>
+        <w:t>3</w:t>
+      </w:r>
+      <w:r>
+        <w:rPr>
+          <w:rFonts w:ascii="Cambria" w:hAnsi="Cambria"/>
+          <w:b w:val="0"/>
+        </w:rPr>
+        <w:t>00</w:t>
+      </w:r>
+      <w:r>
+        <w:rPr>
+          <w:rFonts w:ascii="Cambria" w:hAnsi="Cambria"/>
+          <w:b w:val="0"/>
+        </w:rPr>
+        <w:t xml:space="preserve"> </w:t>
+      </w:r>
+      <w:r>
+        <w:rPr>
+          <w:rFonts w:ascii="Cambria" w:hAnsi="Cambria"/>
+          <w:b w:val="0"/>
+        </w:rPr>
+        <w:t>Evenimente de Lansare Offline</w:t>
+      </w:r>
+    </w:p>
+    <w:p>
+      <w:pPr>
+        <w:pStyle w:val="Application3"/>
+        <w:jc w:val="both"/>
+        <w:rPr>
+          <w:rFonts w:ascii="Cambria" w:hAnsi="Cambria"/>
+          <w:b w:val="0"/>
+        </w:rPr>
+      </w:pPr>
+      <w:r>
+        <w:rPr>
+          <w:rFonts w:ascii="Cambria" w:hAnsi="Cambria"/>
+          <w:b w:val="0"/>
+        </w:rPr>
+        <w:t>3400</w:t>
+      </w:r>
+      <w:r>
+        <w:rPr>
+          <w:rFonts w:ascii="Cambria" w:hAnsi="Cambria"/>
+          <w:b w:val="0"/>
+        </w:rPr>
+        <w:t xml:space="preserve"> </w:t>
+      </w:r>
+      <w:r>
+        <w:rPr>
+          <w:rFonts w:ascii="Cambria" w:hAnsi="Cambria"/>
+          <w:b w:val="0"/>
+        </w:rPr>
+        <w:t>Monitorizarea Reacțiilor și Răspunsurile la Campanie</w:t>
+      </w:r>
+    </w:p>
+    <w:p>
+      <w:pPr>
+        <w:pStyle w:val="Application3"/>
+        <w:jc w:val="both"/>
+        <w:rPr>
+          <w:rFonts w:ascii="Cambria" w:hAnsi="Cambria"/>
+          <w:b w:val="0"/>
+        </w:rPr>
+      </w:pPr>
+      <w:r>
+        <w:rPr>
+          <w:rFonts w:ascii="Cambria" w:hAnsi="Cambria"/>
+          <w:b w:val="0"/>
+        </w:rPr>
+        <w:t>3500</w:t>
+      </w:r>
+      <w:r>
+        <w:rPr>
+          <w:rFonts w:ascii="Cambria" w:hAnsi="Cambria"/>
+          <w:b w:val="0"/>
+        </w:rPr>
+        <w:t xml:space="preserve"> </w:t>
+      </w:r>
+      <w:r>
+        <w:rPr>
+          <w:rFonts w:ascii="Cambria" w:hAnsi="Cambria"/>
+          <w:b w:val="0"/>
+        </w:rPr>
+        <w:t>Optimizarea Strategiilor în Timp Real</w:t>
+      </w:r>
+    </w:p>
+    <w:p>
+      <w:pPr>
+        <w:pStyle w:val="Application3"/>
+        <w:jc w:val="both"/>
+        <w:rPr>
+          <w:rFonts w:ascii="Cambria" w:hAnsi="Cambria"/>
+          <w:b w:val="0"/>
+        </w:rPr>
+      </w:pPr>
+    </w:p>
+    <w:p>
+      <w:pPr>
+        <w:pStyle w:val="Application3"/>
+        <w:jc w:val="both"/>
+        <w:rPr>
+          <w:rFonts w:ascii="Cambria" w:hAnsi="Cambria"/>
+          <w:b w:val="0"/>
+        </w:rPr>
+      </w:pPr>
+      <w:r>
+        <w:rPr>
+          <w:rFonts w:ascii="Cambria" w:hAnsi="Cambria"/>
+          <w:b w:val="0"/>
+        </w:rPr>
+        <w:t>Jalonul 4: Atragerea Utilizatorilor</w:t>
+      </w:r>
+    </w:p>
+    <w:p>
+      <w:pPr>
+        <w:pStyle w:val="Application3"/>
+        <w:jc w:val="both"/>
+        <w:rPr>
+          <w:rFonts w:ascii="Cambria" w:hAnsi="Cambria"/>
+          <w:b w:val="0"/>
+        </w:rPr>
+      </w:pPr>
+    </w:p>
+    <w:p>
+      <w:pPr>
+        <w:pStyle w:val="Application3"/>
+        <w:jc w:val="both"/>
+        <w:rPr>
+          <w:rFonts w:ascii="Cambria" w:hAnsi="Cambria"/>
+          <w:b w:val="0"/>
+        </w:rPr>
+      </w:pPr>
+      <w:r>
+        <w:rPr>
+          <w:rFonts w:ascii="Cambria" w:hAnsi="Cambria"/>
+          <w:b w:val="0"/>
+        </w:rPr>
+        <w:t xml:space="preserve">4100 </w:t>
+      </w:r>
+      <w:r>
+        <w:rPr>
+          <w:rFonts w:ascii="Cambria" w:hAnsi="Cambria"/>
+          <w:b w:val="0"/>
+        </w:rPr>
+        <w:t>Dezvoltarea Strategiilor de Retenție a Utilizatorilor</w:t>
+      </w:r>
+    </w:p>
+    <w:p>
+      <w:pPr>
+        <w:pStyle w:val="Application3"/>
+        <w:jc w:val="both"/>
+        <w:rPr>
+          <w:rFonts w:ascii="Cambria" w:hAnsi="Cambria"/>
+          <w:b w:val="0"/>
+        </w:rPr>
+      </w:pPr>
+      <w:r>
+        <w:rPr>
+          <w:rFonts w:ascii="Cambria" w:hAnsi="Cambria"/>
+          <w:b w:val="0"/>
+        </w:rPr>
+        <w:t>4200</w:t>
+      </w:r>
+      <w:r>
+        <w:rPr>
+          <w:rFonts w:ascii="Cambria" w:hAnsi="Cambria"/>
+          <w:b w:val="0"/>
+        </w:rPr>
+        <w:t xml:space="preserve"> </w:t>
+      </w:r>
+      <w:r>
+        <w:rPr>
+          <w:rFonts w:ascii="Cambria" w:hAnsi="Cambria"/>
+          <w:b w:val="0"/>
+        </w:rPr>
+        <w:t>Promovarea Avantajelor Utilizatorilor</w:t>
+      </w:r>
+    </w:p>
+    <w:p>
+      <w:pPr>
+        <w:pStyle w:val="Application3"/>
+        <w:jc w:val="both"/>
+        <w:rPr>
+          <w:rFonts w:ascii="Cambria" w:hAnsi="Cambria"/>
+          <w:b w:val="0"/>
+        </w:rPr>
+      </w:pPr>
+      <w:r>
+        <w:rPr>
+          <w:rFonts w:ascii="Cambria" w:hAnsi="Cambria"/>
+          <w:b w:val="0"/>
+        </w:rPr>
+        <w:t>4</w:t>
+      </w:r>
+      <w:r>
+        <w:rPr>
+          <w:rFonts w:ascii="Cambria" w:hAnsi="Cambria"/>
+          <w:b w:val="0"/>
+        </w:rPr>
+        <w:t>3</w:t>
+      </w:r>
+      <w:r>
+        <w:rPr>
+          <w:rFonts w:ascii="Cambria" w:hAnsi="Cambria"/>
+          <w:b w:val="0"/>
+        </w:rPr>
+        <w:t>00</w:t>
+      </w:r>
+      <w:r>
+        <w:rPr>
+          <w:rFonts w:ascii="Cambria" w:hAnsi="Cambria"/>
+          <w:b w:val="0"/>
+        </w:rPr>
+        <w:t xml:space="preserve"> </w:t>
+      </w:r>
+      <w:r>
+        <w:rPr>
+          <w:rFonts w:ascii="Cambria" w:hAnsi="Cambria"/>
+          <w:b w:val="0"/>
+        </w:rPr>
+        <w:t>Program de Recompense pentru Utilizatori</w:t>
+      </w:r>
+    </w:p>
+    <w:p>
+      <w:pPr>
+        <w:pStyle w:val="Application3"/>
+        <w:jc w:val="both"/>
+        <w:rPr>
+          <w:rFonts w:ascii="Cambria" w:hAnsi="Cambria"/>
+          <w:b w:val="0"/>
+        </w:rPr>
+      </w:pPr>
+      <w:r>
+        <w:rPr>
+          <w:rFonts w:ascii="Cambria" w:hAnsi="Cambria"/>
+          <w:b w:val="0"/>
+        </w:rPr>
+        <w:t>4400</w:t>
+      </w:r>
+      <w:r>
+        <w:rPr>
+          <w:rFonts w:ascii="Cambria" w:hAnsi="Cambria"/>
+          <w:b w:val="0"/>
+        </w:rPr>
+        <w:t xml:space="preserve"> </w:t>
+      </w:r>
+      <w:r>
+        <w:rPr>
+          <w:rFonts w:ascii="Cambria" w:hAnsi="Cambria"/>
+          <w:b w:val="0"/>
+        </w:rPr>
+        <w:t>Evenimente Speciale și Promoții</w:t>
+      </w:r>
+    </w:p>
+    <w:p>
+      <w:pPr>
+        <w:pStyle w:val="Application3"/>
+        <w:jc w:val="both"/>
+        <w:rPr>
+          <w:rFonts w:ascii="Cambria" w:hAnsi="Cambria"/>
+          <w:b w:val="0"/>
+        </w:rPr>
+      </w:pPr>
+      <w:r>
+        <w:rPr>
+          <w:rFonts w:ascii="Cambria" w:hAnsi="Cambria"/>
+          <w:b w:val="0"/>
+        </w:rPr>
+        <w:t>4500</w:t>
+      </w:r>
+      <w:r>
+        <w:rPr>
+          <w:rFonts w:ascii="Cambria" w:hAnsi="Cambria"/>
+          <w:b w:val="0"/>
+        </w:rPr>
+        <w:t xml:space="preserve"> </w:t>
+      </w:r>
+      <w:r>
+        <w:rPr>
+          <w:rFonts w:ascii="Cambria" w:hAnsi="Cambria"/>
+          <w:b w:val="0"/>
+        </w:rPr>
+        <w:t>Monitorizarea și Analiza Fluxului de Utilizatori</w:t>
+      </w:r>
+    </w:p>
+    <w:p>
+      <w:pPr>
+        <w:pStyle w:val="Application3"/>
+        <w:jc w:val="both"/>
+        <w:rPr>
+          <w:rFonts w:ascii="Cambria" w:hAnsi="Cambria"/>
+          <w:b w:val="0"/>
+        </w:rPr>
+      </w:pPr>
+    </w:p>
+    <w:p>
+      <w:pPr>
+        <w:pStyle w:val="Application3"/>
+        <w:jc w:val="both"/>
+        <w:rPr>
+          <w:rFonts w:ascii="Cambria" w:hAnsi="Cambria"/>
+          <w:b w:val="0"/>
+        </w:rPr>
+      </w:pPr>
+      <w:r>
+        <w:rPr>
+          <w:rFonts w:ascii="Cambria" w:hAnsi="Cambria"/>
+          <w:b w:val="0"/>
+        </w:rPr>
+        <w:t>Jalonul 5: Evaluarea Inițială a Impactului</w:t>
+      </w:r>
+    </w:p>
+    <w:p>
+      <w:pPr>
+        <w:pStyle w:val="Application3"/>
+        <w:jc w:val="both"/>
+        <w:rPr>
+          <w:rFonts w:ascii="Cambria" w:hAnsi="Cambria"/>
+          <w:b w:val="0"/>
+        </w:rPr>
+      </w:pPr>
+    </w:p>
+    <w:p>
+      <w:pPr>
+        <w:pStyle w:val="Application3"/>
+        <w:jc w:val="both"/>
+        <w:rPr>
+          <w:rFonts w:ascii="Cambria" w:hAnsi="Cambria"/>
+          <w:b w:val="0"/>
+        </w:rPr>
+      </w:pPr>
+    </w:p>
+    <w:p>
+      <w:pPr>
+        <w:pStyle w:val="Application3"/>
+        <w:jc w:val="both"/>
+        <w:rPr>
+          <w:rFonts w:ascii="Cambria" w:hAnsi="Cambria"/>
+          <w:b w:val="0"/>
+        </w:rPr>
+      </w:pPr>
+      <w:r>
+        <w:rPr>
+          <w:rFonts w:ascii="Cambria" w:hAnsi="Cambria"/>
+          <w:b w:val="0"/>
+        </w:rPr>
+        <w:t xml:space="preserve">5100 </w:t>
+      </w:r>
+      <w:r>
+        <w:rPr>
+          <w:rFonts w:ascii="Cambria" w:hAnsi="Cambria"/>
+          <w:b w:val="0"/>
+        </w:rPr>
+        <w:t>Definirea KPI-urilor</w:t>
+      </w:r>
+    </w:p>
+    <w:p>
+      <w:pPr>
+        <w:pStyle w:val="Application3"/>
+        <w:jc w:val="both"/>
+        <w:rPr>
+          <w:rFonts w:ascii="Cambria" w:hAnsi="Cambria"/>
+          <w:b w:val="0"/>
+        </w:rPr>
+      </w:pPr>
+      <w:r>
+        <w:rPr>
+          <w:rFonts w:ascii="Cambria" w:hAnsi="Cambria"/>
+          <w:b w:val="0"/>
+        </w:rPr>
+        <w:t>5200</w:t>
+      </w:r>
+      <w:r>
+        <w:rPr>
+          <w:rFonts w:ascii="Cambria" w:hAnsi="Cambria"/>
+          <w:b w:val="0"/>
+        </w:rPr>
+        <w:t xml:space="preserve"> </w:t>
+      </w:r>
+      <w:r>
+        <w:rPr>
+          <w:rFonts w:ascii="Cambria" w:hAnsi="Cambria"/>
+          <w:b w:val="0"/>
+        </w:rPr>
+        <w:t>Colectarea și Analiza Datelor</w:t>
+      </w:r>
+    </w:p>
+    <w:p>
+      <w:pPr>
+        <w:pStyle w:val="Application3"/>
+        <w:jc w:val="both"/>
+        <w:rPr>
+          <w:rFonts w:ascii="Cambria" w:hAnsi="Cambria"/>
+          <w:b w:val="0"/>
+        </w:rPr>
+      </w:pPr>
+      <w:r>
+        <w:rPr>
+          <w:rFonts w:ascii="Cambria" w:hAnsi="Cambria"/>
+          <w:b w:val="0"/>
+        </w:rPr>
+        <w:t>5</w:t>
+      </w:r>
+      <w:r>
+        <w:rPr>
+          <w:rFonts w:ascii="Cambria" w:hAnsi="Cambria"/>
+          <w:b w:val="0"/>
+        </w:rPr>
+        <w:t>3</w:t>
+      </w:r>
+      <w:r>
+        <w:rPr>
+          <w:rFonts w:ascii="Cambria" w:hAnsi="Cambria"/>
+          <w:b w:val="0"/>
+        </w:rPr>
+        <w:t>00</w:t>
+      </w:r>
+      <w:r>
+        <w:rPr>
+          <w:rFonts w:ascii="Cambria" w:hAnsi="Cambria"/>
+          <w:b w:val="0"/>
+        </w:rPr>
+        <w:t xml:space="preserve"> </w:t>
+      </w:r>
+      <w:r>
+        <w:rPr>
+          <w:rFonts w:ascii="Cambria" w:hAnsi="Cambria"/>
+          <w:b w:val="0"/>
+        </w:rPr>
+        <w:t>Raportare și Comunicare a Rezultatelor</w:t>
+      </w:r>
+    </w:p>
+    <w:p>
+      <w:pPr>
+        <w:pStyle w:val="Application3"/>
+        <w:jc w:val="both"/>
+        <w:rPr>
+          <w:rFonts w:ascii="Cambria" w:hAnsi="Cambria"/>
+          <w:b w:val="0"/>
+        </w:rPr>
+      </w:pPr>
+      <w:r>
+        <w:rPr>
+          <w:rFonts w:ascii="Cambria" w:hAnsi="Cambria"/>
+          <w:b w:val="0"/>
+        </w:rPr>
+        <w:t>5400</w:t>
+      </w:r>
+      <w:r>
+        <w:rPr>
+          <w:rFonts w:ascii="Cambria" w:hAnsi="Cambria"/>
+          <w:b w:val="0"/>
+        </w:rPr>
+        <w:t xml:space="preserve"> </w:t>
+      </w:r>
+      <w:r>
+        <w:rPr>
+          <w:rFonts w:ascii="Cambria" w:hAnsi="Cambria"/>
+          <w:b w:val="0"/>
+        </w:rPr>
+        <w:t>Identificarea și Implementarea Îmbunătățirilor</w:t>
+      </w:r>
+    </w:p>
+    <w:p>
+      <w:pPr>
+        <w:pStyle w:val="Application3"/>
+        <w:jc w:val="both"/>
+        <w:rPr>
+          <w:rFonts w:ascii="Cambria" w:hAnsi="Cambria"/>
+          <w:b w:val="0"/>
+        </w:rPr>
+      </w:pPr>
+      <w:r>
+        <w:rPr>
+          <w:rFonts w:ascii="Cambria" w:hAnsi="Cambria"/>
+          <w:b w:val="0"/>
+        </w:rPr>
+        <w:t>5500</w:t>
+      </w:r>
+      <w:r>
+        <w:rPr>
+          <w:rFonts w:ascii="Cambria" w:hAnsi="Cambria"/>
+          <w:b w:val="0"/>
+        </w:rPr>
+        <w:t xml:space="preserve"> </w:t>
+      </w:r>
+      <w:r>
+        <w:rPr>
+          <w:rFonts w:ascii="Cambria" w:hAnsi="Cambria"/>
+          <w:b w:val="0"/>
+        </w:rPr>
+        <w:t>Feedback de la Utilizatori</w:t>
+      </w:r>
+    </w:p>
+    <w:p>
+      <w:pPr>
+        <w:pStyle w:val="Application3"/>
+        <w:jc w:val="both"/>
+        <w:rPr>
+          <w:rFonts w:ascii="Cambria" w:hAnsi="Cambria"/>
+          <w:b w:val="0"/>
+        </w:rPr>
+      </w:pPr>
+    </w:p>
+    <w:p>
+      <w:pPr>
+        <w:pStyle w:val="Application3"/>
+        <w:jc w:val="both"/>
+        <w:rPr>
+          <w:rFonts w:ascii="Cambria" w:hAnsi="Cambria"/>
+          <w:b w:val="0"/>
+        </w:rPr>
+      </w:pPr>
+      <w:r>
+        <w:rPr>
+          <w:rFonts w:ascii="Cambria" w:hAnsi="Cambria"/>
+          <w:b w:val="0"/>
+        </w:rPr>
+        <w:t>Jalonul 6: Consolidarea Parteneriatelor cu Lanțuri de Supermarket</w:t>
+      </w:r>
+    </w:p>
+    <w:p>
+      <w:pPr>
+        <w:pStyle w:val="Application3"/>
+        <w:jc w:val="both"/>
+        <w:rPr>
+          <w:rFonts w:ascii="Cambria" w:hAnsi="Cambria"/>
+          <w:b w:val="0"/>
+        </w:rPr>
+      </w:pPr>
+    </w:p>
+    <w:p>
+      <w:pPr>
+        <w:pStyle w:val="Application3"/>
+        <w:jc w:val="both"/>
+        <w:rPr>
+          <w:rFonts w:ascii="Cambria" w:hAnsi="Cambria"/>
+          <w:b w:val="0"/>
+        </w:rPr>
+      </w:pPr>
+    </w:p>
+    <w:p>
+      <w:pPr>
+        <w:pStyle w:val="Application3"/>
+        <w:jc w:val="both"/>
+        <w:rPr>
+          <w:rFonts w:ascii="Cambria" w:hAnsi="Cambria"/>
+          <w:b w:val="0"/>
+        </w:rPr>
+      </w:pPr>
+      <w:r>
+        <w:rPr>
+          <w:rFonts w:ascii="Cambria" w:hAnsi="Cambria"/>
+          <w:b w:val="0"/>
+        </w:rPr>
+        <w:t xml:space="preserve">6100 </w:t>
+      </w:r>
+      <w:r>
+        <w:rPr>
+          <w:rFonts w:ascii="Cambria" w:hAnsi="Cambria"/>
+          <w:b w:val="0"/>
+        </w:rPr>
+        <w:t xml:space="preserve"> Identificarea Potențialilor Parteneri din Lanțuri de Supermarket</w:t>
+      </w:r>
+    </w:p>
+    <w:p>
+      <w:pPr>
+        <w:pStyle w:val="Application3"/>
+        <w:jc w:val="both"/>
+        <w:rPr>
+          <w:rFonts w:ascii="Cambria" w:hAnsi="Cambria"/>
+          <w:b w:val="0"/>
+        </w:rPr>
+      </w:pPr>
+      <w:r>
+        <w:rPr>
+          <w:rFonts w:ascii="Cambria" w:hAnsi="Cambria"/>
+          <w:b w:val="0"/>
+        </w:rPr>
+        <w:t>6200</w:t>
+      </w:r>
+      <w:r>
+        <w:rPr>
+          <w:rFonts w:ascii="Cambria" w:hAnsi="Cambria"/>
+          <w:b w:val="0"/>
+        </w:rPr>
+        <w:t xml:space="preserve"> </w:t>
+      </w:r>
+      <w:r>
+        <w:rPr>
+          <w:rFonts w:ascii="Cambria" w:hAnsi="Cambria"/>
+          <w:b w:val="0"/>
+        </w:rPr>
+        <w:t xml:space="preserve"> </w:t>
+      </w:r>
+      <w:r>
+        <w:rPr>
+          <w:rFonts w:ascii="Cambria" w:hAnsi="Cambria"/>
+          <w:b w:val="0"/>
+        </w:rPr>
+        <w:t>Negocierea și Stabilirea Parteneriatelor cu Lanțuri de Supermarket</w:t>
+      </w:r>
+    </w:p>
+    <w:p>
+      <w:pPr>
+        <w:pStyle w:val="Application3"/>
+        <w:jc w:val="both"/>
+        <w:rPr>
+          <w:rFonts w:ascii="Cambria" w:hAnsi="Cambria"/>
+          <w:b w:val="0"/>
+        </w:rPr>
+      </w:pPr>
+      <w:r>
+        <w:rPr>
+          <w:rFonts w:ascii="Cambria" w:hAnsi="Cambria"/>
+          <w:b w:val="0"/>
+        </w:rPr>
+        <w:t>6</w:t>
+      </w:r>
+      <w:r>
+        <w:rPr>
+          <w:rFonts w:ascii="Cambria" w:hAnsi="Cambria"/>
+          <w:b w:val="0"/>
+        </w:rPr>
+        <w:t>3</w:t>
+      </w:r>
+      <w:r>
+        <w:rPr>
+          <w:rFonts w:ascii="Cambria" w:hAnsi="Cambria"/>
+          <w:b w:val="0"/>
+        </w:rPr>
+        <w:t>00</w:t>
+      </w:r>
+      <w:r>
+        <w:rPr>
+          <w:rFonts w:ascii="Cambria" w:hAnsi="Cambria"/>
+          <w:b w:val="0"/>
+        </w:rPr>
+        <w:t xml:space="preserve"> </w:t>
+      </w:r>
+      <w:r>
+        <w:rPr>
+          <w:rFonts w:ascii="Cambria" w:hAnsi="Cambria"/>
+          <w:b w:val="0"/>
+        </w:rPr>
+        <w:t xml:space="preserve"> Implementarea Colaborărilor cu Partenerii din Lanțuri de Supermarket</w:t>
+      </w:r>
+    </w:p>
+    <w:p>
+      <w:pPr>
+        <w:pStyle w:val="Application3"/>
+        <w:jc w:val="both"/>
+        <w:rPr>
+          <w:rFonts w:ascii="Cambria" w:hAnsi="Cambria"/>
+          <w:b w:val="0"/>
+        </w:rPr>
+      </w:pPr>
+      <w:r>
+        <w:rPr>
+          <w:rFonts w:ascii="Cambria" w:hAnsi="Cambria"/>
+          <w:b w:val="0"/>
+        </w:rPr>
+        <w:t>6400</w:t>
+      </w:r>
+      <w:r>
+        <w:rPr>
+          <w:rFonts w:ascii="Cambria" w:hAnsi="Cambria"/>
+          <w:b w:val="0"/>
+        </w:rPr>
+        <w:t xml:space="preserve"> </w:t>
+      </w:r>
+      <w:r>
+        <w:rPr>
+          <w:rFonts w:ascii="Cambria" w:hAnsi="Cambria"/>
+          <w:b w:val="0"/>
+        </w:rPr>
+        <w:t xml:space="preserve"> </w:t>
+      </w:r>
+      <w:r>
+        <w:rPr>
+          <w:rFonts w:ascii="Cambria" w:hAnsi="Cambria"/>
+          <w:b w:val="0"/>
+        </w:rPr>
+        <w:t>Promovarea Parteneriatelor în Comunitate</w:t>
+      </w:r>
+    </w:p>
+    <w:p>
+      <w:pPr>
+        <w:pStyle w:val="Application3"/>
+        <w:jc w:val="both"/>
+        <w:rPr>
+          <w:rFonts w:ascii="Cambria" w:hAnsi="Cambria"/>
+          <w:b w:val="0"/>
+        </w:rPr>
+      </w:pPr>
+      <w:r>
+        <w:rPr>
+          <w:rFonts w:ascii="Cambria" w:hAnsi="Cambria"/>
+          <w:b w:val="0"/>
+        </w:rPr>
+        <w:t>6500</w:t>
+      </w:r>
+      <w:r>
+        <w:rPr>
+          <w:rFonts w:ascii="Cambria" w:hAnsi="Cambria"/>
+          <w:b w:val="0"/>
+        </w:rPr>
+        <w:t xml:space="preserve"> </w:t>
+      </w:r>
+      <w:r>
+        <w:rPr>
+          <w:rFonts w:ascii="Cambria" w:hAnsi="Cambria"/>
+          <w:b w:val="0"/>
+        </w:rPr>
+        <w:t xml:space="preserve"> </w:t>
+      </w:r>
+      <w:r>
+        <w:rPr>
+          <w:rFonts w:ascii="Cambria" w:hAnsi="Cambria"/>
+          <w:b w:val="0"/>
+        </w:rPr>
+        <w:t>Evaluarea Impactului Parteneriatelor</w:t>
+      </w:r>
+    </w:p>
+    <w:p>
+      <w:pPr>
+        <w:pStyle w:val="Application3"/>
+        <w:jc w:val="both"/>
+        <w:rPr>
+          <w:rFonts w:ascii="Cambria" w:hAnsi="Cambria"/>
+          <w:b w:val="0"/>
+        </w:rPr>
+      </w:pPr>
+    </w:p>
+    <w:p>
+      <w:pPr>
+        <w:pStyle w:val="Application3"/>
+        <w:jc w:val="both"/>
+        <w:rPr>
+          <w:rFonts w:ascii="Cambria" w:hAnsi="Cambria"/>
+          <w:b w:val="0"/>
+        </w:rPr>
+      </w:pPr>
+      <w:r>
+        <w:rPr>
+          <w:rFonts w:ascii="Cambria" w:hAnsi="Cambria"/>
+          <w:b w:val="0"/>
+        </w:rPr>
+        <w:t>Jalonul 7: Extinderea Platformei</w:t>
+      </w:r>
+    </w:p>
+    <w:p>
+      <w:pPr>
+        <w:pStyle w:val="Application3"/>
+        <w:jc w:val="both"/>
+        <w:rPr>
+          <w:rFonts w:ascii="Cambria" w:hAnsi="Cambria"/>
+          <w:b w:val="0"/>
+        </w:rPr>
+      </w:pPr>
+      <w:r>
+        <w:rPr>
+          <w:rFonts w:ascii="Cambria" w:hAnsi="Cambria"/>
+          <w:b w:val="0"/>
+        </w:rPr>
+        <w:t xml:space="preserve">7100 </w:t>
+      </w:r>
+      <w:r>
+        <w:rPr>
+          <w:rFonts w:ascii="Cambria" w:hAnsi="Cambria"/>
+          <w:b w:val="0"/>
+        </w:rPr>
+        <w:t>Analiza Pieței pentru Extindere</w:t>
+      </w:r>
+    </w:p>
+    <w:p>
+      <w:pPr>
+        <w:pStyle w:val="Application3"/>
+        <w:jc w:val="both"/>
+        <w:rPr>
+          <w:rFonts w:ascii="Cambria" w:hAnsi="Cambria"/>
+          <w:b w:val="0"/>
+        </w:rPr>
+      </w:pPr>
+      <w:r>
+        <w:rPr>
+          <w:rFonts w:ascii="Cambria" w:hAnsi="Cambria"/>
+          <w:b w:val="0"/>
+        </w:rPr>
+        <w:t>7200</w:t>
+      </w:r>
+      <w:r>
+        <w:rPr>
+          <w:rFonts w:ascii="Cambria" w:hAnsi="Cambria"/>
+          <w:b w:val="0"/>
+        </w:rPr>
+        <w:t xml:space="preserve"> </w:t>
+      </w:r>
+      <w:r>
+        <w:rPr>
+          <w:rFonts w:ascii="Cambria" w:hAnsi="Cambria"/>
+          <w:b w:val="0"/>
+        </w:rPr>
+        <w:t>Dezvoltarea și Testarea Noilor Funcționalități</w:t>
+      </w:r>
+    </w:p>
+    <w:p>
+      <w:pPr>
+        <w:pStyle w:val="Application3"/>
+        <w:jc w:val="both"/>
+        <w:rPr>
+          <w:rFonts w:ascii="Cambria" w:hAnsi="Cambria"/>
+          <w:b w:val="0"/>
+        </w:rPr>
+      </w:pPr>
+      <w:r>
+        <w:rPr>
+          <w:rFonts w:ascii="Cambria" w:hAnsi="Cambria"/>
+          <w:b w:val="0"/>
+        </w:rPr>
+        <w:t>7</w:t>
+      </w:r>
+      <w:r>
+        <w:rPr>
+          <w:rFonts w:ascii="Cambria" w:hAnsi="Cambria"/>
+          <w:b w:val="0"/>
+        </w:rPr>
+        <w:t>3</w:t>
+      </w:r>
+      <w:r>
+        <w:rPr>
+          <w:rFonts w:ascii="Cambria" w:hAnsi="Cambria"/>
+          <w:b w:val="0"/>
+        </w:rPr>
+        <w:t>00</w:t>
+      </w:r>
+      <w:r>
+        <w:rPr>
+          <w:rFonts w:ascii="Cambria" w:hAnsi="Cambria"/>
+          <w:b w:val="0"/>
+        </w:rPr>
+        <w:t xml:space="preserve"> </w:t>
+      </w:r>
+      <w:r>
+        <w:rPr>
+          <w:rFonts w:ascii="Cambria" w:hAnsi="Cambria"/>
+          <w:b w:val="0"/>
+        </w:rPr>
+        <w:t>Strategii de Marketing pentru Extindere</w:t>
+      </w:r>
+    </w:p>
+    <w:p>
+      <w:pPr>
+        <w:pStyle w:val="Application3"/>
+        <w:jc w:val="both"/>
+        <w:rPr>
+          <w:rFonts w:ascii="Cambria" w:hAnsi="Cambria"/>
+          <w:b w:val="0"/>
+        </w:rPr>
+      </w:pPr>
+      <w:r>
+        <w:rPr>
+          <w:rFonts w:ascii="Cambria" w:hAnsi="Cambria"/>
+          <w:b w:val="0"/>
+        </w:rPr>
+        <w:t>7400</w:t>
+      </w:r>
+      <w:r>
+        <w:rPr>
+          <w:rFonts w:ascii="Cambria" w:hAnsi="Cambria"/>
+          <w:b w:val="0"/>
+        </w:rPr>
+        <w:t xml:space="preserve"> </w:t>
+      </w:r>
+      <w:r>
+        <w:rPr>
+          <w:rFonts w:ascii="Cambria" w:hAnsi="Cambria"/>
+          <w:b w:val="0"/>
+        </w:rPr>
+        <w:t>Extinderea Echipei de Suport și Dezvoltare</w:t>
+      </w:r>
+    </w:p>
+    <w:p>
+      <w:pPr>
+        <w:pStyle w:val="Application3"/>
+        <w:jc w:val="both"/>
+        <w:rPr>
+          <w:rFonts w:ascii="Cambria" w:hAnsi="Cambria"/>
+          <w:b w:val="0"/>
+        </w:rPr>
+      </w:pPr>
+      <w:r>
+        <w:rPr>
+          <w:rFonts w:ascii="Cambria" w:hAnsi="Cambria"/>
+          <w:b w:val="0"/>
+        </w:rPr>
+        <w:t>7500</w:t>
+      </w:r>
+      <w:r>
+        <w:rPr>
+          <w:rFonts w:ascii="Cambria" w:hAnsi="Cambria"/>
+          <w:b w:val="0"/>
+        </w:rPr>
+        <w:t xml:space="preserve"> </w:t>
+      </w:r>
+      <w:r>
+        <w:rPr>
+          <w:rFonts w:ascii="Cambria" w:hAnsi="Cambria"/>
+          <w:b w:val="0"/>
+        </w:rPr>
+        <w:t>Monitorizarea Performanței în Noile Piețe</w:t>
+      </w:r>
+    </w:p>
+    <w:p>
+      <w:pPr>
+        <w:pStyle w:val="Application3"/>
+        <w:jc w:val="both"/>
+        <w:rPr>
+          <w:rFonts w:ascii="Cambria" w:hAnsi="Cambria"/>
+          <w:b w:val="0"/>
+        </w:rPr>
+      </w:pPr>
+    </w:p>
+    <w:p>
+      <w:pPr>
+        <w:pStyle w:val="Application3"/>
+        <w:jc w:val="both"/>
+        <w:rPr>
+          <w:rFonts w:ascii="Cambria" w:hAnsi="Cambria"/>
+          <w:b w:val="0"/>
+        </w:rPr>
+      </w:pPr>
+      <w:r>
+        <w:rPr>
+          <w:rFonts w:ascii="Cambria" w:hAnsi="Cambria"/>
+          <w:b w:val="0"/>
+        </w:rPr>
+        <w:t>Jalonul 8: Monitorizarea Participării Comunității</w:t>
+      </w:r>
+    </w:p>
+    <w:p>
+      <w:pPr>
+        <w:pStyle w:val="Application3"/>
+        <w:jc w:val="both"/>
+        <w:rPr>
+          <w:rFonts w:ascii="Cambria" w:hAnsi="Cambria"/>
+          <w:b w:val="0"/>
+        </w:rPr>
+      </w:pPr>
+    </w:p>
+    <w:p>
+      <w:pPr>
+        <w:pStyle w:val="Application3"/>
+        <w:jc w:val="both"/>
+        <w:rPr>
+          <w:rFonts w:ascii="Cambria" w:hAnsi="Cambria"/>
+          <w:b w:val="0"/>
+        </w:rPr>
+      </w:pPr>
+      <w:r>
+        <w:rPr>
+          <w:rFonts w:ascii="Cambria" w:hAnsi="Cambria"/>
+          <w:b w:val="0"/>
+        </w:rPr>
+        <w:t xml:space="preserve">8100 </w:t>
+      </w:r>
+      <w:r>
+        <w:rPr>
+          <w:rFonts w:ascii="Cambria" w:hAnsi="Cambria"/>
+          <w:b w:val="0"/>
+        </w:rPr>
+        <w:t>Crearea Instrumentelor de Monitorizare a Participării</w:t>
+      </w:r>
+    </w:p>
+    <w:p>
+      <w:pPr>
+        <w:pStyle w:val="Application3"/>
+        <w:jc w:val="both"/>
+        <w:rPr>
+          <w:rFonts w:ascii="Cambria" w:hAnsi="Cambria"/>
+          <w:b w:val="0"/>
+        </w:rPr>
+      </w:pPr>
+      <w:r>
+        <w:rPr>
+          <w:rFonts w:ascii="Cambria" w:hAnsi="Cambria"/>
+          <w:b w:val="0"/>
+        </w:rPr>
+        <w:t>8200</w:t>
+      </w:r>
+      <w:r>
+        <w:rPr>
+          <w:rFonts w:ascii="Cambria" w:hAnsi="Cambria"/>
+          <w:b w:val="0"/>
+        </w:rPr>
+        <w:t xml:space="preserve"> </w:t>
+      </w:r>
+      <w:r>
+        <w:rPr>
+          <w:rFonts w:ascii="Cambria" w:hAnsi="Cambria"/>
+          <w:b w:val="0"/>
+        </w:rPr>
+        <w:t>Analiza Comportamentului Utilizatorilor</w:t>
+      </w:r>
+    </w:p>
+    <w:p>
+      <w:pPr>
+        <w:pStyle w:val="Application3"/>
+        <w:jc w:val="both"/>
+        <w:rPr>
+          <w:rFonts w:ascii="Cambria" w:hAnsi="Cambria"/>
+          <w:b w:val="0"/>
+        </w:rPr>
+      </w:pPr>
+      <w:r>
+        <w:rPr>
+          <w:rFonts w:ascii="Cambria" w:hAnsi="Cambria"/>
+          <w:b w:val="0"/>
+        </w:rPr>
+        <w:t>8</w:t>
+      </w:r>
+      <w:r>
+        <w:rPr>
+          <w:rFonts w:ascii="Cambria" w:hAnsi="Cambria"/>
+          <w:b w:val="0"/>
+        </w:rPr>
+        <w:t>3</w:t>
+      </w:r>
+      <w:r>
+        <w:rPr>
+          <w:rFonts w:ascii="Cambria" w:hAnsi="Cambria"/>
+          <w:b w:val="0"/>
+        </w:rPr>
+        <w:t>00</w:t>
+      </w:r>
+      <w:r>
+        <w:rPr>
+          <w:rFonts w:ascii="Cambria" w:hAnsi="Cambria"/>
+          <w:b w:val="0"/>
+        </w:rPr>
+        <w:t xml:space="preserve"> </w:t>
+      </w:r>
+      <w:r>
+        <w:rPr>
+          <w:rFonts w:ascii="Cambria" w:hAnsi="Cambria"/>
+          <w:b w:val="0"/>
+        </w:rPr>
+        <w:t>Evenimente și Inițiative pentru Creșterea Participării</w:t>
+      </w:r>
+    </w:p>
+    <w:p>
+      <w:pPr>
+        <w:pStyle w:val="Application3"/>
+        <w:jc w:val="both"/>
+        <w:rPr>
+          <w:rFonts w:ascii="Cambria" w:hAnsi="Cambria"/>
+          <w:b w:val="0"/>
+        </w:rPr>
+      </w:pPr>
+      <w:r>
+        <w:rPr>
+          <w:rFonts w:ascii="Cambria" w:hAnsi="Cambria"/>
+          <w:b w:val="0"/>
+        </w:rPr>
+        <w:t>8400</w:t>
+      </w:r>
+      <w:r>
+        <w:rPr>
+          <w:rFonts w:ascii="Cambria" w:hAnsi="Cambria"/>
+          <w:b w:val="0"/>
+        </w:rPr>
+        <w:t xml:space="preserve"> </w:t>
+      </w:r>
+      <w:r>
+        <w:rPr>
+          <w:rFonts w:ascii="Cambria" w:hAnsi="Cambria"/>
+          <w:b w:val="0"/>
+        </w:rPr>
+        <w:t>Feedback și Consultare Cu Comunitatea</w:t>
+      </w:r>
+    </w:p>
+    <w:p>
+      <w:pPr>
+        <w:pStyle w:val="Application3"/>
+        <w:jc w:val="both"/>
+        <w:rPr>
+          <w:rFonts w:ascii="Cambria" w:hAnsi="Cambria"/>
+          <w:b w:val="0"/>
+        </w:rPr>
+      </w:pPr>
+      <w:r>
+        <w:rPr>
+          <w:rFonts w:ascii="Cambria" w:hAnsi="Cambria"/>
+          <w:b w:val="0"/>
+        </w:rPr>
+        <w:t>8500</w:t>
+      </w:r>
+      <w:r>
+        <w:rPr>
+          <w:rFonts w:ascii="Cambria" w:hAnsi="Cambria"/>
+          <w:b w:val="0"/>
+        </w:rPr>
+        <w:t xml:space="preserve"> </w:t>
+      </w:r>
+      <w:r>
+        <w:rPr>
+          <w:rFonts w:ascii="Cambria" w:hAnsi="Cambria"/>
+          <w:b w:val="0"/>
+        </w:rPr>
+        <w:t>Raportare Periodică și Transparență</w:t>
+      </w:r>
+    </w:p>
+    <w:p>
+      <w:pPr>
+        <w:pStyle w:val="Application3"/>
+        <w:jc w:val="both"/>
+        <w:rPr>
+          <w:rFonts w:ascii="Cambria" w:hAnsi="Cambria"/>
+          <w:b w:val="0"/>
+        </w:rPr>
+      </w:pPr>
+    </w:p>
+    <w:p>
+      <w:pPr>
+        <w:pStyle w:val="Application3"/>
+        <w:jc w:val="both"/>
+        <w:rPr>
+          <w:rFonts w:ascii="Cambria" w:hAnsi="Cambria"/>
+          <w:b w:val="0"/>
+        </w:rPr>
+      </w:pPr>
+      <w:r>
+        <w:rPr>
+          <w:rFonts w:ascii="Cambria" w:hAnsi="Cambria"/>
+          <w:b w:val="0"/>
+        </w:rPr>
+        <w:t>Jalonul 9: Evaluarea Finală a Impactului</w:t>
+      </w:r>
+    </w:p>
+    <w:p>
+      <w:pPr>
+        <w:pStyle w:val="Application3"/>
+        <w:jc w:val="both"/>
+        <w:rPr>
+          <w:rFonts w:ascii="Cambria" w:hAnsi="Cambria"/>
+          <w:b w:val="0"/>
+        </w:rPr>
+      </w:pPr>
+    </w:p>
+    <w:p>
+      <w:pPr>
+        <w:pStyle w:val="Application3"/>
+        <w:jc w:val="both"/>
+        <w:rPr>
+          <w:rFonts w:ascii="Cambria" w:hAnsi="Cambria"/>
+          <w:b w:val="0"/>
+        </w:rPr>
+      </w:pPr>
+      <w:r>
+        <w:rPr>
+          <w:rFonts w:ascii="Cambria" w:hAnsi="Cambria"/>
+          <w:b w:val="0"/>
+        </w:rPr>
+        <w:t xml:space="preserve">9100 </w:t>
+      </w:r>
+      <w:r>
+        <w:rPr>
+          <w:rFonts w:ascii="Cambria" w:hAnsi="Cambria"/>
+          <w:b w:val="0"/>
+        </w:rPr>
+        <w:t>Analiza Rezultatelor și Realizărilor</w:t>
+      </w:r>
+    </w:p>
+    <w:p>
+      <w:pPr>
+        <w:pStyle w:val="Application3"/>
+        <w:jc w:val="both"/>
+        <w:rPr>
+          <w:rFonts w:ascii="Cambria" w:hAnsi="Cambria"/>
+          <w:b w:val="0"/>
+        </w:rPr>
+      </w:pPr>
+      <w:r>
+        <w:rPr>
+          <w:rFonts w:ascii="Cambria" w:hAnsi="Cambria"/>
+          <w:b w:val="0"/>
+        </w:rPr>
+        <w:t>9200</w:t>
+      </w:r>
+      <w:r>
+        <w:rPr>
+          <w:rFonts w:ascii="Cambria" w:hAnsi="Cambria"/>
+          <w:b w:val="0"/>
+        </w:rPr>
+        <w:t xml:space="preserve"> </w:t>
+      </w:r>
+      <w:r>
+        <w:rPr>
+          <w:rFonts w:ascii="Cambria" w:hAnsi="Cambria"/>
+          <w:b w:val="0"/>
+        </w:rPr>
+        <w:t>Raportare Detaliată și Prezentare a Concluziilor</w:t>
+      </w:r>
+    </w:p>
+    <w:p>
+      <w:pPr>
+        <w:pStyle w:val="Application3"/>
+        <w:jc w:val="both"/>
+        <w:rPr>
+          <w:rFonts w:ascii="Cambria" w:hAnsi="Cambria"/>
+          <w:b w:val="0"/>
+        </w:rPr>
+      </w:pPr>
+      <w:r>
+        <w:rPr>
+          <w:rFonts w:ascii="Cambria" w:hAnsi="Cambria"/>
+          <w:b w:val="0"/>
+        </w:rPr>
+        <w:t>9</w:t>
+      </w:r>
+      <w:r>
+        <w:rPr>
+          <w:rFonts w:ascii="Cambria" w:hAnsi="Cambria"/>
+          <w:b w:val="0"/>
+        </w:rPr>
+        <w:t>3</w:t>
+      </w:r>
+      <w:r>
+        <w:rPr>
+          <w:rFonts w:ascii="Cambria" w:hAnsi="Cambria"/>
+          <w:b w:val="0"/>
+        </w:rPr>
+        <w:t>00</w:t>
+      </w:r>
+      <w:r>
+        <w:rPr>
+          <w:rFonts w:ascii="Cambria" w:hAnsi="Cambria"/>
+          <w:b w:val="0"/>
+        </w:rPr>
+        <w:t xml:space="preserve"> </w:t>
+      </w:r>
+      <w:r>
+        <w:rPr>
+          <w:rFonts w:ascii="Cambria" w:hAnsi="Cambria"/>
+          <w:b w:val="0"/>
+        </w:rPr>
+        <w:t>Feedback de la Utilizatori Privind Impactul</w:t>
+      </w:r>
+    </w:p>
+    <w:p>
+      <w:pPr>
+        <w:pStyle w:val="Application3"/>
+        <w:jc w:val="both"/>
+        <w:rPr>
+          <w:rFonts w:ascii="Cambria" w:hAnsi="Cambria"/>
+          <w:b w:val="0"/>
+        </w:rPr>
+      </w:pPr>
+      <w:r>
+        <w:rPr>
+          <w:rFonts w:ascii="Cambria" w:hAnsi="Cambria"/>
+          <w:b w:val="0"/>
+        </w:rPr>
+        <w:t>9400</w:t>
+      </w:r>
+      <w:r>
+        <w:rPr>
+          <w:rFonts w:ascii="Cambria" w:hAnsi="Cambria"/>
+          <w:b w:val="0"/>
+        </w:rPr>
+        <w:t xml:space="preserve"> </w:t>
+      </w:r>
+      <w:r>
+        <w:rPr>
+          <w:rFonts w:ascii="Cambria" w:hAnsi="Cambria"/>
+          <w:b w:val="0"/>
+        </w:rPr>
+        <w:t>Identificarea Lecțiilor Învățate</w:t>
+      </w:r>
+    </w:p>
+    <w:p>
+      <w:pPr>
+        <w:pStyle w:val="Application3"/>
+        <w:jc w:val="both"/>
+        <w:rPr>
+          <w:rFonts w:ascii="Cambria" w:hAnsi="Cambria"/>
+          <w:b w:val="0"/>
+        </w:rPr>
+      </w:pPr>
+      <w:r>
+        <w:rPr>
+          <w:rFonts w:ascii="Cambria" w:hAnsi="Cambria"/>
+          <w:b w:val="0"/>
+        </w:rPr>
+        <w:t>9500</w:t>
+      </w:r>
+      <w:r>
+        <w:rPr>
+          <w:rFonts w:ascii="Cambria" w:hAnsi="Cambria"/>
+          <w:b w:val="0"/>
+        </w:rPr>
+        <w:t xml:space="preserve"> </w:t>
+      </w:r>
+      <w:r>
+        <w:rPr>
+          <w:rFonts w:ascii="Cambria" w:hAnsi="Cambria"/>
+          <w:b w:val="0"/>
+        </w:rPr>
+        <w:t>Continuarea sau Încheierea Proiectului</w:t>
+      </w:r>
+    </w:p>
+    <w:p>
+      <w:pPr>
+        <w:pStyle w:val="Application3"/>
+        <w:jc w:val="both"/>
+        <w:rPr>
+          <w:rFonts w:ascii="Cambria" w:hAnsi="Cambria"/>
+          <w:b w:val="0"/>
+        </w:rPr>
+      </w:pPr>
+    </w:p>
+    <w:p>
+      <w:pPr>
+        <w:pStyle w:val="Application3"/>
+        <w:jc w:val="both"/>
+        <w:rPr>
+          <w:rFonts w:ascii="Cambria" w:hAnsi="Cambria"/>
+          <w:b w:val="0"/>
+        </w:rPr>
+      </w:pPr>
+    </w:p>
+    <w:p>
+      <w:pPr>
+        <w:pStyle w:val="Application3"/>
+        <w:jc w:val="both"/>
+        <w:rPr>
+          <w:rFonts w:ascii="Cambria" w:hAnsi="Cambria"/>
+          <w:b w:val="0"/>
+        </w:rPr>
+      </w:pPr>
+    </w:p>
+    <w:p>
+      <w:pPr>
+        <w:pStyle w:val="Application3"/>
+        <w:jc w:val="both"/>
+        <w:rPr>
+          <w:rFonts w:ascii="Cambria" w:hAnsi="Cambria"/>
+          <w:b w:val="0"/>
+        </w:rPr>
+      </w:pPr>
+    </w:p>
+    <w:p>
+      <w:pPr>
+        <w:pStyle w:val="Application3"/>
+        <w:jc w:val="both"/>
+        <w:rPr>
+          <w:rFonts w:ascii="Cambria" w:hAnsi="Cambria"/>
+          <w:b w:val="0"/>
+        </w:rPr>
+      </w:pPr>
+    </w:p>
+    <w:p>
+      <w:pPr>
         <w:pStyle w:val="Application3"/>
         <w:jc w:val="both"/>
         <w:rPr>
@@ -22354,6 +24356,7 @@
                 <w:sz w:val="20"/>
                 <w:lang w:val="ro-RO" w:eastAsia="ro-RO"/>
               </w:rPr>
+              <w:lastRenderedPageBreak/>
               <w:drawing>
                 <wp:inline distT="0" distB="0" distL="0" distR="0" wp14:anchorId="6FE031EA" wp14:editId="06E7C39D">
                   <wp:extent cx="498231" cy="543525"/>
@@ -35783,15 +37786,7 @@
           <w:szCs w:val="18"/>
           <w:lang w:val="ro-RO"/>
         </w:rPr>
-        <w:t xml:space="preserve">Atunci </w:t>
-      </w:r>
-      <w:r>
-        <w:rPr>
-          <w:sz w:val="18"/>
-          <w:szCs w:val="18"/>
-          <w:lang w:val="ro-RO"/>
-        </w:rPr>
-        <w:t xml:space="preserve">când se urmărește obținerea unei finanțări externe, propunerea de proiect se adresează strict acelui finanțator, chiar dacă pentru implementarea proiectului sunt necesare și fonduri proprii sau împrumutate, drept contribuție proprie. Ca urmare, în acest punct va fi detaliată doar sursa de finanțare externă. </w:t>
+        <w:t xml:space="preserve">Atunci când se urmărește obținerea unei finanțări externe, propunerea de proiect se adresează strict acelui finanțator, chiar dacă pentru implementarea proiectului sunt necesare și fonduri proprii sau împrumutate, drept contribuție proprie. Ca urmare, în acest punct va fi detaliată doar sursa de finanțare externă. </w:t>
       </w:r>
       <w:r>
         <w:rPr>
@@ -35885,13 +37880,7 @@
         <w:rPr>
           <w:lang w:val="pt-PT"/>
         </w:rPr>
-        <w:t xml:space="preserve"> </w:t>
-      </w:r>
-      <w:r>
-        <w:rPr>
-          <w:lang w:val="pt-PT"/>
-        </w:rPr>
-        <w:t xml:space="preserve">Completați </w:t>
+        <w:t xml:space="preserve"> Completați </w:t>
       </w:r>
       <w:r>
         <w:rPr>
@@ -35967,13 +37956,7 @@
         <w:rPr>
           <w:lang w:val="ro-RO"/>
         </w:rPr>
-        <w:t xml:space="preserve">Completați </w:t>
-      </w:r>
-      <w:r>
-        <w:rPr>
-          <w:lang w:val="ro-RO"/>
-        </w:rPr>
-        <w:t xml:space="preserve">obiectivele </w:t>
+        <w:t xml:space="preserve">Completați obiectivele </w:t>
       </w:r>
       <w:r>
         <w:rPr>
@@ -36017,16 +38000,7 @@
           <w:szCs w:val="18"/>
           <w:lang w:val="ro-RO"/>
         </w:rPr>
-        <w:t xml:space="preserve">Se </w:t>
-      </w:r>
-      <w:r>
-        <w:rPr>
-          <w:rFonts w:ascii="Arial" w:hAnsi="Arial"/>
-          <w:sz w:val="18"/>
-          <w:szCs w:val="18"/>
-          <w:lang w:val="ro-RO"/>
-        </w:rPr>
-        <w:t xml:space="preserve">completează </w:t>
+        <w:t xml:space="preserve">Se completează </w:t>
       </w:r>
       <w:r>
         <w:rPr>
@@ -36067,13 +38041,7 @@
         <w:rPr>
           <w:lang w:val="pt-PT"/>
         </w:rPr>
-        <w:t xml:space="preserve"> </w:t>
-      </w:r>
-      <w:r>
-        <w:rPr>
-          <w:lang w:val="pt-PT"/>
-        </w:rPr>
-        <w:t xml:space="preserve">Scopul mai este întâlnit și sub denumirea de </w:t>
+        <w:t xml:space="preserve"> Scopul mai este întâlnit și sub denumirea de </w:t>
       </w:r>
       <w:r>
         <w:rPr>
@@ -36126,91 +38094,7 @@
         <w:rPr>
           <w:lang w:val="fr-FR"/>
         </w:rPr>
-        <w:t xml:space="preserve"> Se va </w:t>
-      </w:r>
-      <w:proofErr w:type="spellStart"/>
-      <w:r>
-        <w:rPr>
-          <w:lang w:val="fr-FR"/>
-        </w:rPr>
-        <w:t>ține</w:t>
-      </w:r>
-      <w:proofErr w:type="spellEnd"/>
-      <w:r>
-        <w:rPr>
-          <w:lang w:val="fr-FR"/>
-        </w:rPr>
-        <w:t xml:space="preserve"> </w:t>
-      </w:r>
-      <w:proofErr w:type="spellStart"/>
-      <w:r>
-        <w:rPr>
-          <w:lang w:val="fr-FR"/>
-        </w:rPr>
-        <w:t>cont</w:t>
-      </w:r>
-      <w:proofErr w:type="spellEnd"/>
-      <w:r>
-        <w:rPr>
-          <w:lang w:val="fr-FR"/>
-        </w:rPr>
-        <w:t xml:space="preserve"> de </w:t>
-      </w:r>
-      <w:proofErr w:type="spellStart"/>
-      <w:r>
-        <w:rPr>
-          <w:lang w:val="fr-FR"/>
-        </w:rPr>
-        <w:t>restricțiile</w:t>
-      </w:r>
-      <w:proofErr w:type="spellEnd"/>
-      <w:r>
-        <w:rPr>
-          <w:lang w:val="fr-FR"/>
-        </w:rPr>
-        <w:t xml:space="preserve"> de </w:t>
-      </w:r>
-      <w:proofErr w:type="spellStart"/>
-      <w:r>
-        <w:rPr>
-          <w:lang w:val="fr-FR"/>
-        </w:rPr>
-        <w:t>timp</w:t>
-      </w:r>
-      <w:proofErr w:type="spellEnd"/>
-      <w:r>
-        <w:rPr>
-          <w:lang w:val="fr-FR"/>
-        </w:rPr>
-        <w:t xml:space="preserve"> </w:t>
-      </w:r>
-      <w:proofErr w:type="spellStart"/>
-      <w:r>
-        <w:rPr>
-          <w:lang w:val="fr-FR"/>
-        </w:rPr>
-        <w:t>impuse</w:t>
-      </w:r>
-      <w:proofErr w:type="spellEnd"/>
-      <w:r>
-        <w:rPr>
-          <w:lang w:val="fr-FR"/>
-        </w:rPr>
-        <w:t xml:space="preserve"> </w:t>
-      </w:r>
-      <w:proofErr w:type="spellStart"/>
-      <w:r>
-        <w:rPr>
-          <w:lang w:val="fr-FR"/>
-        </w:rPr>
-        <w:t>prin</w:t>
-      </w:r>
-      <w:proofErr w:type="spellEnd"/>
-      <w:r>
-        <w:rPr>
-          <w:lang w:val="fr-FR"/>
-        </w:rPr>
-        <w:t xml:space="preserve"> </w:t>
+        <w:t xml:space="preserve"> Se va ține cont de restricțiile de timp impuse prin </w:t>
       </w:r>
       <w:r>
         <w:rPr>
@@ -36265,7 +38149,7 @@
           </v:handles>
           <o:lock v:ext="edit" text="t" shapetype="t"/>
         </v:shapetype>
-        <v:shape id="_x0000_s1027" type="#_x0000_t136" alt="" style="position:absolute;margin-left:-171.6pt;margin-top:297.4pt;width:302.4pt;height:36pt;rotation:270;z-index:-251659776;mso-wrap-edited:f;mso-width-percent:0;mso-height-percent:0;mso-position-horizontal-relative:margin;mso-position-vertical-relative:margin;mso-width-percent:0;mso-height-percent:0" o:allowincell="f" fillcolor="#7f7f7f" stroked="f">
+        <v:shape id="_x0000_s1027" type="#_x0000_t136" style="position:absolute;margin-left:-171.6pt;margin-top:297.4pt;width:302.4pt;height:36pt;rotation:270;z-index:-251659776;mso-wrap-edited:f;mso-position-horizontal-relative:margin;mso-position-vertical-relative:margin" o:allowincell="f" fillcolor="#7f7f7f" stroked="f">
           <v:textpath style="font-family:&quot;Times New Roman&quot;;font-size:54pt" trim="t" string="MP 2020-2021"/>
           <w10:wrap anchorx="margin" anchory="margin"/>
         </v:shape>
@@ -36472,7 +38356,7 @@
           </v:handles>
           <o:lock v:ext="edit" text="t" shapetype="t"/>
         </v:shapetype>
-        <v:shape id="_x0000_s1026" type="#_x0000_t136" alt="" style="position:absolute;left:0;text-align:left;margin-left:-170.6pt;margin-top:185.1pt;width:302.4pt;height:36pt;rotation:270;z-index:-251656704;mso-wrap-edited:f;mso-width-percent:0;mso-height-percent:0;mso-position-horizontal-relative:margin;mso-position-vertical-relative:margin;mso-width-percent:0;mso-height-percent:0" o:allowincell="f" fillcolor="#7f7f7f" stroked="f">
+        <v:shape id="_x0000_s1026" type="#_x0000_t136" style="position:absolute;left:0;text-align:left;margin-left:-170.6pt;margin-top:185.1pt;width:302.4pt;height:36pt;rotation:270;z-index:-251656704;mso-wrap-edited:f;mso-position-horizontal-relative:margin;mso-position-vertical-relative:margin" o:allowincell="f" fillcolor="#7f7f7f" stroked="f">
           <v:textpath style="font-family:&quot;Times New Roman&quot;;font-size:54pt" trim="t" string="MP 2020-2021"/>
           <w10:wrap anchorx="margin" anchory="margin"/>
         </v:shape>
@@ -36584,7 +38468,7 @@
           </v:handles>
           <o:lock v:ext="edit" text="t" shapetype="t"/>
         </v:shapetype>
-        <v:shape id="PowerPlusWaterMarkObject71332943" o:spid="_x0000_s1025" type="#_x0000_t136" alt="" style="position:absolute;margin-left:0;margin-top:0;width:604.4pt;height:92.95pt;rotation:315;z-index:-251660800;mso-wrap-edited:f;mso-width-percent:0;mso-height-percent:0;mso-position-horizontal:center;mso-position-horizontal-relative:margin;mso-position-vertical:center;mso-position-vertical-relative:margin;mso-width-percent:0;mso-height-percent:0" o:allowincell="f" fillcolor="#7f7f7f" stroked="f">
+        <v:shape id="PowerPlusWaterMarkObject71332943" o:spid="_x0000_s1025" type="#_x0000_t136" style="position:absolute;margin-left:0;margin-top:0;width:604.4pt;height:92.95pt;rotation:315;z-index:-251660800;mso-wrap-edited:f;mso-position-horizontal:center;mso-position-horizontal-relative:margin;mso-position-vertical:center;mso-position-vertical-relative:margin" o:allowincell="f" fillcolor="#7f7f7f" stroked="f">
           <v:textpath style="font-family:&quot;Times New Roman&quot;;font-size:8pt" trim="t" string="MP CEA 15-16"/>
           <w10:wrap anchorx="margin" anchory="margin"/>
         </v:shape>
@@ -41505,12 +43389,7 @@
 </file>
 
 <file path=customXml/item1.xml><?xml version="1.0" encoding="utf-8"?>
-<?mso-contentType ?>
-<FormTemplates xmlns="http://schemas.microsoft.com/sharepoint/v3/contenttype/forms">
-  <Display>DocumentLibraryForm</Display>
-  <Edit>DocumentLibraryForm</Edit>
-  <New>DocumentLibraryForm</New>
-</FormTemplates>
+<b:Sources xmlns:b="http://schemas.openxmlformats.org/officeDocument/2006/bibliography" xmlns="http://schemas.openxmlformats.org/officeDocument/2006/bibliography" SelectedStyle="/APASixthEditionOfficeOnline.xsl" StyleName="APA" Version="6"/>
 </file>
 
 <file path=customXml/item2.xml><?xml version="1.0" encoding="utf-8"?>
@@ -41523,7 +43402,12 @@
 </file>
 
 <file path=customXml/item3.xml><?xml version="1.0" encoding="utf-8"?>
-<b:Sources xmlns:b="http://schemas.openxmlformats.org/officeDocument/2006/bibliography" xmlns="http://schemas.openxmlformats.org/officeDocument/2006/bibliography" SelectedStyle="/APASixthEditionOfficeOnline.xsl" StyleName="APA" Version="6"/>
+<?mso-contentType ?>
+<FormTemplates xmlns="http://schemas.microsoft.com/sharepoint/v3/contenttype/forms">
+  <Display>DocumentLibraryForm</Display>
+  <Edit>DocumentLibraryForm</Edit>
+  <New>DocumentLibraryForm</New>
+</FormTemplates>
 </file>
 
 <file path=customXml/item4.xml><?xml version="1.0" encoding="utf-8"?>
@@ -41659,9 +43543,9 @@
 </file>
 
 <file path=customXml/itemProps1.xml><?xml version="1.0" encoding="utf-8"?>
-<ds:datastoreItem xmlns:ds="http://schemas.openxmlformats.org/officeDocument/2006/customXml" ds:itemID="{63281942-945F-463F-A639-BA0E721DBFF1}">
+<ds:datastoreItem xmlns:ds="http://schemas.openxmlformats.org/officeDocument/2006/customXml" ds:itemID="{DDA1E47C-79D7-A74B-80D6-3246C1A6774F}">
   <ds:schemaRefs>
-    <ds:schemaRef ds:uri="http://schemas.microsoft.com/sharepoint/v3/contenttype/forms"/>
+    <ds:schemaRef ds:uri="http://schemas.openxmlformats.org/officeDocument/2006/bibliography"/>
   </ds:schemaRefs>
 </ds:datastoreItem>
 </file>
@@ -41677,9 +43561,9 @@
 </file>
 
 <file path=customXml/itemProps3.xml><?xml version="1.0" encoding="utf-8"?>
-<ds:datastoreItem xmlns:ds="http://schemas.openxmlformats.org/officeDocument/2006/customXml" ds:itemID="{DDA1E47C-79D7-A74B-80D6-3246C1A6774F}">
+<ds:datastoreItem xmlns:ds="http://schemas.openxmlformats.org/officeDocument/2006/customXml" ds:itemID="{63281942-945F-463F-A639-BA0E721DBFF1}">
   <ds:schemaRefs>
-    <ds:schemaRef ds:uri="http://schemas.openxmlformats.org/officeDocument/2006/bibliography"/>
+    <ds:schemaRef ds:uri="http://schemas.microsoft.com/sharepoint/v3/contenttype/forms"/>
   </ds:schemaRefs>
 </ds:datastoreItem>
 </file>

</xml_diff>